<commit_message>
More edits as I work on results.
</commit_message>
<xml_diff>
--- a/Meta.docx
+++ b/Meta.docx
@@ -1,6 +1,6 @@
 
 <file path=word/document.xml><?xml version="1.0" encoding="utf-8"?>
-<w:document xmlns:wpc="http://schemas.microsoft.com/office/word/2010/wordprocessingCanvas" xmlns:mc="http://schemas.openxmlformats.org/markup-compatibility/2006" xmlns:o="urn:schemas-microsoft-com:office:office" xmlns:r="http://schemas.openxmlformats.org/officeDocument/2006/relationships" xmlns:m="http://schemas.openxmlformats.org/officeDocument/2006/math" xmlns:v="urn:schemas-microsoft-com:vml" xmlns:wp14="http://schemas.microsoft.com/office/word/2010/wordprocessingDrawing" xmlns:wp="http://schemas.openxmlformats.org/drawingml/2006/wordprocessingDrawing" xmlns:w10="urn:schemas-microsoft-com:office:word" xmlns:w="http://schemas.openxmlformats.org/wordprocessingml/2006/main" xmlns:w14="http://schemas.microsoft.com/office/word/2010/wordml" xmlns:wpg="http://schemas.microsoft.com/office/word/2010/wordprocessingGroup" xmlns:wpi="http://schemas.microsoft.com/office/word/2010/wordprocessingInk" xmlns:wne="http://schemas.microsoft.com/office/word/2006/wordml" xmlns:wps="http://schemas.microsoft.com/office/word/2010/wordprocessingShape" mc:Ignorable="w14 wp14">
+<w:document xmlns:wpc="http://schemas.microsoft.com/office/word/2010/wordprocessingCanvas" xmlns:cx="http://schemas.microsoft.com/office/drawing/2014/chartex" xmlns:cx1="http://schemas.microsoft.com/office/drawing/2015/9/8/chartex" xmlns:mc="http://schemas.openxmlformats.org/markup-compatibility/2006" xmlns:o="urn:schemas-microsoft-com:office:office" xmlns:r="http://schemas.openxmlformats.org/officeDocument/2006/relationships" xmlns:m="http://schemas.openxmlformats.org/officeDocument/2006/math" xmlns:v="urn:schemas-microsoft-com:vml" xmlns:wp14="http://schemas.microsoft.com/office/word/2010/wordprocessingDrawing" xmlns:wp="http://schemas.openxmlformats.org/drawingml/2006/wordprocessingDrawing" xmlns:w10="urn:schemas-microsoft-com:office:word" xmlns:w="http://schemas.openxmlformats.org/wordprocessingml/2006/main" xmlns:w14="http://schemas.microsoft.com/office/word/2010/wordml" xmlns:w15="http://schemas.microsoft.com/office/word/2012/wordml" xmlns:w16se="http://schemas.microsoft.com/office/word/2015/wordml/symex" xmlns:wpg="http://schemas.microsoft.com/office/word/2010/wordprocessingGroup" xmlns:wpi="http://schemas.microsoft.com/office/word/2010/wordprocessingInk" xmlns:wne="http://schemas.microsoft.com/office/word/2006/wordml" xmlns:wps="http://schemas.microsoft.com/office/word/2010/wordprocessingShape" mc:Ignorable="w14 w15 w16se wp14">
   <w:body>
     <w:p>
       <w:pPr>
@@ -426,19 +426,11 @@
           <w:rFonts w:ascii="Arial" w:hAnsi="Arial" w:cs="Arial"/>
         </w:rPr>
       </w:pPr>
-      <w:proofErr w:type="gramStart"/>
-      <w:r>
-        <w:rPr>
-          <w:rFonts w:ascii="Arial" w:hAnsi="Arial" w:cs="Arial"/>
-        </w:rPr>
-        <w:t>where</w:t>
-      </w:r>
-      <w:proofErr w:type="gramEnd"/>
-      <w:r>
-        <w:rPr>
-          <w:rFonts w:ascii="Arial" w:hAnsi="Arial" w:cs="Arial"/>
-        </w:rPr>
-        <w:t xml:space="preserve"> </w:t>
+      <w:r>
+        <w:rPr>
+          <w:rFonts w:ascii="Arial" w:hAnsi="Arial" w:cs="Arial"/>
+        </w:rPr>
+        <w:t xml:space="preserve">where </w:t>
       </w:r>
       <w:proofErr w:type="spellStart"/>
       <w:r>
@@ -513,7 +505,6 @@
         </w:rPr>
         <w:t xml:space="preserve"> and a variance of </w:t>
       </w:r>
-      <w:proofErr w:type="gramStart"/>
       <w:r>
         <w:rPr>
           <w:rFonts w:ascii="Arial" w:hAnsi="Arial" w:cs="Arial"/>
@@ -529,7 +520,6 @@
         </w:rPr>
         <w:t>i</w:t>
       </w:r>
-      <w:proofErr w:type="gramEnd"/>
       <w:r>
         <w:rPr>
           <w:rFonts w:ascii="Arial" w:hAnsi="Arial" w:cs="Arial"/>
@@ -780,19 +770,11 @@
           <w:rFonts w:ascii="Arial" w:hAnsi="Arial" w:cs="Arial"/>
         </w:rPr>
       </w:pPr>
-      <w:proofErr w:type="gramStart"/>
-      <w:r>
-        <w:rPr>
-          <w:rFonts w:ascii="Arial" w:hAnsi="Arial" w:cs="Arial"/>
-        </w:rPr>
-        <w:t>and</w:t>
-      </w:r>
-      <w:proofErr w:type="gramEnd"/>
-      <w:r>
-        <w:rPr>
-          <w:rFonts w:ascii="Arial" w:hAnsi="Arial" w:cs="Arial"/>
-        </w:rPr>
-        <w:t xml:space="preserve"> </w:t>
+      <w:r>
+        <w:rPr>
+          <w:rFonts w:ascii="Arial" w:hAnsi="Arial" w:cs="Arial"/>
+        </w:rPr>
+        <w:t xml:space="preserve">and </w:t>
       </w:r>
       <w:proofErr w:type="spellStart"/>
       <w:r>
@@ -1323,19 +1305,11 @@
           <w:rFonts w:ascii="Arial" w:hAnsi="Arial" w:cs="Arial"/>
         </w:rPr>
       </w:pPr>
-      <w:proofErr w:type="gramStart"/>
-      <w:r>
-        <w:rPr>
-          <w:rFonts w:ascii="Arial" w:hAnsi="Arial" w:cs="Arial"/>
-        </w:rPr>
-        <w:t>where</w:t>
-      </w:r>
-      <w:proofErr w:type="gramEnd"/>
-      <w:r>
-        <w:rPr>
-          <w:rFonts w:ascii="Arial" w:hAnsi="Arial" w:cs="Arial"/>
-        </w:rPr>
-        <w:t xml:space="preserve"> </w:t>
+      <w:r>
+        <w:rPr>
+          <w:rFonts w:ascii="Arial" w:hAnsi="Arial" w:cs="Arial"/>
+        </w:rPr>
+        <w:t xml:space="preserve">where </w:t>
       </w:r>
       <w:r>
         <w:rPr>
@@ -1653,19 +1627,11 @@
           <w:rFonts w:ascii="Arial" w:hAnsi="Arial" w:cs="Arial"/>
         </w:rPr>
       </w:pPr>
-      <w:proofErr w:type="gramStart"/>
-      <w:r>
-        <w:rPr>
-          <w:rFonts w:ascii="Arial" w:hAnsi="Arial" w:cs="Arial"/>
-        </w:rPr>
-        <w:t>where</w:t>
-      </w:r>
-      <w:proofErr w:type="gramEnd"/>
-      <w:r>
-        <w:rPr>
-          <w:rFonts w:ascii="Arial" w:hAnsi="Arial" w:cs="Arial"/>
-        </w:rPr>
-        <w:t xml:space="preserve"> </w:t>
+      <w:r>
+        <w:rPr>
+          <w:rFonts w:ascii="Arial" w:hAnsi="Arial" w:cs="Arial"/>
+        </w:rPr>
+        <w:t xml:space="preserve">where </w:t>
       </w:r>
       <w:r>
         <w:rPr>
@@ -2520,7 +2486,14 @@
           <w:rFonts w:ascii="Arial" w:hAnsi="Arial" w:cs="Arial"/>
         </w:rPr>
         <w:lastRenderedPageBreak/>
-        <w:t>&amp; Schwarz, 2015), as well as the effect on meta-analyses (</w:t>
+        <w:t>&amp; Schwarz, 2015</w:t>
+      </w:r>
+      <w:commentRangeStart w:id="0"/>
+      <w:r>
+        <w:rPr>
+          <w:rFonts w:ascii="Arial" w:hAnsi="Arial" w:cs="Arial"/>
+        </w:rPr>
+        <w:t>), as well as the effect on meta-analyses (</w:t>
       </w:r>
       <w:proofErr w:type="spellStart"/>
       <w:r>
@@ -2541,6 +2514,14 @@
           <w:rFonts w:ascii="Arial" w:hAnsi="Arial" w:cs="Arial"/>
         </w:rPr>
         <w:t xml:space="preserve">. </w:t>
+      </w:r>
+      <w:commentRangeEnd w:id="0"/>
+      <w:r>
+        <w:rPr>
+          <w:rStyle w:val="CommentReference"/>
+          <w:rFonts w:cs="Mangal"/>
+        </w:rPr>
+        <w:commentReference w:id="0"/>
       </w:r>
     </w:p>
     <w:p>
@@ -2561,20 +2542,20 @@
         </w:rPr>
         <w:t>—</w:t>
       </w:r>
-      <w:commentRangeStart w:id="0"/>
+      <w:commentRangeStart w:id="1"/>
       <w:r>
         <w:rPr>
           <w:rFonts w:ascii="Arial" w:hAnsi="Arial" w:cs="Arial"/>
         </w:rPr>
         <w:t>the same justifications and motivations associated with discounting statistically non-significant or counter-theory findings may be associated with the undisclosed application of data-driven analyses</w:t>
       </w:r>
-      <w:commentRangeEnd w:id="0"/>
+      <w:commentRangeEnd w:id="1"/>
       <w:r>
         <w:rPr>
           <w:rStyle w:val="CommentReference"/>
           <w:rFonts w:cs="Mangal"/>
         </w:rPr>
-        <w:commentReference w:id="0"/>
+        <w:commentReference w:id="1"/>
       </w:r>
       <w:r>
         <w:rPr>
@@ -5099,7 +5080,7 @@
         <w:lastRenderedPageBreak/>
         <w:t xml:space="preserve">of the moderator) design and two dependent variables. </w:t>
       </w:r>
-      <w:commentRangeStart w:id="1"/>
+      <w:commentRangeStart w:id="2"/>
       <w:r>
         <w:rPr>
           <w:rFonts w:ascii="Arial" w:hAnsi="Arial" w:cs="Arial"/>
@@ -5141,13 +5122,13 @@
         </w:rPr>
         <w:t xml:space="preserve">. </w:t>
       </w:r>
-      <w:commentRangeEnd w:id="1"/>
+      <w:commentRangeEnd w:id="2"/>
       <w:r>
         <w:rPr>
           <w:rStyle w:val="CommentReference"/>
           <w:rFonts w:cs="Mangal"/>
         </w:rPr>
-        <w:commentReference w:id="1"/>
+        <w:commentReference w:id="2"/>
       </w:r>
       <w:r>
         <w:rPr>
@@ -5951,20 +5932,12 @@
           <w:rFonts w:ascii="Arial" w:hAnsi="Arial" w:cs="Arial"/>
         </w:rPr>
       </w:pPr>
-      <w:proofErr w:type="gramStart"/>
       <w:r>
         <w:rPr>
           <w:rFonts w:ascii="Arial" w:hAnsi="Arial" w:cs="Arial"/>
         </w:rPr>
         <w:lastRenderedPageBreak/>
-        <w:t>where</w:t>
-      </w:r>
-      <w:proofErr w:type="gramEnd"/>
-      <w:r>
-        <w:rPr>
-          <w:rFonts w:ascii="Arial" w:hAnsi="Arial" w:cs="Arial"/>
-        </w:rPr>
-        <w:t xml:space="preserve"> </w:t>
+        <w:t xml:space="preserve">where </w:t>
       </w:r>
       <w:r>
         <w:rPr>
@@ -6605,16 +6578,16 @@
         </w:rPr>
         <w:t>, 2015</w:t>
       </w:r>
-      <w:commentRangeStart w:id="2"/>
+      <w:commentRangeStart w:id="3"/>
       <w:r>
         <w:rPr>
           <w:rFonts w:ascii="Arial" w:hAnsi="Arial" w:cs="Arial"/>
         </w:rPr>
         <w:t>XXXX</w:t>
       </w:r>
-      <w:commentRangeEnd w:id="2"/>
-      <w:r>
-        <w:commentReference w:id="2"/>
+      <w:commentRangeEnd w:id="3"/>
+      <w:r>
+        <w:commentReference w:id="3"/>
       </w:r>
       <w:r>
         <w:rPr>
@@ -6622,20 +6595,20 @@
         </w:rPr>
         <w:t>); however, in practice, the result of the difference is that the estimates from weighted-least squares meta-regression models will have relatively larger standard errors, and thus, relatively wider confidence intervals than standard meta-analysis models. This is not necessarily a negative in the face of statistical heterogeneity and publication bias, and authors have argued for the use of both types of models (</w:t>
       </w:r>
-      <w:commentRangeStart w:id="3"/>
+      <w:commentRangeStart w:id="4"/>
       <w:r>
         <w:rPr>
           <w:rFonts w:ascii="Arial" w:hAnsi="Arial" w:cs="Arial"/>
         </w:rPr>
         <w:t xml:space="preserve">that Moreno paper; </w:t>
       </w:r>
-      <w:commentRangeEnd w:id="3"/>
+      <w:commentRangeEnd w:id="4"/>
       <w:r>
         <w:rPr>
           <w:rStyle w:val="CommentReference"/>
           <w:rFonts w:cs="Mangal"/>
         </w:rPr>
-        <w:commentReference w:id="3"/>
+        <w:commentReference w:id="4"/>
       </w:r>
       <w:r>
         <w:rPr>
@@ -6898,21 +6871,7 @@
           <w:rFonts w:ascii="Arial" w:hAnsi="Arial" w:cs="Arial"/>
         </w:rPr>
         <w:lastRenderedPageBreak/>
-        <w:t xml:space="preserve">attempts to use each estimator under the conditions in which it performs well (PET when δ = 0, PEESE when δ ≠ 0). However, PET’s downward </w:t>
-      </w:r>
-      <w:proofErr w:type="gramStart"/>
-      <w:r>
-        <w:rPr>
-          <w:rFonts w:ascii="Arial" w:hAnsi="Arial" w:cs="Arial"/>
-        </w:rPr>
-        <w:t>bias</w:t>
-      </w:r>
-      <w:proofErr w:type="gramEnd"/>
-      <w:r>
-        <w:rPr>
-          <w:rFonts w:ascii="Arial" w:hAnsi="Arial" w:cs="Arial"/>
-        </w:rPr>
-        <w:t xml:space="preserve"> when δ ≠ 0 may lead to poor power to reject the null and may lead to application of PET when PEESE would be more appropriate.</w:t>
+        <w:t>attempts to use each estimator under the conditions in which it performs well (PET when δ = 0, PEESE when δ ≠ 0). However, PET’s downward bias when δ ≠ 0 may lead to poor power to reject the null and may lead to application of PET when PEESE would be more appropriate.</w:t>
       </w:r>
     </w:p>
     <w:p>
@@ -7160,7 +7119,7 @@
         </w:rPr>
         <w:t xml:space="preserve">(a) </w:t>
       </w:r>
-      <w:commentRangeStart w:id="4"/>
+      <w:commentRangeStart w:id="5"/>
       <w:r>
         <w:rPr>
           <w:rFonts w:ascii="Arial" w:hAnsi="Arial" w:cs="Arial"/>
@@ -7197,13 +7156,13 @@
         </w:rPr>
         <w:t>₀: δ=0)</w:t>
       </w:r>
-      <w:commentRangeEnd w:id="4"/>
+      <w:commentRangeEnd w:id="5"/>
       <w:r>
         <w:rPr>
           <w:rStyle w:val="CommentReference"/>
           <w:rFonts w:cs="Mangal"/>
         </w:rPr>
-        <w:commentReference w:id="4"/>
+        <w:commentReference w:id="5"/>
       </w:r>
       <w:r>
         <w:rPr>
@@ -7506,7 +7465,6 @@
         </w:rPr>
         <w:tab/>
       </w:r>
-      <w:proofErr w:type="gramStart"/>
       <w:r>
         <w:rPr>
           <w:rFonts w:ascii="Arial" w:hAnsi="Arial" w:cs="Arial"/>
@@ -7522,7 +7480,6 @@
         </w:rPr>
         <w:t>-uniform</w:t>
       </w:r>
-      <w:proofErr w:type="gramEnd"/>
       <w:r>
         <w:rPr>
           <w:rFonts w:ascii="Arial" w:hAnsi="Arial" w:cs="Arial"/>
@@ -8253,79 +8210,65 @@
         <w:rPr>
           <w:rFonts w:ascii="Arial" w:hAnsi="Arial" w:cs="Arial"/>
         </w:rPr>
-        <w:t xml:space="preserve">as </w:t>
-      </w:r>
-      <w:proofErr w:type="gramStart"/>
-      <w:r>
-        <w:rPr>
-          <w:rFonts w:ascii="Arial" w:hAnsi="Arial" w:cs="Arial"/>
-        </w:rPr>
-        <w:t>developed  by</w:t>
-      </w:r>
-      <w:proofErr w:type="gramEnd"/>
+        <w:t xml:space="preserve">as developed  by </w:t>
+      </w:r>
+      <w:proofErr w:type="spellStart"/>
+      <w:r>
+        <w:rPr>
+          <w:rFonts w:ascii="Arial" w:hAnsi="Arial" w:cs="Arial"/>
+        </w:rPr>
+        <w:t>Iyengar</w:t>
+      </w:r>
+      <w:proofErr w:type="spellEnd"/>
+      <w:r>
+        <w:rPr>
+          <w:rFonts w:ascii="Arial" w:hAnsi="Arial" w:cs="Arial"/>
+        </w:rPr>
+        <w:t xml:space="preserve"> and Greenhouse (1988) in the comments to and reply of that article and </w:t>
+      </w:r>
+      <w:r>
+        <w:rPr>
+          <w:rFonts w:ascii="Arial" w:hAnsi="Arial" w:cs="Arial"/>
+        </w:rPr>
+        <w:t>recommended by McShane et al. (2016)</w:t>
+      </w:r>
+      <w:r>
+        <w:rPr>
+          <w:rFonts w:ascii="Arial" w:hAnsi="Arial" w:cs="Arial"/>
+        </w:rPr>
+        <w:t xml:space="preserve">. </w:t>
+      </w:r>
+      <w:commentRangeStart w:id="6"/>
+      <w:r>
+        <w:rPr>
+          <w:rFonts w:ascii="Arial" w:hAnsi="Arial" w:cs="Arial"/>
+        </w:rPr>
+        <w:t>This model’s three parameters represent</w:t>
+      </w:r>
+      <w:r>
+        <w:rPr>
+          <w:rFonts w:ascii="Arial" w:hAnsi="Arial" w:cs="Arial"/>
+        </w:rPr>
+        <w:t xml:space="preserve"> the popula</w:t>
+      </w:r>
+      <w:r>
+        <w:rPr>
+          <w:rFonts w:ascii="Arial" w:hAnsi="Arial" w:cs="Arial"/>
+        </w:rPr>
+        <w:t xml:space="preserve">tion average effect size </w:t>
+      </w:r>
+      <w:r>
+        <w:rPr>
+          <w:rFonts w:ascii="Arial" w:hAnsi="Arial" w:cs="Arial"/>
+        </w:rPr>
+        <w:t>μ, the heterogeneity of the random effect sizes τ², and the probability that a non-significant effect enters the literature</w:t>
+      </w:r>
       <w:r>
         <w:rPr>
           <w:rFonts w:ascii="Arial" w:hAnsi="Arial" w:cs="Arial"/>
         </w:rPr>
         <w:t xml:space="preserve"> </w:t>
       </w:r>
-      <w:proofErr w:type="spellStart"/>
-      <w:r>
-        <w:rPr>
-          <w:rFonts w:ascii="Arial" w:hAnsi="Arial" w:cs="Arial"/>
-        </w:rPr>
-        <w:t>Iyengar</w:t>
-      </w:r>
-      <w:proofErr w:type="spellEnd"/>
-      <w:r>
-        <w:rPr>
-          <w:rFonts w:ascii="Arial" w:hAnsi="Arial" w:cs="Arial"/>
-        </w:rPr>
-        <w:t xml:space="preserve"> and Greenhouse (1988) in the comments to and reply of that article and </w:t>
-      </w:r>
-      <w:r>
-        <w:rPr>
-          <w:rFonts w:ascii="Arial" w:hAnsi="Arial" w:cs="Arial"/>
-        </w:rPr>
-        <w:t>recommended by McShane et al. (2016)</w:t>
-      </w:r>
-      <w:r>
-        <w:rPr>
-          <w:rFonts w:ascii="Arial" w:hAnsi="Arial" w:cs="Arial"/>
-        </w:rPr>
-        <w:t xml:space="preserve">. </w:t>
-      </w:r>
-      <w:commentRangeStart w:id="5"/>
-      <w:r>
-        <w:rPr>
-          <w:rFonts w:ascii="Arial" w:hAnsi="Arial" w:cs="Arial"/>
-        </w:rPr>
-        <w:t>This model’s three parameters represent</w:t>
-      </w:r>
-      <w:r>
-        <w:rPr>
-          <w:rFonts w:ascii="Arial" w:hAnsi="Arial" w:cs="Arial"/>
-        </w:rPr>
-        <w:t xml:space="preserve"> the popula</w:t>
-      </w:r>
-      <w:r>
-        <w:rPr>
-          <w:rFonts w:ascii="Arial" w:hAnsi="Arial" w:cs="Arial"/>
-        </w:rPr>
-        <w:t xml:space="preserve">tion average effect size </w:t>
-      </w:r>
-      <w:r>
-        <w:rPr>
-          <w:rFonts w:ascii="Arial" w:hAnsi="Arial" w:cs="Arial"/>
-        </w:rPr>
-        <w:t>μ, the heterogeneity of the random effect sizes τ², and the probability that a non-significant effect enters the literature</w:t>
-      </w:r>
-      <w:r>
-        <w:rPr>
-          <w:rFonts w:ascii="Arial" w:hAnsi="Arial" w:cs="Arial"/>
-        </w:rPr>
-        <w:t xml:space="preserve"> </w:t>
-      </w:r>
       <w:r>
         <w:rPr>
           <w:rFonts w:ascii="Arial" w:hAnsi="Arial" w:cs="Arial"/>
@@ -8333,13 +8276,13 @@
         </w:rPr>
         <w:t>p</w:t>
       </w:r>
-      <w:commentRangeEnd w:id="5"/>
+      <w:commentRangeEnd w:id="6"/>
       <w:r>
         <w:rPr>
           <w:rStyle w:val="CommentReference"/>
           <w:rFonts w:cs="Mangal"/>
         </w:rPr>
-        <w:commentReference w:id="5"/>
+        <w:commentReference w:id="6"/>
       </w:r>
       <w:r>
         <w:rPr>
@@ -8744,7 +8687,7 @@
         </w:rPr>
         <w:t xml:space="preserve"> at δ = 0 and the true positive rate (i.e., the statistical power) at δ = 0.5. </w:t>
       </w:r>
-      <w:commentRangeStart w:id="6"/>
+      <w:commentRangeStart w:id="7"/>
       <w:r>
         <w:rPr>
           <w:rFonts w:ascii="Arial" w:hAnsi="Arial" w:cs="Arial"/>
@@ -8853,13 +8796,13 @@
         </w:rPr>
         <w:t>).</w:t>
       </w:r>
-      <w:commentRangeEnd w:id="6"/>
+      <w:commentRangeEnd w:id="7"/>
       <w:r>
         <w:rPr>
           <w:rStyle w:val="CommentReference"/>
           <w:rFonts w:cs="Mangal"/>
         </w:rPr>
-        <w:commentReference w:id="6"/>
+        <w:commentReference w:id="7"/>
       </w:r>
       <w:r>
         <w:rPr>
@@ -9194,21 +9137,7 @@
         <w:rPr>
           <w:rFonts w:ascii="Arial" w:hAnsi="Arial" w:cs="Arial"/>
         </w:rPr>
-        <w:t xml:space="preserve">Nonzero </w:t>
-      </w:r>
-      <w:proofErr w:type="gramStart"/>
-      <w:r>
-        <w:rPr>
-          <w:rFonts w:ascii="Arial" w:hAnsi="Arial" w:cs="Arial"/>
-        </w:rPr>
-        <w:t>ME</w:t>
-      </w:r>
-      <w:proofErr w:type="gramEnd"/>
-      <w:r>
-        <w:rPr>
-          <w:rFonts w:ascii="Arial" w:hAnsi="Arial" w:cs="Arial"/>
-        </w:rPr>
-        <w:t xml:space="preserve"> indicates that the expected value of the estimate does not converge on the true value in the long run, being instead too high or too low. </w:t>
+        <w:t xml:space="preserve">Nonzero ME indicates that the expected value of the estimate does not converge on the true value in the long run, being instead too high or too low. </w:t>
       </w:r>
       <w:r>
         <w:rPr>
@@ -9655,7 +9584,7 @@
         </w:rPr>
         <w:t xml:space="preserve"> Figure YYY shows the statistical power of each technique to reject the null hypothesis when it is false [YYY CONDITIONS]. </w:t>
       </w:r>
-      <w:commentRangeStart w:id="7"/>
+      <w:commentRangeStart w:id="8"/>
       <w:r>
         <w:rPr>
           <w:rFonts w:ascii="Arial" w:hAnsi="Arial" w:cs="Arial"/>
@@ -9670,13 +9599,13 @@
         </w:rPr>
         <w:t>ue under [ZZZ CONDITIONS]. These rejection ratios represent the ratio of power to false positives; a higher rejection ratio is preferred, as it signifies a test that is more sensitive [and/or] more specific.</w:t>
       </w:r>
-      <w:commentRangeEnd w:id="7"/>
+      <w:commentRangeEnd w:id="8"/>
       <w:r>
         <w:rPr>
           <w:rStyle w:val="CommentReference"/>
           <w:rFonts w:cs="Mangal"/>
         </w:rPr>
-        <w:commentReference w:id="7"/>
+        <w:commentReference w:id="8"/>
       </w:r>
     </w:p>
     <w:p>
@@ -9749,6 +9678,8 @@
         </w:rPr>
         <w:t>[Table XXX summarizes the ME, RMSE, and 95% CI coverage rates for each technique under [CONDITIONS XXX]. Figure YYY displays the distribution of effect size estimates from each method under [CONDITIONS YYY]; the point represents the [AVERAGE?] effect size estimate, and the whisker represents the [Q% QUANTILE RANGE] of estimates.]</w:t>
       </w:r>
+      <w:bookmarkStart w:id="9" w:name="_GoBack"/>
+      <w:bookmarkEnd w:id="9"/>
     </w:p>
     <w:p>
       <w:pPr>
@@ -9779,6 +9710,16 @@
           <w:bCs/>
         </w:rPr>
       </w:pPr>
+    </w:p>
+    <w:p>
+      <w:pPr>
+        <w:pStyle w:val="Normal1"/>
+        <w:spacing w:line="480" w:lineRule="auto"/>
+        <w:rPr>
+          <w:rFonts w:ascii="Arial" w:hAnsi="Arial" w:cs="Arial"/>
+          <w:bCs/>
+        </w:rPr>
+      </w:pPr>
       <w:r>
         <w:rPr>
           <w:rFonts w:ascii="Arial" w:hAnsi="Arial" w:cs="Arial"/>
@@ -9800,7 +9741,7 @@
         </w:rPr>
         <w:t xml:space="preserve">). Points are assigned following the cut-offs for each metric—2 points for good performance, 1 point for acceptable performance, 0 points for poor performance—and a summed score calculated for each method under each simulated condition. Importantly, our scoring metric is arbitrary—one could assign any number of points based on any set of cut-offs—and we make use of it entirely as an aid in understanding overarching patterns in the raw results. </w:t>
       </w:r>
-      <w:commentRangeStart w:id="8"/>
+      <w:commentRangeStart w:id="10"/>
       <w:r>
         <w:rPr>
           <w:rFonts w:ascii="Arial" w:hAnsi="Arial" w:cs="Arial"/>
@@ -9808,9 +9749,9 @@
         </w:rPr>
         <w:t xml:space="preserve">Readers interested in a more nuanced view or the performance of certain methods under specific conditions will find all of our results in the supplemental material. </w:t>
       </w:r>
-      <w:commentRangeEnd w:id="8"/>
-      <w:r>
-        <w:commentReference w:id="8"/>
+      <w:commentRangeEnd w:id="10"/>
+      <w:r>
+        <w:commentReference w:id="10"/>
       </w:r>
     </w:p>
     <w:tbl>
@@ -9922,6 +9863,7 @@
                 <w:szCs w:val="22"/>
                 <w:lang w:eastAsia="en-US" w:bidi="ar-SA"/>
               </w:rPr>
+              <w:lastRenderedPageBreak/>
               <w:t>Performance Category</w:t>
             </w:r>
           </w:p>
@@ -10555,7 +10497,6 @@
                 <w:szCs w:val="22"/>
                 <w:lang w:eastAsia="en-US" w:bidi="ar-SA"/>
               </w:rPr>
-              <w:lastRenderedPageBreak/>
               <w:t>Acceptable</w:t>
             </w:r>
           </w:p>
@@ -11328,7 +11269,7 @@
         </w:rPr>
         <w:t xml:space="preserve">—that is, coverage probabilities lower than the nominal 95%. </w:t>
       </w:r>
-      <w:commentRangeStart w:id="9"/>
+      <w:commentRangeStart w:id="11"/>
       <w:r>
         <w:rPr>
           <w:rFonts w:ascii="Arial" w:hAnsi="Arial" w:cs="Arial"/>
@@ -11351,9 +11292,9 @@
         </w:rPr>
         <w:t xml:space="preserve"> for the meta-regression methods and at all levels of these parameters for the trim-and-fill. </w:t>
       </w:r>
-      <w:commentRangeEnd w:id="9"/>
-      <w:r>
-        <w:commentReference w:id="9"/>
+      <w:commentRangeEnd w:id="11"/>
+      <w:r>
+        <w:commentReference w:id="11"/>
       </w:r>
     </w:p>
     <w:p>
@@ -11422,7 +11363,7 @@
         <w:tab/>
         <w:t xml:space="preserve">The random-effects and meta-regression methods suffered with the addition of QRPs due to problems with over- and under-estimation, respectively. Interestingly, in some cases, the addition of QRPs seemed to improve performance by the trim-and-fill and </w:t>
       </w:r>
-      <w:commentRangeStart w:id="10"/>
+      <w:commentRangeStart w:id="12"/>
       <w:r>
         <w:rPr>
           <w:rFonts w:ascii="Arial" w:hAnsi="Arial" w:cs="Arial"/>
@@ -11430,9 +11371,9 @@
         </w:rPr>
         <w:t>p-curve</w:t>
       </w:r>
-      <w:commentRangeEnd w:id="10"/>
-      <w:r>
-        <w:commentReference w:id="10"/>
+      <w:commentRangeEnd w:id="12"/>
+      <w:r>
+        <w:commentReference w:id="12"/>
       </w:r>
       <w:r>
         <w:rPr>
@@ -11460,7 +11401,7 @@
         <w:tab/>
         <w:t xml:space="preserve">We also examined performance in terms of statistical power and false positive rates. For conditions where δ = 0, the values in Figure 4 represent false positive rates. Ideally, these numbers are kept to 0.05 (equivalent to 95% coverage probability). In the absence of heterogeneity, the random-effects method and the meta-regression methods showed good performance, whereas trim-and-fill </w:t>
       </w:r>
-      <w:commentRangeStart w:id="11"/>
+      <w:commentRangeStart w:id="13"/>
       <w:r>
         <w:rPr>
           <w:rFonts w:ascii="Arial" w:hAnsi="Arial" w:cs="Arial"/>
@@ -11468,9 +11409,9 @@
         </w:rPr>
         <w:t>tended to falsely reject the null at higher rates</w:t>
       </w:r>
-      <w:commentRangeEnd w:id="11"/>
-      <w:r>
-        <w:commentReference w:id="11"/>
+      <w:commentRangeEnd w:id="13"/>
+      <w:r>
+        <w:commentReference w:id="13"/>
       </w:r>
       <w:r>
         <w:rPr>
@@ -11479,7 +11420,7 @@
         </w:rPr>
         <w:t xml:space="preserve"> and the p-curve </w:t>
       </w:r>
-      <w:commentRangeStart w:id="12"/>
+      <w:commentRangeStart w:id="14"/>
       <w:r>
         <w:rPr>
           <w:rFonts w:ascii="Arial" w:hAnsi="Arial" w:cs="Arial"/>
@@ -11487,9 +11428,9 @@
         </w:rPr>
         <w:t xml:space="preserve">essentially failed to produce confidence intervals </w:t>
       </w:r>
-      <w:commentRangeEnd w:id="12"/>
-      <w:r>
-        <w:commentReference w:id="12"/>
+      <w:commentRangeEnd w:id="14"/>
+      <w:r>
+        <w:commentReference w:id="14"/>
       </w:r>
       <w:r>
         <w:rPr>
@@ -11546,7 +11487,7 @@
         </w:rPr>
         <w:t xml:space="preserve"> and δ. Increasing heterogeneity and QRPs, however, decreased power. This occurred most severely for the meta-regression methods (especially PET), whereas the random-effects method showed consistently adequate power (greater than 0.80) with </w:t>
       </w:r>
-      <w:commentRangeStart w:id="13"/>
+      <w:commentRangeStart w:id="15"/>
       <w:r>
         <w:rPr>
           <w:rFonts w:ascii="Arial" w:hAnsi="Arial" w:cs="Arial"/>
@@ -11554,9 +11495,9 @@
         </w:rPr>
         <w:t xml:space="preserve">trim-and-fill </w:t>
       </w:r>
-      <w:commentRangeEnd w:id="13"/>
-      <w:r>
-        <w:commentReference w:id="13"/>
+      <w:commentRangeEnd w:id="15"/>
+      <w:r>
+        <w:commentReference w:id="15"/>
       </w:r>
       <w:r>
         <w:rPr>
@@ -11602,7 +11543,7 @@
         <w:tab/>
         <w:t xml:space="preserve">When publication bias was set to 60%, a large amount of variation in performance appeared to be determined by the value of δ such that performance patterns when </w:t>
       </w:r>
-      <w:commentRangeStart w:id="14"/>
+      <w:commentRangeStart w:id="16"/>
       <w:r>
         <w:rPr>
           <w:rFonts w:ascii="Arial" w:hAnsi="Arial" w:cs="Arial"/>
@@ -11610,9 +11551,9 @@
         </w:rPr>
         <w:t>δ = 0 or δ = 0.20 were more similar to each other than patterns when δ = 0.50 or 0.80 (Figure 5).</w:t>
       </w:r>
-      <w:commentRangeEnd w:id="14"/>
-      <w:r>
-        <w:commentReference w:id="14"/>
+      <w:commentRangeEnd w:id="16"/>
+      <w:r>
+        <w:commentReference w:id="16"/>
       </w:r>
       <w:r>
         <w:rPr>
@@ -11621,26 +11562,17 @@
         </w:rPr>
         <w:t xml:space="preserve"> When δ = 0 or δ = 0.20, the meta-regression methods showed the best performance. For these lower ranges of δ and in the absence of QRPs, PET showed the best performance, although performance decreased sharply with increasing heterogeneity. PEESE and PET-PEESE began to dominate PET as QRPs increased, and PET-PEESE tended to outperform PEESE as heterogeneity increased. </w:t>
       </w:r>
-      <w:commentRangeStart w:id="15"/>
-      <w:r>
-        <w:rPr>
-          <w:rFonts w:ascii="Arial" w:hAnsi="Arial" w:cs="Arial"/>
-          <w:bCs/>
-        </w:rPr>
-        <w:t>For these methods in th</w:t>
-      </w:r>
-      <w:bookmarkStart w:id="16" w:name="_GoBack"/>
-      <w:bookmarkEnd w:id="16"/>
-      <w:r>
-        <w:rPr>
-          <w:rFonts w:ascii="Arial" w:hAnsi="Arial" w:cs="Arial"/>
-          <w:bCs/>
-        </w:rPr>
-        <w:t>ese conditions, performance decreases tended to be driven by decreasing coverage first, then increasing MSE as opposed to increasing ME.</w:t>
-      </w:r>
-      <w:commentRangeEnd w:id="15"/>
-      <w:r>
-        <w:commentReference w:id="15"/>
+      <w:commentRangeStart w:id="17"/>
+      <w:r>
+        <w:rPr>
+          <w:rFonts w:ascii="Arial" w:hAnsi="Arial" w:cs="Arial"/>
+          <w:bCs/>
+        </w:rPr>
+        <w:t>For these methods in these conditions, performance decreases tended to be driven by decreasing coverage first, then increasing MSE as opposed to increasing ME.</w:t>
+      </w:r>
+      <w:commentRangeEnd w:id="17"/>
+      <w:r>
+        <w:commentReference w:id="17"/>
       </w:r>
       <w:r>
         <w:rPr>
@@ -11649,7 +11581,7 @@
         </w:rPr>
         <w:t xml:space="preserve"> </w:t>
       </w:r>
-      <w:commentRangeStart w:id="17"/>
+      <w:commentRangeStart w:id="18"/>
       <w:r>
         <w:rPr>
           <w:rFonts w:ascii="Arial" w:hAnsi="Arial" w:cs="Arial"/>
@@ -11678,34 +11610,11 @@
           <w:rFonts w:ascii="Arial" w:hAnsi="Arial" w:cs="Arial"/>
           <w:bCs/>
         </w:rPr>
-        <w:tab/>
-      </w:r>
-      <w:r>
-        <w:rPr>
-          <w:rFonts w:ascii="Arial" w:hAnsi="Arial" w:cs="Arial"/>
-          <w:bCs/>
-        </w:rPr>
-        <w:t xml:space="preserve"> </w:t>
-      </w:r>
-      <w:proofErr w:type="spellStart"/>
-      <w:r>
-        <w:rPr>
-          <w:rFonts w:ascii="Arial" w:hAnsi="Arial" w:cs="Arial"/>
-          <w:bCs/>
-        </w:rPr>
-        <w:t>ffect</w:t>
-      </w:r>
-      <w:proofErr w:type="spellEnd"/>
-      <w:r>
-        <w:rPr>
-          <w:rFonts w:ascii="Arial" w:hAnsi="Arial" w:cs="Arial"/>
-          <w:bCs/>
-        </w:rPr>
-        <w:t>.</w:t>
-      </w:r>
-      <w:commentRangeEnd w:id="17"/>
-      <w:r>
-        <w:commentReference w:id="17"/>
+        <w:t>ffect.</w:t>
+      </w:r>
+      <w:commentRangeEnd w:id="18"/>
+      <w:r>
+        <w:commentReference w:id="18"/>
       </w:r>
       <w:r>
         <w:rPr>
@@ -11744,7 +11653,7 @@
         </w:rPr>
         <w:t xml:space="preserve"> tightened confidence intervals around </w:t>
       </w:r>
-      <w:commentRangeStart w:id="18"/>
+      <w:commentRangeStart w:id="19"/>
       <w:r>
         <w:rPr>
           <w:rFonts w:ascii="Arial" w:hAnsi="Arial" w:cs="Arial"/>
@@ -11752,9 +11661,9 @@
         </w:rPr>
         <w:t>the upwardly-biased</w:t>
       </w:r>
-      <w:commentRangeEnd w:id="18"/>
-      <w:r>
-        <w:commentReference w:id="18"/>
+      <w:commentRangeEnd w:id="19"/>
+      <w:r>
+        <w:commentReference w:id="19"/>
       </w:r>
       <w:r>
         <w:rPr>
@@ -11781,7 +11690,7 @@
         <w:tab/>
         <w:t xml:space="preserve">When δ = 0.50 or δ = 0.80, </w:t>
       </w:r>
-      <w:commentRangeStart w:id="19"/>
+      <w:commentRangeStart w:id="20"/>
       <w:r>
         <w:rPr>
           <w:rFonts w:ascii="Arial" w:hAnsi="Arial" w:cs="Arial"/>
@@ -11789,9 +11698,9 @@
         </w:rPr>
         <w:t xml:space="preserve">acceptable and good </w:t>
       </w:r>
-      <w:commentRangeEnd w:id="19"/>
-      <w:r>
-        <w:commentReference w:id="19"/>
+      <w:commentRangeEnd w:id="20"/>
+      <w:r>
+        <w:commentReference w:id="20"/>
       </w:r>
       <w:r>
         <w:rPr>
@@ -11800,7 +11709,7 @@
         </w:rPr>
         <w:t xml:space="preserve">performance was observed most consistently for the random-effects method, trim-and-fill, and PEESE, although these methods </w:t>
       </w:r>
-      <w:commentRangeStart w:id="20"/>
+      <w:commentRangeStart w:id="21"/>
       <w:r>
         <w:rPr>
           <w:rFonts w:ascii="Arial" w:hAnsi="Arial" w:cs="Arial"/>
@@ -11808,9 +11717,9 @@
         </w:rPr>
         <w:t>only rarely showed good or even acceptable performance for coverage probability</w:t>
       </w:r>
-      <w:commentRangeEnd w:id="20"/>
-      <w:r>
-        <w:commentReference w:id="20"/>
+      <w:commentRangeEnd w:id="21"/>
+      <w:r>
+        <w:commentReference w:id="21"/>
       </w:r>
       <w:r>
         <w:rPr>
@@ -11819,7 +11728,7 @@
         </w:rPr>
         <w:t xml:space="preserve">. </w:t>
       </w:r>
-      <w:commentRangeStart w:id="21"/>
+      <w:commentRangeStart w:id="22"/>
       <w:r>
         <w:rPr>
           <w:rFonts w:ascii="Arial" w:hAnsi="Arial" w:cs="Arial"/>
@@ -11827,9 +11736,9 @@
         </w:rPr>
         <w:t>Of these methods, trim-and-fill and PEESE performed the most consistently well, whereas the random-effects method showed decreasing performance in the face of increasing heterogeneity.</w:t>
       </w:r>
-      <w:commentRangeEnd w:id="21"/>
-      <w:r>
-        <w:commentReference w:id="21"/>
+      <w:commentRangeEnd w:id="22"/>
+      <w:r>
+        <w:commentReference w:id="22"/>
       </w:r>
       <w:r>
         <w:rPr>
@@ -11870,7 +11779,7 @@
         </w:rPr>
         <w:tab/>
       </w:r>
-      <w:commentRangeStart w:id="22"/>
+      <w:commentRangeStart w:id="23"/>
       <w:r>
         <w:rPr>
           <w:rFonts w:ascii="Arial" w:hAnsi="Arial" w:cs="Arial"/>
@@ -11878,9 +11787,9 @@
         </w:rPr>
         <w:t>As is clear from Figure 6, the 0.05 threshold for false positive rates was reached very rarely, and when it was, almost exclusively by the meta-regression methods in the absence of heterogeneity</w:t>
       </w:r>
-      <w:commentRangeEnd w:id="22"/>
-      <w:r>
-        <w:commentReference w:id="22"/>
+      <w:commentRangeEnd w:id="23"/>
+      <w:r>
+        <w:commentReference w:id="23"/>
       </w:r>
       <w:r>
         <w:rPr>
@@ -11979,7 +11888,7 @@
         <w:lastRenderedPageBreak/>
         <w:t xml:space="preserve">(Figure 7). When δ = 0 or δ = 0.20, the meta-regression methods showed the least poor performance, particularly PET. </w:t>
       </w:r>
-      <w:commentRangeStart w:id="23"/>
+      <w:commentRangeStart w:id="24"/>
       <w:r>
         <w:rPr>
           <w:rFonts w:ascii="Arial" w:hAnsi="Arial" w:cs="Arial"/>
@@ -11987,9 +11896,9 @@
         </w:rPr>
         <w:t>The exact method that performed best was a function of both δ and the level of heterogeneity</w:t>
       </w:r>
-      <w:commentRangeEnd w:id="23"/>
-      <w:r>
-        <w:commentReference w:id="23"/>
+      <w:commentRangeEnd w:id="24"/>
+      <w:r>
+        <w:commentReference w:id="24"/>
       </w:r>
       <w:r>
         <w:rPr>
@@ -11998,7 +11907,7 @@
         </w:rPr>
         <w:t xml:space="preserve">, and </w:t>
       </w:r>
-      <w:commentRangeStart w:id="24"/>
+      <w:commentRangeStart w:id="25"/>
       <w:r>
         <w:rPr>
           <w:rFonts w:ascii="Arial" w:hAnsi="Arial" w:cs="Arial"/>
@@ -12006,9 +11915,9 @@
         </w:rPr>
         <w:t>performance tended to improve slightly with increases in QRPs</w:t>
       </w:r>
-      <w:commentRangeEnd w:id="24"/>
-      <w:r>
-        <w:commentReference w:id="24"/>
+      <w:commentRangeEnd w:id="25"/>
+      <w:r>
+        <w:commentReference w:id="25"/>
       </w:r>
       <w:r>
         <w:rPr>
@@ -12017,7 +11926,7 @@
         </w:rPr>
         <w:t xml:space="preserve">. As was the case when publication bias was set to 60%, increases in heterogeneity tended to result in positive values of ME—that is, over-estimation of the true underlying effect. </w:t>
       </w:r>
-      <w:commentRangeStart w:id="25"/>
+      <w:commentRangeStart w:id="26"/>
       <w:r>
         <w:rPr>
           <w:rFonts w:ascii="Arial" w:hAnsi="Arial" w:cs="Arial"/>
@@ -12025,9 +11934,9 @@
         </w:rPr>
         <w:t>Notably, at the highest level of heterogeneity when δ = 0, no method showed anything but poor performance.</w:t>
       </w:r>
-      <w:commentRangeEnd w:id="25"/>
-      <w:r>
-        <w:commentReference w:id="25"/>
+      <w:commentRangeEnd w:id="26"/>
+      <w:r>
+        <w:commentReference w:id="26"/>
       </w:r>
     </w:p>
     <w:p>
@@ -12045,51 +11954,19 @@
           <w:bCs/>
         </w:rPr>
         <w:tab/>
-        <w:t xml:space="preserve">When δ = 0.50 or δ = 0.80, the random-effects method, trim-and-fill, PEESE, and p-curve showed the most consistent performance. Coverage probability was nearly uniformly poor for these methods, whereas </w:t>
-      </w:r>
-      <w:proofErr w:type="gramStart"/>
-      <w:r>
-        <w:rPr>
-          <w:rFonts w:ascii="Arial" w:hAnsi="Arial" w:cs="Arial"/>
-          <w:bCs/>
-        </w:rPr>
-        <w:t>ME</w:t>
-      </w:r>
-      <w:proofErr w:type="gramEnd"/>
-      <w:r>
-        <w:rPr>
-          <w:rFonts w:ascii="Arial" w:hAnsi="Arial" w:cs="Arial"/>
-          <w:bCs/>
-        </w:rPr>
-        <w:t xml:space="preserve"> and MSE performance tended to decrease with increasing heterogeneity but increase with increasing QRPs. For </w:t>
-      </w:r>
-      <w:commentRangeStart w:id="26"/>
-      <w:r>
-        <w:rPr>
-          <w:rFonts w:ascii="Arial" w:hAnsi="Arial" w:cs="Arial"/>
-          <w:bCs/>
-        </w:rPr>
-        <w:t xml:space="preserve">p-curve and PEESE, </w:t>
-      </w:r>
-      <w:proofErr w:type="gramStart"/>
-      <w:r>
-        <w:rPr>
-          <w:rFonts w:ascii="Arial" w:hAnsi="Arial" w:cs="Arial"/>
-          <w:bCs/>
-        </w:rPr>
-        <w:t>ME</w:t>
-      </w:r>
-      <w:proofErr w:type="gramEnd"/>
-      <w:r>
-        <w:rPr>
-          <w:rFonts w:ascii="Arial" w:hAnsi="Arial" w:cs="Arial"/>
-          <w:bCs/>
-        </w:rPr>
-        <w:t xml:space="preserve"> tended to be related to under-estimation as opposed to over-estimation</w:t>
-      </w:r>
-      <w:commentRangeEnd w:id="26"/>
-      <w:r>
-        <w:commentReference w:id="26"/>
+        <w:t xml:space="preserve">When δ = 0.50 or δ = 0.80, the random-effects method, trim-and-fill, PEESE, and p-curve showed the most consistent performance. Coverage probability was nearly uniformly poor for these methods, whereas ME and MSE performance tended to decrease with increasing heterogeneity but increase with increasing QRPs. For </w:t>
+      </w:r>
+      <w:commentRangeStart w:id="27"/>
+      <w:r>
+        <w:rPr>
+          <w:rFonts w:ascii="Arial" w:hAnsi="Arial" w:cs="Arial"/>
+          <w:bCs/>
+        </w:rPr>
+        <w:t>p-curve and PEESE, ME tended to be related to under-estimation as opposed to over-estimation</w:t>
+      </w:r>
+      <w:commentRangeEnd w:id="27"/>
+      <w:r>
+        <w:commentReference w:id="27"/>
       </w:r>
       <w:r>
         <w:rPr>
@@ -12132,7 +12009,7 @@
         </w:rPr>
         <w:t xml:space="preserve"> false positive rates of approximately 0.80 or more—</w:t>
       </w:r>
-      <w:commentRangeStart w:id="27"/>
+      <w:commentRangeStart w:id="28"/>
       <w:r>
         <w:rPr>
           <w:rFonts w:ascii="Arial" w:hAnsi="Arial" w:cs="Arial"/>
@@ -12140,9 +12017,9 @@
         </w:rPr>
         <w:t>that is, regardless of whether the true average underlying effect was zero or not, these methods tended to reject the null hypothesis in the vast majority of cases.</w:t>
       </w:r>
-      <w:commentRangeEnd w:id="27"/>
-      <w:r>
-        <w:commentReference w:id="27"/>
+      <w:commentRangeEnd w:id="28"/>
+      <w:r>
+        <w:commentReference w:id="28"/>
       </w:r>
       <w:r>
         <w:rPr>
@@ -12177,8 +12054,8 @@
         </w:rPr>
         <w:t xml:space="preserve">Estimates of </w:t>
       </w:r>
-      <w:commentRangeStart w:id="28"/>
       <w:commentRangeStart w:id="29"/>
+      <w:commentRangeStart w:id="30"/>
       <w:r>
         <w:rPr>
           <w:rFonts w:ascii="Arial" w:hAnsi="Arial" w:cs="Arial"/>
@@ -12187,21 +12064,20 @@
         </w:rPr>
         <w:t>heterogeneity</w:t>
       </w:r>
-      <w:commentRangeEnd w:id="28"/>
-      <w:r>
-        <w:commentReference w:id="28"/>
-      </w:r>
       <w:commentRangeEnd w:id="29"/>
       <w:r>
         <w:commentReference w:id="29"/>
       </w:r>
+      <w:commentRangeEnd w:id="30"/>
+      <w:r>
+        <w:commentReference w:id="30"/>
+      </w:r>
     </w:p>
     <w:p>
       <w:pPr>
         <w:pStyle w:val="Normal1"/>
         <w:spacing w:line="480" w:lineRule="auto"/>
         <w:rPr>
-          <w:ins w:id="30" w:author="Hilgard, Joseph" w:date="2016-12-08T15:49:00Z"/>
           <w:rFonts w:ascii="Arial" w:hAnsi="Arial" w:cs="Arial"/>
           <w:b/>
           <w:bCs/>
@@ -12233,6 +12109,203 @@
       <w:pPr>
         <w:pStyle w:val="Normal1"/>
         <w:spacing w:line="480" w:lineRule="auto"/>
+        <w:rPr>
+          <w:rFonts w:ascii="Arial" w:hAnsi="Arial" w:cs="Arial"/>
+          <w:b/>
+          <w:bCs/>
+        </w:rPr>
+      </w:pPr>
+      <w:r>
+        <w:rPr>
+          <w:rFonts w:ascii="Arial" w:hAnsi="Arial" w:cs="Arial"/>
+          <w:b/>
+          <w:bCs/>
+        </w:rPr>
+        <w:t>The influence of QRPs</w:t>
+      </w:r>
+    </w:p>
+    <w:p>
+      <w:pPr>
+        <w:pStyle w:val="Normal1"/>
+        <w:spacing w:line="480" w:lineRule="auto"/>
+        <w:rPr>
+          <w:rFonts w:ascii="Arial" w:hAnsi="Arial" w:cs="Arial"/>
+          <w:bCs/>
+        </w:rPr>
+      </w:pPr>
+      <w:r>
+        <w:rPr>
+          <w:rFonts w:ascii="Arial" w:hAnsi="Arial" w:cs="Arial"/>
+          <w:bCs/>
+        </w:rPr>
+        <w:tab/>
+      </w:r>
+    </w:p>
+    <w:p>
+      <w:pPr>
+        <w:pStyle w:val="Normal1"/>
+        <w:spacing w:line="480" w:lineRule="auto"/>
+        <w:rPr>
+          <w:rFonts w:ascii="Arial" w:hAnsi="Arial" w:cs="Arial"/>
+          <w:bCs/>
+        </w:rPr>
+      </w:pPr>
+      <w:r>
+        <w:rPr>
+          <w:rFonts w:ascii="Arial" w:hAnsi="Arial" w:cs="Arial"/>
+          <w:bCs/>
+        </w:rPr>
+        <w:lastRenderedPageBreak/>
+        <w:tab/>
+        <w:t>The effect of QRPs were consistent across most parameter settings, so we discuss the influence of QRPs separately.</w:t>
+      </w:r>
+    </w:p>
+    <w:p>
+      <w:pPr>
+        <w:pStyle w:val="Normal1"/>
+        <w:spacing w:line="480" w:lineRule="auto"/>
+        <w:rPr>
+          <w:rFonts w:ascii="Arial" w:hAnsi="Arial" w:cs="Arial"/>
+          <w:bCs/>
+        </w:rPr>
+      </w:pPr>
+      <w:r>
+        <w:rPr>
+          <w:rFonts w:ascii="Arial" w:hAnsi="Arial" w:cs="Arial"/>
+          <w:bCs/>
+        </w:rPr>
+        <w:tab/>
+        <w:t xml:space="preserve">When there was no selective publication, QRPs lead to slight upward bias in the naïve </w:t>
+      </w:r>
+      <w:r>
+        <w:rPr>
+          <w:rFonts w:ascii="Arial" w:hAnsi="Arial" w:cs="Arial"/>
+          <w:bCs/>
+        </w:rPr>
+        <w:t xml:space="preserve">random-effects estimate. Otherwise, when there was selective publication, QRPs tended to reduce the bias in the random-effects estimate caused by publication bias. </w:t>
+      </w:r>
+    </w:p>
+    <w:p>
+      <w:pPr>
+        <w:pStyle w:val="Normal1"/>
+        <w:spacing w:line="480" w:lineRule="auto"/>
+        <w:rPr>
+          <w:rFonts w:ascii="Arial" w:hAnsi="Arial" w:cs="Arial"/>
+          <w:bCs/>
+        </w:rPr>
+      </w:pPr>
+      <w:r>
+        <w:rPr>
+          <w:rFonts w:ascii="Arial" w:hAnsi="Arial" w:cs="Arial"/>
+          <w:bCs/>
+        </w:rPr>
+        <w:t>Surprisingly, QRPs did not inflict additional upward bias in the naïve random-effects estimate so long as there was already selective publication. In fact, QRPs slightly reduced the degree of overestimation caused by selective publication.</w:t>
+      </w:r>
+      <w:r>
+        <w:rPr>
+          <w:rFonts w:ascii="Arial" w:hAnsi="Arial" w:cs="Arial"/>
+          <w:bCs/>
+        </w:rPr>
+        <w:t xml:space="preserve"> </w:t>
+      </w:r>
+    </w:p>
+    <w:p>
+      <w:pPr>
+        <w:pStyle w:val="Normal1"/>
+        <w:spacing w:line="480" w:lineRule="auto"/>
+        <w:ind w:firstLine="709"/>
+        <w:rPr>
+          <w:rFonts w:ascii="Arial" w:hAnsi="Arial" w:cs="Arial"/>
+          <w:bCs/>
+        </w:rPr>
+      </w:pPr>
+      <w:r>
+        <w:rPr>
+          <w:rFonts w:ascii="Arial" w:hAnsi="Arial" w:cs="Arial"/>
+          <w:bCs/>
+        </w:rPr>
+        <w:t>QRPs also reduced the mean estimate from each meta</w:t>
+      </w:r>
+      <w:commentRangeStart w:id="32"/>
+      <w:r>
+        <w:rPr>
+          <w:rFonts w:ascii="Arial" w:hAnsi="Arial" w:cs="Arial"/>
+          <w:bCs/>
+        </w:rPr>
+        <w:t>-analytic adjustment</w:t>
+      </w:r>
+      <w:commentRangeEnd w:id="32"/>
+      <w:r>
+        <w:rPr>
+          <w:rStyle w:val="CommentReference"/>
+          <w:rFonts w:cs="Mangal"/>
+        </w:rPr>
+        <w:commentReference w:id="32"/>
+      </w:r>
+      <w:r>
+        <w:rPr>
+          <w:rFonts w:ascii="Arial" w:hAnsi="Arial" w:cs="Arial"/>
+          <w:bCs/>
+        </w:rPr>
+        <w:t xml:space="preserve">. The more intensive the QRP environment, the stronger this downward adjustment was. In some cases, the influence of QRPs caused a downward bias in the meta-analytic adjustments. Techniques that were quite accurate in the absence of QRPs developed a downward bias in the presence of QRPs. For example, 3PSM, which was quite unbiased in the absence of QRPs, developed a downward bias that grew stronger with larger </w:t>
+      </w:r>
+      <w:r>
+        <w:rPr>
+          <w:rFonts w:ascii="Arial" w:hAnsi="Arial" w:cs="Arial"/>
+          <w:bCs/>
+          <w:i/>
+        </w:rPr>
+        <w:t>k</w:t>
+      </w:r>
+      <w:r>
+        <w:rPr>
+          <w:rFonts w:ascii="Arial" w:hAnsi="Arial" w:cs="Arial"/>
+          <w:bCs/>
+        </w:rPr>
+        <w:t xml:space="preserve"> and more intensive QRPs. PET and PEESE estimates developed sharper downward bias in the presence of QRPS. P-curve and p-uniform, which were unbiased given homogeneity, became downward-biased given homogeneity and QRPs.</w:t>
+      </w:r>
+    </w:p>
+    <w:p>
+      <w:pPr>
+        <w:pStyle w:val="Normal1"/>
+        <w:spacing w:line="480" w:lineRule="auto"/>
+        <w:ind w:firstLine="709"/>
+        <w:rPr>
+          <w:ins w:id="33" w:author="Hilgard, Joseph" w:date="2016-12-08T15:49:00Z"/>
+          <w:rFonts w:ascii="Arial" w:hAnsi="Arial" w:cs="Arial"/>
+          <w:bCs/>
+        </w:rPr>
+      </w:pPr>
+      <w:r>
+        <w:rPr>
+          <w:rFonts w:ascii="Arial" w:hAnsi="Arial" w:cs="Arial"/>
+          <w:bCs/>
+        </w:rPr>
+        <w:t>Sometimes, this downward bias canceled out an upward bias to yield more accurate estimates. For example, p-curve and p-uniform are upward-biased in the presence of heterogeneity, but downward-biased in the presence of QRPs</w:t>
+      </w:r>
+      <w:r>
+        <w:rPr>
+          <w:rFonts w:ascii="Arial" w:hAnsi="Arial" w:cs="Arial"/>
+          <w:bCs/>
+        </w:rPr>
+        <w:t>. PEESE is upward-biased when the true effect is very near zero, but downward-biased in the presence of QRPs. Under some combinations, these competing biases were of approximately equal and opposite magnitude, yielding a less biased estimate. These happy circumstances cannot be counted on, however.</w:t>
+      </w:r>
+    </w:p>
+    <w:p>
+      <w:pPr>
+        <w:pStyle w:val="Normal1"/>
+        <w:spacing w:line="480" w:lineRule="auto"/>
+        <w:rPr>
+          <w:rFonts w:ascii="Arial" w:hAnsi="Arial" w:cs="Arial"/>
+          <w:b/>
+          <w:bCs/>
+        </w:rPr>
+      </w:pPr>
+    </w:p>
+    <w:p>
+      <w:pPr>
+        <w:pStyle w:val="Normal1"/>
+        <w:spacing w:line="480" w:lineRule="auto"/>
         <w:contextualSpacing/>
         <w:jc w:val="center"/>
         <w:rPr>
@@ -12247,6 +12320,7 @@
           <w:b/>
           <w:bCs/>
         </w:rPr>
+        <w:lastRenderedPageBreak/>
         <w:t>Discussion</w:t>
       </w:r>
     </w:p>
@@ -12265,7 +12339,6 @@
           <w:rFonts w:ascii="Arial" w:hAnsi="Arial" w:cs="Arial"/>
           <w:bCs/>
         </w:rPr>
-        <w:lastRenderedPageBreak/>
         <w:tab/>
       </w:r>
       <w:r>
@@ -12413,23 +12486,7 @@
           <w:rFonts w:ascii="Arial" w:hAnsi="Arial" w:cs="Arial"/>
           <w:bCs/>
         </w:rPr>
-        <w:t>That said</w:t>
-      </w:r>
-      <w:proofErr w:type="gramStart"/>
-      <w:r>
-        <w:rPr>
-          <w:rFonts w:ascii="Arial" w:hAnsi="Arial" w:cs="Arial"/>
-          <w:bCs/>
-        </w:rPr>
-        <w:t>,</w:t>
-      </w:r>
-      <w:proofErr w:type="gramEnd"/>
-      <w:r>
-        <w:rPr>
-          <w:rFonts w:ascii="Arial" w:hAnsi="Arial" w:cs="Arial"/>
-          <w:bCs/>
-        </w:rPr>
-        <w:t xml:space="preserve"> 3PSM does have two weaknesses.</w:t>
+        <w:t>That said, 3PSM does have two weaknesses.</w:t>
       </w:r>
       <w:r>
         <w:rPr>
@@ -12457,14 +12514,7 @@
           <w:rFonts w:ascii="Arial" w:hAnsi="Arial" w:cs="Arial"/>
           <w:bCs/>
         </w:rPr>
-        <w:t xml:space="preserve">Despite this weakness, </w:t>
-      </w:r>
-      <w:r>
-        <w:rPr>
-          <w:rFonts w:ascii="Arial" w:hAnsi="Arial" w:cs="Arial"/>
-          <w:bCs/>
-        </w:rPr>
-        <w:t xml:space="preserve">we are encouraged to find that QRPs cause downward, rather than upward, bias </w:t>
+        <w:t xml:space="preserve">Despite this </w:t>
       </w:r>
       <w:r>
         <w:rPr>
@@ -12472,7 +12522,14 @@
           <w:bCs/>
         </w:rPr>
         <w:lastRenderedPageBreak/>
-        <w:t>in 3PSM – this allows 3PSM estimates to maintain conservative Type I error rates.</w:t>
+        <w:t xml:space="preserve">weakness, </w:t>
+      </w:r>
+      <w:r>
+        <w:rPr>
+          <w:rFonts w:ascii="Arial" w:hAnsi="Arial" w:cs="Arial"/>
+          <w:bCs/>
+        </w:rPr>
+        <w:t>we are encouraged to find that QRPs cause downward, rather than upward, bias in 3PSM – this allows 3PSM estimates to maintain conservative Type I error rates.</w:t>
       </w:r>
       <w:r>
         <w:rPr>
@@ -12605,25 +12662,9 @@
           <w:rFonts w:ascii="Arial" w:hAnsi="Arial" w:cs="Arial"/>
           <w:bCs/>
         </w:rPr>
-        <w:t xml:space="preserve">tended to suffer from high rates of a peculiar sort of type </w:t>
-      </w:r>
-      <w:proofErr w:type="gramStart"/>
-      <w:r>
-        <w:rPr>
-          <w:rFonts w:ascii="Arial" w:hAnsi="Arial" w:cs="Arial"/>
-          <w:bCs/>
-        </w:rPr>
-        <w:t>I</w:t>
-      </w:r>
-      <w:proofErr w:type="gramEnd"/>
-      <w:r>
-        <w:rPr>
-          <w:rFonts w:ascii="Arial" w:hAnsi="Arial" w:cs="Arial"/>
-          <w:bCs/>
-        </w:rPr>
-        <w:t xml:space="preserve"> error. This peculiarity was estimation of the true effect size as being both statistically significant and of opposite sign than the naïve estimate. PET, 3PSM, and </w:t>
-      </w:r>
-      <w:commentRangeStart w:id="32"/>
+        <w:t xml:space="preserve">tended to suffer from high rates of a peculiar sort of type I error. This peculiarity was estimation of the true effect size as being both statistically significant and of opposite sign than the naïve estimate. PET, 3PSM, and </w:t>
+      </w:r>
+      <w:commentRangeStart w:id="34"/>
       <w:r>
         <w:rPr>
           <w:rFonts w:ascii="Arial" w:hAnsi="Arial" w:cs="Arial"/>
@@ -12631,13 +12672,13 @@
         </w:rPr>
         <w:t xml:space="preserve">p-curve </w:t>
       </w:r>
-      <w:commentRangeEnd w:id="32"/>
+      <w:commentRangeEnd w:id="34"/>
       <w:r>
         <w:rPr>
           <w:rStyle w:val="CommentReference"/>
           <w:rFonts w:cs="Mangal"/>
         </w:rPr>
-        <w:commentReference w:id="32"/>
+        <w:commentReference w:id="34"/>
       </w:r>
       <w:r>
         <w:rPr>
@@ -12724,7 +12765,15 @@
           <w:rFonts w:ascii="Arial" w:hAnsi="Arial" w:cs="Arial"/>
           <w:bCs/>
         </w:rPr>
-        <w:t xml:space="preserve">studies has only a small effect in increasing the bias of the estimate. </w:t>
+        <w:t xml:space="preserve">studies has only a small effect in increasing the bias of the </w:t>
+      </w:r>
+      <w:r>
+        <w:rPr>
+          <w:rFonts w:ascii="Arial" w:hAnsi="Arial" w:cs="Arial"/>
+          <w:bCs/>
+        </w:rPr>
+        <w:lastRenderedPageBreak/>
+        <w:t xml:space="preserve">estimate. </w:t>
       </w:r>
       <w:r>
         <w:rPr>
@@ -12759,15 +12808,7 @@
           <w:rFonts w:ascii="Arial" w:hAnsi="Arial" w:cs="Arial"/>
           <w:bCs/>
         </w:rPr>
-        <w:t xml:space="preserve"> </w:t>
-      </w:r>
-      <w:r>
-        <w:rPr>
-          <w:rFonts w:ascii="Arial" w:hAnsi="Arial" w:cs="Arial"/>
-          <w:bCs/>
-        </w:rPr>
-        <w:lastRenderedPageBreak/>
-        <w:t xml:space="preserve">publication filter that favors statistically-significant results. </w:t>
+        <w:t xml:space="preserve"> publication filter that favors statistically-significant results. </w:t>
       </w:r>
       <w:r>
         <w:rPr>
@@ -12789,6 +12830,13 @@
           <w:bCs/>
         </w:rPr>
         <w:t xml:space="preserve"> hundred honest studies. </w:t>
+      </w:r>
+      <w:r>
+        <w:rPr>
+          <w:rFonts w:ascii="Arial" w:hAnsi="Arial" w:cs="Arial"/>
+          <w:bCs/>
+        </w:rPr>
+        <w:t>(In fact, it is slightly preferable that the ten significant results come from p-hacked studies, as their p-values will be closer to p = .05, and therefore, the effect size will be slightly less overestimated.)</w:t>
       </w:r>
     </w:p>
     <w:p>
@@ -12898,35 +12946,6 @@
         </w:rPr>
         <w:t xml:space="preserve">The degree of bias was predetermined by the sample size and the publication filter; p-hacking only makes it possible for more studies to reach that degree of bias. </w:t>
       </w:r>
-      <w:r>
-        <w:rPr>
-          <w:rFonts w:ascii="Arial" w:hAnsi="Arial" w:cs="Arial"/>
-          <w:bCs/>
-        </w:rPr>
-        <w:t xml:space="preserve">As one of our departments used to joke before awareness of p-hacking, “everything correlates at </w:t>
-      </w:r>
-      <w:r>
-        <w:rPr>
-          <w:rFonts w:ascii="Arial" w:hAnsi="Arial" w:cs="Arial"/>
-          <w:bCs/>
-          <w:i/>
-        </w:rPr>
-        <w:t xml:space="preserve">r </w:t>
-      </w:r>
-      <w:r>
-        <w:rPr>
-          <w:rFonts w:ascii="Arial" w:hAnsi="Arial" w:cs="Arial"/>
-          <w:bCs/>
-        </w:rPr>
-        <w:t xml:space="preserve">= 0.3” – at least, when </w:t>
-      </w:r>
-      <w:r>
-        <w:rPr>
-          <w:rFonts w:ascii="Arial" w:hAnsi="Arial" w:cs="Arial"/>
-          <w:bCs/>
-        </w:rPr>
-        <w:t>one is working from a sample of 40 observations and has filtered for statistical significance.</w:t>
-      </w:r>
     </w:p>
     <w:p>
       <w:pPr>
@@ -12939,56 +12958,6 @@
           <w:bCs/>
         </w:rPr>
       </w:pPr>
-      <w:r>
-        <w:rPr>
-          <w:rFonts w:ascii="Arial" w:hAnsi="Arial" w:cs="Arial"/>
-          <w:bCs/>
-        </w:rPr>
-        <w:t xml:space="preserve">One might be tempted to continue the current norms of selective publishing and trust 3PSM to sort it all out. We do not encourage this. Selection filters harm the efficiency of 3PSM in two ways: first, publishing only the significant results reduces the analyzed studies </w:t>
-      </w:r>
-      <w:r>
-        <w:rPr>
-          <w:rFonts w:ascii="Arial" w:hAnsi="Arial" w:cs="Arial"/>
-          <w:bCs/>
-          <w:i/>
-        </w:rPr>
-        <w:t xml:space="preserve">k, </w:t>
-      </w:r>
-      <w:r>
-        <w:rPr>
-          <w:rFonts w:ascii="Arial" w:hAnsi="Arial" w:cs="Arial"/>
-          <w:bCs/>
-        </w:rPr>
-        <w:t xml:space="preserve">and second, stricter selection filters introduce further sampling error into the parameter </w:t>
-      </w:r>
-      <w:r>
-        <w:rPr>
-          <w:rFonts w:ascii="Arial" w:hAnsi="Arial" w:cs="Arial"/>
-          <w:bCs/>
-        </w:rPr>
-        <w:lastRenderedPageBreak/>
-        <w:t>estimates. Indulging in p-hacking in primary research may also lead to bias in 3PSM estimates; an excess of Type I error in primary research may lead to an increased Type II error in meta-analysis.</w:t>
-      </w:r>
-    </w:p>
-    <w:p>
-      <w:pPr>
-        <w:pStyle w:val="Normal1"/>
-        <w:spacing w:line="480" w:lineRule="auto"/>
-        <w:contextualSpacing/>
-        <w:rPr>
-          <w:rFonts w:ascii="Arial" w:hAnsi="Arial" w:cs="Arial"/>
-          <w:b/>
-          <w:bCs/>
-        </w:rPr>
-      </w:pPr>
-      <w:r>
-        <w:rPr>
-          <w:rFonts w:ascii="Arial" w:hAnsi="Arial" w:cs="Arial"/>
-          <w:b/>
-          <w:bCs/>
-        </w:rPr>
-        <w:t>Limitations</w:t>
-      </w:r>
     </w:p>
     <w:p>
       <w:pPr>
@@ -13004,17 +12973,45 @@
       <w:r>
         <w:rPr>
           <w:rFonts w:ascii="Arial" w:hAnsi="Arial" w:cs="Arial"/>
+          <w:bCs/>
+        </w:rPr>
+        <w:lastRenderedPageBreak/>
+        <w:t xml:space="preserve">One might be tempted to continue the current norms of selective publishing and trust 3PSM to sort it all out. We do not encourage this. Selection filters harm the efficiency of 3PSM in two ways: first, publishing only the significant results reduces the analyzed studies </w:t>
+      </w:r>
+      <w:r>
+        <w:rPr>
+          <w:rFonts w:ascii="Arial" w:hAnsi="Arial" w:cs="Arial"/>
+          <w:bCs/>
+          <w:i/>
+        </w:rPr>
+        <w:t xml:space="preserve">k, </w:t>
+      </w:r>
+      <w:r>
+        <w:rPr>
+          <w:rFonts w:ascii="Arial" w:hAnsi="Arial" w:cs="Arial"/>
+          <w:bCs/>
+        </w:rPr>
+        <w:t>and second, stricter selection filters introduce further sampling error into the parameter estimates. Indulging in p-hacking in primary research may also lead to bias in 3PSM estimates; an excess of Type I error in primary research may lead to an increased Type II error in meta-analysis.</w:t>
+      </w:r>
+    </w:p>
+    <w:p>
+      <w:pPr>
+        <w:pStyle w:val="Normal1"/>
+        <w:spacing w:line="480" w:lineRule="auto"/>
+        <w:contextualSpacing/>
+        <w:rPr>
+          <w:rFonts w:ascii="Arial" w:hAnsi="Arial" w:cs="Arial"/>
           <w:b/>
           <w:bCs/>
         </w:rPr>
-        <w:t>QRPs.</w:t>
-      </w:r>
-      <w:r>
-        <w:rPr>
-          <w:rFonts w:ascii="Arial" w:hAnsi="Arial" w:cs="Arial"/>
-          <w:bCs/>
-        </w:rPr>
-        <w:t xml:space="preserve"> We modeled some forms of QRPs and found that they had a small upward bias on naïve estimates and often a downward bias on adjusted estimates. Of course, QRPs are a heterogeneous batch of behaviors. Outlier exclusion, optional stopping, subgroup analysis, and outcome switching may each have their own effects on meta-analysis and adjustment. It is hard to say the degree to which adjustments are influenced by the kind of QRPs that happen in the real world. But this is a start. </w:t>
+      </w:pPr>
+      <w:r>
+        <w:rPr>
+          <w:rFonts w:ascii="Arial" w:hAnsi="Arial" w:cs="Arial"/>
+          <w:b/>
+          <w:bCs/>
+        </w:rPr>
+        <w:t>Limitations</w:t>
       </w:r>
     </w:p>
     <w:p>
@@ -13034,21 +13031,14 @@
           <w:b/>
           <w:bCs/>
         </w:rPr>
-        <w:t>Selection filter.</w:t>
-      </w:r>
-      <w:r>
-        <w:rPr>
-          <w:rFonts w:ascii="Arial" w:hAnsi="Arial" w:cs="Arial"/>
-          <w:bCs/>
-        </w:rPr>
-        <w:t xml:space="preserve"> We modeled a simple selection filter based on a single p &lt; .05 threshold. Given the increase in appreciation for well-powered null results, it is possible that selection filters are less rigid for large sample sizes.</w:t>
-      </w:r>
-      <w:r>
-        <w:rPr>
-          <w:rFonts w:ascii="Arial" w:hAnsi="Arial" w:cs="Arial"/>
-          <w:bCs/>
-        </w:rPr>
-        <w:t xml:space="preserve"> Well-powered results immune to publication bias may be expected to improve the performance of PEESE and Top N, which emphasize the high-powered studies.</w:t>
+        <w:t>QRPs.</w:t>
+      </w:r>
+      <w:r>
+        <w:rPr>
+          <w:rFonts w:ascii="Arial" w:hAnsi="Arial" w:cs="Arial"/>
+          <w:bCs/>
+        </w:rPr>
+        <w:t xml:space="preserve"> We modeled some forms of QRPs and found that they had a small upward bias on naïve estimates and often a downward bias on adjusted estimates. Of course, QRPs are a heterogeneous batch of behaviors. Outlier exclusion, optional stopping, subgroup analysis, and outcome switching may each have their own effects on meta-analysis and adjustment. It is hard to say the degree to which adjustments are influenced by the kind of QRPs that happen in the real world. But this is a start. </w:t>
       </w:r>
     </w:p>
     <w:p>
@@ -13059,9 +13049,43 @@
         <w:contextualSpacing/>
         <w:rPr>
           <w:rFonts w:ascii="Arial" w:hAnsi="Arial" w:cs="Arial"/>
+          <w:bCs/>
+        </w:rPr>
+      </w:pPr>
+      <w:r>
+        <w:rPr>
+          <w:rFonts w:ascii="Arial" w:hAnsi="Arial" w:cs="Arial"/>
           <w:b/>
           <w:bCs/>
-          <w:rPrChange w:id="33" w:author="Hilgard, Joseph" w:date="2016-12-15T12:57:00Z">
+        </w:rPr>
+        <w:t>Selection filter.</w:t>
+      </w:r>
+      <w:r>
+        <w:rPr>
+          <w:rFonts w:ascii="Arial" w:hAnsi="Arial" w:cs="Arial"/>
+          <w:bCs/>
+        </w:rPr>
+        <w:t xml:space="preserve"> We modeled a simple selection filter based on a single p &lt; .05 threshold. Given the increase in appreciation for well-powered null results, it is possible that selection filters are less rigid for large sample sizes.</w:t>
+      </w:r>
+      <w:r>
+        <w:rPr>
+          <w:rFonts w:ascii="Arial" w:hAnsi="Arial" w:cs="Arial"/>
+          <w:bCs/>
+        </w:rPr>
+        <w:t xml:space="preserve"> Well-powered results immune to publication bias may be expected to improve the performance of PEESE and Top N, which emphasize the high-powered studies.</w:t>
+      </w:r>
+    </w:p>
+    <w:p>
+      <w:pPr>
+        <w:pStyle w:val="Normal1"/>
+        <w:spacing w:line="480" w:lineRule="auto"/>
+        <w:ind w:firstLine="709"/>
+        <w:contextualSpacing/>
+        <w:rPr>
+          <w:rFonts w:ascii="Arial" w:hAnsi="Arial" w:cs="Arial"/>
+          <w:b/>
+          <w:bCs/>
+          <w:rPrChange w:id="35" w:author="Hilgard, Joseph" w:date="2016-12-15T12:57:00Z">
             <w:rPr>
               <w:rFonts w:ascii="Arial" w:hAnsi="Arial" w:cs="Arial"/>
               <w:bCs/>
@@ -13108,6 +13132,7 @@
           <w:b/>
           <w:bCs/>
         </w:rPr>
+        <w:lastRenderedPageBreak/>
         <w:t>Ways forward</w:t>
       </w:r>
     </w:p>
@@ -13155,15 +13180,7 @@
           <w:rFonts w:ascii="Arial" w:hAnsi="Arial" w:cs="Arial"/>
           <w:bCs/>
         </w:rPr>
-        <w:t xml:space="preserve"> primary literature. As can be seen from Figures 3 and 4, the standard random-effects </w:t>
-      </w:r>
-      <w:r>
-        <w:rPr>
-          <w:rFonts w:ascii="Arial" w:hAnsi="Arial" w:cs="Arial"/>
-          <w:bCs/>
-        </w:rPr>
-        <w:lastRenderedPageBreak/>
-        <w:t xml:space="preserve">method performs admirably in the absence of QRPs and publication bias, regardless of the true underlying effect or the level of heterogeneity. </w:t>
+        <w:t xml:space="preserve"> primary literature. As can be seen from Figures 3 and 4, the standard random-effects method performs admirably in the absence of QRPs and publication bias, regardless of the true underlying effect or the level of heterogeneity. </w:t>
       </w:r>
     </w:p>
     <w:p>
@@ -13332,6 +13349,7 @@
           <w:rFonts w:ascii="Arial" w:hAnsi="Arial" w:cs="Arial"/>
           <w:bCs/>
         </w:rPr>
+        <w:lastRenderedPageBreak/>
         <w:t xml:space="preserve">Of course, the amount each party can accomplish on its own has its limits. Meta-analysis </w:t>
       </w:r>
       <w:r>
@@ -13346,45 +13364,21 @@
           <w:rFonts w:ascii="Arial" w:hAnsi="Arial" w:cs="Arial"/>
           <w:bCs/>
         </w:rPr>
-        <w:t xml:space="preserve">Determining the comparability of studies (e.g., whether </w:t>
-      </w:r>
-      <w:r>
-        <w:rPr>
-          <w:rFonts w:ascii="Arial" w:hAnsi="Arial" w:cs="Arial"/>
-          <w:bCs/>
-        </w:rPr>
-        <w:lastRenderedPageBreak/>
-        <w:t xml:space="preserve">studies are comparable) is often a subjective and contentious decision. </w:t>
-      </w:r>
-      <w:r>
-        <w:rPr>
-          <w:rFonts w:ascii="Arial" w:hAnsi="Arial" w:cs="Arial"/>
-          <w:bCs/>
-        </w:rPr>
-        <w:t xml:space="preserve">Inclusion criteria can’t prevent publication bias. Unpublished data is challenging, if not impossible to recover. If psychological science wants to take publication bias very seriously, perhaps it will be necessary to organize trial registries. </w:t>
-      </w:r>
-      <w:proofErr w:type="gramStart"/>
-      <w:r>
-        <w:rPr>
-          <w:rFonts w:ascii="Arial" w:hAnsi="Arial" w:cs="Arial"/>
-          <w:bCs/>
-        </w:rPr>
-        <w:t>[And what of QRPs?]</w:t>
-      </w:r>
-      <w:r>
-        <w:rPr>
-          <w:rFonts w:ascii="Arial" w:hAnsi="Arial" w:cs="Arial"/>
-          <w:bCs/>
-        </w:rPr>
-        <w:t>.</w:t>
-      </w:r>
-      <w:proofErr w:type="gramEnd"/>
-      <w:r>
-        <w:rPr>
-          <w:rFonts w:ascii="Arial" w:hAnsi="Arial" w:cs="Arial"/>
-          <w:bCs/>
-        </w:rPr>
-        <w:t xml:space="preserve"> Furthermore, even in exact, direct replications of the same experiment</w:t>
+        <w:t xml:space="preserve">Determining the comparability of studies (e.g., whether studies are comparable) is often a subjective and contentious decision. </w:t>
+      </w:r>
+      <w:r>
+        <w:rPr>
+          <w:rFonts w:ascii="Arial" w:hAnsi="Arial" w:cs="Arial"/>
+          <w:bCs/>
+        </w:rPr>
+        <w:t>Inclusion criteria can’t prevent publication bias. Unpublished data is challenging, if not impossible to recover. If psychological science wants to take publication bias very seriously, perhaps it will be necessary to organize trial registries. [And what of QRPs?]</w:t>
+      </w:r>
+      <w:r>
+        <w:rPr>
+          <w:rFonts w:ascii="Arial" w:hAnsi="Arial" w:cs="Arial"/>
+          <w:bCs/>
+        </w:rPr>
+        <w:t>. Furthermore, even in exact, direct replications of the same experiment</w:t>
       </w:r>
       <w:r>
         <w:rPr>
@@ -13510,7 +13504,15 @@
           <w:rFonts w:ascii="Arial" w:hAnsi="Arial" w:cs="Arial"/>
           <w:bCs/>
         </w:rPr>
-        <w:t>heterogeneity. Although it is downward-biased in the presence of QRPs, this seems preferable to an upward bias, as it allows conservative Type I error control. By contrast, p-curve and p-uniform suffer from upward bias under heterogeneity, PET has downward bias when the null is false, PEESE has upward bias when the null is false, and trim-and-fill and Top N fail to fully adjust for publication bias.</w:t>
+        <w:t xml:space="preserve">heterogeneity. Although it is downward-biased in the presence of QRPs, this seems preferable to an upward bias, as it allows conservative Type I error control. By contrast, p-curve and p-uniform suffer from upward bias </w:t>
+      </w:r>
+      <w:r>
+        <w:rPr>
+          <w:rFonts w:ascii="Arial" w:hAnsi="Arial" w:cs="Arial"/>
+          <w:bCs/>
+        </w:rPr>
+        <w:lastRenderedPageBreak/>
+        <w:t>under heterogeneity, PET has downward bias when the null is false, PEESE has upward bias when the null is false, and trim-and-fill and Top N fail to fully adjust for publication bias.</w:t>
       </w:r>
     </w:p>
     <w:p>
@@ -13543,15 +13545,7 @@
           <w:rFonts w:ascii="Arial" w:hAnsi="Arial" w:cs="Arial"/>
           <w:bCs/>
         </w:rPr>
-        <w:t xml:space="preserve">Additionally, we </w:t>
-      </w:r>
-      <w:r>
-        <w:rPr>
-          <w:rFonts w:ascii="Arial" w:hAnsi="Arial" w:cs="Arial"/>
-          <w:bCs/>
-        </w:rPr>
-        <w:lastRenderedPageBreak/>
-        <w:t>encourage meta-analysts to consider that there is more to a meta-analysis than the point estimate of the average effect size. It is useful to know the average effect size and whether it is statistically significant, but it is also helpful to discuss the number, quality, and comparability of available studies. Meta-analytic datasets should be archived and shared for further inspection and future innovations in bias-adjustment</w:t>
+        <w:t>Additionally, we encourage meta-analysts to consider that there is more to a meta-analysis than the point estimate of the average effect size. It is useful to know the average effect size and whether it is statistically significant, but it is also helpful to discuss the number, quality, and comparability of available studies. Meta-analytic datasets should be archived and shared for further inspection and future innovations in bias-adjustment</w:t>
       </w:r>
     </w:p>
     <w:p>
@@ -13565,7 +13559,7 @@
           <w:bCs/>
         </w:rPr>
       </w:pPr>
-      <w:ins w:id="34" w:author="Joe" w:date="2016-07-30T18:39:00Z">
+      <w:ins w:id="36" w:author="Joe" w:date="2016-07-30T18:39:00Z">
         <w:r>
           <w:rPr>
             <w:rFonts w:ascii="Arial" w:hAnsi="Arial" w:cs="Arial"/>
@@ -13582,7 +13576,7 @@
         <w:ind w:firstLine="709"/>
         <w:contextualSpacing/>
         <w:rPr>
-          <w:ins w:id="35" w:author="Joe" w:date="2016-07-30T18:30:00Z"/>
+          <w:ins w:id="37" w:author="Joe" w:date="2016-07-30T18:30:00Z"/>
           <w:rFonts w:ascii="Arial" w:hAnsi="Arial" w:cs="Arial"/>
           <w:bCs/>
         </w:rPr>
@@ -13722,7 +13716,6 @@
         <w:t xml:space="preserve">Duval, S., and Tweedie, R. L. (2000). Trim and fill: a simple funnel plot based method of testing and adjusting for publication bias in meta-analysis. Biometrics 56, 455–463. </w:t>
       </w:r>
       <w:proofErr w:type="spellStart"/>
-      <w:proofErr w:type="gramStart"/>
       <w:r>
         <w:rPr>
           <w:rFonts w:ascii="Arial" w:hAnsi="Arial" w:cs="Arial"/>
@@ -13730,7 +13723,6 @@
         <w:t>doi</w:t>
       </w:r>
       <w:proofErr w:type="spellEnd"/>
-      <w:proofErr w:type="gramEnd"/>
       <w:r>
         <w:rPr>
           <w:rFonts w:ascii="Arial" w:hAnsi="Arial" w:cs="Arial"/>
@@ -13790,7 +13782,6 @@
         <w:t xml:space="preserve">. Psychol. Sci. 7, 555–561. </w:t>
       </w:r>
       <w:proofErr w:type="spellStart"/>
-      <w:proofErr w:type="gramStart"/>
       <w:r>
         <w:rPr>
           <w:rFonts w:ascii="Arial" w:hAnsi="Arial" w:cs="Arial"/>
@@ -13798,7 +13789,6 @@
         <w:t>doi</w:t>
       </w:r>
       <w:proofErr w:type="spellEnd"/>
-      <w:proofErr w:type="gramEnd"/>
       <w:r>
         <w:rPr>
           <w:rFonts w:ascii="Arial" w:hAnsi="Arial" w:cs="Arial"/>
@@ -13851,6 +13841,7 @@
         <w:rPr>
           <w:rFonts w:ascii="Arial" w:hAnsi="Arial" w:cs="Arial"/>
         </w:rPr>
+        <w:lastRenderedPageBreak/>
         <w:t xml:space="preserve">Franco, A., Malhotra, N., &amp; </w:t>
       </w:r>
       <w:proofErr w:type="spellStart"/>
@@ -13865,21 +13856,7 @@
         <w:rPr>
           <w:rFonts w:ascii="Arial" w:hAnsi="Arial" w:cs="Arial"/>
         </w:rPr>
-        <w:t xml:space="preserve">, G. (2015). Underreporting in psychology experiments: Evidence from a study registry. Social Psychological and Personality Science, 1948550615598377. </w:t>
-      </w:r>
-      <w:proofErr w:type="gramStart"/>
-      <w:r>
-        <w:rPr>
-          <w:rFonts w:ascii="Arial" w:hAnsi="Arial" w:cs="Arial"/>
-        </w:rPr>
-        <w:t>doi:</w:t>
-      </w:r>
-      <w:proofErr w:type="gramEnd"/>
-      <w:r>
-        <w:rPr>
-          <w:rFonts w:ascii="Arial" w:hAnsi="Arial" w:cs="Arial"/>
-        </w:rPr>
-        <w:t>10.1177/1948550615598377</w:t>
+        <w:t>, G. (2015). Underreporting in psychology experiments: Evidence from a study registry. Social Psychological and Personality Science, 1948550615598377. doi:10.1177/1948550615598377</w:t>
       </w:r>
     </w:p>
     <w:p>
@@ -13977,14 +13954,7 @@
         <w:rPr>
           <w:rFonts w:ascii="Arial" w:hAnsi="Arial" w:cs="Arial"/>
         </w:rPr>
-        <w:t xml:space="preserve">, E. (2013). The garden of forking paths: Why multiple comparisons can be a problem, even when there is no “fishing expedition” or “p-hacking” and the research </w:t>
-      </w:r>
-      <w:r>
-        <w:rPr>
-          <w:rFonts w:ascii="Arial" w:hAnsi="Arial" w:cs="Arial"/>
-        </w:rPr>
-        <w:lastRenderedPageBreak/>
-        <w:t xml:space="preserve">hypothesis was posited ahead of time. Unpublished manuscript, retrieved from </w:t>
+        <w:t xml:space="preserve">, E. (2013). The garden of forking paths: Why multiple comparisons can be a problem, even when there is no “fishing expedition” or “p-hacking” and the research hypothesis was posited ahead of time. Unpublished manuscript, retrieved from </w:t>
       </w:r>
       <w:r>
         <w:rPr>
@@ -14017,7 +13987,6 @@
         <w:t xml:space="preserve">Greenwald, A. G. (1975). Consequences of prejudice against the null hypothesis. Psychol. Bull. 82, 1–20. </w:t>
       </w:r>
       <w:proofErr w:type="spellStart"/>
-      <w:proofErr w:type="gramStart"/>
       <w:r>
         <w:rPr>
           <w:rFonts w:ascii="Arial" w:hAnsi="Arial" w:cs="Arial"/>
@@ -14025,7 +13994,6 @@
         <w:t>doi</w:t>
       </w:r>
       <w:proofErr w:type="spellEnd"/>
-      <w:proofErr w:type="gramEnd"/>
       <w:r>
         <w:rPr>
           <w:rFonts w:ascii="Arial" w:hAnsi="Arial" w:cs="Arial"/>
@@ -14082,21 +14050,7 @@
         <w:rPr>
           <w:rFonts w:ascii="Arial" w:hAnsi="Arial" w:cs="Arial"/>
         </w:rPr>
-        <w:t xml:space="preserve">, D. (2012). Measuring the prevalence of questionable research practices with incentives for truth telling. Psychological Science, 23, 524–532. </w:t>
-      </w:r>
-      <w:proofErr w:type="gramStart"/>
-      <w:r>
-        <w:rPr>
-          <w:rFonts w:ascii="Arial" w:hAnsi="Arial" w:cs="Arial"/>
-        </w:rPr>
-        <w:t>doi:</w:t>
-      </w:r>
-      <w:proofErr w:type="gramEnd"/>
-      <w:r>
-        <w:rPr>
-          <w:rFonts w:ascii="Arial" w:hAnsi="Arial" w:cs="Arial"/>
-        </w:rPr>
-        <w:t>10.1177/0956797611430953</w:t>
+        <w:t>, D. (2012). Measuring the prevalence of questionable research practices with incentives for truth telling. Psychological Science, 23, 524–532. doi:10.1177/0956797611430953</w:t>
       </w:r>
     </w:p>
     <w:p>
@@ -14205,23 +14159,7 @@
           <w:rFonts w:ascii="Arial" w:eastAsia="Times New Roman" w:hAnsi="Arial" w:cs="Arial"/>
           <w:lang w:val="en-US" w:eastAsia="en-US"/>
         </w:rPr>
-        <w:t xml:space="preserve">, U., Nelson, L. D., &amp; Simmons, J. P. (2014). </w:t>
-      </w:r>
-      <w:proofErr w:type="gramStart"/>
-      <w:r>
-        <w:rPr>
-          <w:rFonts w:ascii="Arial" w:eastAsia="Times New Roman" w:hAnsi="Arial" w:cs="Arial"/>
-          <w:lang w:val="en-US" w:eastAsia="en-US"/>
-        </w:rPr>
-        <w:t>p-Curve</w:t>
-      </w:r>
-      <w:proofErr w:type="gramEnd"/>
-      <w:r>
-        <w:rPr>
-          <w:rFonts w:ascii="Arial" w:eastAsia="Times New Roman" w:hAnsi="Arial" w:cs="Arial"/>
-          <w:lang w:val="en-US" w:eastAsia="en-US"/>
-        </w:rPr>
-        <w:t xml:space="preserve"> and effect size correcting for publication bias using only significant results. </w:t>
+        <w:t xml:space="preserve">, U., Nelson, L. D., &amp; Simmons, J. P. (2014). p-Curve and effect size correcting for publication bias using only significant results. </w:t>
       </w:r>
       <w:r>
         <w:rPr>
@@ -14520,12 +14458,13 @@
         <w:rPr>
           <w:rFonts w:ascii="Arial" w:hAnsi="Arial" w:cs="Arial"/>
           <w:lang w:val="de-DE"/>
-          <w:rPrChange w:id="36" w:author="Felix Schönbrodt" w:date="2016-11-18T08:21:00Z">
+          <w:rPrChange w:id="38" w:author="Felix Schönbrodt" w:date="2016-11-18T08:21:00Z">
             <w:rPr>
               <w:rFonts w:ascii="Arial" w:hAnsi="Arial" w:cs="Arial"/>
             </w:rPr>
           </w:rPrChange>
         </w:rPr>
+        <w:lastRenderedPageBreak/>
         <w:t xml:space="preserve">Young, S. S., &amp; Karr, A. (2011). </w:t>
       </w:r>
       <w:r>
@@ -14679,7 +14618,6 @@
         <w:t xml:space="preserve">. 9, 1–17. </w:t>
       </w:r>
       <w:proofErr w:type="spellStart"/>
-      <w:proofErr w:type="gramStart"/>
       <w:r>
         <w:rPr>
           <w:rFonts w:ascii="Arial" w:hAnsi="Arial" w:cs="Arial"/>
@@ -14687,7 +14625,6 @@
         <w:t>doi</w:t>
       </w:r>
       <w:proofErr w:type="spellEnd"/>
-      <w:proofErr w:type="gramEnd"/>
       <w:r>
         <w:rPr>
           <w:rFonts w:ascii="Arial" w:hAnsi="Arial" w:cs="Arial"/>
@@ -14755,7 +14692,6 @@
         <w:t xml:space="preserve">. J. 52, 351–368. </w:t>
       </w:r>
       <w:proofErr w:type="spellStart"/>
-      <w:proofErr w:type="gramStart"/>
       <w:r>
         <w:rPr>
           <w:rFonts w:ascii="Arial" w:hAnsi="Arial" w:cs="Arial"/>
@@ -14763,7 +14699,6 @@
         <w:t>doi</w:t>
       </w:r>
       <w:proofErr w:type="spellEnd"/>
-      <w:proofErr w:type="gramEnd"/>
       <w:r>
         <w:rPr>
           <w:rFonts w:ascii="Arial" w:hAnsi="Arial" w:cs="Arial"/>
@@ -14809,7 +14744,6 @@
         <w:t xml:space="preserve">, H. (2013). Meta-regression approximations to reduce publication selection bias. Res. Synth. Methods 5, 60–78. </w:t>
       </w:r>
       <w:proofErr w:type="spellStart"/>
-      <w:proofErr w:type="gramStart"/>
       <w:r>
         <w:rPr>
           <w:rFonts w:ascii="Arial" w:hAnsi="Arial" w:cs="Arial"/>
@@ -14817,7 +14751,6 @@
         <w:t>doi</w:t>
       </w:r>
       <w:proofErr w:type="spellEnd"/>
-      <w:proofErr w:type="gramEnd"/>
       <w:r>
         <w:rPr>
           <w:rFonts w:ascii="Arial" w:hAnsi="Arial" w:cs="Arial"/>
@@ -14839,7 +14772,7 @@
         <w:pStyle w:val="Normal1"/>
         <w:contextualSpacing/>
         <w:rPr>
-          <w:ins w:id="37" w:author="Felix Schönbrodt" w:date="2016-11-11T10:06:00Z"/>
+          <w:ins w:id="39" w:author="Felix Schönbrodt" w:date="2016-11-11T10:06:00Z"/>
           <w:rFonts w:ascii="Arial" w:hAnsi="Arial" w:cs="Arial"/>
         </w:rPr>
       </w:pPr>
@@ -14871,7 +14804,7 @@
         </w:rPr>
         <w:t xml:space="preserve">://ssrn.com/abstract=2377290 or </w:t>
       </w:r>
-      <w:ins w:id="38" w:author="Felix Schönbrodt" w:date="2016-11-11T10:06:00Z">
+      <w:ins w:id="40" w:author="Felix Schönbrodt" w:date="2016-11-11T10:06:00Z">
         <w:r>
           <w:rPr>
             <w:rFonts w:ascii="Arial" w:hAnsi="Arial" w:cs="Arial"/>
@@ -14891,7 +14824,7 @@
         </w:rPr>
         <w:instrText>http://dx.doi.org/10.2139/ssrn.2377290</w:instrText>
       </w:r>
-      <w:ins w:id="39" w:author="Felix Schönbrodt" w:date="2016-11-11T10:06:00Z">
+      <w:ins w:id="41" w:author="Felix Schönbrodt" w:date="2016-11-11T10:06:00Z">
         <w:r>
           <w:rPr>
             <w:rFonts w:ascii="Arial" w:hAnsi="Arial" w:cs="Arial"/>
@@ -14912,7 +14845,7 @@
         </w:rPr>
         <w:t>http://dx.doi.org/10.2139/ssrn.2377290</w:t>
       </w:r>
-      <w:ins w:id="40" w:author="Felix Schönbrodt" w:date="2016-11-11T10:06:00Z">
+      <w:ins w:id="42" w:author="Felix Schönbrodt" w:date="2016-11-11T10:06:00Z">
         <w:r>
           <w:rPr>
             <w:rFonts w:ascii="Arial" w:hAnsi="Arial" w:cs="Arial"/>
@@ -14926,7 +14859,7 @@
         <w:pStyle w:val="Normal1"/>
         <w:contextualSpacing/>
         <w:rPr>
-          <w:ins w:id="41" w:author="Felix Schönbrodt" w:date="2016-11-11T10:06:00Z"/>
+          <w:ins w:id="43" w:author="Felix Schönbrodt" w:date="2016-11-11T10:06:00Z"/>
           <w:rFonts w:ascii="Arial" w:hAnsi="Arial" w:cs="Arial"/>
         </w:rPr>
       </w:pPr>
@@ -14936,18 +14869,18 @@
         <w:pStyle w:val="Normal1"/>
         <w:contextualSpacing/>
         <w:rPr>
-          <w:ins w:id="42" w:author="Felix Schönbrodt" w:date="2016-11-11T10:06:00Z"/>
-          <w:rFonts w:ascii="Arial" w:hAnsi="Arial" w:cs="Arial"/>
-          <w:rPrChange w:id="43" w:author="Felix Schönbrodt" w:date="2016-11-18T10:29:00Z">
+          <w:ins w:id="44" w:author="Felix Schönbrodt" w:date="2016-11-11T10:06:00Z"/>
+          <w:rFonts w:ascii="Arial" w:hAnsi="Arial" w:cs="Arial"/>
+          <w:rPrChange w:id="45" w:author="Felix Schönbrodt" w:date="2016-11-18T10:29:00Z">
             <w:rPr>
-              <w:ins w:id="44" w:author="Felix Schönbrodt" w:date="2016-11-11T10:06:00Z"/>
+              <w:ins w:id="46" w:author="Felix Schönbrodt" w:date="2016-11-11T10:06:00Z"/>
               <w:rFonts w:ascii="Arial" w:hAnsi="Arial" w:cs="Arial"/>
               <w:lang w:val="de-DE"/>
             </w:rPr>
           </w:rPrChange>
         </w:rPr>
       </w:pPr>
-      <w:ins w:id="45" w:author="Felix Schönbrodt" w:date="2016-11-11T10:06:00Z">
+      <w:ins w:id="47" w:author="Felix Schönbrodt" w:date="2016-11-11T10:06:00Z">
         <w:r>
           <w:rPr>
             <w:rFonts w:ascii="Arial" w:hAnsi="Arial" w:cs="Arial"/>
@@ -14958,7 +14891,7 @@
         <w:r>
           <w:rPr>
             <w:rFonts w:ascii="Arial" w:hAnsi="Arial" w:cs="Arial"/>
-            <w:rPrChange w:id="46" w:author="Felix Schönbrodt" w:date="2016-11-18T10:29:00Z">
+            <w:rPrChange w:id="48" w:author="Felix Schönbrodt" w:date="2016-11-18T10:29:00Z">
               <w:rPr>
                 <w:rFonts w:ascii="Arial" w:hAnsi="Arial" w:cs="Arial"/>
                 <w:lang w:val="de-DE"/>
@@ -14972,7 +14905,7 @@
             <w:rFonts w:ascii="Arial" w:hAnsi="Arial" w:cs="Arial"/>
             <w:i/>
             <w:iCs/>
-            <w:rPrChange w:id="47" w:author="Felix Schönbrodt" w:date="2016-11-18T10:29:00Z">
+            <w:rPrChange w:id="49" w:author="Felix Schönbrodt" w:date="2016-11-18T10:29:00Z">
               <w:rPr>
                 <w:rFonts w:ascii="Arial" w:hAnsi="Arial" w:cs="Arial"/>
                 <w:i/>
@@ -14986,32 +14919,6 @@
         <w:r>
           <w:rPr>
             <w:rFonts w:ascii="Arial" w:hAnsi="Arial" w:cs="Arial"/>
-            <w:rPrChange w:id="48" w:author="Felix Schönbrodt" w:date="2016-11-18T10:29:00Z">
-              <w:rPr>
-                <w:rFonts w:ascii="Arial" w:hAnsi="Arial" w:cs="Arial"/>
-                <w:lang w:val="de-DE"/>
-              </w:rPr>
-            </w:rPrChange>
-          </w:rPr>
-          <w:t xml:space="preserve">. </w:t>
-        </w:r>
-        <w:proofErr w:type="gramStart"/>
-        <w:r>
-          <w:rPr>
-            <w:rFonts w:ascii="Arial" w:hAnsi="Arial" w:cs="Arial"/>
-            <w:rPrChange w:id="49" w:author="Felix Schönbrodt" w:date="2016-11-18T10:29:00Z">
-              <w:rPr>
-                <w:rFonts w:ascii="Arial" w:hAnsi="Arial" w:cs="Arial"/>
-                <w:lang w:val="de-DE"/>
-              </w:rPr>
-            </w:rPrChange>
-          </w:rPr>
-          <w:t>doi:</w:t>
-        </w:r>
-        <w:proofErr w:type="gramEnd"/>
-        <w:r>
-          <w:rPr>
-            <w:rFonts w:ascii="Arial" w:hAnsi="Arial" w:cs="Arial"/>
             <w:rPrChange w:id="50" w:author="Felix Schönbrodt" w:date="2016-11-18T10:29:00Z">
               <w:rPr>
                 <w:rFonts w:ascii="Arial" w:hAnsi="Arial" w:cs="Arial"/>
@@ -15019,7 +14926,7 @@
               </w:rPr>
             </w:rPrChange>
           </w:rPr>
-          <w:t>10.1037/met0000061</w:t>
+          <w:t>. doi:10.1037/met0000061</w:t>
         </w:r>
       </w:ins>
     </w:p>
@@ -15157,21 +15064,7 @@
           <w:rPr>
             <w:rFonts w:ascii="Arial" w:hAnsi="Arial" w:cs="Arial"/>
           </w:rPr>
-          <w:t xml:space="preserve">, 891–904. </w:t>
-        </w:r>
-        <w:proofErr w:type="gramStart"/>
-        <w:r>
-          <w:rPr>
-            <w:rFonts w:ascii="Arial" w:hAnsi="Arial" w:cs="Arial"/>
-          </w:rPr>
-          <w:t>doi:</w:t>
-        </w:r>
-        <w:proofErr w:type="gramEnd"/>
-        <w:r>
-          <w:rPr>
-            <w:rFonts w:ascii="Arial" w:hAnsi="Arial" w:cs="Arial"/>
-          </w:rPr>
-          <w:t>10.1007/s11192-011-0494-7</w:t>
+          <w:t>, 891–904. doi:10.1007/s11192-011-0494-7</w:t>
         </w:r>
       </w:ins>
     </w:p>
@@ -15330,33 +15223,7 @@
               </w:rPr>
             </w:rPrChange>
           </w:rPr>
-          <w:t xml:space="preserve">, 730–749. </w:t>
-        </w:r>
-        <w:proofErr w:type="gramStart"/>
-        <w:r>
-          <w:rPr>
-            <w:rFonts w:ascii="Arial" w:hAnsi="Arial" w:cs="Arial"/>
-            <w:rPrChange w:id="71" w:author="Felix Schönbrodt" w:date="2016-11-18T10:29:00Z">
-              <w:rPr>
-                <w:rFonts w:ascii="Arial" w:hAnsi="Arial" w:cs="Arial"/>
-                <w:lang w:val="de-DE"/>
-              </w:rPr>
-            </w:rPrChange>
-          </w:rPr>
-          <w:t>doi:</w:t>
-        </w:r>
-        <w:proofErr w:type="gramEnd"/>
-        <w:r>
-          <w:rPr>
-            <w:rFonts w:ascii="Arial" w:hAnsi="Arial" w:cs="Arial"/>
-            <w:rPrChange w:id="72" w:author="Felix Schönbrodt" w:date="2016-11-18T10:29:00Z">
-              <w:rPr>
-                <w:rFonts w:ascii="Arial" w:hAnsi="Arial" w:cs="Arial"/>
-                <w:lang w:val="de-DE"/>
-              </w:rPr>
-            </w:rPrChange>
-          </w:rPr>
-          <w:t>10.1177/1745691616662243</w:t>
+          <w:t>, 730–749. doi:10.1177/1745691616662243</w:t>
         </w:r>
       </w:ins>
     </w:p>
@@ -15365,7 +15232,7 @@
         <w:pStyle w:val="Normal1"/>
         <w:contextualSpacing/>
         <w:rPr>
-          <w:ins w:id="73" w:author="Felix Schönbrodt" w:date="2016-11-11T10:16:00Z"/>
+          <w:ins w:id="71" w:author="Felix Schönbrodt" w:date="2016-11-11T10:16:00Z"/>
           <w:rFonts w:ascii="Arial" w:hAnsi="Arial" w:cs="Arial"/>
         </w:rPr>
       </w:pPr>
@@ -15375,11 +15242,11 @@
         <w:pStyle w:val="Normal1"/>
         <w:contextualSpacing/>
         <w:rPr>
-          <w:ins w:id="74" w:author="Felix Schönbrodt" w:date="2016-11-14T14:44:00Z"/>
-          <w:rFonts w:ascii="Arial" w:hAnsi="Arial" w:cs="Arial"/>
-        </w:rPr>
-      </w:pPr>
-      <w:ins w:id="75" w:author="Felix Schönbrodt" w:date="2016-11-14T14:44:00Z">
+          <w:ins w:id="72" w:author="Felix Schönbrodt" w:date="2016-11-14T14:44:00Z"/>
+          <w:rFonts w:ascii="Arial" w:hAnsi="Arial" w:cs="Arial"/>
+        </w:rPr>
+      </w:pPr>
+      <w:ins w:id="73" w:author="Felix Schönbrodt" w:date="2016-11-14T14:44:00Z">
         <w:r>
           <w:rPr>
             <w:rFonts w:ascii="Arial" w:hAnsi="Arial" w:cs="Arial"/>
@@ -15412,21 +15279,7 @@
           <w:rPr>
             <w:rFonts w:ascii="Arial" w:hAnsi="Arial" w:cs="Arial"/>
           </w:rPr>
-          <w:t xml:space="preserve">, </w:t>
-        </w:r>
-        <w:proofErr w:type="gramStart"/>
-        <w:r>
-          <w:rPr>
-            <w:rFonts w:ascii="Arial" w:hAnsi="Arial" w:cs="Arial"/>
-          </w:rPr>
-          <w:t>Š.,</w:t>
-        </w:r>
-        <w:proofErr w:type="gramEnd"/>
-        <w:r>
-          <w:rPr>
-            <w:rFonts w:ascii="Arial" w:hAnsi="Arial" w:cs="Arial"/>
-          </w:rPr>
-          <w:t xml:space="preserve"> Bernstein, M. J., </w:t>
+          <w:t xml:space="preserve">, Š., Bernstein, M. J., </w:t>
         </w:r>
         <w:proofErr w:type="spellStart"/>
         <w:r>
@@ -15477,11 +15330,11 @@
         <w:pStyle w:val="Normal1"/>
         <w:contextualSpacing/>
         <w:rPr>
-          <w:ins w:id="76" w:author="Felix Schönbrodt" w:date="2016-11-11T10:06:00Z"/>
-          <w:rFonts w:ascii="Arial" w:hAnsi="Arial" w:cs="Arial"/>
-          <w:rPrChange w:id="77" w:author="Felix Schönbrodt" w:date="2016-11-17T11:08:00Z">
+          <w:ins w:id="74" w:author="Felix Schönbrodt" w:date="2016-11-11T10:06:00Z"/>
+          <w:rFonts w:ascii="Arial" w:hAnsi="Arial" w:cs="Arial"/>
+          <w:rPrChange w:id="75" w:author="Felix Schönbrodt" w:date="2016-11-17T11:08:00Z">
             <w:rPr>
-              <w:ins w:id="78" w:author="Felix Schönbrodt" w:date="2016-11-11T10:06:00Z"/>
+              <w:ins w:id="76" w:author="Felix Schönbrodt" w:date="2016-11-11T10:06:00Z"/>
               <w:rFonts w:ascii="Arial" w:hAnsi="Arial" w:cs="Arial"/>
               <w:lang w:val="de-DE"/>
             </w:rPr>
@@ -15489,7 +15342,7 @@
         </w:rPr>
       </w:pPr>
       <w:proofErr w:type="spellStart"/>
-      <w:ins w:id="79" w:author="Felix Schönbrodt" w:date="2016-11-17T11:08:00Z">
+      <w:ins w:id="77" w:author="Felix Schönbrodt" w:date="2016-11-17T11:08:00Z">
         <w:r>
           <w:rPr>
             <w:rFonts w:ascii="Arial" w:hAnsi="Arial" w:cs="Arial"/>
@@ -15561,23 +15414,24 @@
         <w:pStyle w:val="Normal1"/>
         <w:contextualSpacing/>
         <w:rPr>
-          <w:ins w:id="80" w:author="Felix Schönbrodt" w:date="2016-11-17T17:27:00Z"/>
+          <w:ins w:id="78" w:author="Felix Schönbrodt" w:date="2016-11-17T17:27:00Z"/>
           <w:rFonts w:ascii="Arial" w:hAnsi="Arial" w:cs="Arial"/>
           <w:lang w:val="de-DE"/>
         </w:rPr>
       </w:pPr>
-      <w:ins w:id="81" w:author="Felix Schönbrodt" w:date="2016-11-17T11:38:00Z">
+      <w:ins w:id="79" w:author="Felix Schönbrodt" w:date="2016-11-17T11:38:00Z">
         <w:r>
           <w:rPr>
             <w:rFonts w:ascii="Arial" w:hAnsi="Arial" w:cs="Arial"/>
             <w:lang w:val="de-DE"/>
           </w:rPr>
+          <w:lastRenderedPageBreak/>
           <w:t xml:space="preserve">van Assen, M. A. L. M., van Aert, R. C. M., &amp; Wicherts, J. M. (2015). </w:t>
         </w:r>
         <w:r>
           <w:rPr>
             <w:rFonts w:ascii="Arial" w:hAnsi="Arial" w:cs="Arial"/>
-            <w:rPrChange w:id="82" w:author="Felix Schönbrodt" w:date="2016-11-18T10:29:00Z">
+            <w:rPrChange w:id="80" w:author="Felix Schönbrodt" w:date="2016-11-18T10:29:00Z">
               <w:rPr>
                 <w:rFonts w:ascii="Arial" w:hAnsi="Arial" w:cs="Arial"/>
                 <w:lang w:val="de-DE"/>
@@ -15625,7 +15479,7 @@
         <w:pStyle w:val="Normal1"/>
         <w:contextualSpacing/>
         <w:rPr>
-          <w:ins w:id="83" w:author="Felix Schönbrodt" w:date="2016-11-17T17:27:00Z"/>
+          <w:ins w:id="81" w:author="Felix Schönbrodt" w:date="2016-11-17T17:27:00Z"/>
           <w:rFonts w:ascii="Arial" w:hAnsi="Arial" w:cs="Arial"/>
           <w:lang w:val="de-DE"/>
         </w:rPr>
@@ -15636,16 +15490,16 @@
         <w:pStyle w:val="Normal1"/>
         <w:contextualSpacing/>
         <w:rPr>
-          <w:ins w:id="84" w:author="Felix Schönbrodt" w:date="2016-11-17T17:27:00Z"/>
-          <w:rFonts w:ascii="Arial" w:hAnsi="Arial" w:cs="Arial"/>
-        </w:rPr>
-      </w:pPr>
-      <w:ins w:id="85" w:author="Felix Schönbrodt" w:date="2016-11-17T17:27:00Z">
+          <w:ins w:id="82" w:author="Felix Schönbrodt" w:date="2016-11-17T17:27:00Z"/>
+          <w:rFonts w:ascii="Arial" w:hAnsi="Arial" w:cs="Arial"/>
+        </w:rPr>
+      </w:pPr>
+      <w:ins w:id="83" w:author="Felix Schönbrodt" w:date="2016-11-17T17:27:00Z">
         <w:r>
           <w:rPr>
             <w:rFonts w:ascii="Arial" w:hAnsi="Arial" w:cs="Arial"/>
             <w:lang w:val="de-DE"/>
-            <w:rPrChange w:id="86" w:author="Felix Schönbrodt" w:date="2016-11-18T08:21:00Z">
+            <w:rPrChange w:id="84" w:author="Felix Schönbrodt" w:date="2016-11-18T08:21:00Z">
               <w:rPr>
                 <w:rFonts w:ascii="Arial" w:hAnsi="Arial" w:cs="Arial"/>
               </w:rPr>
@@ -15694,7 +15548,7 @@
         <w:pStyle w:val="Normal1"/>
         <w:contextualSpacing/>
         <w:rPr>
-          <w:ins w:id="87" w:author="Felix Schönbrodt" w:date="2016-11-17T11:38:00Z"/>
+          <w:ins w:id="85" w:author="Felix Schönbrodt" w:date="2016-11-17T11:38:00Z"/>
           <w:rFonts w:ascii="Arial" w:hAnsi="Arial" w:cs="Arial"/>
           <w:lang w:val="de-DE"/>
         </w:rPr>
@@ -15773,13 +15627,93 @@
 </file>
 
 <file path=word/comments.xml><?xml version="1.0" encoding="utf-8"?>
-<w:comments xmlns:wpc="http://schemas.microsoft.com/office/word/2010/wordprocessingCanvas" xmlns:mc="http://schemas.openxmlformats.org/markup-compatibility/2006" xmlns:o="urn:schemas-microsoft-com:office:office" xmlns:r="http://schemas.openxmlformats.org/officeDocument/2006/relationships" xmlns:m="http://schemas.openxmlformats.org/officeDocument/2006/math" xmlns:v="urn:schemas-microsoft-com:vml" xmlns:wp14="http://schemas.microsoft.com/office/word/2010/wordprocessingDrawing" xmlns:wp="http://schemas.openxmlformats.org/drawingml/2006/wordprocessingDrawing" xmlns:w10="urn:schemas-microsoft-com:office:word" xmlns:w="http://schemas.openxmlformats.org/wordprocessingml/2006/main" xmlns:w14="http://schemas.microsoft.com/office/word/2010/wordml" xmlns:wpg="http://schemas.microsoft.com/office/word/2010/wordprocessingGroup" xmlns:wpi="http://schemas.microsoft.com/office/word/2010/wordprocessingInk" xmlns:wne="http://schemas.microsoft.com/office/word/2006/wordml" xmlns:wps="http://schemas.microsoft.com/office/word/2010/wordprocessingShape" mc:Ignorable="w14 wp14">
-  <w:comment w:id="0" w:author="Hilgard, Joseph" w:date="2017-04-05T10:22:00Z" w:initials="HJ">
+<w:comments xmlns:wpc="http://schemas.microsoft.com/office/word/2010/wordprocessingCanvas" xmlns:cx="http://schemas.microsoft.com/office/drawing/2014/chartex" xmlns:cx1="http://schemas.microsoft.com/office/drawing/2015/9/8/chartex" xmlns:mc="http://schemas.openxmlformats.org/markup-compatibility/2006" xmlns:o="urn:schemas-microsoft-com:office:office" xmlns:r="http://schemas.openxmlformats.org/officeDocument/2006/relationships" xmlns:m="http://schemas.openxmlformats.org/officeDocument/2006/math" xmlns:v="urn:schemas-microsoft-com:vml" xmlns:wp14="http://schemas.microsoft.com/office/word/2010/wordprocessingDrawing" xmlns:wp="http://schemas.openxmlformats.org/drawingml/2006/wordprocessingDrawing" xmlns:w10="urn:schemas-microsoft-com:office:word" xmlns:w="http://schemas.openxmlformats.org/wordprocessingml/2006/main" xmlns:w14="http://schemas.microsoft.com/office/word/2010/wordml" xmlns:w15="http://schemas.microsoft.com/office/word/2012/wordml" xmlns:w16se="http://schemas.microsoft.com/office/word/2015/wordml/symex" xmlns:wpg="http://schemas.microsoft.com/office/word/2010/wordprocessingGroup" xmlns:wpi="http://schemas.microsoft.com/office/word/2010/wordprocessingInk" xmlns:wne="http://schemas.microsoft.com/office/word/2006/wordml" xmlns:wps="http://schemas.microsoft.com/office/word/2010/wordprocessingShape" mc:Ignorable="w14 w15 w16se wp14">
+  <w:comment w:id="0" w:author="Hilgard, Joseph" w:date="2017-04-06T16:03:00Z" w:initials="HJ">
     <w:p>
       <w:pPr>
         <w:pStyle w:val="CommentText"/>
       </w:pPr>
       <w:r>
+        <w:rPr>
+          <w:rStyle w:val="CommentReference"/>
+        </w:rPr>
+        <w:annotationRef/>
+      </w:r>
+      <w:r>
+        <w:rPr>
+          <w:rFonts w:ascii="Arial" w:hAnsi="Arial" w:cs="Arial"/>
+          <w:bCs/>
+        </w:rPr>
+        <w:t xml:space="preserve">This simulation study also tested how these various estimators perform in the presence of QRPs. This has generally not received attention in previous simulation work as QRPs, as a phenomenon, have been understood only recently (Simmons, Nelson, &amp; </w:t>
+      </w:r>
+      <w:proofErr w:type="spellStart"/>
+      <w:r>
+        <w:rPr>
+          <w:rFonts w:ascii="Arial" w:hAnsi="Arial" w:cs="Arial"/>
+          <w:bCs/>
+        </w:rPr>
+        <w:t>Simonsohn</w:t>
+      </w:r>
+      <w:proofErr w:type="spellEnd"/>
+      <w:r>
+        <w:rPr>
+          <w:rFonts w:ascii="Arial" w:hAnsi="Arial" w:cs="Arial"/>
+          <w:bCs/>
+        </w:rPr>
+        <w:t xml:space="preserve">, 2011). The influence of QRPs has been explored with regard to </w:t>
+      </w:r>
+      <w:r>
+        <w:rPr>
+          <w:rFonts w:ascii="Arial" w:hAnsi="Arial" w:cs="Arial"/>
+          <w:bCs/>
+          <w:i/>
+        </w:rPr>
+        <w:t>p</w:t>
+      </w:r>
+      <w:r>
+        <w:rPr>
+          <w:rFonts w:ascii="Arial" w:hAnsi="Arial" w:cs="Arial"/>
+          <w:bCs/>
+        </w:rPr>
+        <w:t>-curve (Bishop &amp; Thompson, 2016</w:t>
+      </w:r>
+      <w:r>
+        <w:rPr>
+          <w:rStyle w:val="CommentReference"/>
+        </w:rPr>
+        <w:annotationRef/>
+      </w:r>
+      <w:r>
+        <w:rPr>
+          <w:rFonts w:ascii="Arial" w:hAnsi="Arial" w:cs="Arial"/>
+          <w:bCs/>
+        </w:rPr>
+        <w:t xml:space="preserve">; </w:t>
+      </w:r>
+      <w:proofErr w:type="spellStart"/>
+      <w:r>
+        <w:rPr>
+          <w:rFonts w:ascii="Arial" w:hAnsi="Arial" w:cs="Arial"/>
+          <w:bCs/>
+        </w:rPr>
+        <w:t>Simonsohn</w:t>
+      </w:r>
+      <w:proofErr w:type="spellEnd"/>
+      <w:r>
+        <w:rPr>
+          <w:rFonts w:ascii="Arial" w:hAnsi="Arial" w:cs="Arial"/>
+          <w:bCs/>
+        </w:rPr>
+        <w:t>, Nelson, and Simmons, 2014), but not with regard to any of these other methods, as best we know.</w:t>
+      </w:r>
+    </w:p>
+  </w:comment>
+  <w:comment w:id="1" w:author="Hilgard, Joseph" w:date="2017-04-05T10:22:00Z" w:initials="HJ">
+    <w:p>
+      <w:pPr>
+        <w:pStyle w:val="CommentText"/>
+      </w:pPr>
+      <w:r>
         <w:t>“</w:t>
       </w:r>
       <w:r>
@@ -15793,7 +15727,7 @@
       </w:r>
     </w:p>
   </w:comment>
-  <w:comment w:id="1" w:author="Hilgard, Joseph" w:date="2017-04-05T10:47:00Z" w:initials="HJ">
+  <w:comment w:id="2" w:author="Hilgard, Joseph" w:date="2017-04-05T10:47:00Z" w:initials="HJ">
     <w:p>
       <w:pPr>
         <w:pStyle w:val="CommentText"/>
@@ -15827,7 +15761,7 @@
       </w:r>
     </w:p>
   </w:comment>
-  <w:comment w:id="2" w:author="Evan Carter" w:date="2016-12-11T16:48:00Z" w:initials="EC">
+  <w:comment w:id="3" w:author="Evan Carter" w:date="2016-12-11T16:48:00Z" w:initials="EC">
     <w:p/>
     <w:p/>
     <w:p/>
@@ -15840,7 +15774,7 @@
     <w:p/>
     <w:p/>
   </w:comment>
-  <w:comment w:id="3" w:author="Felix Schönbrodt" w:date="2016-12-11T16:48:00Z" w:initials="FS">
+  <w:comment w:id="4" w:author="Felix Schönbrodt" w:date="2016-12-11T16:48:00Z" w:initials="FS">
     <w:p>
       <w:pPr>
         <w:pStyle w:val="CommentText"/>
@@ -15856,7 +15790,7 @@
       </w:r>
     </w:p>
   </w:comment>
-  <w:comment w:id="4" w:author="Hilgard, Joseph" w:date="2017-04-05T11:46:00Z" w:initials="HJ">
+  <w:comment w:id="5" w:author="Hilgard, Joseph" w:date="2017-04-05T11:46:00Z" w:initials="HJ">
     <w:p>
       <w:pPr>
         <w:pStyle w:val="CommentText"/>
@@ -15872,7 +15806,7 @@
       </w:r>
     </w:p>
   </w:comment>
-  <w:comment w:id="5" w:author="Hilgard, Joseph" w:date="2017-04-05T12:23:00Z" w:initials="HJ">
+  <w:comment w:id="6" w:author="Hilgard, Joseph" w:date="2017-04-05T12:23:00Z" w:initials="HJ">
     <w:p>
       <w:pPr>
         <w:pStyle w:val="CommentText"/>
@@ -15888,7 +15822,7 @@
       </w:r>
     </w:p>
   </w:comment>
-  <w:comment w:id="6" w:author="Hilgard, Joseph" w:date="2017-04-05T16:02:00Z" w:initials="HJ">
+  <w:comment w:id="7" w:author="Hilgard, Joseph" w:date="2017-04-05T16:02:00Z" w:initials="HJ">
     <w:p>
       <w:pPr>
         <w:pStyle w:val="CommentText"/>
@@ -15904,7 +15838,7 @@
       </w:r>
     </w:p>
   </w:comment>
-  <w:comment w:id="7" w:author="Joe" w:date="2017-04-05T16:27:00Z" w:initials="J">
+  <w:comment w:id="8" w:author="Joe" w:date="2017-04-05T16:27:00Z" w:initials="J">
     <w:p>
       <w:pPr>
         <w:pStyle w:val="CommentText"/>
@@ -15920,7 +15854,7 @@
       </w:r>
     </w:p>
   </w:comment>
-  <w:comment w:id="8" w:author="Joe" w:date="2016-12-11T16:48:00Z" w:initials="J">
+  <w:comment w:id="10" w:author="Joe" w:date="2016-12-11T16:48:00Z" w:initials="J">
     <w:p/>
     <w:p/>
     <w:p>
@@ -15930,7 +15864,7 @@
     </w:p>
     <w:p/>
   </w:comment>
-  <w:comment w:id="9" w:author="Joe" w:date="2016-12-11T16:48:00Z" w:initials="J">
+  <w:comment w:id="11" w:author="Joe" w:date="2016-12-11T16:48:00Z" w:initials="J">
     <w:p/>
     <w:p/>
     <w:p>
@@ -15943,16 +15877,8 @@
         <w:rPr>
           <w:lang w:val="en-US"/>
         </w:rPr>
-        <w:t xml:space="preserve">Interesting. Part of the issue may be that </w:t>
-      </w:r>
-      <w:proofErr w:type="gramStart"/>
-      <w:r>
-        <w:rPr>
-          <w:lang w:val="en-US"/>
-        </w:rPr>
-        <w:t>SE(</w:t>
-      </w:r>
-      <w:proofErr w:type="gramEnd"/>
+        <w:t>Interesting. Part of the issue may be that SE(</w:t>
+      </w:r>
       <w:r>
         <w:rPr>
           <w:i/>
@@ -16003,7 +15929,7 @@
       </w:pPr>
     </w:p>
   </w:comment>
-  <w:comment w:id="10" w:author="Joe" w:date="2016-12-11T16:48:00Z" w:initials="J">
+  <w:comment w:id="12" w:author="Joe" w:date="2016-12-11T16:48:00Z" w:initials="J">
     <w:p>
       <w:pPr>
         <w:rPr>
@@ -16052,7 +15978,7 @@
       </w:pPr>
     </w:p>
   </w:comment>
-  <w:comment w:id="11" w:author="Joe" w:date="2016-12-11T16:48:00Z" w:initials="J">
+  <w:comment w:id="13" w:author="Joe" w:date="2016-12-11T16:48:00Z" w:initials="J">
     <w:p>
       <w:pPr>
         <w:rPr>
@@ -16078,78 +16004,6 @@
           <w:lang w:val="en-US"/>
         </w:rPr>
         <w:t>“Demonstrated type I error rates &gt; alpha”</w:t>
-      </w:r>
-    </w:p>
-    <w:p>
-      <w:pPr>
-        <w:rPr>
-          <w:lang w:val="en-US"/>
-        </w:rPr>
-      </w:pPr>
-    </w:p>
-  </w:comment>
-  <w:comment w:id="12" w:author="Joe" w:date="2016-12-11T16:48:00Z" w:initials="J">
-    <w:p>
-      <w:pPr>
-        <w:rPr>
-          <w:lang w:val="en-US"/>
-        </w:rPr>
-      </w:pPr>
-    </w:p>
-    <w:p>
-      <w:pPr>
-        <w:rPr>
-          <w:lang w:val="en-US"/>
-        </w:rPr>
-      </w:pPr>
-    </w:p>
-    <w:p>
-      <w:pPr>
-        <w:rPr>
-          <w:lang w:val="en-US"/>
-        </w:rPr>
-      </w:pPr>
-      <w:r>
-        <w:rPr>
-          <w:lang w:val="en-US"/>
-        </w:rPr>
-        <w:t xml:space="preserve">This is very interesting but I can’t understand what you mean by this. If you can create a point estimate, can’t you create a bootstrap? And if you can create a bootstrap, can’t you make a bootstrapped CI? </w:t>
-      </w:r>
-    </w:p>
-    <w:p>
-      <w:pPr>
-        <w:rPr>
-          <w:lang w:val="en-US"/>
-        </w:rPr>
-      </w:pPr>
-    </w:p>
-  </w:comment>
-  <w:comment w:id="13" w:author="Joe" w:date="2016-12-11T16:48:00Z" w:initials="J">
-    <w:p>
-      <w:pPr>
-        <w:rPr>
-          <w:lang w:val="en-US"/>
-        </w:rPr>
-      </w:pPr>
-    </w:p>
-    <w:p>
-      <w:pPr>
-        <w:rPr>
-          <w:lang w:val="en-US"/>
-        </w:rPr>
-      </w:pPr>
-    </w:p>
-    <w:p>
-      <w:pPr>
-        <w:rPr>
-          <w:lang w:val="en-US"/>
-        </w:rPr>
-      </w:pPr>
-      <w:r>
-        <w:rPr>
-          <w:lang w:val="en-US"/>
-        </w:rPr>
-        <w:t>Nitpicky formatting thing but it seems to me that it’s either “the X method” or “X” but not “the X”.</w:t>
       </w:r>
     </w:p>
     <w:p>
@@ -16185,6 +16039,78 @@
         <w:rPr>
           <w:lang w:val="en-US"/>
         </w:rPr>
+        <w:t xml:space="preserve">This is very interesting but I can’t understand what you mean by this. If you can create a point estimate, can’t you create a bootstrap? And if you can create a bootstrap, can’t you make a bootstrapped CI? </w:t>
+      </w:r>
+    </w:p>
+    <w:p>
+      <w:pPr>
+        <w:rPr>
+          <w:lang w:val="en-US"/>
+        </w:rPr>
+      </w:pPr>
+    </w:p>
+  </w:comment>
+  <w:comment w:id="15" w:author="Joe" w:date="2016-12-11T16:48:00Z" w:initials="J">
+    <w:p>
+      <w:pPr>
+        <w:rPr>
+          <w:lang w:val="en-US"/>
+        </w:rPr>
+      </w:pPr>
+    </w:p>
+    <w:p>
+      <w:pPr>
+        <w:rPr>
+          <w:lang w:val="en-US"/>
+        </w:rPr>
+      </w:pPr>
+    </w:p>
+    <w:p>
+      <w:pPr>
+        <w:rPr>
+          <w:lang w:val="en-US"/>
+        </w:rPr>
+      </w:pPr>
+      <w:r>
+        <w:rPr>
+          <w:lang w:val="en-US"/>
+        </w:rPr>
+        <w:t>Nitpicky formatting thing but it seems to me that it’s either “the X method” or “X” but not “the X”.</w:t>
+      </w:r>
+    </w:p>
+    <w:p>
+      <w:pPr>
+        <w:rPr>
+          <w:lang w:val="en-US"/>
+        </w:rPr>
+      </w:pPr>
+    </w:p>
+  </w:comment>
+  <w:comment w:id="16" w:author="Joe" w:date="2016-12-11T16:48:00Z" w:initials="J">
+    <w:p>
+      <w:pPr>
+        <w:rPr>
+          <w:lang w:val="en-US"/>
+        </w:rPr>
+      </w:pPr>
+    </w:p>
+    <w:p>
+      <w:pPr>
+        <w:rPr>
+          <w:lang w:val="en-US"/>
+        </w:rPr>
+      </w:pPr>
+    </w:p>
+    <w:p>
+      <w:pPr>
+        <w:rPr>
+          <w:lang w:val="en-US"/>
+        </w:rPr>
+      </w:pPr>
+      <w:r>
+        <w:rPr>
+          <w:lang w:val="en-US"/>
+        </w:rPr>
         <w:t xml:space="preserve">Will’s alluded to this in his email but I think that this is </w:t>
       </w:r>
       <w:r>
@@ -16269,7 +16195,7 @@
       </w:pPr>
     </w:p>
   </w:comment>
-  <w:comment w:id="15" w:author="Joe" w:date="2016-12-11T16:48:00Z" w:initials="J">
+  <w:comment w:id="17" w:author="Joe" w:date="2016-12-11T16:48:00Z" w:initials="J">
     <w:p>
       <w:pPr>
         <w:rPr>
@@ -16309,42 +16235,6 @@
           <w:lang w:val="en-US"/>
         </w:rPr>
         <w:t xml:space="preserve"> and variance?</w:t>
-      </w:r>
-    </w:p>
-    <w:p>
-      <w:pPr>
-        <w:rPr>
-          <w:lang w:val="en-US"/>
-        </w:rPr>
-      </w:pPr>
-    </w:p>
-  </w:comment>
-  <w:comment w:id="17" w:author="Joe" w:date="2016-12-11T16:48:00Z" w:initials="J">
-    <w:p>
-      <w:pPr>
-        <w:rPr>
-          <w:lang w:val="en-US"/>
-        </w:rPr>
-      </w:pPr>
-    </w:p>
-    <w:p>
-      <w:pPr>
-        <w:rPr>
-          <w:lang w:val="en-US"/>
-        </w:rPr>
-      </w:pPr>
-    </w:p>
-    <w:p>
-      <w:pPr>
-        <w:rPr>
-          <w:lang w:val="en-US"/>
-        </w:rPr>
-      </w:pPr>
-      <w:r>
-        <w:rPr>
-          <w:lang w:val="en-US"/>
-        </w:rPr>
-        <w:t>Ah, there we go. But that’s to be expected with PEESE, right? Although interesting to consider PEESE overestimating a nonzero effect.</w:t>
       </w:r>
     </w:p>
     <w:p>
@@ -16380,7 +16270,7 @@
         <w:rPr>
           <w:lang w:val="en-US"/>
         </w:rPr>
-        <w:t>Is this accurate?</w:t>
+        <w:t>Ah, there we go. But that’s to be expected with PEESE, right? Although interesting to consider PEESE overestimating a nonzero effect.</w:t>
       </w:r>
     </w:p>
     <w:p>
@@ -16416,49 +16306,7 @@
         <w:rPr>
           <w:lang w:val="en-US"/>
         </w:rPr>
-        <w:t xml:space="preserve">Awkward phrase – maybe more natural to say “performance was acceptable and even good with the </w:t>
-      </w:r>
-      <w:proofErr w:type="spellStart"/>
-      <w:r>
-        <w:rPr>
-          <w:lang w:val="en-US"/>
-        </w:rPr>
-        <w:t>rma</w:t>
-      </w:r>
-      <w:proofErr w:type="spellEnd"/>
-      <w:r>
-        <w:rPr>
-          <w:lang w:val="en-US"/>
-        </w:rPr>
-        <w:t xml:space="preserve">, </w:t>
-      </w:r>
-      <w:proofErr w:type="spellStart"/>
-      <w:r>
-        <w:rPr>
-          <w:lang w:val="en-US"/>
-        </w:rPr>
-        <w:t>tf</w:t>
-      </w:r>
-      <w:proofErr w:type="spellEnd"/>
-      <w:r>
-        <w:rPr>
-          <w:lang w:val="en-US"/>
-        </w:rPr>
-        <w:t xml:space="preserve">, and </w:t>
-      </w:r>
-      <w:proofErr w:type="spellStart"/>
-      <w:r>
-        <w:rPr>
-          <w:lang w:val="en-US"/>
-        </w:rPr>
-        <w:t>peese</w:t>
-      </w:r>
-      <w:proofErr w:type="spellEnd"/>
-      <w:r>
-        <w:rPr>
-          <w:lang w:val="en-US"/>
-        </w:rPr>
-        <w:t>…”</w:t>
+        <w:t>Is this accurate?</w:t>
       </w:r>
     </w:p>
     <w:p>
@@ -16494,6 +16342,84 @@
         <w:rPr>
           <w:lang w:val="en-US"/>
         </w:rPr>
+        <w:t xml:space="preserve">Awkward phrase – maybe more natural to say “performance was acceptable and even good with the </w:t>
+      </w:r>
+      <w:proofErr w:type="spellStart"/>
+      <w:r>
+        <w:rPr>
+          <w:lang w:val="en-US"/>
+        </w:rPr>
+        <w:t>rma</w:t>
+      </w:r>
+      <w:proofErr w:type="spellEnd"/>
+      <w:r>
+        <w:rPr>
+          <w:lang w:val="en-US"/>
+        </w:rPr>
+        <w:t xml:space="preserve">, </w:t>
+      </w:r>
+      <w:proofErr w:type="spellStart"/>
+      <w:r>
+        <w:rPr>
+          <w:lang w:val="en-US"/>
+        </w:rPr>
+        <w:t>tf</w:t>
+      </w:r>
+      <w:proofErr w:type="spellEnd"/>
+      <w:r>
+        <w:rPr>
+          <w:lang w:val="en-US"/>
+        </w:rPr>
+        <w:t xml:space="preserve">, and </w:t>
+      </w:r>
+      <w:proofErr w:type="spellStart"/>
+      <w:r>
+        <w:rPr>
+          <w:lang w:val="en-US"/>
+        </w:rPr>
+        <w:t>peese</w:t>
+      </w:r>
+      <w:proofErr w:type="spellEnd"/>
+      <w:r>
+        <w:rPr>
+          <w:lang w:val="en-US"/>
+        </w:rPr>
+        <w:t>…”</w:t>
+      </w:r>
+    </w:p>
+    <w:p>
+      <w:pPr>
+        <w:rPr>
+          <w:lang w:val="en-US"/>
+        </w:rPr>
+      </w:pPr>
+    </w:p>
+  </w:comment>
+  <w:comment w:id="21" w:author="Joe" w:date="2016-12-11T16:48:00Z" w:initials="J">
+    <w:p>
+      <w:pPr>
+        <w:rPr>
+          <w:lang w:val="en-US"/>
+        </w:rPr>
+      </w:pPr>
+    </w:p>
+    <w:p>
+      <w:pPr>
+        <w:rPr>
+          <w:lang w:val="en-US"/>
+        </w:rPr>
+      </w:pPr>
+    </w:p>
+    <w:p>
+      <w:pPr>
+        <w:rPr>
+          <w:lang w:val="en-US"/>
+        </w:rPr>
+      </w:pPr>
+      <w:r>
+        <w:rPr>
+          <w:lang w:val="en-US"/>
+        </w:rPr>
         <w:t>Huh! Does this depend on QRPs or T</w:t>
       </w:r>
       <w:r>
@@ -16518,7 +16444,7 @@
       </w:pPr>
     </w:p>
   </w:comment>
-  <w:comment w:id="21" w:author="Joe" w:date="2016-12-11T16:48:00Z" w:initials="J">
+  <w:comment w:id="22" w:author="Joe" w:date="2016-12-11T16:48:00Z" w:initials="J">
     <w:p>
       <w:pPr>
         <w:rPr>
@@ -16544,42 +16470,6 @@
           <w:lang w:val="en-US"/>
         </w:rPr>
         <w:t>Even in the absence of QRPs and bias? How odd!</w:t>
-      </w:r>
-    </w:p>
-    <w:p>
-      <w:pPr>
-        <w:rPr>
-          <w:lang w:val="en-US"/>
-        </w:rPr>
-      </w:pPr>
-    </w:p>
-  </w:comment>
-  <w:comment w:id="22" w:author="Joe" w:date="2016-12-11T16:48:00Z" w:initials="J">
-    <w:p>
-      <w:pPr>
-        <w:rPr>
-          <w:lang w:val="en-US"/>
-        </w:rPr>
-      </w:pPr>
-    </w:p>
-    <w:p>
-      <w:pPr>
-        <w:rPr>
-          <w:lang w:val="en-US"/>
-        </w:rPr>
-      </w:pPr>
-    </w:p>
-    <w:p>
-      <w:pPr>
-        <w:rPr>
-          <w:lang w:val="en-US"/>
-        </w:rPr>
-      </w:pPr>
-      <w:r>
-        <w:rPr>
-          <w:lang w:val="en-US"/>
-        </w:rPr>
-        <w:t>I’m confused – are we still talking about when delta = 0.5 or 0.8 as in the previous paragraph? Maybe level-3 subheadings would help to distinguish these scenarios from each other.</w:t>
       </w:r>
     </w:p>
     <w:p>
@@ -16615,16 +16505,8 @@
         <w:rPr>
           <w:lang w:val="en-US"/>
         </w:rPr>
-        <w:t>Would it be accurate to say “No single method performed best across levels of d and T</w:t>
-      </w:r>
-      <w:proofErr w:type="gramStart"/>
-      <w:r>
-        <w:rPr>
-          <w:lang w:val="en-US"/>
-        </w:rPr>
-        <w:t>” ?</w:t>
-      </w:r>
-      <w:proofErr w:type="gramEnd"/>
+        <w:t>I’m confused – are we still talking about when delta = 0.5 or 0.8 as in the previous paragraph? Maybe level-3 subheadings would help to distinguish these scenarios from each other.</w:t>
+      </w:r>
     </w:p>
     <w:p>
       <w:pPr>
@@ -16659,7 +16541,7 @@
         <w:rPr>
           <w:lang w:val="en-US"/>
         </w:rPr>
-        <w:t>For all methods? Or for a single particular method?</w:t>
+        <w:t>Would it be accurate to say “No single method performed best across levels of d and T” ?</w:t>
       </w:r>
     </w:p>
     <w:p>
@@ -16695,7 +16577,7 @@
         <w:rPr>
           <w:lang w:val="en-US"/>
         </w:rPr>
-        <w:t>I can live with that. I think at really high levels of tau it stops making sense to meta-analyze things – the studies are too different.</w:t>
+        <w:t>For all methods? Or for a single particular method?</w:t>
       </w:r>
     </w:p>
     <w:p>
@@ -16727,19 +16609,47 @@
           <w:lang w:val="en-US"/>
         </w:rPr>
       </w:pPr>
-      <w:proofErr w:type="gramStart"/>
       <w:r>
         <w:rPr>
           <w:lang w:val="en-US"/>
         </w:rPr>
-        <w:t>p-curve</w:t>
-      </w:r>
-      <w:proofErr w:type="gramEnd"/>
-      <w:r>
+        <w:t>I can live with that. I think at really high levels of tau it stops making sense to meta-analyze things – the studies are too different.</w:t>
+      </w:r>
+    </w:p>
+    <w:p>
+      <w:pPr>
         <w:rPr>
           <w:lang w:val="en-US"/>
         </w:rPr>
-        <w:t xml:space="preserve"> </w:t>
+      </w:pPr>
+    </w:p>
+  </w:comment>
+  <w:comment w:id="27" w:author="Joe" w:date="2016-12-11T16:48:00Z" w:initials="J">
+    <w:p>
+      <w:pPr>
+        <w:rPr>
+          <w:lang w:val="en-US"/>
+        </w:rPr>
+      </w:pPr>
+    </w:p>
+    <w:p>
+      <w:pPr>
+        <w:rPr>
+          <w:lang w:val="en-US"/>
+        </w:rPr>
+      </w:pPr>
+    </w:p>
+    <w:p>
+      <w:pPr>
+        <w:rPr>
+          <w:lang w:val="en-US"/>
+        </w:rPr>
+      </w:pPr>
+      <w:r>
+        <w:rPr>
+          <w:lang w:val="en-US"/>
+        </w:rPr>
+        <w:t xml:space="preserve">p-curve </w:t>
       </w:r>
       <w:r>
         <w:rPr>
@@ -16763,7 +16673,7 @@
       </w:pPr>
     </w:p>
   </w:comment>
-  <w:comment w:id="27" w:author="Joe" w:date="2016-12-11T16:48:00Z" w:initials="J">
+  <w:comment w:id="28" w:author="Joe" w:date="2016-12-11T16:48:00Z" w:initials="J">
     <w:p>
       <w:pPr>
         <w:rPr>
@@ -16799,7 +16709,7 @@
       </w:pPr>
     </w:p>
   </w:comment>
-  <w:comment w:id="28" w:author="Evan Carter" w:date="2016-12-11T16:48:00Z" w:initials="EC">
+  <w:comment w:id="29" w:author="Evan Carter" w:date="2016-12-11T16:48:00Z" w:initials="EC">
     <w:p>
       <w:pPr>
         <w:rPr>
@@ -16835,7 +16745,7 @@
       </w:pPr>
     </w:p>
   </w:comment>
-  <w:comment w:id="29" w:author="Joe" w:date="2016-12-11T16:48:00Z" w:initials="J">
+  <w:comment w:id="30" w:author="Joe" w:date="2016-12-11T16:48:00Z" w:initials="J">
     <w:p>
       <w:pPr>
         <w:rPr>
@@ -16885,7 +16795,7 @@
       </w:pPr>
     </w:p>
   </w:comment>
-  <w:comment w:id="32" w:author="Joe" w:date="2016-12-11T16:48:00Z" w:initials="J">
+  <w:comment w:id="32" w:author="Hilgard, Joseph" w:date="2017-04-06T16:19:00Z" w:initials="HJ">
     <w:p>
       <w:pPr>
         <w:pStyle w:val="CommentText"/>
@@ -16896,7 +16806,46 @@
         </w:rPr>
         <w:annotationRef/>
       </w:r>
-      <w:proofErr w:type="gramStart"/>
+      <w:r>
+        <w:t xml:space="preserve">Trim-fill, PET, PEESE, </w:t>
+      </w:r>
+      <w:proofErr w:type="spellStart"/>
+      <w:r>
+        <w:t>pcurve</w:t>
+      </w:r>
+      <w:proofErr w:type="spellEnd"/>
+      <w:r>
+        <w:t xml:space="preserve">, </w:t>
+      </w:r>
+      <w:proofErr w:type="spellStart"/>
+      <w:r>
+        <w:t>puniform</w:t>
+      </w:r>
+      <w:proofErr w:type="spellEnd"/>
+      <w:r>
+        <w:t xml:space="preserve">, 3PSM. Not </w:t>
+      </w:r>
+      <w:proofErr w:type="spellStart"/>
+      <w:r>
+        <w:t>TopN</w:t>
+      </w:r>
+      <w:proofErr w:type="spellEnd"/>
+      <w:r>
+        <w:t>.</w:t>
+      </w:r>
+    </w:p>
+  </w:comment>
+  <w:comment w:id="34" w:author="Joe" w:date="2016-12-11T16:48:00Z" w:initials="J">
+    <w:p>
+      <w:pPr>
+        <w:pStyle w:val="CommentText"/>
+      </w:pPr>
+      <w:r>
+        <w:rPr>
+          <w:rStyle w:val="CommentReference"/>
+        </w:rPr>
+        <w:annotationRef/>
+      </w:r>
       <w:r>
         <w:t>double-</w:t>
       </w:r>
@@ -16905,7 +16854,6 @@
         <w:t>chekc</w:t>
       </w:r>
       <w:proofErr w:type="spellEnd"/>
-      <w:proofErr w:type="gramEnd"/>
       <w:r>
         <w:t xml:space="preserve"> this</w:t>
       </w:r>
@@ -16916,6 +16864,7 @@
 
 <file path=word/commentsExtended.xml><?xml version="1.0" encoding="utf-8"?>
 <w15:commentsEx xmlns:wpc="http://schemas.microsoft.com/office/word/2010/wordprocessingCanvas" xmlns:cx="http://schemas.microsoft.com/office/drawing/2014/chartex" xmlns:cx1="http://schemas.microsoft.com/office/drawing/2015/9/8/chartex" xmlns:mc="http://schemas.openxmlformats.org/markup-compatibility/2006" xmlns:o="urn:schemas-microsoft-com:office:office" xmlns:r="http://schemas.openxmlformats.org/officeDocument/2006/relationships" xmlns:m="http://schemas.openxmlformats.org/officeDocument/2006/math" xmlns:v="urn:schemas-microsoft-com:vml" xmlns:wp14="http://schemas.microsoft.com/office/word/2010/wordprocessingDrawing" xmlns:wp="http://schemas.openxmlformats.org/drawingml/2006/wordprocessingDrawing" xmlns:w10="urn:schemas-microsoft-com:office:word" xmlns:w="http://schemas.openxmlformats.org/wordprocessingml/2006/main" xmlns:w14="http://schemas.microsoft.com/office/word/2010/wordml" xmlns:w15="http://schemas.microsoft.com/office/word/2012/wordml" xmlns:w16se="http://schemas.microsoft.com/office/word/2015/wordml/symex" xmlns:wpg="http://schemas.microsoft.com/office/word/2010/wordprocessingGroup" xmlns:wpi="http://schemas.microsoft.com/office/word/2010/wordprocessingInk" xmlns:wne="http://schemas.microsoft.com/office/word/2006/wordml" xmlns:wps="http://schemas.microsoft.com/office/word/2010/wordprocessingShape" mc:Ignorable="w14 w15 w16se wp14">
+  <w15:commentEx w15:paraId="14CD1D6C" w15:done="0"/>
   <w15:commentEx w15:paraId="405A194A" w15:done="0"/>
   <w15:commentEx w15:paraId="026A7AB5" w15:done="0"/>
   <w15:commentEx w15:paraId="5C89B6E6" w15:done="0"/>
@@ -16923,6 +16872,7 @@
   <w15:commentEx w15:paraId="4F0675F6" w15:done="0"/>
   <w15:commentEx w15:paraId="66A983B7" w15:done="0"/>
   <w15:commentEx w15:paraId="7C8E8900" w15:done="0"/>
+  <w15:commentEx w15:paraId="6E001848" w15:done="0"/>
   <w15:commentEx w15:paraId="302C9538" w15:done="0"/>
   <w15:commentEx w15:paraId="63ABE8A4" w15:done="0"/>
   <w15:commentEx w15:paraId="2B00C4FB" w15:done="0"/>
@@ -16944,12 +16894,13 @@
   <w15:commentEx w15:paraId="26A49B34" w15:done="0"/>
   <w15:commentEx w15:paraId="0B0ADCB1" w15:done="0"/>
   <w15:commentEx w15:paraId="2E3B95C3" w15:done="0"/>
+  <w15:commentEx w15:paraId="4CF7EA44" w15:done="0"/>
   <w15:commentEx w15:paraId="4A6B8590" w15:done="0"/>
 </w15:commentsEx>
 </file>
 
 <file path=word/endnotes.xml><?xml version="1.0" encoding="utf-8"?>
-<w:endnotes xmlns:wpc="http://schemas.microsoft.com/office/word/2010/wordprocessingCanvas" xmlns:mc="http://schemas.openxmlformats.org/markup-compatibility/2006" xmlns:o="urn:schemas-microsoft-com:office:office" xmlns:r="http://schemas.openxmlformats.org/officeDocument/2006/relationships" xmlns:m="http://schemas.openxmlformats.org/officeDocument/2006/math" xmlns:v="urn:schemas-microsoft-com:vml" xmlns:wp14="http://schemas.microsoft.com/office/word/2010/wordprocessingDrawing" xmlns:wp="http://schemas.openxmlformats.org/drawingml/2006/wordprocessingDrawing" xmlns:w10="urn:schemas-microsoft-com:office:word" xmlns:w="http://schemas.openxmlformats.org/wordprocessingml/2006/main" xmlns:w14="http://schemas.microsoft.com/office/word/2010/wordml" xmlns:wpg="http://schemas.microsoft.com/office/word/2010/wordprocessingGroup" xmlns:wpi="http://schemas.microsoft.com/office/word/2010/wordprocessingInk" xmlns:wne="http://schemas.microsoft.com/office/word/2006/wordml" xmlns:wps="http://schemas.microsoft.com/office/word/2010/wordprocessingShape" mc:Ignorable="w14 wp14">
+<w:endnotes xmlns:wpc="http://schemas.microsoft.com/office/word/2010/wordprocessingCanvas" xmlns:cx="http://schemas.microsoft.com/office/drawing/2014/chartex" xmlns:cx1="http://schemas.microsoft.com/office/drawing/2015/9/8/chartex" xmlns:mc="http://schemas.openxmlformats.org/markup-compatibility/2006" xmlns:o="urn:schemas-microsoft-com:office:office" xmlns:r="http://schemas.openxmlformats.org/officeDocument/2006/relationships" xmlns:m="http://schemas.openxmlformats.org/officeDocument/2006/math" xmlns:v="urn:schemas-microsoft-com:vml" xmlns:wp14="http://schemas.microsoft.com/office/word/2010/wordprocessingDrawing" xmlns:wp="http://schemas.openxmlformats.org/drawingml/2006/wordprocessingDrawing" xmlns:w10="urn:schemas-microsoft-com:office:word" xmlns:w="http://schemas.openxmlformats.org/wordprocessingml/2006/main" xmlns:w14="http://schemas.microsoft.com/office/word/2010/wordml" xmlns:w15="http://schemas.microsoft.com/office/word/2012/wordml" xmlns:w16se="http://schemas.microsoft.com/office/word/2015/wordml/symex" xmlns:wpg="http://schemas.microsoft.com/office/word/2010/wordprocessingGroup" xmlns:wpi="http://schemas.microsoft.com/office/word/2010/wordprocessingInk" xmlns:wne="http://schemas.microsoft.com/office/word/2006/wordml" xmlns:wps="http://schemas.microsoft.com/office/word/2010/wordprocessingShape" mc:Ignorable="w14 w15 w16se wp14">
   <w:endnote w:type="separator" w:id="-1">
     <w:p>
       <w:r>
@@ -16968,7 +16919,7 @@
 </file>
 
 <file path=word/footnotes.xml><?xml version="1.0" encoding="utf-8"?>
-<w:footnotes xmlns:wpc="http://schemas.microsoft.com/office/word/2010/wordprocessingCanvas" xmlns:mc="http://schemas.openxmlformats.org/markup-compatibility/2006" xmlns:o="urn:schemas-microsoft-com:office:office" xmlns:r="http://schemas.openxmlformats.org/officeDocument/2006/relationships" xmlns:m="http://schemas.openxmlformats.org/officeDocument/2006/math" xmlns:v="urn:schemas-microsoft-com:vml" xmlns:wp14="http://schemas.microsoft.com/office/word/2010/wordprocessingDrawing" xmlns:wp="http://schemas.openxmlformats.org/drawingml/2006/wordprocessingDrawing" xmlns:w10="urn:schemas-microsoft-com:office:word" xmlns:w="http://schemas.openxmlformats.org/wordprocessingml/2006/main" xmlns:w14="http://schemas.microsoft.com/office/word/2010/wordml" xmlns:wpg="http://schemas.microsoft.com/office/word/2010/wordprocessingGroup" xmlns:wpi="http://schemas.microsoft.com/office/word/2010/wordprocessingInk" xmlns:wne="http://schemas.microsoft.com/office/word/2006/wordml" xmlns:wps="http://schemas.microsoft.com/office/word/2010/wordprocessingShape" mc:Ignorable="w14 wp14">
+<w:footnotes xmlns:wpc="http://schemas.microsoft.com/office/word/2010/wordprocessingCanvas" xmlns:cx="http://schemas.microsoft.com/office/drawing/2014/chartex" xmlns:cx1="http://schemas.microsoft.com/office/drawing/2015/9/8/chartex" xmlns:mc="http://schemas.openxmlformats.org/markup-compatibility/2006" xmlns:o="urn:schemas-microsoft-com:office:office" xmlns:r="http://schemas.openxmlformats.org/officeDocument/2006/relationships" xmlns:m="http://schemas.openxmlformats.org/officeDocument/2006/math" xmlns:v="urn:schemas-microsoft-com:vml" xmlns:wp14="http://schemas.microsoft.com/office/word/2010/wordprocessingDrawing" xmlns:wp="http://schemas.openxmlformats.org/drawingml/2006/wordprocessingDrawing" xmlns:w10="urn:schemas-microsoft-com:office:word" xmlns:w="http://schemas.openxmlformats.org/wordprocessingml/2006/main" xmlns:w14="http://schemas.microsoft.com/office/word/2010/wordml" xmlns:w15="http://schemas.microsoft.com/office/word/2012/wordml" xmlns:w16se="http://schemas.microsoft.com/office/word/2015/wordml/symex" xmlns:wpg="http://schemas.microsoft.com/office/word/2010/wordprocessingGroup" xmlns:wpi="http://schemas.microsoft.com/office/word/2010/wordprocessingInk" xmlns:wne="http://schemas.microsoft.com/office/word/2006/wordml" xmlns:wps="http://schemas.microsoft.com/office/word/2010/wordprocessingShape" mc:Ignorable="w14 w15 w16se wp14">
   <w:footnote w:type="separator" w:id="-1">
     <w:p>
       <w:r>
@@ -17330,8 +17281,8 @@
 </file>
 
 <file path=word/numbering.xml><?xml version="1.0" encoding="utf-8"?>
-<w:numbering xmlns:wpc="http://schemas.microsoft.com/office/word/2010/wordprocessingCanvas" xmlns:mc="http://schemas.openxmlformats.org/markup-compatibility/2006" xmlns:o="urn:schemas-microsoft-com:office:office" xmlns:r="http://schemas.openxmlformats.org/officeDocument/2006/relationships" xmlns:m="http://schemas.openxmlformats.org/officeDocument/2006/math" xmlns:v="urn:schemas-microsoft-com:vml" xmlns:wp14="http://schemas.microsoft.com/office/word/2010/wordprocessingDrawing" xmlns:wp="http://schemas.openxmlformats.org/drawingml/2006/wordprocessingDrawing" xmlns:w10="urn:schemas-microsoft-com:office:word" xmlns:w="http://schemas.openxmlformats.org/wordprocessingml/2006/main" xmlns:w14="http://schemas.microsoft.com/office/word/2010/wordml" xmlns:wpg="http://schemas.microsoft.com/office/word/2010/wordprocessingGroup" xmlns:wpi="http://schemas.microsoft.com/office/word/2010/wordprocessingInk" xmlns:wne="http://schemas.microsoft.com/office/word/2006/wordml" xmlns:wps="http://schemas.microsoft.com/office/word/2010/wordprocessingShape" mc:Ignorable="w14 wp14">
-  <w:abstractNum w:abstractNumId="0">
+<w:numbering xmlns:wpc="http://schemas.microsoft.com/office/word/2010/wordprocessingCanvas" xmlns:cx="http://schemas.microsoft.com/office/drawing/2014/chartex" xmlns:cx1="http://schemas.microsoft.com/office/drawing/2015/9/8/chartex" xmlns:mc="http://schemas.openxmlformats.org/markup-compatibility/2006" xmlns:o="urn:schemas-microsoft-com:office:office" xmlns:r="http://schemas.openxmlformats.org/officeDocument/2006/relationships" xmlns:m="http://schemas.openxmlformats.org/officeDocument/2006/math" xmlns:v="urn:schemas-microsoft-com:vml" xmlns:wp14="http://schemas.microsoft.com/office/word/2010/wordprocessingDrawing" xmlns:wp="http://schemas.openxmlformats.org/drawingml/2006/wordprocessingDrawing" xmlns:w10="urn:schemas-microsoft-com:office:word" xmlns:w="http://schemas.openxmlformats.org/wordprocessingml/2006/main" xmlns:w14="http://schemas.microsoft.com/office/word/2010/wordml" xmlns:w15="http://schemas.microsoft.com/office/word/2012/wordml" xmlns:w16se="http://schemas.microsoft.com/office/word/2015/wordml/symex" xmlns:wpg="http://schemas.microsoft.com/office/word/2010/wordprocessingGroup" xmlns:wpi="http://schemas.microsoft.com/office/word/2010/wordprocessingInk" xmlns:wne="http://schemas.microsoft.com/office/word/2006/wordml" xmlns:wps="http://schemas.microsoft.com/office/word/2010/wordprocessingShape" mc:Ignorable="w14 w15 w16se wp14">
+  <w:abstractNum w:abstractNumId="0" w15:restartNumberingAfterBreak="0">
     <w:nsid w:val="7A642AD5"/>
     <w:multiLevelType w:val="hybridMultilevel"/>
     <w:tmpl w:val="CFDE2428"/>
@@ -17444,7 +17395,7 @@
       </w:rPr>
     </w:lvl>
   </w:abstractNum>
-  <w:abstractNum w:abstractNumId="1">
+  <w:abstractNum w:abstractNumId="1" w15:restartNumberingAfterBreak="0">
     <w:nsid w:val="7BA65218"/>
     <w:multiLevelType w:val="hybridMultilevel"/>
     <w:tmpl w:val="4B823E1A"/>
@@ -17575,7 +17526,7 @@
 </file>
 
 <file path=word/styles.xml><?xml version="1.0" encoding="utf-8"?>
-<w:styles xmlns:mc="http://schemas.openxmlformats.org/markup-compatibility/2006" xmlns:r="http://schemas.openxmlformats.org/officeDocument/2006/relationships" xmlns:w="http://schemas.openxmlformats.org/wordprocessingml/2006/main" xmlns:w14="http://schemas.microsoft.com/office/word/2010/wordml" mc:Ignorable="w14">
+<w:styles xmlns:mc="http://schemas.openxmlformats.org/markup-compatibility/2006" xmlns:r="http://schemas.openxmlformats.org/officeDocument/2006/relationships" xmlns:w="http://schemas.openxmlformats.org/wordprocessingml/2006/main" xmlns:w14="http://schemas.microsoft.com/office/word/2010/wordml" xmlns:w15="http://schemas.microsoft.com/office/word/2012/wordml" xmlns:w16se="http://schemas.microsoft.com/office/word/2015/wordml/symex" mc:Ignorable="w14 w15 w16se">
   <w:docDefaults>
     <w:rPrDefault>
       <w:rPr>
@@ -17591,738 +17542,378 @@
       </w:pPr>
     </w:pPrDefault>
   </w:docDefaults>
-  <w:latentStyles w:defLockedState="0" w:defUIPriority="99" w:defSemiHidden="1" w:defUnhideWhenUsed="1" w:defQFormat="0" w:count="267">
-    <w:lsdException w:name="Normal" w:semiHidden="0" w:uiPriority="0" w:unhideWhenUsed="0" w:qFormat="1"/>
-    <w:lsdException w:name="heading 1" w:semiHidden="0" w:uiPriority="9" w:unhideWhenUsed="0" w:qFormat="1"/>
-    <w:lsdException w:name="heading 2" w:uiPriority="9" w:qFormat="1"/>
-    <w:lsdException w:name="heading 3" w:uiPriority="9" w:qFormat="1"/>
-    <w:lsdException w:name="heading 4" w:uiPriority="9" w:qFormat="1"/>
-    <w:lsdException w:name="heading 5" w:uiPriority="9" w:qFormat="1"/>
-    <w:lsdException w:name="heading 6" w:uiPriority="9" w:qFormat="1"/>
-    <w:lsdException w:name="heading 7" w:uiPriority="9" w:qFormat="1"/>
-    <w:lsdException w:name="heading 8" w:uiPriority="9" w:qFormat="1"/>
-    <w:lsdException w:name="heading 9" w:uiPriority="9" w:qFormat="1"/>
-    <w:lsdException w:name="toc 1" w:uiPriority="39"/>
-    <w:lsdException w:name="toc 2" w:uiPriority="39"/>
-    <w:lsdException w:name="toc 3" w:uiPriority="39"/>
-    <w:lsdException w:name="toc 4" w:uiPriority="39"/>
-    <w:lsdException w:name="toc 5" w:uiPriority="39"/>
-    <w:lsdException w:name="toc 6" w:uiPriority="39"/>
-    <w:lsdException w:name="toc 7" w:uiPriority="39"/>
-    <w:lsdException w:name="toc 8" w:uiPriority="39"/>
-    <w:lsdException w:name="toc 9" w:uiPriority="39"/>
-    <w:lsdException w:name="annotation text" w:qFormat="1"/>
-    <w:lsdException w:name="caption" w:uiPriority="35" w:qFormat="1"/>
-    <w:lsdException w:name="annotation reference" w:qFormat="1"/>
-    <w:lsdException w:name="Title" w:semiHidden="0" w:uiPriority="10" w:unhideWhenUsed="0" w:qFormat="1"/>
-    <w:lsdException w:name="Default Paragraph Font" w:uiPriority="1"/>
-    <w:lsdException w:name="Subtitle" w:semiHidden="0" w:uiPriority="11" w:unhideWhenUsed="0" w:qFormat="1"/>
-    <w:lsdException w:name="Strong" w:semiHidden="0" w:uiPriority="22" w:unhideWhenUsed="0" w:qFormat="1"/>
-    <w:lsdException w:name="Emphasis" w:semiHidden="0" w:uiPriority="20" w:unhideWhenUsed="0" w:qFormat="1"/>
-    <w:lsdException w:name="Table Grid" w:semiHidden="0" w:uiPriority="59" w:unhideWhenUsed="0"/>
-    <w:lsdException w:name="Placeholder Text" w:unhideWhenUsed="0"/>
-    <w:lsdException w:name="No Spacing" w:semiHidden="0" w:uiPriority="1" w:unhideWhenUsed="0" w:qFormat="1"/>
-    <w:lsdException w:name="Light Shading" w:semiHidden="0" w:uiPriority="60" w:unhideWhenUsed="0"/>
-    <w:lsdException w:name="Light List" w:semiHidden="0" w:uiPriority="61" w:unhideWhenUsed="0"/>
-    <w:lsdException w:name="Light Grid" w:semiHidden="0" w:uiPriority="62" w:unhideWhenUsed="0"/>
-    <w:lsdException w:name="Medium Shading 1" w:semiHidden="0" w:uiPriority="63" w:unhideWhenUsed="0"/>
-    <w:lsdException w:name="Medium Shading 2" w:semiHidden="0" w:uiPriority="64" w:unhideWhenUsed="0"/>
-    <w:lsdException w:name="Medium List 1" w:semiHidden="0" w:uiPriority="65" w:unhideWhenUsed="0"/>
-    <w:lsdException w:name="Medium List 2" w:semiHidden="0" w:uiPriority="66" w:unhideWhenUsed="0"/>
-    <w:lsdException w:name="Medium Grid 1" w:semiHidden="0" w:uiPriority="67" w:unhideWhenUsed="0"/>
-    <w:lsdException w:name="Medium Grid 2" w:semiHidden="0" w:uiPriority="68" w:unhideWhenUsed="0"/>
-    <w:lsdException w:name="Medium Grid 3" w:semiHidden="0" w:uiPriority="69" w:unhideWhenUsed="0"/>
-    <w:lsdException w:name="Dark List" w:semiHidden="0" w:uiPriority="70" w:unhideWhenUsed="0"/>
-    <w:lsdException w:name="Colorful Shading" w:semiHidden="0" w:uiPriority="71" w:unhideWhenUsed="0"/>
-    <w:lsdException w:name="Colorful List" w:semiHidden="0" w:uiPriority="72" w:unhideWhenUsed="0"/>
-    <w:lsdException w:name="Colorful Grid" w:semiHidden="0" w:uiPriority="73" w:unhideWhenUsed="0"/>
-    <w:lsdException w:name="Light Shading Accent 1" w:semiHidden="0" w:uiPriority="60" w:unhideWhenUsed="0"/>
-    <w:lsdException w:name="Light List Accent 1" w:semiHidden="0" w:uiPriority="61" w:unhideWhenUsed="0"/>
-    <w:lsdException w:name="Light Grid Accent 1" w:semiHidden="0" w:uiPriority="62" w:unhideWhenUsed="0"/>
-    <w:lsdException w:name="Medium Shading 1 Accent 1" w:semiHidden="0" w:uiPriority="63" w:unhideWhenUsed="0"/>
-    <w:lsdException w:name="Medium Shading 2 Accent 1" w:semiHidden="0" w:uiPriority="64" w:unhideWhenUsed="0"/>
-    <w:lsdException w:name="Medium List 1 Accent 1" w:semiHidden="0" w:uiPriority="65" w:unhideWhenUsed="0"/>
-    <w:lsdException w:name="Revision" w:unhideWhenUsed="0"/>
-    <w:lsdException w:name="List Paragraph" w:semiHidden="0" w:uiPriority="34" w:unhideWhenUsed="0" w:qFormat="1"/>
-    <w:lsdException w:name="Quote" w:semiHidden="0" w:uiPriority="29" w:unhideWhenUsed="0" w:qFormat="1"/>
-    <w:lsdException w:name="Intense Quote" w:semiHidden="0" w:uiPriority="30" w:unhideWhenUsed="0" w:qFormat="1"/>
-    <w:lsdException w:name="Medium List 2 Accent 1" w:semiHidden="0" w:uiPriority="66" w:unhideWhenUsed="0"/>
-    <w:lsdException w:name="Medium Grid 1 Accent 1" w:semiHidden="0" w:uiPriority="67" w:unhideWhenUsed="0"/>
-    <w:lsdException w:name="Medium Grid 2 Accent 1" w:semiHidden="0" w:uiPriority="68" w:unhideWhenUsed="0"/>
-    <w:lsdException w:name="Medium Grid 3 Accent 1" w:semiHidden="0" w:uiPriority="69" w:unhideWhenUsed="0"/>
-    <w:lsdException w:name="Dark List Accent 1" w:semiHidden="0" w:uiPriority="70" w:unhideWhenUsed="0"/>
-    <w:lsdException w:name="Colorful Shading Accent 1" w:semiHidden="0" w:uiPriority="71" w:unhideWhenUsed="0"/>
-    <w:lsdException w:name="Colorful List Accent 1" w:semiHidden="0" w:uiPriority="72" w:unhideWhenUsed="0"/>
-    <w:lsdException w:name="Colorful Grid Accent 1" w:semiHidden="0" w:uiPriority="73" w:unhideWhenUsed="0"/>
-    <w:lsdException w:name="Light Shading Accent 2" w:semiHidden="0" w:uiPriority="60" w:unhideWhenUsed="0"/>
-    <w:lsdException w:name="Light List Accent 2" w:semiHidden="0" w:uiPriority="61" w:unhideWhenUsed="0"/>
-    <w:lsdException w:name="Light Grid Accent 2" w:semiHidden="0" w:uiPriority="62" w:unhideWhenUsed="0"/>
-    <w:lsdException w:name="Medium Shading 1 Accent 2" w:semiHidden="0" w:uiPriority="63" w:unhideWhenUsed="0"/>
-    <w:lsdException w:name="Medium Shading 2 Accent 2" w:semiHidden="0" w:uiPriority="64" w:unhideWhenUsed="0"/>
-    <w:lsdException w:name="Medium List 1 Accent 2" w:semiHidden="0" w:uiPriority="65" w:unhideWhenUsed="0"/>
-    <w:lsdException w:name="Medium List 2 Accent 2" w:semiHidden="0" w:uiPriority="66" w:unhideWhenUsed="0"/>
-    <w:lsdException w:name="Medium Grid 1 Accent 2" w:semiHidden="0" w:uiPriority="67" w:unhideWhenUsed="0"/>
-    <w:lsdException w:name="Medium Grid 2 Accent 2" w:semiHidden="0" w:uiPriority="68" w:unhideWhenUsed="0"/>
-    <w:lsdException w:name="Medium Grid 3 Accent 2" w:semiHidden="0" w:uiPriority="69" w:unhideWhenUsed="0"/>
-    <w:lsdException w:name="Dark List Accent 2" w:semiHidden="0" w:uiPriority="70" w:unhideWhenUsed="0"/>
-    <w:lsdException w:name="Colorful Shading Accent 2" w:semiHidden="0" w:uiPriority="71" w:unhideWhenUsed="0"/>
-    <w:lsdException w:name="Colorful List Accent 2" w:semiHidden="0" w:uiPriority="72" w:unhideWhenUsed="0"/>
-    <w:lsdException w:name="Colorful Grid Accent 2" w:semiHidden="0" w:uiPriority="73" w:unhideWhenUsed="0"/>
-    <w:lsdException w:name="Light Shading Accent 3" w:semiHidden="0" w:uiPriority="60" w:unhideWhenUsed="0"/>
-    <w:lsdException w:name="Light List Accent 3" w:semiHidden="0" w:uiPriority="61" w:unhideWhenUsed="0"/>
-    <w:lsdException w:name="Light Grid Accent 3" w:semiHidden="0" w:uiPriority="62" w:unhideWhenUsed="0"/>
-    <w:lsdException w:name="Medium Shading 1 Accent 3" w:semiHidden="0" w:uiPriority="63" w:unhideWhenUsed="0"/>
-    <w:lsdException w:name="Medium Shading 2 Accent 3" w:semiHidden="0" w:uiPriority="64" w:unhideWhenUsed="0"/>
-    <w:lsdException w:name="Medium List 1 Accent 3" w:semiHidden="0" w:uiPriority="65" w:unhideWhenUsed="0"/>
-    <w:lsdException w:name="Medium List 2 Accent 3" w:semiHidden="0" w:uiPriority="66" w:unhideWhenUsed="0"/>
-    <w:lsdException w:name="Medium Grid 1 Accent 3" w:semiHidden="0" w:uiPriority="67" w:unhideWhenUsed="0"/>
-    <w:lsdException w:name="Medium Grid 2 Accent 3" w:semiHidden="0" w:uiPriority="68" w:unhideWhenUsed="0"/>
-    <w:lsdException w:name="Medium Grid 3 Accent 3" w:semiHidden="0" w:uiPriority="69" w:unhideWhenUsed="0"/>
-    <w:lsdException w:name="Dark List Accent 3" w:semiHidden="0" w:uiPriority="70" w:unhideWhenUsed="0"/>
-    <w:lsdException w:name="Colorful Shading Accent 3" w:semiHidden="0" w:uiPriority="71" w:unhideWhenUsed="0"/>
-    <w:lsdException w:name="Colorful List Accent 3" w:semiHidden="0" w:uiPriority="72" w:unhideWhenUsed="0"/>
-    <w:lsdException w:name="Colorful Grid Accent 3" w:semiHidden="0" w:uiPriority="73" w:unhideWhenUsed="0"/>
-    <w:lsdException w:name="Light Shading Accent 4" w:semiHidden="0" w:uiPriority="60" w:unhideWhenUsed="0"/>
-    <w:lsdException w:name="Light List Accent 4" w:semiHidden="0" w:uiPriority="61" w:unhideWhenUsed="0"/>
-    <w:lsdException w:name="Light Grid Accent 4" w:semiHidden="0" w:uiPriority="62" w:unhideWhenUsed="0"/>
-    <w:lsdException w:name="Medium Shading 1 Accent 4" w:semiHidden="0" w:uiPriority="63" w:unhideWhenUsed="0"/>
-    <w:lsdException w:name="Medium Shading 2 Accent 4" w:semiHidden="0" w:uiPriority="64" w:unhideWhenUsed="0"/>
-    <w:lsdException w:name="Medium List 1 Accent 4" w:semiHidden="0" w:uiPriority="65" w:unhideWhenUsed="0"/>
-    <w:lsdException w:name="Medium List 2 Accent 4" w:semiHidden="0" w:uiPriority="66" w:unhideWhenUsed="0"/>
-    <w:lsdException w:name="Medium Grid 1 Accent 4" w:semiHidden="0" w:uiPriority="67" w:unhideWhenUsed="0"/>
-    <w:lsdException w:name="Medium Grid 2 Accent 4" w:semiHidden="0" w:uiPriority="68" w:unhideWhenUsed="0"/>
-    <w:lsdException w:name="Medium Grid 3 Accent 4" w:semiHidden="0" w:uiPriority="69" w:unhideWhenUsed="0"/>
-    <w:lsdException w:name="Dark List Accent 4" w:semiHidden="0" w:uiPriority="70" w:unhideWhenUsed="0"/>
-    <w:lsdException w:name="Colorful Shading Accent 4" w:semiHidden="0" w:uiPriority="71" w:unhideWhenUsed="0"/>
-    <w:lsdException w:name="Colorful List Accent 4" w:semiHidden="0" w:uiPriority="72" w:unhideWhenUsed="0"/>
-    <w:lsdException w:name="Colorful Grid Accent 4" w:semiHidden="0" w:uiPriority="73" w:unhideWhenUsed="0"/>
-    <w:lsdException w:name="Light Shading Accent 5" w:semiHidden="0" w:uiPriority="60" w:unhideWhenUsed="0"/>
-    <w:lsdException w:name="Light List Accent 5" w:semiHidden="0" w:uiPriority="61" w:unhideWhenUsed="0"/>
-    <w:lsdException w:name="Light Grid Accent 5" w:semiHidden="0" w:uiPriority="62" w:unhideWhenUsed="0"/>
-    <w:lsdException w:name="Medium Shading 1 Accent 5" w:semiHidden="0" w:uiPriority="63" w:unhideWhenUsed="0"/>
-    <w:lsdException w:name="Medium Shading 2 Accent 5" w:semiHidden="0" w:uiPriority="64" w:unhideWhenUsed="0"/>
-    <w:lsdException w:name="Medium List 1 Accent 5" w:semiHidden="0" w:uiPriority="65" w:unhideWhenUsed="0"/>
-    <w:lsdException w:name="Medium List 2 Accent 5" w:semiHidden="0" w:uiPriority="66" w:unhideWhenUsed="0"/>
-    <w:lsdException w:name="Medium Grid 1 Accent 5" w:semiHidden="0" w:uiPriority="67" w:unhideWhenUsed="0"/>
-    <w:lsdException w:name="Medium Grid 2 Accent 5" w:semiHidden="0" w:uiPriority="68" w:unhideWhenUsed="0"/>
-    <w:lsdException w:name="Medium Grid 3 Accent 5" w:semiHidden="0" w:uiPriority="69" w:unhideWhenUsed="0"/>
-    <w:lsdException w:name="Dark List Accent 5" w:semiHidden="0" w:uiPriority="70" w:unhideWhenUsed="0"/>
-    <w:lsdException w:name="Colorful Shading Accent 5" w:semiHidden="0" w:uiPriority="71" w:unhideWhenUsed="0"/>
-    <w:lsdException w:name="Colorful List Accent 5" w:semiHidden="0" w:uiPriority="72" w:unhideWhenUsed="0"/>
-    <w:lsdException w:name="Colorful Grid Accent 5" w:semiHidden="0" w:uiPriority="73" w:unhideWhenUsed="0"/>
-    <w:lsdException w:name="Light Shading Accent 6" w:semiHidden="0" w:uiPriority="60" w:unhideWhenUsed="0"/>
-    <w:lsdException w:name="Light List Accent 6" w:semiHidden="0" w:uiPriority="61" w:unhideWhenUsed="0"/>
-    <w:lsdException w:name="Light Grid Accent 6" w:semiHidden="0" w:uiPriority="62" w:unhideWhenUsed="0"/>
-    <w:lsdException w:name="Medium Shading 1 Accent 6" w:semiHidden="0" w:uiPriority="63" w:unhideWhenUsed="0"/>
-    <w:lsdException w:name="Medium Shading 2 Accent 6" w:semiHidden="0" w:uiPriority="64" w:unhideWhenUsed="0"/>
-    <w:lsdException w:name="Medium List 1 Accent 6" w:semiHidden="0" w:uiPriority="65" w:unhideWhenUsed="0"/>
-    <w:lsdException w:name="Medium List 2 Accent 6" w:semiHidden="0" w:uiPriority="66" w:unhideWhenUsed="0"/>
-    <w:lsdException w:name="Medium Grid 1 Accent 6" w:semiHidden="0" w:uiPriority="67" w:unhideWhenUsed="0"/>
-    <w:lsdException w:name="Medium Grid 2 Accent 6" w:semiHidden="0" w:uiPriority="68" w:unhideWhenUsed="0"/>
-    <w:lsdException w:name="Medium Grid 3 Accent 6" w:semiHidden="0" w:uiPriority="69" w:unhideWhenUsed="0"/>
-    <w:lsdException w:name="Dark List Accent 6" w:semiHidden="0" w:uiPriority="70" w:unhideWhenUsed="0"/>
-    <w:lsdException w:name="Colorful Shading Accent 6" w:semiHidden="0" w:uiPriority="71" w:unhideWhenUsed="0"/>
-    <w:lsdException w:name="Colorful List Accent 6" w:semiHidden="0" w:uiPriority="72" w:unhideWhenUsed="0"/>
-    <w:lsdException w:name="Colorful Grid Accent 6" w:semiHidden="0" w:uiPriority="73" w:unhideWhenUsed="0"/>
-    <w:lsdException w:name="Subtle Emphasis" w:semiHidden="0" w:uiPriority="19" w:unhideWhenUsed="0" w:qFormat="1"/>
-    <w:lsdException w:name="Intense Emphasis" w:semiHidden="0" w:uiPriority="21" w:unhideWhenUsed="0" w:qFormat="1"/>
-    <w:lsdException w:name="Subtle Reference" w:semiHidden="0" w:uiPriority="31" w:unhideWhenUsed="0" w:qFormat="1"/>
-    <w:lsdException w:name="Intense Reference" w:semiHidden="0" w:uiPriority="32" w:unhideWhenUsed="0" w:qFormat="1"/>
-    <w:lsdException w:name="Book Title" w:semiHidden="0" w:uiPriority="33" w:unhideWhenUsed="0" w:qFormat="1"/>
-    <w:lsdException w:name="Bibliography" w:uiPriority="37"/>
-    <w:lsdException w:name="TOC Heading" w:uiPriority="39" w:qFormat="1"/>
-  </w:latentStyles>
-  <w:style w:type="paragraph" w:default="1" w:styleId="Normal">
-    <w:name w:val="Normal"/>
-    <w:qFormat/>
-    <w:rsid w:val="002A040D"/>
-    <w:pPr>
-      <w:textAlignment w:val="auto"/>
-    </w:pPr>
-    <w:rPr>
-      <w:rFonts w:ascii="Times New Roman" w:hAnsi="Times New Roman" w:cs="Times New Roman"/>
-      <w:lang w:val="de-DE" w:eastAsia="de-DE" w:bidi="ar-SA"/>
-    </w:rPr>
-  </w:style>
-  <w:style w:type="paragraph" w:styleId="Heading1">
-    <w:name w:val="heading 1"/>
-    <w:basedOn w:val="Heading"/>
-    <w:pPr>
-      <w:outlineLvl w:val="0"/>
-    </w:pPr>
-    <w:rPr>
-      <w:b/>
-      <w:bCs/>
-    </w:rPr>
-  </w:style>
-  <w:style w:type="paragraph" w:styleId="Heading2">
-    <w:name w:val="heading 2"/>
-    <w:basedOn w:val="Heading"/>
-    <w:pPr>
-      <w:spacing w:before="200"/>
-      <w:outlineLvl w:val="1"/>
-    </w:pPr>
-    <w:rPr>
-      <w:b/>
-      <w:bCs/>
-    </w:rPr>
-  </w:style>
-  <w:style w:type="paragraph" w:styleId="Heading3">
-    <w:name w:val="heading 3"/>
-    <w:basedOn w:val="Heading"/>
-    <w:pPr>
-      <w:spacing w:before="140"/>
-      <w:outlineLvl w:val="2"/>
-    </w:pPr>
-    <w:rPr>
-      <w:b/>
-      <w:bCs/>
-      <w:color w:val="808080"/>
-    </w:rPr>
-  </w:style>
-  <w:style w:type="character" w:default="1" w:styleId="DefaultParagraphFont">
-    <w:name w:val="Default Paragraph Font"/>
-    <w:uiPriority w:val="1"/>
-    <w:semiHidden/>
-    <w:unhideWhenUsed/>
-  </w:style>
-  <w:style w:type="table" w:default="1" w:styleId="TableNormal">
-    <w:name w:val="Normal Table"/>
-    <w:uiPriority w:val="99"/>
-    <w:semiHidden/>
-    <w:unhideWhenUsed/>
-    <w:tblPr>
-      <w:tblInd w:w="0" w:type="dxa"/>
-      <w:tblCellMar>
-        <w:top w:w="0" w:type="dxa"/>
-        <w:left w:w="108" w:type="dxa"/>
-        <w:bottom w:w="0" w:type="dxa"/>
-        <w:right w:w="108" w:type="dxa"/>
-      </w:tblCellMar>
-    </w:tblPr>
-  </w:style>
-  <w:style w:type="numbering" w:default="1" w:styleId="NoList">
-    <w:name w:val="No List"/>
-    <w:uiPriority w:val="99"/>
-    <w:semiHidden/>
-    <w:unhideWhenUsed/>
-  </w:style>
-  <w:style w:type="character" w:styleId="CommentReference">
-    <w:name w:val="annotation reference"/>
-    <w:basedOn w:val="DefaultParagraphFont"/>
-    <w:uiPriority w:val="99"/>
-    <w:semiHidden/>
-    <w:unhideWhenUsed/>
-    <w:qFormat/>
-    <w:rsid w:val="007B701D"/>
-    <w:rPr>
-      <w:sz w:val="16"/>
-      <w:szCs w:val="16"/>
-    </w:rPr>
-  </w:style>
-  <w:style w:type="character" w:customStyle="1" w:styleId="CommentTextChar">
-    <w:name w:val="Comment Text Char"/>
-    <w:basedOn w:val="DefaultParagraphFont"/>
-    <w:link w:val="CommentText"/>
-    <w:uiPriority w:val="99"/>
-    <w:qFormat/>
-    <w:rsid w:val="007B701D"/>
-    <w:rPr>
-      <w:rFonts w:cs="Mangal"/>
-      <w:sz w:val="20"/>
-      <w:szCs w:val="18"/>
-    </w:rPr>
-  </w:style>
-  <w:style w:type="character" w:customStyle="1" w:styleId="CommentSubjectChar">
-    <w:name w:val="Comment Subject Char"/>
-    <w:basedOn w:val="CommentTextChar"/>
-    <w:link w:val="CommentSubject"/>
-    <w:uiPriority w:val="99"/>
-    <w:semiHidden/>
-    <w:rsid w:val="007B701D"/>
-    <w:rPr>
-      <w:rFonts w:cs="Mangal"/>
-      <w:b/>
-      <w:bCs/>
-      <w:sz w:val="20"/>
-      <w:szCs w:val="18"/>
-    </w:rPr>
-  </w:style>
-  <w:style w:type="character" w:customStyle="1" w:styleId="BalloonTextChar">
-    <w:name w:val="Balloon Text Char"/>
-    <w:basedOn w:val="DefaultParagraphFont"/>
-    <w:link w:val="BalloonText"/>
-    <w:uiPriority w:val="99"/>
-    <w:semiHidden/>
-    <w:rsid w:val="007B701D"/>
-    <w:rPr>
-      <w:rFonts w:ascii="Segoe UI" w:hAnsi="Segoe UI" w:cs="Mangal"/>
-      <w:sz w:val="18"/>
-      <w:szCs w:val="16"/>
-    </w:rPr>
-  </w:style>
-  <w:style w:type="character" w:styleId="PlaceholderText">
-    <w:name w:val="Placeholder Text"/>
-    <w:basedOn w:val="DefaultParagraphFont"/>
-    <w:uiPriority w:val="99"/>
-    <w:semiHidden/>
-    <w:rsid w:val="00850BF0"/>
-    <w:rPr>
-      <w:color w:val="808080"/>
-    </w:rPr>
-  </w:style>
-  <w:style w:type="character" w:customStyle="1" w:styleId="apple-converted-space">
-    <w:name w:val="apple-converted-space"/>
-    <w:basedOn w:val="DefaultParagraphFont"/>
-    <w:rsid w:val="00F838B1"/>
-  </w:style>
-  <w:style w:type="character" w:styleId="Emphasis">
-    <w:name w:val="Emphasis"/>
-    <w:basedOn w:val="DefaultParagraphFont"/>
-    <w:uiPriority w:val="20"/>
-    <w:qFormat/>
-    <w:rsid w:val="00F838B1"/>
-    <w:rPr>
-      <w:i/>
-      <w:iCs/>
-    </w:rPr>
-  </w:style>
-  <w:style w:type="character" w:customStyle="1" w:styleId="EndnoteTextChar">
-    <w:name w:val="Endnote Text Char"/>
-    <w:basedOn w:val="DefaultParagraphFont"/>
-    <w:link w:val="EndnoteText"/>
-    <w:uiPriority w:val="99"/>
-    <w:semiHidden/>
-    <w:rsid w:val="00312FEE"/>
-    <w:rPr>
-      <w:rFonts w:cs="Mangal"/>
-      <w:sz w:val="20"/>
-      <w:szCs w:val="18"/>
-    </w:rPr>
-  </w:style>
-  <w:style w:type="character" w:styleId="EndnoteReference">
-    <w:name w:val="endnote reference"/>
-    <w:basedOn w:val="DefaultParagraphFont"/>
-    <w:uiPriority w:val="99"/>
-    <w:semiHidden/>
-    <w:unhideWhenUsed/>
-    <w:rsid w:val="00312FEE"/>
-    <w:rPr>
-      <w:vertAlign w:val="superscript"/>
-    </w:rPr>
-  </w:style>
-  <w:style w:type="character" w:customStyle="1" w:styleId="FootnoteTextChar">
-    <w:name w:val="Footnote Text Char"/>
-    <w:basedOn w:val="DefaultParagraphFont"/>
-    <w:link w:val="FootnoteText"/>
-    <w:uiPriority w:val="99"/>
-    <w:rsid w:val="00312FEE"/>
-    <w:rPr>
-      <w:rFonts w:cs="Mangal"/>
-      <w:sz w:val="20"/>
-      <w:szCs w:val="18"/>
-    </w:rPr>
-  </w:style>
-  <w:style w:type="character" w:styleId="FootnoteReference">
-    <w:name w:val="footnote reference"/>
-    <w:basedOn w:val="DefaultParagraphFont"/>
-    <w:uiPriority w:val="99"/>
-    <w:unhideWhenUsed/>
-    <w:rsid w:val="00312FEE"/>
-    <w:rPr>
-      <w:vertAlign w:val="superscript"/>
-    </w:rPr>
-  </w:style>
-  <w:style w:type="character" w:customStyle="1" w:styleId="InternetLink">
-    <w:name w:val="Internet Link"/>
-    <w:basedOn w:val="DefaultParagraphFont"/>
-    <w:uiPriority w:val="99"/>
-    <w:semiHidden/>
-    <w:unhideWhenUsed/>
-    <w:rsid w:val="004A212B"/>
-    <w:rPr>
-      <w:color w:val="0000FF"/>
-      <w:u w:val="single"/>
-    </w:rPr>
-  </w:style>
-  <w:style w:type="character" w:customStyle="1" w:styleId="FootnoteCharacters">
-    <w:name w:val="Footnote Characters"/>
-  </w:style>
-  <w:style w:type="character" w:customStyle="1" w:styleId="FootnoteAnchor">
-    <w:name w:val="Footnote Anchor"/>
-    <w:rPr>
-      <w:vertAlign w:val="superscript"/>
-    </w:rPr>
-  </w:style>
-  <w:style w:type="character" w:customStyle="1" w:styleId="EndnoteAnchor">
-    <w:name w:val="Endnote Anchor"/>
-    <w:rPr>
-      <w:vertAlign w:val="superscript"/>
-    </w:rPr>
-  </w:style>
-  <w:style w:type="character" w:customStyle="1" w:styleId="EndnoteCharacters">
-    <w:name w:val="Endnote Characters"/>
-  </w:style>
-  <w:style w:type="paragraph" w:customStyle="1" w:styleId="Heading">
-    <w:name w:val="Heading"/>
-    <w:basedOn w:val="Normal1"/>
-    <w:next w:val="TextBody"/>
-    <w:pPr>
-      <w:keepNext/>
-      <w:spacing w:before="240" w:after="120"/>
-    </w:pPr>
-    <w:rPr>
-      <w:rFonts w:ascii="Liberation Sans" w:eastAsia="AR PL UMing HK" w:hAnsi="Liberation Sans" w:cs="Lohit Devanagari"/>
-      <w:sz w:val="28"/>
-      <w:szCs w:val="28"/>
-    </w:rPr>
-  </w:style>
-  <w:style w:type="paragraph" w:customStyle="1" w:styleId="TextBody">
-    <w:name w:val="Text Body"/>
-    <w:basedOn w:val="Normal1"/>
-    <w:pPr>
-      <w:spacing w:after="140" w:line="288" w:lineRule="auto"/>
-    </w:pPr>
-  </w:style>
-  <w:style w:type="paragraph" w:styleId="List">
-    <w:name w:val="List"/>
-    <w:basedOn w:val="TextBody"/>
-    <w:rPr>
-      <w:rFonts w:cs="Lohit Devanagari"/>
-    </w:rPr>
-  </w:style>
-  <w:style w:type="paragraph" w:styleId="Caption">
-    <w:name w:val="caption"/>
-    <w:basedOn w:val="Normal1"/>
-    <w:pPr>
-      <w:suppressLineNumbers/>
-      <w:spacing w:before="120" w:after="120"/>
-    </w:pPr>
-    <w:rPr>
-      <w:i/>
-      <w:iCs/>
-    </w:rPr>
-  </w:style>
-  <w:style w:type="paragraph" w:customStyle="1" w:styleId="Index">
-    <w:name w:val="Index"/>
-    <w:basedOn w:val="Normal1"/>
-    <w:pPr>
-      <w:suppressLineNumbers/>
-    </w:pPr>
-    <w:rPr>
-      <w:rFonts w:cs="Lohit Devanagari"/>
-    </w:rPr>
-  </w:style>
-  <w:style w:type="paragraph" w:customStyle="1" w:styleId="Normal1">
-    <w:name w:val="Normal1"/>
-    <w:qFormat/>
-    <w:rsid w:val="00223AE9"/>
-    <w:pPr>
-      <w:suppressAutoHyphens/>
-    </w:pPr>
-  </w:style>
-  <w:style w:type="paragraph" w:customStyle="1" w:styleId="Quotations">
-    <w:name w:val="Quotations"/>
-    <w:basedOn w:val="Normal1"/>
-    <w:pPr>
-      <w:spacing w:after="283"/>
-      <w:ind w:left="567" w:right="567"/>
-    </w:pPr>
-  </w:style>
-  <w:style w:type="paragraph" w:styleId="Title">
-    <w:name w:val="Title"/>
-    <w:basedOn w:val="Heading"/>
-    <w:pPr>
-      <w:jc w:val="center"/>
-    </w:pPr>
-    <w:rPr>
-      <w:b/>
-      <w:bCs/>
-      <w:sz w:val="56"/>
-      <w:szCs w:val="56"/>
-    </w:rPr>
-  </w:style>
-  <w:style w:type="paragraph" w:styleId="Subtitle">
-    <w:name w:val="Subtitle"/>
-    <w:basedOn w:val="Heading"/>
-    <w:pPr>
-      <w:spacing w:before="60"/>
-      <w:jc w:val="center"/>
-    </w:pPr>
-    <w:rPr>
-      <w:sz w:val="36"/>
-      <w:szCs w:val="36"/>
-    </w:rPr>
-  </w:style>
-  <w:style w:type="paragraph" w:styleId="CommentText">
-    <w:name w:val="annotation text"/>
-    <w:basedOn w:val="Normal1"/>
-    <w:link w:val="CommentTextChar"/>
-    <w:uiPriority w:val="99"/>
-    <w:unhideWhenUsed/>
-    <w:qFormat/>
-    <w:rsid w:val="007B701D"/>
-    <w:rPr>
-      <w:rFonts w:cs="Mangal"/>
-      <w:sz w:val="20"/>
-      <w:szCs w:val="18"/>
-    </w:rPr>
-  </w:style>
-  <w:style w:type="paragraph" w:styleId="CommentSubject">
-    <w:name w:val="annotation subject"/>
-    <w:basedOn w:val="CommentText"/>
-    <w:link w:val="CommentSubjectChar"/>
-    <w:uiPriority w:val="99"/>
-    <w:semiHidden/>
-    <w:unhideWhenUsed/>
-    <w:rsid w:val="007B701D"/>
-    <w:rPr>
-      <w:b/>
-      <w:bCs/>
-    </w:rPr>
-  </w:style>
-  <w:style w:type="paragraph" w:styleId="BalloonText">
-    <w:name w:val="Balloon Text"/>
-    <w:basedOn w:val="Normal1"/>
-    <w:link w:val="BalloonTextChar"/>
-    <w:uiPriority w:val="99"/>
-    <w:semiHidden/>
-    <w:unhideWhenUsed/>
-    <w:rsid w:val="007B701D"/>
-    <w:rPr>
-      <w:rFonts w:ascii="Segoe UI" w:hAnsi="Segoe UI" w:cs="Mangal"/>
-      <w:sz w:val="18"/>
-      <w:szCs w:val="16"/>
-    </w:rPr>
-  </w:style>
-  <w:style w:type="paragraph" w:styleId="EndnoteText">
-    <w:name w:val="endnote text"/>
-    <w:basedOn w:val="Normal1"/>
-    <w:link w:val="EndnoteTextChar"/>
-    <w:uiPriority w:val="99"/>
-    <w:semiHidden/>
-    <w:unhideWhenUsed/>
-    <w:rsid w:val="00312FEE"/>
-    <w:rPr>
-      <w:rFonts w:cs="Mangal"/>
-      <w:sz w:val="20"/>
-      <w:szCs w:val="18"/>
-    </w:rPr>
-  </w:style>
-  <w:style w:type="paragraph" w:styleId="FootnoteText">
-    <w:name w:val="footnote text"/>
-    <w:basedOn w:val="Normal1"/>
-    <w:link w:val="FootnoteTextChar"/>
-    <w:uiPriority w:val="99"/>
-    <w:unhideWhenUsed/>
-    <w:rsid w:val="00312FEE"/>
-    <w:rPr>
-      <w:rFonts w:cs="Mangal"/>
-      <w:sz w:val="20"/>
-      <w:szCs w:val="18"/>
-    </w:rPr>
-  </w:style>
-  <w:style w:type="paragraph" w:styleId="Revision">
-    <w:name w:val="Revision"/>
-    <w:uiPriority w:val="99"/>
-    <w:semiHidden/>
-    <w:rsid w:val="00AA37C6"/>
-    <w:pPr>
-      <w:suppressAutoHyphens/>
-      <w:textAlignment w:val="auto"/>
-    </w:pPr>
-  </w:style>
-  <w:style w:type="paragraph" w:customStyle="1" w:styleId="Footnote">
-    <w:name w:val="Footnote"/>
-    <w:basedOn w:val="Normal1"/>
-  </w:style>
-  <w:style w:type="character" w:styleId="Hyperlink">
-    <w:name w:val="Hyperlink"/>
-    <w:basedOn w:val="DefaultParagraphFont"/>
-    <w:uiPriority w:val="99"/>
-    <w:unhideWhenUsed/>
-    <w:rsid w:val="00EE4230"/>
-    <w:rPr>
-      <w:color w:val="0000FF" w:themeColor="hyperlink"/>
-      <w:u w:val="single"/>
-    </w:rPr>
-  </w:style>
-  <w:style w:type="table" w:styleId="TableGrid">
-    <w:name w:val="Table Grid"/>
-    <w:basedOn w:val="TableNormal"/>
-    <w:uiPriority w:val="59"/>
-    <w:rsid w:val="00432B15"/>
-    <w:tblPr>
-      <w:tblBorders>
-        <w:top w:val="single" w:sz="4" w:space="0" w:color="auto"/>
-        <w:left w:val="single" w:sz="4" w:space="0" w:color="auto"/>
-        <w:bottom w:val="single" w:sz="4" w:space="0" w:color="auto"/>
-        <w:right w:val="single" w:sz="4" w:space="0" w:color="auto"/>
-        <w:insideH w:val="single" w:sz="4" w:space="0" w:color="auto"/>
-        <w:insideV w:val="single" w:sz="4" w:space="0" w:color="auto"/>
-      </w:tblBorders>
-    </w:tblPr>
-  </w:style>
-</w:styles>
-</file>
-
-<file path=word/stylesWithEffects.xml><?xml version="1.0" encoding="utf-8"?>
-<w:styles xmlns:wpc="http://schemas.microsoft.com/office/word/2010/wordprocessingCanvas" xmlns:mc="http://schemas.openxmlformats.org/markup-compatibility/2006" xmlns:o="urn:schemas-microsoft-com:office:office" xmlns:r="http://schemas.openxmlformats.org/officeDocument/2006/relationships" xmlns:m="http://schemas.openxmlformats.org/officeDocument/2006/math" xmlns:v="urn:schemas-microsoft-com:vml" xmlns:wp14="http://schemas.microsoft.com/office/word/2010/wordprocessingDrawing" xmlns:wp="http://schemas.openxmlformats.org/drawingml/2006/wordprocessingDrawing" xmlns:w10="urn:schemas-microsoft-com:office:word" xmlns:w="http://schemas.openxmlformats.org/wordprocessingml/2006/main" xmlns:w14="http://schemas.microsoft.com/office/word/2010/wordml" xmlns:wpg="http://schemas.microsoft.com/office/word/2010/wordprocessingGroup" xmlns:wpi="http://schemas.microsoft.com/office/word/2010/wordprocessingInk" xmlns:wne="http://schemas.microsoft.com/office/word/2006/wordml" xmlns:wps="http://schemas.microsoft.com/office/word/2010/wordprocessingShape" mc:Ignorable="w14 wp14">
-  <w:docDefaults>
-    <w:rPrDefault>
-      <w:rPr>
-        <w:rFonts w:ascii="Liberation Serif" w:eastAsia="Droid Sans Fallback" w:hAnsi="Liberation Serif" w:cs="FreeSans"/>
-        <w:sz w:val="24"/>
-        <w:szCs w:val="24"/>
-        <w:lang w:val="en-US" w:eastAsia="zh-CN" w:bidi="hi-IN"/>
-      </w:rPr>
-    </w:rPrDefault>
-    <w:pPrDefault>
-      <w:pPr>
-        <w:textAlignment w:val="baseline"/>
-      </w:pPr>
-    </w:pPrDefault>
-  </w:docDefaults>
-  <w:latentStyles w:defLockedState="0" w:defUIPriority="99" w:defSemiHidden="1" w:defUnhideWhenUsed="1" w:defQFormat="0" w:count="267">
-    <w:lsdException w:name="Normal" w:semiHidden="0" w:uiPriority="0" w:unhideWhenUsed="0" w:qFormat="1"/>
-    <w:lsdException w:name="heading 1" w:semiHidden="0" w:uiPriority="9" w:unhideWhenUsed="0" w:qFormat="1"/>
-    <w:lsdException w:name="heading 2" w:uiPriority="9" w:qFormat="1"/>
-    <w:lsdException w:name="heading 3" w:uiPriority="9" w:qFormat="1"/>
-    <w:lsdException w:name="heading 4" w:uiPriority="9" w:qFormat="1"/>
-    <w:lsdException w:name="heading 5" w:uiPriority="9" w:qFormat="1"/>
-    <w:lsdException w:name="heading 6" w:uiPriority="9" w:qFormat="1"/>
-    <w:lsdException w:name="heading 7" w:uiPriority="9" w:qFormat="1"/>
-    <w:lsdException w:name="heading 8" w:uiPriority="9" w:qFormat="1"/>
-    <w:lsdException w:name="heading 9" w:uiPriority="9" w:qFormat="1"/>
-    <w:lsdException w:name="toc 1" w:uiPriority="39"/>
-    <w:lsdException w:name="toc 2" w:uiPriority="39"/>
-    <w:lsdException w:name="toc 3" w:uiPriority="39"/>
-    <w:lsdException w:name="toc 4" w:uiPriority="39"/>
-    <w:lsdException w:name="toc 5" w:uiPriority="39"/>
-    <w:lsdException w:name="toc 6" w:uiPriority="39"/>
-    <w:lsdException w:name="toc 7" w:uiPriority="39"/>
-    <w:lsdException w:name="toc 8" w:uiPriority="39"/>
-    <w:lsdException w:name="toc 9" w:uiPriority="39"/>
-    <w:lsdException w:name="annotation text" w:qFormat="1"/>
-    <w:lsdException w:name="caption" w:uiPriority="35" w:qFormat="1"/>
-    <w:lsdException w:name="annotation reference" w:qFormat="1"/>
-    <w:lsdException w:name="Title" w:semiHidden="0" w:uiPriority="10" w:unhideWhenUsed="0" w:qFormat="1"/>
-    <w:lsdException w:name="Default Paragraph Font" w:uiPriority="1"/>
-    <w:lsdException w:name="Subtitle" w:semiHidden="0" w:uiPriority="11" w:unhideWhenUsed="0" w:qFormat="1"/>
-    <w:lsdException w:name="Strong" w:semiHidden="0" w:uiPriority="22" w:unhideWhenUsed="0" w:qFormat="1"/>
-    <w:lsdException w:name="Emphasis" w:semiHidden="0" w:uiPriority="20" w:unhideWhenUsed="0" w:qFormat="1"/>
-    <w:lsdException w:name="Table Grid" w:semiHidden="0" w:uiPriority="59" w:unhideWhenUsed="0"/>
-    <w:lsdException w:name="Placeholder Text" w:unhideWhenUsed="0"/>
-    <w:lsdException w:name="No Spacing" w:semiHidden="0" w:uiPriority="1" w:unhideWhenUsed="0" w:qFormat="1"/>
-    <w:lsdException w:name="Light Shading" w:semiHidden="0" w:uiPriority="60" w:unhideWhenUsed="0"/>
-    <w:lsdException w:name="Light List" w:semiHidden="0" w:uiPriority="61" w:unhideWhenUsed="0"/>
-    <w:lsdException w:name="Light Grid" w:semiHidden="0" w:uiPriority="62" w:unhideWhenUsed="0"/>
-    <w:lsdException w:name="Medium Shading 1" w:semiHidden="0" w:uiPriority="63" w:unhideWhenUsed="0"/>
-    <w:lsdException w:name="Medium Shading 2" w:semiHidden="0" w:uiPriority="64" w:unhideWhenUsed="0"/>
-    <w:lsdException w:name="Medium List 1" w:semiHidden="0" w:uiPriority="65" w:unhideWhenUsed="0"/>
-    <w:lsdException w:name="Medium List 2" w:semiHidden="0" w:uiPriority="66" w:unhideWhenUsed="0"/>
-    <w:lsdException w:name="Medium Grid 1" w:semiHidden="0" w:uiPriority="67" w:unhideWhenUsed="0"/>
-    <w:lsdException w:name="Medium Grid 2" w:semiHidden="0" w:uiPriority="68" w:unhideWhenUsed="0"/>
-    <w:lsdException w:name="Medium Grid 3" w:semiHidden="0" w:uiPriority="69" w:unhideWhenUsed="0"/>
-    <w:lsdException w:name="Dark List" w:semiHidden="0" w:uiPriority="70" w:unhideWhenUsed="0"/>
-    <w:lsdException w:name="Colorful Shading" w:semiHidden="0" w:uiPriority="71" w:unhideWhenUsed="0"/>
-    <w:lsdException w:name="Colorful List" w:semiHidden="0" w:uiPriority="72" w:unhideWhenUsed="0"/>
-    <w:lsdException w:name="Colorful Grid" w:semiHidden="0" w:uiPriority="73" w:unhideWhenUsed="0"/>
-    <w:lsdException w:name="Light Shading Accent 1" w:semiHidden="0" w:uiPriority="60" w:unhideWhenUsed="0"/>
-    <w:lsdException w:name="Light List Accent 1" w:semiHidden="0" w:uiPriority="61" w:unhideWhenUsed="0"/>
-    <w:lsdException w:name="Light Grid Accent 1" w:semiHidden="0" w:uiPriority="62" w:unhideWhenUsed="0"/>
-    <w:lsdException w:name="Medium Shading 1 Accent 1" w:semiHidden="0" w:uiPriority="63" w:unhideWhenUsed="0"/>
-    <w:lsdException w:name="Medium Shading 2 Accent 1" w:semiHidden="0" w:uiPriority="64" w:unhideWhenUsed="0"/>
-    <w:lsdException w:name="Medium List 1 Accent 1" w:semiHidden="0" w:uiPriority="65" w:unhideWhenUsed="0"/>
-    <w:lsdException w:name="Revision" w:unhideWhenUsed="0"/>
-    <w:lsdException w:name="List Paragraph" w:semiHidden="0" w:uiPriority="34" w:unhideWhenUsed="0" w:qFormat="1"/>
-    <w:lsdException w:name="Quote" w:semiHidden="0" w:uiPriority="29" w:unhideWhenUsed="0" w:qFormat="1"/>
-    <w:lsdException w:name="Intense Quote" w:semiHidden="0" w:uiPriority="30" w:unhideWhenUsed="0" w:qFormat="1"/>
-    <w:lsdException w:name="Medium List 2 Accent 1" w:semiHidden="0" w:uiPriority="66" w:unhideWhenUsed="0"/>
-    <w:lsdException w:name="Medium Grid 1 Accent 1" w:semiHidden="0" w:uiPriority="67" w:unhideWhenUsed="0"/>
-    <w:lsdException w:name="Medium Grid 2 Accent 1" w:semiHidden="0" w:uiPriority="68" w:unhideWhenUsed="0"/>
-    <w:lsdException w:name="Medium Grid 3 Accent 1" w:semiHidden="0" w:uiPriority="69" w:unhideWhenUsed="0"/>
-    <w:lsdException w:name="Dark List Accent 1" w:semiHidden="0" w:uiPriority="70" w:unhideWhenUsed="0"/>
-    <w:lsdException w:name="Colorful Shading Accent 1" w:semiHidden="0" w:uiPriority="71" w:unhideWhenUsed="0"/>
-    <w:lsdException w:name="Colorful List Accent 1" w:semiHidden="0" w:uiPriority="72" w:unhideWhenUsed="0"/>
-    <w:lsdException w:name="Colorful Grid Accent 1" w:semiHidden="0" w:uiPriority="73" w:unhideWhenUsed="0"/>
-    <w:lsdException w:name="Light Shading Accent 2" w:semiHidden="0" w:uiPriority="60" w:unhideWhenUsed="0"/>
-    <w:lsdException w:name="Light List Accent 2" w:semiHidden="0" w:uiPriority="61" w:unhideWhenUsed="0"/>
-    <w:lsdException w:name="Light Grid Accent 2" w:semiHidden="0" w:uiPriority="62" w:unhideWhenUsed="0"/>
-    <w:lsdException w:name="Medium Shading 1 Accent 2" w:semiHidden="0" w:uiPriority="63" w:unhideWhenUsed="0"/>
-    <w:lsdException w:name="Medium Shading 2 Accent 2" w:semiHidden="0" w:uiPriority="64" w:unhideWhenUsed="0"/>
-    <w:lsdException w:name="Medium List 1 Accent 2" w:semiHidden="0" w:uiPriority="65" w:unhideWhenUsed="0"/>
-    <w:lsdException w:name="Medium List 2 Accent 2" w:semiHidden="0" w:uiPriority="66" w:unhideWhenUsed="0"/>
-    <w:lsdException w:name="Medium Grid 1 Accent 2" w:semiHidden="0" w:uiPriority="67" w:unhideWhenUsed="0"/>
-    <w:lsdException w:name="Medium Grid 2 Accent 2" w:semiHidden="0" w:uiPriority="68" w:unhideWhenUsed="0"/>
-    <w:lsdException w:name="Medium Grid 3 Accent 2" w:semiHidden="0" w:uiPriority="69" w:unhideWhenUsed="0"/>
-    <w:lsdException w:name="Dark List Accent 2" w:semiHidden="0" w:uiPriority="70" w:unhideWhenUsed="0"/>
-    <w:lsdException w:name="Colorful Shading Accent 2" w:semiHidden="0" w:uiPriority="71" w:unhideWhenUsed="0"/>
-    <w:lsdException w:name="Colorful List Accent 2" w:semiHidden="0" w:uiPriority="72" w:unhideWhenUsed="0"/>
-    <w:lsdException w:name="Colorful Grid Accent 2" w:semiHidden="0" w:uiPriority="73" w:unhideWhenUsed="0"/>
-    <w:lsdException w:name="Light Shading Accent 3" w:semiHidden="0" w:uiPriority="60" w:unhideWhenUsed="0"/>
-    <w:lsdException w:name="Light List Accent 3" w:semiHidden="0" w:uiPriority="61" w:unhideWhenUsed="0"/>
-    <w:lsdException w:name="Light Grid Accent 3" w:semiHidden="0" w:uiPriority="62" w:unhideWhenUsed="0"/>
-    <w:lsdException w:name="Medium Shading 1 Accent 3" w:semiHidden="0" w:uiPriority="63" w:unhideWhenUsed="0"/>
-    <w:lsdException w:name="Medium Shading 2 Accent 3" w:semiHidden="0" w:uiPriority="64" w:unhideWhenUsed="0"/>
-    <w:lsdException w:name="Medium List 1 Accent 3" w:semiHidden="0" w:uiPriority="65" w:unhideWhenUsed="0"/>
-    <w:lsdException w:name="Medium List 2 Accent 3" w:semiHidden="0" w:uiPriority="66" w:unhideWhenUsed="0"/>
-    <w:lsdException w:name="Medium Grid 1 Accent 3" w:semiHidden="0" w:uiPriority="67" w:unhideWhenUsed="0"/>
-    <w:lsdException w:name="Medium Grid 2 Accent 3" w:semiHidden="0" w:uiPriority="68" w:unhideWhenUsed="0"/>
-    <w:lsdException w:name="Medium Grid 3 Accent 3" w:semiHidden="0" w:uiPriority="69" w:unhideWhenUsed="0"/>
-    <w:lsdException w:name="Dark List Accent 3" w:semiHidden="0" w:uiPriority="70" w:unhideWhenUsed="0"/>
-    <w:lsdException w:name="Colorful Shading Accent 3" w:semiHidden="0" w:uiPriority="71" w:unhideWhenUsed="0"/>
-    <w:lsdException w:name="Colorful List Accent 3" w:semiHidden="0" w:uiPriority="72" w:unhideWhenUsed="0"/>
-    <w:lsdException w:name="Colorful Grid Accent 3" w:semiHidden="0" w:uiPriority="73" w:unhideWhenUsed="0"/>
-    <w:lsdException w:name="Light Shading Accent 4" w:semiHidden="0" w:uiPriority="60" w:unhideWhenUsed="0"/>
-    <w:lsdException w:name="Light List Accent 4" w:semiHidden="0" w:uiPriority="61" w:unhideWhenUsed="0"/>
-    <w:lsdException w:name="Light Grid Accent 4" w:semiHidden="0" w:uiPriority="62" w:unhideWhenUsed="0"/>
-    <w:lsdException w:name="Medium Shading 1 Accent 4" w:semiHidden="0" w:uiPriority="63" w:unhideWhenUsed="0"/>
-    <w:lsdException w:name="Medium Shading 2 Accent 4" w:semiHidden="0" w:uiPriority="64" w:unhideWhenUsed="0"/>
-    <w:lsdException w:name="Medium List 1 Accent 4" w:semiHidden="0" w:uiPriority="65" w:unhideWhenUsed="0"/>
-    <w:lsdException w:name="Medium List 2 Accent 4" w:semiHidden="0" w:uiPriority="66" w:unhideWhenUsed="0"/>
-    <w:lsdException w:name="Medium Grid 1 Accent 4" w:semiHidden="0" w:uiPriority="67" w:unhideWhenUsed="0"/>
-    <w:lsdException w:name="Medium Grid 2 Accent 4" w:semiHidden="0" w:uiPriority="68" w:unhideWhenUsed="0"/>
-    <w:lsdException w:name="Medium Grid 3 Accent 4" w:semiHidden="0" w:uiPriority="69" w:unhideWhenUsed="0"/>
-    <w:lsdException w:name="Dark List Accent 4" w:semiHidden="0" w:uiPriority="70" w:unhideWhenUsed="0"/>
-    <w:lsdException w:name="Colorful Shading Accent 4" w:semiHidden="0" w:uiPriority="71" w:unhideWhenUsed="0"/>
-    <w:lsdException w:name="Colorful List Accent 4" w:semiHidden="0" w:uiPriority="72" w:unhideWhenUsed="0"/>
-    <w:lsdException w:name="Colorful Grid Accent 4" w:semiHidden="0" w:uiPriority="73" w:unhideWhenUsed="0"/>
-    <w:lsdException w:name="Light Shading Accent 5" w:semiHidden="0" w:uiPriority="60" w:unhideWhenUsed="0"/>
-    <w:lsdException w:name="Light List Accent 5" w:semiHidden="0" w:uiPriority="61" w:unhideWhenUsed="0"/>
-    <w:lsdException w:name="Light Grid Accent 5" w:semiHidden="0" w:uiPriority="62" w:unhideWhenUsed="0"/>
-    <w:lsdException w:name="Medium Shading 1 Accent 5" w:semiHidden="0" w:uiPriority="63" w:unhideWhenUsed="0"/>
-    <w:lsdException w:name="Medium Shading 2 Accent 5" w:semiHidden="0" w:uiPriority="64" w:unhideWhenUsed="0"/>
-    <w:lsdException w:name="Medium List 1 Accent 5" w:semiHidden="0" w:uiPriority="65" w:unhideWhenUsed="0"/>
-    <w:lsdException w:name="Medium List 2 Accent 5" w:semiHidden="0" w:uiPriority="66" w:unhideWhenUsed="0"/>
-    <w:lsdException w:name="Medium Grid 1 Accent 5" w:semiHidden="0" w:uiPriority="67" w:unhideWhenUsed="0"/>
-    <w:lsdException w:name="Medium Grid 2 Accent 5" w:semiHidden="0" w:uiPriority="68" w:unhideWhenUsed="0"/>
-    <w:lsdException w:name="Medium Grid 3 Accent 5" w:semiHidden="0" w:uiPriority="69" w:unhideWhenUsed="0"/>
-    <w:lsdException w:name="Dark List Accent 5" w:semiHidden="0" w:uiPriority="70" w:unhideWhenUsed="0"/>
-    <w:lsdException w:name="Colorful Shading Accent 5" w:semiHidden="0" w:uiPriority="71" w:unhideWhenUsed="0"/>
-    <w:lsdException w:name="Colorful List Accent 5" w:semiHidden="0" w:uiPriority="72" w:unhideWhenUsed="0"/>
-    <w:lsdException w:name="Colorful Grid Accent 5" w:semiHidden="0" w:uiPriority="73" w:unhideWhenUsed="0"/>
-    <w:lsdException w:name="Light Shading Accent 6" w:semiHidden="0" w:uiPriority="60" w:unhideWhenUsed="0"/>
-    <w:lsdException w:name="Light List Accent 6" w:semiHidden="0" w:uiPriority="61" w:unhideWhenUsed="0"/>
-    <w:lsdException w:name="Light Grid Accent 6" w:semiHidden="0" w:uiPriority="62" w:unhideWhenUsed="0"/>
-    <w:lsdException w:name="Medium Shading 1 Accent 6" w:semiHidden="0" w:uiPriority="63" w:unhideWhenUsed="0"/>
-    <w:lsdException w:name="Medium Shading 2 Accent 6" w:semiHidden="0" w:uiPriority="64" w:unhideWhenUsed="0"/>
-    <w:lsdException w:name="Medium List 1 Accent 6" w:semiHidden="0" w:uiPriority="65" w:unhideWhenUsed="0"/>
-    <w:lsdException w:name="Medium List 2 Accent 6" w:semiHidden="0" w:uiPriority="66" w:unhideWhenUsed="0"/>
-    <w:lsdException w:name="Medium Grid 1 Accent 6" w:semiHidden="0" w:uiPriority="67" w:unhideWhenUsed="0"/>
-    <w:lsdException w:name="Medium Grid 2 Accent 6" w:semiHidden="0" w:uiPriority="68" w:unhideWhenUsed="0"/>
-    <w:lsdException w:name="Medium Grid 3 Accent 6" w:semiHidden="0" w:uiPriority="69" w:unhideWhenUsed="0"/>
-    <w:lsdException w:name="Dark List Accent 6" w:semiHidden="0" w:uiPriority="70" w:unhideWhenUsed="0"/>
-    <w:lsdException w:name="Colorful Shading Accent 6" w:semiHidden="0" w:uiPriority="71" w:unhideWhenUsed="0"/>
-    <w:lsdException w:name="Colorful List Accent 6" w:semiHidden="0" w:uiPriority="72" w:unhideWhenUsed="0"/>
-    <w:lsdException w:name="Colorful Grid Accent 6" w:semiHidden="0" w:uiPriority="73" w:unhideWhenUsed="0"/>
-    <w:lsdException w:name="Subtle Emphasis" w:semiHidden="0" w:uiPriority="19" w:unhideWhenUsed="0" w:qFormat="1"/>
-    <w:lsdException w:name="Intense Emphasis" w:semiHidden="0" w:uiPriority="21" w:unhideWhenUsed="0" w:qFormat="1"/>
-    <w:lsdException w:name="Subtle Reference" w:semiHidden="0" w:uiPriority="31" w:unhideWhenUsed="0" w:qFormat="1"/>
-    <w:lsdException w:name="Intense Reference" w:semiHidden="0" w:uiPriority="32" w:unhideWhenUsed="0" w:qFormat="1"/>
-    <w:lsdException w:name="Book Title" w:semiHidden="0" w:uiPriority="33" w:unhideWhenUsed="0" w:qFormat="1"/>
-    <w:lsdException w:name="Bibliography" w:uiPriority="37"/>
-    <w:lsdException w:name="TOC Heading" w:uiPriority="39" w:qFormat="1"/>
+  <w:latentStyles w:defLockedState="0" w:defUIPriority="99" w:defSemiHidden="0" w:defUnhideWhenUsed="0" w:defQFormat="0" w:count="371">
+    <w:lsdException w:name="Normal" w:uiPriority="0" w:qFormat="1"/>
+    <w:lsdException w:name="heading 1" w:uiPriority="9" w:qFormat="1"/>
+    <w:lsdException w:name="heading 2" w:semiHidden="1" w:uiPriority="9" w:unhideWhenUsed="1" w:qFormat="1"/>
+    <w:lsdException w:name="heading 3" w:semiHidden="1" w:uiPriority="9" w:unhideWhenUsed="1" w:qFormat="1"/>
+    <w:lsdException w:name="heading 4" w:semiHidden="1" w:uiPriority="9" w:unhideWhenUsed="1" w:qFormat="1"/>
+    <w:lsdException w:name="heading 5" w:semiHidden="1" w:uiPriority="9" w:unhideWhenUsed="1" w:qFormat="1"/>
+    <w:lsdException w:name="heading 6" w:semiHidden="1" w:uiPriority="9" w:unhideWhenUsed="1" w:qFormat="1"/>
+    <w:lsdException w:name="heading 7" w:semiHidden="1" w:uiPriority="9" w:unhideWhenUsed="1" w:qFormat="1"/>
+    <w:lsdException w:name="heading 8" w:semiHidden="1" w:uiPriority="9" w:unhideWhenUsed="1" w:qFormat="1"/>
+    <w:lsdException w:name="heading 9" w:semiHidden="1" w:uiPriority="9" w:unhideWhenUsed="1" w:qFormat="1"/>
+    <w:lsdException w:name="index 1" w:semiHidden="1" w:unhideWhenUsed="1"/>
+    <w:lsdException w:name="index 2" w:semiHidden="1" w:unhideWhenUsed="1"/>
+    <w:lsdException w:name="index 3" w:semiHidden="1" w:unhideWhenUsed="1"/>
+    <w:lsdException w:name="index 4" w:semiHidden="1" w:unhideWhenUsed="1"/>
+    <w:lsdException w:name="index 5" w:semiHidden="1" w:unhideWhenUsed="1"/>
+    <w:lsdException w:name="index 6" w:semiHidden="1" w:unhideWhenUsed="1"/>
+    <w:lsdException w:name="index 7" w:semiHidden="1" w:unhideWhenUsed="1"/>
+    <w:lsdException w:name="index 8" w:semiHidden="1" w:unhideWhenUsed="1"/>
+    <w:lsdException w:name="index 9" w:semiHidden="1" w:unhideWhenUsed="1"/>
+    <w:lsdException w:name="toc 1" w:semiHidden="1" w:uiPriority="39" w:unhideWhenUsed="1"/>
+    <w:lsdException w:name="toc 2" w:semiHidden="1" w:uiPriority="39" w:unhideWhenUsed="1"/>
+    <w:lsdException w:name="toc 3" w:semiHidden="1" w:uiPriority="39" w:unhideWhenUsed="1"/>
+    <w:lsdException w:name="toc 4" w:semiHidden="1" w:uiPriority="39" w:unhideWhenUsed="1"/>
+    <w:lsdException w:name="toc 5" w:semiHidden="1" w:uiPriority="39" w:unhideWhenUsed="1"/>
+    <w:lsdException w:name="toc 6" w:semiHidden="1" w:uiPriority="39" w:unhideWhenUsed="1"/>
+    <w:lsdException w:name="toc 7" w:semiHidden="1" w:uiPriority="39" w:unhideWhenUsed="1"/>
+    <w:lsdException w:name="toc 8" w:semiHidden="1" w:uiPriority="39" w:unhideWhenUsed="1"/>
+    <w:lsdException w:name="toc 9" w:semiHidden="1" w:uiPriority="39" w:unhideWhenUsed="1"/>
+    <w:lsdException w:name="Normal Indent" w:semiHidden="1" w:unhideWhenUsed="1"/>
+    <w:lsdException w:name="footnote text" w:semiHidden="1" w:unhideWhenUsed="1"/>
+    <w:lsdException w:name="annotation text" w:semiHidden="1" w:unhideWhenUsed="1" w:qFormat="1"/>
+    <w:lsdException w:name="header" w:semiHidden="1" w:unhideWhenUsed="1"/>
+    <w:lsdException w:name="footer" w:semiHidden="1" w:unhideWhenUsed="1"/>
+    <w:lsdException w:name="index heading" w:semiHidden="1" w:unhideWhenUsed="1"/>
+    <w:lsdException w:name="caption" w:semiHidden="1" w:uiPriority="35" w:unhideWhenUsed="1" w:qFormat="1"/>
+    <w:lsdException w:name="table of figures" w:semiHidden="1" w:unhideWhenUsed="1"/>
+    <w:lsdException w:name="envelope address" w:semiHidden="1" w:unhideWhenUsed="1"/>
+    <w:lsdException w:name="envelope return" w:semiHidden="1" w:unhideWhenUsed="1"/>
+    <w:lsdException w:name="footnote reference" w:semiHidden="1" w:unhideWhenUsed="1"/>
+    <w:lsdException w:name="annotation reference" w:semiHidden="1" w:unhideWhenUsed="1" w:qFormat="1"/>
+    <w:lsdException w:name="line number" w:semiHidden="1" w:unhideWhenUsed="1"/>
+    <w:lsdException w:name="page number" w:semiHidden="1" w:unhideWhenUsed="1"/>
+    <w:lsdException w:name="endnote reference" w:semiHidden="1" w:unhideWhenUsed="1"/>
+    <w:lsdException w:name="endnote text" w:semiHidden="1" w:unhideWhenUsed="1"/>
+    <w:lsdException w:name="table of authorities" w:semiHidden="1" w:unhideWhenUsed="1"/>
+    <w:lsdException w:name="macro" w:semiHidden="1" w:unhideWhenUsed="1"/>
+    <w:lsdException w:name="toa heading" w:semiHidden="1" w:unhideWhenUsed="1"/>
+    <w:lsdException w:name="List" w:semiHidden="1" w:unhideWhenUsed="1"/>
+    <w:lsdException w:name="List Bullet" w:semiHidden="1" w:unhideWhenUsed="1"/>
+    <w:lsdException w:name="List Number" w:semiHidden="1" w:unhideWhenUsed="1"/>
+    <w:lsdException w:name="List 2" w:semiHidden="1" w:unhideWhenUsed="1"/>
+    <w:lsdException w:name="List 3" w:semiHidden="1" w:unhideWhenUsed="1"/>
+    <w:lsdException w:name="List 4" w:semiHidden="1" w:unhideWhenUsed="1"/>
+    <w:lsdException w:name="List 5" w:semiHidden="1" w:unhideWhenUsed="1"/>
+    <w:lsdException w:name="List Bullet 2" w:semiHidden="1" w:unhideWhenUsed="1"/>
+    <w:lsdException w:name="List Bullet 3" w:semiHidden="1" w:unhideWhenUsed="1"/>
+    <w:lsdException w:name="List Bullet 4" w:semiHidden="1" w:unhideWhenUsed="1"/>
+    <w:lsdException w:name="List Bullet 5" w:semiHidden="1" w:unhideWhenUsed="1"/>
+    <w:lsdException w:name="List Number 2" w:semiHidden="1" w:unhideWhenUsed="1"/>
+    <w:lsdException w:name="List Number 3" w:semiHidden="1" w:unhideWhenUsed="1"/>
+    <w:lsdException w:name="List Number 4" w:semiHidden="1" w:unhideWhenUsed="1"/>
+    <w:lsdException w:name="List Number 5" w:semiHidden="1" w:unhideWhenUsed="1"/>
+    <w:lsdException w:name="Title" w:uiPriority="10" w:qFormat="1"/>
+    <w:lsdException w:name="Closing" w:semiHidden="1" w:unhideWhenUsed="1"/>
+    <w:lsdException w:name="Signature" w:semiHidden="1" w:unhideWhenUsed="1"/>
+    <w:lsdException w:name="Default Paragraph Font" w:semiHidden="1" w:uiPriority="1" w:unhideWhenUsed="1"/>
+    <w:lsdException w:name="Body Text" w:semiHidden="1" w:unhideWhenUsed="1"/>
+    <w:lsdException w:name="Body Text Indent" w:semiHidden="1" w:unhideWhenUsed="1"/>
+    <w:lsdException w:name="List Continue" w:semiHidden="1" w:unhideWhenUsed="1"/>
+    <w:lsdException w:name="List Continue 2" w:semiHidden="1" w:unhideWhenUsed="1"/>
+    <w:lsdException w:name="List Continue 3" w:semiHidden="1" w:unhideWhenUsed="1"/>
+    <w:lsdException w:name="List Continue 4" w:semiHidden="1" w:unhideWhenUsed="1"/>
+    <w:lsdException w:name="List Continue 5" w:semiHidden="1" w:unhideWhenUsed="1"/>
+    <w:lsdException w:name="Message Header" w:semiHidden="1" w:unhideWhenUsed="1"/>
+    <w:lsdException w:name="Subtitle" w:uiPriority="11" w:qFormat="1"/>
+    <w:lsdException w:name="Salutation" w:semiHidden="1" w:unhideWhenUsed="1"/>
+    <w:lsdException w:name="Date" w:semiHidden="1" w:unhideWhenUsed="1"/>
+    <w:lsdException w:name="Body Text First Indent" w:semiHidden="1" w:unhideWhenUsed="1"/>
+    <w:lsdException w:name="Body Text First Indent 2" w:semiHidden="1" w:unhideWhenUsed="1"/>
+    <w:lsdException w:name="Note Heading" w:semiHidden="1" w:unhideWhenUsed="1"/>
+    <w:lsdException w:name="Body Text 2" w:semiHidden="1" w:unhideWhenUsed="1"/>
+    <w:lsdException w:name="Body Text 3" w:semiHidden="1" w:unhideWhenUsed="1"/>
+    <w:lsdException w:name="Body Text Indent 2" w:semiHidden="1" w:unhideWhenUsed="1"/>
+    <w:lsdException w:name="Body Text Indent 3" w:semiHidden="1" w:unhideWhenUsed="1"/>
+    <w:lsdException w:name="Block Text" w:semiHidden="1" w:unhideWhenUsed="1"/>
+    <w:lsdException w:name="Hyperlink" w:semiHidden="1" w:unhideWhenUsed="1"/>
+    <w:lsdException w:name="FollowedHyperlink" w:semiHidden="1" w:unhideWhenUsed="1"/>
+    <w:lsdException w:name="Strong" w:uiPriority="22" w:qFormat="1"/>
+    <w:lsdException w:name="Emphasis" w:uiPriority="20" w:qFormat="1"/>
+    <w:lsdException w:name="Document Map" w:semiHidden="1" w:unhideWhenUsed="1"/>
+    <w:lsdException w:name="Plain Text" w:semiHidden="1" w:unhideWhenUsed="1"/>
+    <w:lsdException w:name="E-mail Signature" w:semiHidden="1" w:unhideWhenUsed="1"/>
+    <w:lsdException w:name="HTML Top of Form" w:semiHidden="1" w:unhideWhenUsed="1"/>
+    <w:lsdException w:name="HTML Bottom of Form" w:semiHidden="1" w:unhideWhenUsed="1"/>
+    <w:lsdException w:name="Normal (Web)" w:semiHidden="1" w:unhideWhenUsed="1"/>
+    <w:lsdException w:name="HTML Acronym" w:semiHidden="1" w:unhideWhenUsed="1"/>
+    <w:lsdException w:name="HTML Address" w:semiHidden="1" w:unhideWhenUsed="1"/>
+    <w:lsdException w:name="HTML Cite" w:semiHidden="1" w:unhideWhenUsed="1"/>
+    <w:lsdException w:name="HTML Code" w:semiHidden="1" w:unhideWhenUsed="1"/>
+    <w:lsdException w:name="HTML Definition" w:semiHidden="1" w:unhideWhenUsed="1"/>
+    <w:lsdException w:name="HTML Keyboard" w:semiHidden="1" w:unhideWhenUsed="1"/>
+    <w:lsdException w:name="HTML Preformatted" w:semiHidden="1" w:unhideWhenUsed="1"/>
+    <w:lsdException w:name="HTML Sample" w:semiHidden="1" w:unhideWhenUsed="1"/>
+    <w:lsdException w:name="HTML Typewriter" w:semiHidden="1" w:unhideWhenUsed="1"/>
+    <w:lsdException w:name="HTML Variable" w:semiHidden="1" w:unhideWhenUsed="1"/>
+    <w:lsdException w:name="Normal Table" w:semiHidden="1" w:unhideWhenUsed="1"/>
+    <w:lsdException w:name="annotation subject" w:semiHidden="1" w:unhideWhenUsed="1"/>
+    <w:lsdException w:name="No List" w:semiHidden="1" w:unhideWhenUsed="1"/>
+    <w:lsdException w:name="Outline List 1" w:semiHidden="1" w:unhideWhenUsed="1"/>
+    <w:lsdException w:name="Outline List 2" w:semiHidden="1" w:unhideWhenUsed="1"/>
+    <w:lsdException w:name="Outline List 3" w:semiHidden="1" w:unhideWhenUsed="1"/>
+    <w:lsdException w:name="Table Simple 1" w:semiHidden="1" w:unhideWhenUsed="1"/>
+    <w:lsdException w:name="Table Simple 2" w:semiHidden="1" w:unhideWhenUsed="1"/>
+    <w:lsdException w:name="Table Simple 3" w:semiHidden="1" w:unhideWhenUsed="1"/>
+    <w:lsdException w:name="Table Classic 1" w:semiHidden="1" w:unhideWhenUsed="1"/>
+    <w:lsdException w:name="Table Classic 2" w:semiHidden="1" w:unhideWhenUsed="1"/>
+    <w:lsdException w:name="Table Classic 3" w:semiHidden="1" w:unhideWhenUsed="1"/>
+    <w:lsdException w:name="Table Classic 4" w:semiHidden="1" w:unhideWhenUsed="1"/>
+    <w:lsdException w:name="Table Colorful 1" w:semiHidden="1" w:unhideWhenUsed="1"/>
+    <w:lsdException w:name="Table Colorful 2" w:semiHidden="1" w:unhideWhenUsed="1"/>
+    <w:lsdException w:name="Table Colorful 3" w:semiHidden="1" w:unhideWhenUsed="1"/>
+    <w:lsdException w:name="Table Columns 1" w:semiHidden="1" w:unhideWhenUsed="1"/>
+    <w:lsdException w:name="Table Columns 2" w:semiHidden="1" w:unhideWhenUsed="1"/>
+    <w:lsdException w:name="Table Columns 3" w:semiHidden="1" w:unhideWhenUsed="1"/>
+    <w:lsdException w:name="Table Columns 4" w:semiHidden="1" w:unhideWhenUsed="1"/>
+    <w:lsdException w:name="Table Columns 5" w:semiHidden="1" w:unhideWhenUsed="1"/>
+    <w:lsdException w:name="Table Grid 1" w:semiHidden="1" w:unhideWhenUsed="1"/>
+    <w:lsdException w:name="Table Grid 2" w:semiHidden="1" w:unhideWhenUsed="1"/>
+    <w:lsdException w:name="Table Grid 3" w:semiHidden="1" w:unhideWhenUsed="1"/>
+    <w:lsdException w:name="Table Grid 4" w:semiHidden="1" w:unhideWhenUsed="1"/>
+    <w:lsdException w:name="Table Grid 5" w:semiHidden="1" w:unhideWhenUsed="1"/>
+    <w:lsdException w:name="Table Grid 6" w:semiHidden="1" w:unhideWhenUsed="1"/>
+    <w:lsdException w:name="Table Grid 7" w:semiHidden="1" w:unhideWhenUsed="1"/>
+    <w:lsdException w:name="Table Grid 8" w:semiHidden="1" w:unhideWhenUsed="1"/>
+    <w:lsdException w:name="Table List 1" w:semiHidden="1" w:unhideWhenUsed="1"/>
+    <w:lsdException w:name="Table List 2" w:semiHidden="1" w:unhideWhenUsed="1"/>
+    <w:lsdException w:name="Table List 3" w:semiHidden="1" w:unhideWhenUsed="1"/>
+    <w:lsdException w:name="Table List 4" w:semiHidden="1" w:unhideWhenUsed="1"/>
+    <w:lsdException w:name="Table List 5" w:semiHidden="1" w:unhideWhenUsed="1"/>
+    <w:lsdException w:name="Table List 6" w:semiHidden="1" w:unhideWhenUsed="1"/>
+    <w:lsdException w:name="Table List 7" w:semiHidden="1" w:unhideWhenUsed="1"/>
+    <w:lsdException w:name="Table List 8" w:semiHidden="1" w:unhideWhenUsed="1"/>
+    <w:lsdException w:name="Table 3D effects 1" w:semiHidden="1" w:unhideWhenUsed="1"/>
+    <w:lsdException w:name="Table 3D effects 2" w:semiHidden="1" w:unhideWhenUsed="1"/>
+    <w:lsdException w:name="Table 3D effects 3" w:semiHidden="1" w:unhideWhenUsed="1"/>
+    <w:lsdException w:name="Table Contemporary" w:semiHidden="1" w:unhideWhenUsed="1"/>
+    <w:lsdException w:name="Table Elegant" w:semiHidden="1" w:unhideWhenUsed="1"/>
+    <w:lsdException w:name="Table Professional" w:semiHidden="1" w:unhideWhenUsed="1"/>
+    <w:lsdException w:name="Table Subtle 1" w:semiHidden="1" w:unhideWhenUsed="1"/>
+    <w:lsdException w:name="Table Subtle 2" w:semiHidden="1" w:unhideWhenUsed="1"/>
+    <w:lsdException w:name="Table Web 1" w:semiHidden="1" w:unhideWhenUsed="1"/>
+    <w:lsdException w:name="Table Web 2" w:semiHidden="1" w:unhideWhenUsed="1"/>
+    <w:lsdException w:name="Table Web 3" w:semiHidden="1" w:unhideWhenUsed="1"/>
+    <w:lsdException w:name="Balloon Text" w:semiHidden="1" w:unhideWhenUsed="1"/>
+    <w:lsdException w:name="Table Grid" w:uiPriority="59"/>
+    <w:lsdException w:name="Table Theme" w:semiHidden="1" w:unhideWhenUsed="1"/>
+    <w:lsdException w:name="Placeholder Text" w:semiHidden="1"/>
+    <w:lsdException w:name="No Spacing" w:uiPriority="1" w:qFormat="1"/>
+    <w:lsdException w:name="Light Shading" w:uiPriority="60"/>
+    <w:lsdException w:name="Light List" w:uiPriority="61"/>
+    <w:lsdException w:name="Light Grid" w:uiPriority="62"/>
+    <w:lsdException w:name="Medium Shading 1" w:uiPriority="63"/>
+    <w:lsdException w:name="Medium Shading 2" w:uiPriority="64"/>
+    <w:lsdException w:name="Medium List 1" w:uiPriority="65"/>
+    <w:lsdException w:name="Medium List 2" w:uiPriority="66"/>
+    <w:lsdException w:name="Medium Grid 1" w:uiPriority="67"/>
+    <w:lsdException w:name="Medium Grid 2" w:uiPriority="68"/>
+    <w:lsdException w:name="Medium Grid 3" w:uiPriority="69"/>
+    <w:lsdException w:name="Dark List" w:uiPriority="70"/>
+    <w:lsdException w:name="Colorful Shading" w:uiPriority="71"/>
+    <w:lsdException w:name="Colorful List" w:uiPriority="72"/>
+    <w:lsdException w:name="Colorful Grid" w:uiPriority="73"/>
+    <w:lsdException w:name="Light Shading Accent 1" w:uiPriority="60"/>
+    <w:lsdException w:name="Light List Accent 1" w:uiPriority="61"/>
+    <w:lsdException w:name="Light Grid Accent 1" w:uiPriority="62"/>
+    <w:lsdException w:name="Medium Shading 1 Accent 1" w:uiPriority="63"/>
+    <w:lsdException w:name="Medium Shading 2 Accent 1" w:uiPriority="64"/>
+    <w:lsdException w:name="Medium List 1 Accent 1" w:uiPriority="65"/>
+    <w:lsdException w:name="Revision" w:semiHidden="1"/>
+    <w:lsdException w:name="List Paragraph" w:uiPriority="34" w:qFormat="1"/>
+    <w:lsdException w:name="Quote" w:uiPriority="29" w:qFormat="1"/>
+    <w:lsdException w:name="Intense Quote" w:uiPriority="30" w:qFormat="1"/>
+    <w:lsdException w:name="Medium List 2 Accent 1" w:uiPriority="66"/>
+    <w:lsdException w:name="Medium Grid 1 Accent 1" w:uiPriority="67"/>
+    <w:lsdException w:name="Medium Grid 2 Accent 1" w:uiPriority="68"/>
+    <w:lsdException w:name="Medium Grid 3 Accent 1" w:uiPriority="69"/>
+    <w:lsdException w:name="Dark List Accent 1" w:uiPriority="70"/>
+    <w:lsdException w:name="Colorful Shading Accent 1" w:uiPriority="71"/>
+    <w:lsdException w:name="Colorful List Accent 1" w:uiPriority="72"/>
+    <w:lsdException w:name="Colorful Grid Accent 1" w:uiPriority="73"/>
+    <w:lsdException w:name="Light Shading Accent 2" w:uiPriority="60"/>
+    <w:lsdException w:name="Light List Accent 2" w:uiPriority="61"/>
+    <w:lsdException w:name="Light Grid Accent 2" w:uiPriority="62"/>
+    <w:lsdException w:name="Medium Shading 1 Accent 2" w:uiPriority="63"/>
+    <w:lsdException w:name="Medium Shading 2 Accent 2" w:uiPriority="64"/>
+    <w:lsdException w:name="Medium List 1 Accent 2" w:uiPriority="65"/>
+    <w:lsdException w:name="Medium List 2 Accent 2" w:uiPriority="66"/>
+    <w:lsdException w:name="Medium Grid 1 Accent 2" w:uiPriority="67"/>
+    <w:lsdException w:name="Medium Grid 2 Accent 2" w:uiPriority="68"/>
+    <w:lsdException w:name="Medium Grid 3 Accent 2" w:uiPriority="69"/>
+    <w:lsdException w:name="Dark List Accent 2" w:uiPriority="70"/>
+    <w:lsdException w:name="Colorful Shading Accent 2" w:uiPriority="71"/>
+    <w:lsdException w:name="Colorful List Accent 2" w:uiPriority="72"/>
+    <w:lsdException w:name="Colorful Grid Accent 2" w:uiPriority="73"/>
+    <w:lsdException w:name="Light Shading Accent 3" w:uiPriority="60"/>
+    <w:lsdException w:name="Light List Accent 3" w:uiPriority="61"/>
+    <w:lsdException w:name="Light Grid Accent 3" w:uiPriority="62"/>
+    <w:lsdException w:name="Medium Shading 1 Accent 3" w:uiPriority="63"/>
+    <w:lsdException w:name="Medium Shading 2 Accent 3" w:uiPriority="64"/>
+    <w:lsdException w:name="Medium List 1 Accent 3" w:uiPriority="65"/>
+    <w:lsdException w:name="Medium List 2 Accent 3" w:uiPriority="66"/>
+    <w:lsdException w:name="Medium Grid 1 Accent 3" w:uiPriority="67"/>
+    <w:lsdException w:name="Medium Grid 2 Accent 3" w:uiPriority="68"/>
+    <w:lsdException w:name="Medium Grid 3 Accent 3" w:uiPriority="69"/>
+    <w:lsdException w:name="Dark List Accent 3" w:uiPriority="70"/>
+    <w:lsdException w:name="Colorful Shading Accent 3" w:uiPriority="71"/>
+    <w:lsdException w:name="Colorful List Accent 3" w:uiPriority="72"/>
+    <w:lsdException w:name="Colorful Grid Accent 3" w:uiPriority="73"/>
+    <w:lsdException w:name="Light Shading Accent 4" w:uiPriority="60"/>
+    <w:lsdException w:name="Light List Accent 4" w:uiPriority="61"/>
+    <w:lsdException w:name="Light Grid Accent 4" w:uiPriority="62"/>
+    <w:lsdException w:name="Medium Shading 1 Accent 4" w:uiPriority="63"/>
+    <w:lsdException w:name="Medium Shading 2 Accent 4" w:uiPriority="64"/>
+    <w:lsdException w:name="Medium List 1 Accent 4" w:uiPriority="65"/>
+    <w:lsdException w:name="Medium List 2 Accent 4" w:uiPriority="66"/>
+    <w:lsdException w:name="Medium Grid 1 Accent 4" w:uiPriority="67"/>
+    <w:lsdException w:name="Medium Grid 2 Accent 4" w:uiPriority="68"/>
+    <w:lsdException w:name="Medium Grid 3 Accent 4" w:uiPriority="69"/>
+    <w:lsdException w:name="Dark List Accent 4" w:uiPriority="70"/>
+    <w:lsdException w:name="Colorful Shading Accent 4" w:uiPriority="71"/>
+    <w:lsdException w:name="Colorful List Accent 4" w:uiPriority="72"/>
+    <w:lsdException w:name="Colorful Grid Accent 4" w:uiPriority="73"/>
+    <w:lsdException w:name="Light Shading Accent 5" w:uiPriority="60"/>
+    <w:lsdException w:name="Light List Accent 5" w:uiPriority="61"/>
+    <w:lsdException w:name="Light Grid Accent 5" w:uiPriority="62"/>
+    <w:lsdException w:name="Medium Shading 1 Accent 5" w:uiPriority="63"/>
+    <w:lsdException w:name="Medium Shading 2 Accent 5" w:uiPriority="64"/>
+    <w:lsdException w:name="Medium List 1 Accent 5" w:uiPriority="65"/>
+    <w:lsdException w:name="Medium List 2 Accent 5" w:uiPriority="66"/>
+    <w:lsdException w:name="Medium Grid 1 Accent 5" w:uiPriority="67"/>
+    <w:lsdException w:name="Medium Grid 2 Accent 5" w:uiPriority="68"/>
+    <w:lsdException w:name="Medium Grid 3 Accent 5" w:uiPriority="69"/>
+    <w:lsdException w:name="Dark List Accent 5" w:uiPriority="70"/>
+    <w:lsdException w:name="Colorful Shading Accent 5" w:uiPriority="71"/>
+    <w:lsdException w:name="Colorful List Accent 5" w:uiPriority="72"/>
+    <w:lsdException w:name="Colorful Grid Accent 5" w:uiPriority="73"/>
+    <w:lsdException w:name="Light Shading Accent 6" w:uiPriority="60"/>
+    <w:lsdException w:name="Light List Accent 6" w:uiPriority="61"/>
+    <w:lsdException w:name="Light Grid Accent 6" w:uiPriority="62"/>
+    <w:lsdException w:name="Medium Shading 1 Accent 6" w:uiPriority="63"/>
+    <w:lsdException w:name="Medium Shading 2 Accent 6" w:uiPriority="64"/>
+    <w:lsdException w:name="Medium List 1 Accent 6" w:uiPriority="65"/>
+    <w:lsdException w:name="Medium List 2 Accent 6" w:uiPriority="66"/>
+    <w:lsdException w:name="Medium Grid 1 Accent 6" w:uiPriority="67"/>
+    <w:lsdException w:name="Medium Grid 2 Accent 6" w:uiPriority="68"/>
+    <w:lsdException w:name="Medium Grid 3 Accent 6" w:uiPriority="69"/>
+    <w:lsdException w:name="Dark List Accent 6" w:uiPriority="70"/>
+    <w:lsdException w:name="Colorful Shading Accent 6" w:uiPriority="71"/>
+    <w:lsdException w:name="Colorful List Accent 6" w:uiPriority="72"/>
+    <w:lsdException w:name="Colorful Grid Accent 6" w:uiPriority="73"/>
+    <w:lsdException w:name="Subtle Emphasis" w:uiPriority="19" w:qFormat="1"/>
+    <w:lsdException w:name="Intense Emphasis" w:uiPriority="21" w:qFormat="1"/>
+    <w:lsdException w:name="Subtle Reference" w:uiPriority="31" w:qFormat="1"/>
+    <w:lsdException w:name="Intense Reference" w:uiPriority="32" w:qFormat="1"/>
+    <w:lsdException w:name="Book Title" w:uiPriority="33" w:qFormat="1"/>
+    <w:lsdException w:name="Bibliography" w:semiHidden="1" w:uiPriority="37" w:unhideWhenUsed="1"/>
+    <w:lsdException w:name="TOC Heading" w:semiHidden="1" w:uiPriority="39" w:unhideWhenUsed="1" w:qFormat="1"/>
+    <w:lsdException w:name="Plain Table 1" w:uiPriority="41"/>
+    <w:lsdException w:name="Plain Table 2" w:uiPriority="42"/>
+    <w:lsdException w:name="Plain Table 3" w:uiPriority="43"/>
+    <w:lsdException w:name="Plain Table 4" w:uiPriority="44"/>
+    <w:lsdException w:name="Plain Table 5" w:uiPriority="45"/>
+    <w:lsdException w:name="Grid Table Light" w:uiPriority="40"/>
+    <w:lsdException w:name="Grid Table 1 Light" w:uiPriority="46"/>
+    <w:lsdException w:name="Grid Table 2" w:uiPriority="47"/>
+    <w:lsdException w:name="Grid Table 3" w:uiPriority="48"/>
+    <w:lsdException w:name="Grid Table 4" w:uiPriority="49"/>
+    <w:lsdException w:name="Grid Table 5 Dark" w:uiPriority="50"/>
+    <w:lsdException w:name="Grid Table 6 Colorful" w:uiPriority="51"/>
+    <w:lsdException w:name="Grid Table 7 Colorful" w:uiPriority="52"/>
+    <w:lsdException w:name="Grid Table 1 Light Accent 1" w:uiPriority="46"/>
+    <w:lsdException w:name="Grid Table 2 Accent 1" w:uiPriority="47"/>
+    <w:lsdException w:name="Grid Table 3 Accent 1" w:uiPriority="48"/>
+    <w:lsdException w:name="Grid Table 4 Accent 1" w:uiPriority="49"/>
+    <w:lsdException w:name="Grid Table 5 Dark Accent 1" w:uiPriority="50"/>
+    <w:lsdException w:name="Grid Table 6 Colorful Accent 1" w:uiPriority="51"/>
+    <w:lsdException w:name="Grid Table 7 Colorful Accent 1" w:uiPriority="52"/>
+    <w:lsdException w:name="Grid Table 1 Light Accent 2" w:uiPriority="46"/>
+    <w:lsdException w:name="Grid Table 2 Accent 2" w:uiPriority="47"/>
+    <w:lsdException w:name="Grid Table 3 Accent 2" w:uiPriority="48"/>
+    <w:lsdException w:name="Grid Table 4 Accent 2" w:uiPriority="49"/>
+    <w:lsdException w:name="Grid Table 5 Dark Accent 2" w:uiPriority="50"/>
+    <w:lsdException w:name="Grid Table 6 Colorful Accent 2" w:uiPriority="51"/>
+    <w:lsdException w:name="Grid Table 7 Colorful Accent 2" w:uiPriority="52"/>
+    <w:lsdException w:name="Grid Table 1 Light Accent 3" w:uiPriority="46"/>
+    <w:lsdException w:name="Grid Table 2 Accent 3" w:uiPriority="47"/>
+    <w:lsdException w:name="Grid Table 3 Accent 3" w:uiPriority="48"/>
+    <w:lsdException w:name="Grid Table 4 Accent 3" w:uiPriority="49"/>
+    <w:lsdException w:name="Grid Table 5 Dark Accent 3" w:uiPriority="50"/>
+    <w:lsdException w:name="Grid Table 6 Colorful Accent 3" w:uiPriority="51"/>
+    <w:lsdException w:name="Grid Table 7 Colorful Accent 3" w:uiPriority="52"/>
+    <w:lsdException w:name="Grid Table 1 Light Accent 4" w:uiPriority="46"/>
+    <w:lsdException w:name="Grid Table 2 Accent 4" w:uiPriority="47"/>
+    <w:lsdException w:name="Grid Table 3 Accent 4" w:uiPriority="48"/>
+    <w:lsdException w:name="Grid Table 4 Accent 4" w:uiPriority="49"/>
+    <w:lsdException w:name="Grid Table 5 Dark Accent 4" w:uiPriority="50"/>
+    <w:lsdException w:name="Grid Table 6 Colorful Accent 4" w:uiPriority="51"/>
+    <w:lsdException w:name="Grid Table 7 Colorful Accent 4" w:uiPriority="52"/>
+    <w:lsdException w:name="Grid Table 1 Light Accent 5" w:uiPriority="46"/>
+    <w:lsdException w:name="Grid Table 2 Accent 5" w:uiPriority="47"/>
+    <w:lsdException w:name="Grid Table 3 Accent 5" w:uiPriority="48"/>
+    <w:lsdException w:name="Grid Table 4 Accent 5" w:uiPriority="49"/>
+    <w:lsdException w:name="Grid Table 5 Dark Accent 5" w:uiPriority="50"/>
+    <w:lsdException w:name="Grid Table 6 Colorful Accent 5" w:uiPriority="51"/>
+    <w:lsdException w:name="Grid Table 7 Colorful Accent 5" w:uiPriority="52"/>
+    <w:lsdException w:name="Grid Table 1 Light Accent 6" w:uiPriority="46"/>
+    <w:lsdException w:name="Grid Table 2 Accent 6" w:uiPriority="47"/>
+    <w:lsdException w:name="Grid Table 3 Accent 6" w:uiPriority="48"/>
+    <w:lsdException w:name="Grid Table 4 Accent 6" w:uiPriority="49"/>
+    <w:lsdException w:name="Grid Table 5 Dark Accent 6" w:uiPriority="50"/>
+    <w:lsdException w:name="Grid Table 6 Colorful Accent 6" w:uiPriority="51"/>
+    <w:lsdException w:name="Grid Table 7 Colorful Accent 6" w:uiPriority="52"/>
+    <w:lsdException w:name="List Table 1 Light" w:uiPriority="46"/>
+    <w:lsdException w:name="List Table 2" w:uiPriority="47"/>
+    <w:lsdException w:name="List Table 3" w:uiPriority="48"/>
+    <w:lsdException w:name="List Table 4" w:uiPriority="49"/>
+    <w:lsdException w:name="List Table 5 Dark" w:uiPriority="50"/>
+    <w:lsdException w:name="List Table 6 Colorful" w:uiPriority="51"/>
+    <w:lsdException w:name="List Table 7 Colorful" w:uiPriority="52"/>
+    <w:lsdException w:name="List Table 1 Light Accent 1" w:uiPriority="46"/>
+    <w:lsdException w:name="List Table 2 Accent 1" w:uiPriority="47"/>
+    <w:lsdException w:name="List Table 3 Accent 1" w:uiPriority="48"/>
+    <w:lsdException w:name="List Table 4 Accent 1" w:uiPriority="49"/>
+    <w:lsdException w:name="List Table 5 Dark Accent 1" w:uiPriority="50"/>
+    <w:lsdException w:name="List Table 6 Colorful Accent 1" w:uiPriority="51"/>
+    <w:lsdException w:name="List Table 7 Colorful Accent 1" w:uiPriority="52"/>
+    <w:lsdException w:name="List Table 1 Light Accent 2" w:uiPriority="46"/>
+    <w:lsdException w:name="List Table 2 Accent 2" w:uiPriority="47"/>
+    <w:lsdException w:name="List Table 3 Accent 2" w:uiPriority="48"/>
+    <w:lsdException w:name="List Table 4 Accent 2" w:uiPriority="49"/>
+    <w:lsdException w:name="List Table 5 Dark Accent 2" w:uiPriority="50"/>
+    <w:lsdException w:name="List Table 6 Colorful Accent 2" w:uiPriority="51"/>
+    <w:lsdException w:name="List Table 7 Colorful Accent 2" w:uiPriority="52"/>
+    <w:lsdException w:name="List Table 1 Light Accent 3" w:uiPriority="46"/>
+    <w:lsdException w:name="List Table 2 Accent 3" w:uiPriority="47"/>
+    <w:lsdException w:name="List Table 3 Accent 3" w:uiPriority="48"/>
+    <w:lsdException w:name="List Table 4 Accent 3" w:uiPriority="49"/>
+    <w:lsdException w:name="List Table 5 Dark Accent 3" w:uiPriority="50"/>
+    <w:lsdException w:name="List Table 6 Colorful Accent 3" w:uiPriority="51"/>
+    <w:lsdException w:name="List Table 7 Colorful Accent 3" w:uiPriority="52"/>
+    <w:lsdException w:name="List Table 1 Light Accent 4" w:uiPriority="46"/>
+    <w:lsdException w:name="List Table 2 Accent 4" w:uiPriority="47"/>
+    <w:lsdException w:name="List Table 3 Accent 4" w:uiPriority="48"/>
+    <w:lsdException w:name="List Table 4 Accent 4" w:uiPriority="49"/>
+    <w:lsdException w:name="List Table 5 Dark Accent 4" w:uiPriority="50"/>
+    <w:lsdException w:name="List Table 6 Colorful Accent 4" w:uiPriority="51"/>
+    <w:lsdException w:name="List Table 7 Colorful Accent 4" w:uiPriority="52"/>
+    <w:lsdException w:name="List Table 1 Light Accent 5" w:uiPriority="46"/>
+    <w:lsdException w:name="List Table 2 Accent 5" w:uiPriority="47"/>
+    <w:lsdException w:name="List Table 3 Accent 5" w:uiPriority="48"/>
+    <w:lsdException w:name="List Table 4 Accent 5" w:uiPriority="49"/>
+    <w:lsdException w:name="List Table 5 Dark Accent 5" w:uiPriority="50"/>
+    <w:lsdException w:name="List Table 6 Colorful Accent 5" w:uiPriority="51"/>
+    <w:lsdException w:name="List Table 7 Colorful Accent 5" w:uiPriority="52"/>
+    <w:lsdException w:name="List Table 1 Light Accent 6" w:uiPriority="46"/>
+    <w:lsdException w:name="List Table 2 Accent 6" w:uiPriority="47"/>
+    <w:lsdException w:name="List Table 3 Accent 6" w:uiPriority="48"/>
+    <w:lsdException w:name="List Table 4 Accent 6" w:uiPriority="49"/>
+    <w:lsdException w:name="List Table 5 Dark Accent 6" w:uiPriority="50"/>
+    <w:lsdException w:name="List Table 6 Colorful Accent 6" w:uiPriority="51"/>
+    <w:lsdException w:name="List Table 7 Colorful Accent 6" w:uiPriority="52"/>
   </w:latentStyles>
   <w:style w:type="paragraph" w:default="1" w:styleId="Normal">
     <w:name w:val="Normal"/>
@@ -19048,7 +18639,7 @@
 </file>
 
 <file path=customXml/itemProps1.xml><?xml version="1.0" encoding="utf-8"?>
-<ds:datastoreItem xmlns:ds="http://schemas.openxmlformats.org/officeDocument/2006/customXml" ds:itemID="{3619D160-0EB9-4654-B457-6768FC92B1DD}">
+<ds:datastoreItem xmlns:ds="http://schemas.openxmlformats.org/officeDocument/2006/customXml" ds:itemID="{2E234C74-66E7-4D11-8551-649AA43A1295}">
   <ds:schemaRefs>
     <ds:schemaRef ds:uri="http://schemas.openxmlformats.org/officeDocument/2006/bibliography"/>
   </ds:schemaRefs>

</xml_diff>

<commit_message>
More edits to Meta.docx.
</commit_message>
<xml_diff>
--- a/Meta.docx
+++ b/Meta.docx
@@ -1,6 +1,6 @@
 
 <file path=word/document.xml><?xml version="1.0" encoding="utf-8"?>
-<w:document xmlns:wpc="http://schemas.microsoft.com/office/word/2010/wordprocessingCanvas" xmlns:mc="http://schemas.openxmlformats.org/markup-compatibility/2006" xmlns:o="urn:schemas-microsoft-com:office:office" xmlns:r="http://schemas.openxmlformats.org/officeDocument/2006/relationships" xmlns:m="http://schemas.openxmlformats.org/officeDocument/2006/math" xmlns:v="urn:schemas-microsoft-com:vml" xmlns:wp14="http://schemas.microsoft.com/office/word/2010/wordprocessingDrawing" xmlns:wp="http://schemas.openxmlformats.org/drawingml/2006/wordprocessingDrawing" xmlns:w10="urn:schemas-microsoft-com:office:word" xmlns:w="http://schemas.openxmlformats.org/wordprocessingml/2006/main" xmlns:w14="http://schemas.microsoft.com/office/word/2010/wordml" xmlns:wpg="http://schemas.microsoft.com/office/word/2010/wordprocessingGroup" xmlns:wpi="http://schemas.microsoft.com/office/word/2010/wordprocessingInk" xmlns:wne="http://schemas.microsoft.com/office/word/2006/wordml" xmlns:wps="http://schemas.microsoft.com/office/word/2010/wordprocessingShape" mc:Ignorable="w14 wp14">
+<w:document xmlns:wpc="http://schemas.microsoft.com/office/word/2010/wordprocessingCanvas" xmlns:cx="http://schemas.microsoft.com/office/drawing/2014/chartex" xmlns:cx1="http://schemas.microsoft.com/office/drawing/2015/9/8/chartex" xmlns:mc="http://schemas.openxmlformats.org/markup-compatibility/2006" xmlns:o="urn:schemas-microsoft-com:office:office" xmlns:r="http://schemas.openxmlformats.org/officeDocument/2006/relationships" xmlns:m="http://schemas.openxmlformats.org/officeDocument/2006/math" xmlns:v="urn:schemas-microsoft-com:vml" xmlns:wp14="http://schemas.microsoft.com/office/word/2010/wordprocessingDrawing" xmlns:wp="http://schemas.openxmlformats.org/drawingml/2006/wordprocessingDrawing" xmlns:w10="urn:schemas-microsoft-com:office:word" xmlns:w="http://schemas.openxmlformats.org/wordprocessingml/2006/main" xmlns:w14="http://schemas.microsoft.com/office/word/2010/wordml" xmlns:w15="http://schemas.microsoft.com/office/word/2012/wordml" xmlns:w16se="http://schemas.microsoft.com/office/word/2015/wordml/symex" xmlns:wpg="http://schemas.microsoft.com/office/word/2010/wordprocessingGroup" xmlns:wpi="http://schemas.microsoft.com/office/word/2010/wordprocessingInk" xmlns:wne="http://schemas.microsoft.com/office/word/2006/wordml" xmlns:wps="http://schemas.microsoft.com/office/word/2010/wordprocessingShape" mc:Ignorable="w14 w15 w16se wp14">
   <w:body>
     <w:p>
       <w:pPr>
@@ -9134,7 +9134,21 @@
           <w:rFonts w:ascii="Arial" w:hAnsi="Arial" w:cs="Arial"/>
           <w:bCs/>
         </w:rPr>
-        <w:t>). We leave discussion of the influence of QRPs for the end of the results.</w:t>
+        <w:t xml:space="preserve">). </w:t>
+      </w:r>
+      <w:r>
+        <w:rPr>
+          <w:rFonts w:ascii="Arial" w:hAnsi="Arial" w:cs="Arial"/>
+          <w:bCs/>
+        </w:rPr>
+        <w:t xml:space="preserve">Therefore, we start by describing the methods’ performance in the absence of QRPs and </w:t>
+      </w:r>
+      <w:r>
+        <w:rPr>
+          <w:rFonts w:ascii="Arial" w:hAnsi="Arial" w:cs="Arial"/>
+          <w:bCs/>
+        </w:rPr>
+        <w:t>leave discussion of the influence of QRPs for the end of the results.</w:t>
       </w:r>
     </w:p>
     <w:p>
@@ -9195,7 +9209,15 @@
           <w:rFonts w:ascii="Arial" w:hAnsi="Arial" w:cs="Arial"/>
           <w:bCs/>
         </w:rPr>
-        <w:t xml:space="preserve">). Points are assigned following the cut-offs for each metric—2 points for good performance, 1 point for acceptable performance, 0 points for poor performance—and a summed score calculated for each method under each simulated condition. Importantly, our scoring metric is arbitrary—one could assign any number of points based on any set of cut-offs—and we make use of it entirely as an aid in understanding overarching patterns in the raw results. </w:t>
+        <w:t xml:space="preserve">). Points are assigned following the cut-offs for each metric—2 points for good performance, 1 point for acceptable performance, 0 points for poor performance—and a summed score calculated for each method under each simulated condition. Importantly, our scoring metric is arbitrary—one could assign any number of points based on any set of cut-offs—and we make use of it entirely as an aid in understanding </w:t>
+      </w:r>
+      <w:r>
+        <w:rPr>
+          <w:rFonts w:ascii="Arial" w:hAnsi="Arial" w:cs="Arial"/>
+          <w:bCs/>
+        </w:rPr>
+        <w:lastRenderedPageBreak/>
+        <w:t xml:space="preserve">overarching patterns in the raw results. </w:t>
       </w:r>
       <w:commentRangeStart w:id="9"/>
       <w:r>
@@ -9203,15 +9225,7 @@
           <w:rFonts w:ascii="Arial" w:hAnsi="Arial" w:cs="Arial"/>
           <w:bCs/>
         </w:rPr>
-        <w:t xml:space="preserve">Readers interested in a more nuanced view or the </w:t>
-      </w:r>
-      <w:r>
-        <w:rPr>
-          <w:rFonts w:ascii="Arial" w:hAnsi="Arial" w:cs="Arial"/>
-          <w:bCs/>
-        </w:rPr>
-        <w:lastRenderedPageBreak/>
-        <w:t xml:space="preserve">performance of certain methods under specific conditions will find all of our results in the supplemental material. </w:t>
+        <w:t xml:space="preserve">Readers interested in a more nuanced view or the performance of certain methods under specific conditions will find all of our results in the supplemental material. </w:t>
       </w:r>
       <w:commentRangeEnd w:id="9"/>
       <w:r>
@@ -11027,6 +11041,7 @@
           <w:rFonts w:ascii="Arial" w:hAnsi="Arial" w:cs="Arial"/>
           <w:bCs/>
         </w:rPr>
+        <w:lastRenderedPageBreak/>
         <w:t>TopN is reMA with a little less bias and a lot less efficiency.</w:t>
       </w:r>
     </w:p>
@@ -11047,7 +11062,6 @@
           <w:rFonts w:ascii="Arial" w:hAnsi="Arial" w:cs="Arial"/>
           <w:bCs/>
         </w:rPr>
-        <w:lastRenderedPageBreak/>
         <w:t>3PSM does great under all parameters, except that it is downward biased when there are QRPs.</w:t>
       </w:r>
     </w:p>
@@ -11308,16 +11322,9 @@
           <w:rFonts w:ascii="Arial" w:hAnsi="Arial" w:cs="Arial"/>
           <w:bCs/>
         </w:rPr>
+        <w:lastRenderedPageBreak/>
         <w:tab/>
-        <w:t xml:space="preserve">Across values of δ, with zero heterogeneity, and in the absence of QRPs, all methods except for p-curve performed well (Figure 3). The standard random-effects meta-analysis </w:t>
-      </w:r>
-      <w:r>
-        <w:rPr>
-          <w:rFonts w:ascii="Arial" w:hAnsi="Arial" w:cs="Arial"/>
-          <w:bCs/>
-        </w:rPr>
-        <w:lastRenderedPageBreak/>
-        <w:t xml:space="preserve">method showed nearly uniformly good performance, whereas the meta-regression methods—PET, PEESE, and PET-PEESE—were a close second, followed by the trim-and-fill. Point deductions in these conditions were essentially due to issues with undercoverage—that is, coverage probabilities lower than the nominal 95%. </w:t>
+        <w:t xml:space="preserve">Across values of δ, with zero heterogeneity, and in the absence of QRPs, all methods except for p-curve performed well (Figure 3). The standard random-effects meta-analysis method showed nearly uniformly good performance, whereas the meta-regression methods—PET, PEESE, and PET-PEESE—were a close second, followed by the trim-and-fill. Point deductions in these conditions were essentially due to issues with undercoverage—that is, coverage probabilities lower than the nominal 95%. </w:t>
       </w:r>
       <w:commentRangeStart w:id="10"/>
       <w:r>
@@ -11470,7 +11477,15 @@
           <w:rFonts w:ascii="Arial" w:hAnsi="Arial" w:cs="Arial"/>
           <w:bCs/>
         </w:rPr>
-        <w:t xml:space="preserve">due to a lack of statistically significant studies in the simulated meta-analyses. Increasing heterogeneity, </w:t>
+        <w:t xml:space="preserve">due to a lack of statistically significant </w:t>
+      </w:r>
+      <w:r>
+        <w:rPr>
+          <w:rFonts w:ascii="Arial" w:hAnsi="Arial" w:cs="Arial"/>
+          <w:bCs/>
+        </w:rPr>
+        <w:lastRenderedPageBreak/>
+        <w:t xml:space="preserve">studies in the simulated meta-analyses. Increasing heterogeneity, </w:t>
       </w:r>
       <w:r>
         <w:rPr>
@@ -11485,15 +11500,7 @@
           <w:rFonts w:ascii="Arial" w:hAnsi="Arial" w:cs="Arial"/>
           <w:bCs/>
         </w:rPr>
-        <w:t xml:space="preserve">, and QRPs also </w:t>
-      </w:r>
-      <w:r>
-        <w:rPr>
-          <w:rFonts w:ascii="Arial" w:hAnsi="Arial" w:cs="Arial"/>
-          <w:bCs/>
-        </w:rPr>
-        <w:lastRenderedPageBreak/>
-        <w:t xml:space="preserve">increased the false positive rate for all methods, although the random-effects method was the most robust to these changes. </w:t>
+        <w:t xml:space="preserve">, and QRPs also increased the false positive rate for all methods, although the random-effects method was the most robust to these changes. </w:t>
       </w:r>
     </w:p>
     <w:p>
@@ -11764,6 +11771,13 @@
           <w:rFonts w:ascii="Arial" w:hAnsi="Arial" w:cs="Arial"/>
           <w:bCs/>
         </w:rPr>
+        <w:t xml:space="preserve"> (I think an improvement on reMA so long as δ ≤ 0.2, ambiguous at δ = 0.5, maybe less efficient at δ = 0.8)</w:t>
+      </w:r>
+      <w:r>
+        <w:rPr>
+          <w:rFonts w:ascii="Arial" w:hAnsi="Arial" w:cs="Arial"/>
+          <w:bCs/>
+        </w:rPr>
         <w:t xml:space="preserve">. When the effect of publication bias was very slight (e.g., when δ = 0.8), naïve analysis and trim-and-fill were </w:t>
       </w:r>
       <w:r>
@@ -11792,7 +11806,93 @@
           <w:rFonts w:ascii="Arial" w:hAnsi="Arial" w:cs="Arial"/>
           <w:bCs/>
         </w:rPr>
-        <w:t xml:space="preserve"> yielded smaller improvements to RMSE when δ and τ were small and </w:t>
+        <w:t xml:space="preserve"> yielded </w:t>
+      </w:r>
+      <w:r>
+        <w:rPr>
+          <w:rFonts w:ascii="Arial" w:hAnsi="Arial" w:cs="Arial"/>
+          <w:bCs/>
+        </w:rPr>
+        <w:t xml:space="preserve">a </w:t>
+      </w:r>
+      <w:r>
+        <w:rPr>
+          <w:rFonts w:ascii="Arial" w:hAnsi="Arial" w:cs="Arial"/>
+          <w:bCs/>
+        </w:rPr>
+        <w:t>smal</w:t>
+      </w:r>
+      <w:r>
+        <w:rPr>
+          <w:rFonts w:ascii="Arial" w:hAnsi="Arial" w:cs="Arial"/>
+          <w:bCs/>
+        </w:rPr>
+        <w:t>l improvement</w:t>
+      </w:r>
+      <w:r>
+        <w:rPr>
+          <w:rFonts w:ascii="Arial" w:hAnsi="Arial" w:cs="Arial"/>
+          <w:bCs/>
+        </w:rPr>
+        <w:t xml:space="preserve"> to RMSE when δ and τ were small </w:t>
+      </w:r>
+      <w:r>
+        <w:rPr>
+          <w:rFonts w:ascii="Arial" w:hAnsi="Arial" w:cs="Arial"/>
+          <w:bCs/>
+        </w:rPr>
+        <w:t>(</w:t>
+      </w:r>
+      <w:r>
+        <w:rPr>
+          <w:rFonts w:ascii="Arial" w:hAnsi="Arial" w:cs="Arial"/>
+          <w:bCs/>
+        </w:rPr>
+        <w:t>δ</w:t>
+      </w:r>
+      <w:r>
+        <w:rPr>
+          <w:rFonts w:ascii="Arial" w:hAnsi="Arial" w:cs="Arial"/>
+          <w:bCs/>
+        </w:rPr>
+        <w:t xml:space="preserve"> </w:t>
+      </w:r>
+      <w:r>
+        <w:rPr>
+          <w:rFonts w:ascii="Arial" w:hAnsi="Arial" w:cs="Arial"/>
+          <w:bCs/>
+        </w:rPr>
+        <w:t>≤ 0.2</w:t>
+      </w:r>
+      <w:commentRangeStart w:id="15"/>
+      <w:r>
+        <w:rPr>
+          <w:rFonts w:ascii="Arial" w:hAnsi="Arial" w:cs="Arial"/>
+          <w:bCs/>
+        </w:rPr>
+        <w:t>?</w:t>
+      </w:r>
+      <w:commentRangeEnd w:id="15"/>
+      <w:r>
+        <w:rPr>
+          <w:rStyle w:val="CommentReference"/>
+          <w:rFonts w:cs="Mangal"/>
+        </w:rPr>
+        <w:commentReference w:id="15"/>
+      </w:r>
+      <w:r>
+        <w:rPr>
+          <w:rFonts w:ascii="Arial" w:hAnsi="Arial" w:cs="Arial"/>
+          <w:bCs/>
+        </w:rPr>
+        <w:t xml:space="preserve">) </w:t>
+      </w:r>
+      <w:r>
+        <w:rPr>
+          <w:rFonts w:ascii="Arial" w:hAnsi="Arial" w:cs="Arial"/>
+          <w:bCs/>
+        </w:rPr>
+        <w:t xml:space="preserve">and </w:t>
       </w:r>
       <w:r>
         <w:rPr>
@@ -11807,7 +11907,21 @@
           <w:rFonts w:ascii="Arial" w:hAnsi="Arial" w:cs="Arial"/>
           <w:bCs/>
         </w:rPr>
-        <w:t xml:space="preserve"> was large, with decreasing performance (even to below RE levels) as δ and τ increased or </w:t>
+        <w:t xml:space="preserve"> was large</w:t>
+      </w:r>
+      <w:r>
+        <w:rPr>
+          <w:rFonts w:ascii="Arial" w:hAnsi="Arial" w:cs="Arial"/>
+          <w:bCs/>
+        </w:rPr>
+        <w:t xml:space="preserve"> [HOW LARGE?]</w:t>
+      </w:r>
+      <w:r>
+        <w:rPr>
+          <w:rFonts w:ascii="Arial" w:hAnsi="Arial" w:cs="Arial"/>
+          <w:bCs/>
+        </w:rPr>
+        <w:t xml:space="preserve">, with decreasing performance (even to below RE levels) as δ and τ increased or </w:t>
       </w:r>
       <w:r>
         <w:rPr>
@@ -11828,7 +11942,21 @@
           <w:rFonts w:ascii="Arial" w:hAnsi="Arial" w:cs="Arial"/>
           <w:bCs/>
         </w:rPr>
-        <w:t xml:space="preserve"> TopN only lead to a reduction in error when δ was very small (0, 0.2), although it was preferable to PETPEESE when </w:t>
+        <w:t xml:space="preserve"> TopN only lead to a reduction in error when δ was very small (0, 0.2), although it was preferable to PET</w:t>
+      </w:r>
+      <w:r>
+        <w:rPr>
+          <w:rFonts w:ascii="Arial" w:hAnsi="Arial" w:cs="Arial"/>
+          <w:bCs/>
+        </w:rPr>
+        <w:t>-</w:t>
+      </w:r>
+      <w:r>
+        <w:rPr>
+          <w:rFonts w:ascii="Arial" w:hAnsi="Arial" w:cs="Arial"/>
+          <w:bCs/>
+        </w:rPr>
+        <w:t xml:space="preserve">PEESE when </w:t>
       </w:r>
       <w:r>
         <w:rPr>
@@ -11874,7 +12002,7 @@
         <w:tab/>
         <w:t xml:space="preserve">When publication bias was set to 60%, a large amount of variation in performance appeared to be determined by the value of δ such that performance patterns when </w:t>
       </w:r>
-      <w:commentRangeStart w:id="15"/>
+      <w:commentRangeStart w:id="16"/>
       <w:r>
         <w:rPr>
           <w:rFonts w:ascii="Arial" w:hAnsi="Arial" w:cs="Arial"/>
@@ -11882,9 +12010,9 @@
         </w:rPr>
         <w:t>δ = 0 or δ = 0.20 were more similar to each other than patterns when δ = 0.50 or 0.80 (Figure 5).</w:t>
       </w:r>
-      <w:commentRangeEnd w:id="15"/>
-      <w:r>
-        <w:commentReference w:id="15"/>
+      <w:commentRangeEnd w:id="16"/>
+      <w:r>
+        <w:commentReference w:id="16"/>
       </w:r>
       <w:r>
         <w:rPr>
@@ -11893,7 +12021,7 @@
         </w:rPr>
         <w:t xml:space="preserve"> When δ = 0 or δ = 0.20, the meta-regression methods showed the best performance. For these lower ranges of δ and in the absence of QRPs, PET showed the best performance, although performance decreased sharply with increasing heterogeneity. PEESE and PET-PEESE began to dominate PET as QRPs increased, and PET-PEESE tended to outperform PEESE as heterogeneity increased. </w:t>
       </w:r>
-      <w:commentRangeStart w:id="16"/>
+      <w:commentRangeStart w:id="17"/>
       <w:r>
         <w:rPr>
           <w:rFonts w:ascii="Arial" w:hAnsi="Arial" w:cs="Arial"/>
@@ -11901,9 +12029,9 @@
         </w:rPr>
         <w:t>For these methods in these conditions, performance decreases tended to be driven by decreasing coverage first, then increasing MSE as opposed to increasing ME.</w:t>
       </w:r>
-      <w:commentRangeEnd w:id="16"/>
-      <w:r>
-        <w:commentReference w:id="16"/>
+      <w:commentRangeEnd w:id="17"/>
+      <w:r>
+        <w:commentReference w:id="17"/>
       </w:r>
       <w:r>
         <w:rPr>
@@ -11912,7 +12040,7 @@
         </w:rPr>
         <w:t xml:space="preserve"> </w:t>
       </w:r>
-      <w:commentRangeStart w:id="17"/>
+      <w:commentRangeStart w:id="18"/>
       <w:r>
         <w:rPr>
           <w:rFonts w:ascii="Arial" w:hAnsi="Arial" w:cs="Arial"/>
@@ -11942,9 +12070,9 @@
         </w:rPr>
         <w:t>ffect.</w:t>
       </w:r>
-      <w:commentRangeEnd w:id="17"/>
-      <w:r>
-        <w:commentReference w:id="17"/>
+      <w:commentRangeEnd w:id="18"/>
+      <w:r>
+        <w:commentReference w:id="18"/>
       </w:r>
       <w:r>
         <w:rPr>
@@ -11983,7 +12111,7 @@
         </w:rPr>
         <w:t xml:space="preserve"> tightened confidence intervals around </w:t>
       </w:r>
-      <w:commentRangeStart w:id="18"/>
+      <w:commentRangeStart w:id="19"/>
       <w:r>
         <w:rPr>
           <w:rFonts w:ascii="Arial" w:hAnsi="Arial" w:cs="Arial"/>
@@ -11991,9 +12119,9 @@
         </w:rPr>
         <w:t>the upwardly-biased</w:t>
       </w:r>
-      <w:commentRangeEnd w:id="18"/>
-      <w:r>
-        <w:commentReference w:id="18"/>
+      <w:commentRangeEnd w:id="19"/>
+      <w:r>
+        <w:commentReference w:id="19"/>
       </w:r>
       <w:r>
         <w:rPr>
@@ -12017,10 +12145,11 @@
           <w:rFonts w:ascii="Arial" w:hAnsi="Arial" w:cs="Arial"/>
           <w:bCs/>
         </w:rPr>
+        <w:lastRenderedPageBreak/>
         <w:tab/>
         <w:t xml:space="preserve">When δ = 0.50 or δ = 0.80, </w:t>
       </w:r>
-      <w:commentRangeStart w:id="19"/>
+      <w:commentRangeStart w:id="20"/>
       <w:r>
         <w:rPr>
           <w:rFonts w:ascii="Arial" w:hAnsi="Arial" w:cs="Arial"/>
@@ -12028,9 +12157,9 @@
         </w:rPr>
         <w:t xml:space="preserve">acceptable and good </w:t>
       </w:r>
-      <w:commentRangeEnd w:id="19"/>
-      <w:r>
-        <w:commentReference w:id="19"/>
+      <w:commentRangeEnd w:id="20"/>
+      <w:r>
+        <w:commentReference w:id="20"/>
       </w:r>
       <w:r>
         <w:rPr>
@@ -12039,59 +12168,198 @@
         </w:rPr>
         <w:t xml:space="preserve">performance was observed most consistently for the random-effects method, trim-and-fill, and PEESE, although these methods </w:t>
       </w:r>
-      <w:commentRangeStart w:id="20"/>
+      <w:commentRangeStart w:id="21"/>
+      <w:r>
+        <w:rPr>
+          <w:rFonts w:ascii="Arial" w:hAnsi="Arial" w:cs="Arial"/>
+          <w:bCs/>
+        </w:rPr>
+        <w:t>only rarely showed good or even acceptable performance for coverage probability</w:t>
+      </w:r>
+      <w:commentRangeEnd w:id="21"/>
+      <w:r>
+        <w:commentReference w:id="21"/>
+      </w:r>
+      <w:r>
+        <w:rPr>
+          <w:rFonts w:ascii="Arial" w:hAnsi="Arial" w:cs="Arial"/>
+          <w:bCs/>
+        </w:rPr>
+        <w:t xml:space="preserve">. </w:t>
+      </w:r>
+      <w:commentRangeStart w:id="22"/>
+      <w:r>
+        <w:rPr>
+          <w:rFonts w:ascii="Arial" w:hAnsi="Arial" w:cs="Arial"/>
+          <w:bCs/>
+        </w:rPr>
+        <w:t>Of these methods, trim-and-fill and PEESE performed the most consistently well, whereas the random-effects method showed decreasing performance in the face of increasing heterogeneity.</w:t>
+      </w:r>
+      <w:commentRangeEnd w:id="22"/>
+      <w:r>
+        <w:commentReference w:id="22"/>
+      </w:r>
+      <w:r>
+        <w:rPr>
+          <w:rFonts w:ascii="Arial" w:hAnsi="Arial" w:cs="Arial"/>
+          <w:bCs/>
+        </w:rPr>
+        <w:t xml:space="preserve"> QRPs decreased performance for PEESE, primarily at the highest levels of δ and heterogeneity, whereas in some cases increasing QRPs increased performance by the trim-and-fill and the random-effects method. Unlike when δ = 0 or δ = 0.20, estimation errors by PEESE were primarily in the direction of </w:t>
+      </w:r>
+      <w:r>
+        <w:rPr>
+          <w:rFonts w:ascii="Arial" w:hAnsi="Arial" w:cs="Arial"/>
+          <w:bCs/>
+          <w:i/>
+        </w:rPr>
+        <w:t>under</w:t>
+      </w:r>
+      <w:r>
+        <w:rPr>
+          <w:rFonts w:ascii="Arial" w:hAnsi="Arial" w:cs="Arial"/>
+          <w:bCs/>
+        </w:rPr>
+        <w:t xml:space="preserve">-estimation, whereas the random-effects method tended to over-estimate the true effect.      </w:t>
+      </w:r>
+    </w:p>
+    <w:p>
+      <w:pPr>
+        <w:pStyle w:val="Normal1"/>
+        <w:spacing w:line="480" w:lineRule="auto"/>
+        <w:rPr>
+          <w:rFonts w:ascii="Arial" w:hAnsi="Arial" w:cs="Arial"/>
+          <w:bCs/>
+        </w:rPr>
+      </w:pPr>
+      <w:r>
+        <w:rPr>
+          <w:rFonts w:ascii="Arial" w:hAnsi="Arial" w:cs="Arial"/>
+          <w:bCs/>
+        </w:rPr>
+        <w:tab/>
+      </w:r>
+      <w:commentRangeStart w:id="23"/>
+      <w:r>
+        <w:rPr>
+          <w:rFonts w:ascii="Arial" w:hAnsi="Arial" w:cs="Arial"/>
+          <w:bCs/>
+        </w:rPr>
+        <w:t>As is clear from Figure 6, the 0.05 threshold for false positive rates was reached very rarely, and when it was, almost exclusively by the meta-regression methods in the absence of heterogeneity</w:t>
+      </w:r>
+      <w:commentRangeEnd w:id="23"/>
+      <w:r>
+        <w:commentReference w:id="23"/>
+      </w:r>
+      <w:r>
+        <w:rPr>
+          <w:rFonts w:ascii="Arial" w:hAnsi="Arial" w:cs="Arial"/>
+          <w:bCs/>
+        </w:rPr>
+        <w:t xml:space="preserve">. Otherwise, all methods tended to falsely reject the null hypothesis at far higher than the nominal rate. Where δ &gt; 0, the trim-and-fill and random-effects model almost always rejected the null hypothesis (statistical power rarely below 0.95), regardless of condition. For PEESE, PET-PEESE, and p-curve, power tended to be adequate (i.e., at least 0.80), improved with increasing values of </w:t>
+      </w:r>
+      <w:r>
+        <w:rPr>
+          <w:rFonts w:ascii="Arial" w:hAnsi="Arial" w:cs="Arial"/>
+          <w:bCs/>
+          <w:i/>
+        </w:rPr>
+        <w:t>k</w:t>
+      </w:r>
+      <w:r>
+        <w:rPr>
+          <w:rFonts w:ascii="Arial" w:hAnsi="Arial" w:cs="Arial"/>
+          <w:bCs/>
+        </w:rPr>
+        <w:t>, and decreased with increasing values for heterogeneity. Of all the methods, PET showed the lowest statistical power, particularly with increasing QRPs and at lower values of δ.</w:t>
+      </w:r>
+    </w:p>
+    <w:p>
+      <w:pPr>
+        <w:pStyle w:val="Normal1"/>
+        <w:spacing w:line="480" w:lineRule="auto"/>
+        <w:rPr>
+          <w:rFonts w:ascii="Arial" w:hAnsi="Arial" w:cs="Arial"/>
+          <w:b/>
+          <w:bCs/>
+        </w:rPr>
+      </w:pPr>
+      <w:r>
+        <w:rPr>
+          <w:rFonts w:ascii="Arial" w:hAnsi="Arial" w:cs="Arial"/>
+          <w:b/>
+          <w:bCs/>
+        </w:rPr>
+        <w:t xml:space="preserve">Strong </w:t>
+      </w:r>
+      <w:r>
+        <w:rPr>
+          <w:rFonts w:ascii="Arial" w:hAnsi="Arial" w:cs="Arial"/>
+          <w:b/>
+          <w:bCs/>
+        </w:rPr>
+        <w:t>publication bias (</w:t>
+      </w:r>
+      <w:r>
+        <w:rPr>
+          <w:rFonts w:ascii="Arial" w:hAnsi="Arial" w:cs="Arial"/>
+          <w:b/>
+          <w:bCs/>
+        </w:rPr>
+        <w:t>90</w:t>
+      </w:r>
+      <w:r>
+        <w:rPr>
+          <w:rFonts w:ascii="Arial" w:hAnsi="Arial" w:cs="Arial"/>
+          <w:b/>
+          <w:bCs/>
+        </w:rPr>
+        <w:t>%)</w:t>
+      </w:r>
+    </w:p>
+    <w:p>
+      <w:pPr>
+        <w:pStyle w:val="Normal1"/>
+        <w:spacing w:line="480" w:lineRule="auto"/>
+        <w:rPr>
+          <w:rFonts w:ascii="Arial" w:hAnsi="Arial" w:cs="Arial"/>
+          <w:bCs/>
+        </w:rPr>
+      </w:pPr>
+      <w:r>
+        <w:rPr>
+          <w:rFonts w:ascii="Arial" w:hAnsi="Arial" w:cs="Arial"/>
+          <w:bCs/>
+        </w:rPr>
+        <w:tab/>
+      </w:r>
+      <w:r>
+        <w:rPr>
+          <w:rFonts w:ascii="Arial" w:hAnsi="Arial" w:cs="Arial"/>
+          <w:bCs/>
+        </w:rPr>
+        <w:t>When publication bias was set such that at least 90% of reports were statistically significant, r</w:t>
+      </w:r>
+      <w:r>
+        <w:rPr>
+          <w:rFonts w:ascii="Arial" w:hAnsi="Arial" w:cs="Arial"/>
+          <w:bCs/>
+        </w:rPr>
+        <w:t>esults were</w:t>
+      </w:r>
+      <w:r>
+        <w:rPr>
+          <w:rFonts w:ascii="Arial" w:hAnsi="Arial" w:cs="Arial"/>
+          <w:bCs/>
+        </w:rPr>
+        <w:t xml:space="preserve"> similar to those of 60% publication filtering. The primary difference was that publication bias was stronger, leading to greater overestimation in the naïve reMA. This overestimation persisted in trim and fill and TopN. Underestimation in PET-PEESE </w:t>
+      </w:r>
       <w:r>
         <w:rPr>
           <w:rFonts w:ascii="Arial" w:hAnsi="Arial" w:cs="Arial"/>
           <w:bCs/>
         </w:rPr>
         <w:lastRenderedPageBreak/>
-        <w:t>only rarely showed good or even acceptable performance for coverage probability</w:t>
-      </w:r>
-      <w:commentRangeEnd w:id="20"/>
-      <w:r>
-        <w:commentReference w:id="20"/>
-      </w:r>
-      <w:r>
-        <w:rPr>
-          <w:rFonts w:ascii="Arial" w:hAnsi="Arial" w:cs="Arial"/>
-          <w:bCs/>
-        </w:rPr>
-        <w:t xml:space="preserve">. </w:t>
-      </w:r>
-      <w:commentRangeStart w:id="21"/>
-      <w:r>
-        <w:rPr>
-          <w:rFonts w:ascii="Arial" w:hAnsi="Arial" w:cs="Arial"/>
-          <w:bCs/>
-        </w:rPr>
-        <w:t>Of these methods, trim-and-fill and PEESE performed the most consistently well, whereas the random-effects method showed decreasing performance in the face of increasing heterogeneity.</w:t>
-      </w:r>
-      <w:commentRangeEnd w:id="21"/>
-      <w:r>
-        <w:commentReference w:id="21"/>
-      </w:r>
-      <w:r>
-        <w:rPr>
-          <w:rFonts w:ascii="Arial" w:hAnsi="Arial" w:cs="Arial"/>
-          <w:bCs/>
-        </w:rPr>
-        <w:t xml:space="preserve"> QRPs decreased performance for PEESE, primarily at the highest levels of δ and heterogeneity, whereas in some cases increasing QRPs increased performance by the trim-and-fill and the random-effects method. Unlike when δ = 0 or δ = 0.20, estimation errors by PEESE were primarily in the direction of </w:t>
-      </w:r>
-      <w:r>
-        <w:rPr>
-          <w:rFonts w:ascii="Arial" w:hAnsi="Arial" w:cs="Arial"/>
-          <w:bCs/>
-          <w:i/>
-        </w:rPr>
-        <w:t>under</w:t>
-      </w:r>
-      <w:r>
-        <w:rPr>
-          <w:rFonts w:ascii="Arial" w:hAnsi="Arial" w:cs="Arial"/>
-          <w:bCs/>
-        </w:rPr>
-        <w:t xml:space="preserve">-estimation, whereas the random-effects method tended to over-estimate the true effect.      </w:t>
+        <w:t>increased, presumably due to poorer power in PET to detect a true effect. 3PSM returned unbiased estimates, and p-curve and p-uniform returned unbiased estimates so long as τ = 0.</w:t>
       </w:r>
     </w:p>
     <w:p>
@@ -12109,40 +12377,70 @@
           <w:bCs/>
         </w:rPr>
         <w:tab/>
-      </w:r>
-      <w:commentRangeStart w:id="22"/>
-      <w:r>
-        <w:rPr>
-          <w:rFonts w:ascii="Arial" w:hAnsi="Arial" w:cs="Arial"/>
-          <w:bCs/>
-        </w:rPr>
-        <w:t>As is clear from Figure 6, the 0.05 threshold for false positive rates was reached very rarely, and when it was, almost exclusively by the meta-regression methods in the absence of heterogeneity</w:t>
-      </w:r>
-      <w:commentRangeEnd w:id="22"/>
-      <w:r>
-        <w:commentReference w:id="22"/>
-      </w:r>
-      <w:r>
-        <w:rPr>
-          <w:rFonts w:ascii="Arial" w:hAnsi="Arial" w:cs="Arial"/>
-          <w:bCs/>
-        </w:rPr>
-        <w:t xml:space="preserve">. Otherwise, all methods tended to falsely reject the null hypothesis at far higher than the nominal rate. Where δ &gt; 0, the trim-and-fill and random-effects model almost always rejected the null hypothesis (statistical power rarely below 0.95), regardless of condition. For PEESE, PET-PEESE, and p-curve, power tended to be adequate (i.e., at least 0.80), improved with increasing values of </w:t>
-      </w:r>
-      <w:r>
-        <w:rPr>
-          <w:rFonts w:ascii="Arial" w:hAnsi="Arial" w:cs="Arial"/>
-          <w:bCs/>
-          <w:i/>
-        </w:rPr>
-        <w:t>k</w:t>
-      </w:r>
-      <w:r>
-        <w:rPr>
-          <w:rFonts w:ascii="Arial" w:hAnsi="Arial" w:cs="Arial"/>
-          <w:bCs/>
-        </w:rPr>
-        <w:t>, and decreased with increasing values for heterogeneity. Of all the methods, PET showed the lowest statistical power, particularly with increasing QRPs and at lower values of δ.</w:t>
+        <w:t xml:space="preserve">As before, RMSE is a combination of bias and efficiency, and whether a technique yields an improvement in RMSE depends on whether the decrease in bias justifies the loss of efficiency. </w:t>
+      </w:r>
+      <w:r>
+        <w:rPr>
+          <w:rFonts w:ascii="Arial" w:hAnsi="Arial" w:cs="Arial"/>
+          <w:bCs/>
+        </w:rPr>
+        <w:t>3PSM lead to improvements in RMSE</w:t>
+      </w:r>
+      <w:r>
+        <w:rPr>
+          <w:rFonts w:ascii="Arial" w:hAnsi="Arial" w:cs="Arial"/>
+          <w:bCs/>
+        </w:rPr>
+        <w:t xml:space="preserve"> for δ ≤ 0.5; at δ = 0.8, bias was still modest enough that the loss of efficiency slightly outweighed the reduction in bias.</w:t>
+      </w:r>
+      <w:r>
+        <w:rPr>
+          <w:rFonts w:ascii="Arial" w:hAnsi="Arial" w:cs="Arial"/>
+          <w:bCs/>
+        </w:rPr>
+        <w:t xml:space="preserve"> </w:t>
+      </w:r>
+      <w:r>
+        <w:rPr>
+          <w:rFonts w:ascii="Arial" w:hAnsi="Arial" w:cs="Arial"/>
+          <w:bCs/>
+        </w:rPr>
+        <w:t xml:space="preserve">Other adjustments lead to more modest improvements in RMSE or improvements only under certain conditions. P-curve and p-uniform lead to reductions in RMSE, but not so well as 3PSM, especially under heterogeneity. </w:t>
+      </w:r>
+      <w:r>
+        <w:rPr>
+          <w:rStyle w:val="CommentReference"/>
+          <w:rFonts w:cs="Mangal"/>
+        </w:rPr>
+        <w:commentReference w:id="24"/>
+      </w:r>
+      <w:r>
+        <w:rPr>
+          <w:rFonts w:ascii="Arial" w:hAnsi="Arial" w:cs="Arial"/>
+          <w:bCs/>
+        </w:rPr>
+        <w:t xml:space="preserve">PET-PEESE lead to an improvement in RMSE only when </w:t>
+      </w:r>
+      <w:r>
+        <w:rPr>
+          <w:rFonts w:ascii="Arial" w:hAnsi="Arial" w:cs="Arial"/>
+          <w:bCs/>
+        </w:rPr>
+        <w:t>δ</w:t>
+      </w:r>
+      <w:r>
+        <w:rPr>
+          <w:rFonts w:ascii="Arial" w:hAnsi="Arial" w:cs="Arial"/>
+          <w:bCs/>
+        </w:rPr>
+        <w:t xml:space="preserve"> ≤ 0.2. </w:t>
+      </w:r>
+      <w:r>
+        <w:rPr>
+          <w:rFonts w:ascii="Arial" w:hAnsi="Arial" w:cs="Arial"/>
+          <w:bCs/>
+        </w:rPr>
+        <w:t>Trim-and-fill and TopN reduced RMSE when δ ≤ 0.5.</w:t>
       </w:r>
     </w:p>
     <w:p>
@@ -12151,41 +12449,30 @@
         <w:spacing w:line="480" w:lineRule="auto"/>
         <w:rPr>
           <w:rFonts w:ascii="Arial" w:hAnsi="Arial" w:cs="Arial"/>
-          <w:b/>
-          <w:bCs/>
-        </w:rPr>
-      </w:pPr>
-      <w:r>
-        <w:rPr>
-          <w:rFonts w:ascii="Arial" w:hAnsi="Arial" w:cs="Arial"/>
-          <w:b/>
-          <w:bCs/>
-        </w:rPr>
-        <w:t xml:space="preserve">Strong </w:t>
-      </w:r>
-      <w:r>
-        <w:rPr>
-          <w:rFonts w:ascii="Arial" w:hAnsi="Arial" w:cs="Arial"/>
-          <w:b/>
-          <w:bCs/>
-        </w:rPr>
-        <w:t>publication bias (</w:t>
-      </w:r>
-      <w:r>
-        <w:rPr>
-          <w:rFonts w:ascii="Arial" w:hAnsi="Arial" w:cs="Arial"/>
-          <w:b/>
-          <w:bCs/>
-        </w:rPr>
-        <w:t>90</w:t>
-      </w:r>
-      <w:r>
-        <w:rPr>
-          <w:rFonts w:ascii="Arial" w:hAnsi="Arial" w:cs="Arial"/>
-          <w:b/>
-          <w:bCs/>
-        </w:rPr>
-        <w:t>%)</w:t>
+          <w:bCs/>
+        </w:rPr>
+      </w:pPr>
+      <w:r>
+        <w:rPr>
+          <w:rFonts w:ascii="Arial" w:hAnsi="Arial" w:cs="Arial"/>
+          <w:bCs/>
+        </w:rPr>
+        <w:tab/>
+        <w:t>It is worth noting that p-curve and p-uniform are more efficient under this stronger publication bias, as they consider only the statistically significant results.</w:t>
+      </w:r>
+      <w:r>
+        <w:rPr>
+          <w:rFonts w:ascii="Arial" w:hAnsi="Arial" w:cs="Arial"/>
+          <w:bCs/>
+        </w:rPr>
+        <w:t xml:space="preserve"> </w:t>
+      </w:r>
+      <w:r>
+        <w:rPr>
+          <w:rFonts w:ascii="Arial" w:hAnsi="Arial" w:cs="Arial"/>
+          <w:bCs/>
+        </w:rPr>
+        <w:t>Stronger publication bias means that more results are statistically significant, reducing the loss of information from null results.</w:t>
       </w:r>
     </w:p>
     <w:p>
@@ -12207,8 +12494,6 @@
         <w:tab/>
         <w:t>[These results are just as above, but moreso. That is, the bias left over after reMA, TF, and Top N is stronger. PET-PEESE’s negative bias is stronger. 3PSM still looks great. P-curve and p-uniform actually improve a bit because they have more datapoints to draw upon.]</w:t>
       </w:r>
-      <w:bookmarkStart w:id="23" w:name="_GoBack"/>
-      <w:bookmarkEnd w:id="23"/>
     </w:p>
     <w:p>
       <w:pPr>
@@ -12242,7 +12527,45 @@
           <w:rFonts w:ascii="Arial" w:hAnsi="Arial" w:cs="Arial"/>
           <w:bCs/>
         </w:rPr>
-        <w:t xml:space="preserve">δ when publication bias was set to 100% </w:t>
+        <w:t xml:space="preserve">δ when publication bias was set to 100% (Figure 7). When δ = 0 or δ = 0.20, the meta-regression methods showed the least poor performance, particularly PET. </w:t>
+      </w:r>
+      <w:commentRangeStart w:id="25"/>
+      <w:r>
+        <w:rPr>
+          <w:rFonts w:ascii="Arial" w:hAnsi="Arial" w:cs="Arial"/>
+          <w:bCs/>
+        </w:rPr>
+        <w:t>The exact method that performed best was a function of both δ and the level of heterogeneity</w:t>
+      </w:r>
+      <w:commentRangeEnd w:id="25"/>
+      <w:r>
+        <w:commentReference w:id="25"/>
+      </w:r>
+      <w:r>
+        <w:rPr>
+          <w:rFonts w:ascii="Arial" w:hAnsi="Arial" w:cs="Arial"/>
+          <w:bCs/>
+        </w:rPr>
+        <w:t xml:space="preserve">, and </w:t>
+      </w:r>
+      <w:commentRangeStart w:id="26"/>
+      <w:r>
+        <w:rPr>
+          <w:rFonts w:ascii="Arial" w:hAnsi="Arial" w:cs="Arial"/>
+          <w:bCs/>
+        </w:rPr>
+        <w:t>performance tended to improve slightly with increases in QRPs</w:t>
+      </w:r>
+      <w:commentRangeEnd w:id="26"/>
+      <w:r>
+        <w:commentReference w:id="26"/>
+      </w:r>
+      <w:r>
+        <w:rPr>
+          <w:rFonts w:ascii="Arial" w:hAnsi="Arial" w:cs="Arial"/>
+          <w:bCs/>
+        </w:rPr>
+        <w:t xml:space="preserve">. As was the case when publication bias was set to 60%, increases in heterogeneity </w:t>
       </w:r>
       <w:r>
         <w:rPr>
@@ -12250,47 +12573,9 @@
           <w:bCs/>
         </w:rPr>
         <w:lastRenderedPageBreak/>
-        <w:t xml:space="preserve">(Figure 7). When δ = 0 or δ = 0.20, the meta-regression methods showed the least poor performance, particularly PET. </w:t>
-      </w:r>
-      <w:commentRangeStart w:id="24"/>
-      <w:r>
-        <w:rPr>
-          <w:rFonts w:ascii="Arial" w:hAnsi="Arial" w:cs="Arial"/>
-          <w:bCs/>
-        </w:rPr>
-        <w:t>The exact method that performed best was a function of both δ and the level of heterogeneity</w:t>
-      </w:r>
-      <w:commentRangeEnd w:id="24"/>
-      <w:r>
-        <w:commentReference w:id="24"/>
-      </w:r>
-      <w:r>
-        <w:rPr>
-          <w:rFonts w:ascii="Arial" w:hAnsi="Arial" w:cs="Arial"/>
-          <w:bCs/>
-        </w:rPr>
-        <w:t xml:space="preserve">, and </w:t>
-      </w:r>
-      <w:commentRangeStart w:id="25"/>
-      <w:r>
-        <w:rPr>
-          <w:rFonts w:ascii="Arial" w:hAnsi="Arial" w:cs="Arial"/>
-          <w:bCs/>
-        </w:rPr>
-        <w:t>performance tended to improve slightly with increases in QRPs</w:t>
-      </w:r>
-      <w:commentRangeEnd w:id="25"/>
-      <w:r>
-        <w:commentReference w:id="25"/>
-      </w:r>
-      <w:r>
-        <w:rPr>
-          <w:rFonts w:ascii="Arial" w:hAnsi="Arial" w:cs="Arial"/>
-          <w:bCs/>
-        </w:rPr>
-        <w:t xml:space="preserve">. As was the case when publication bias was set to 60%, increases in heterogeneity tended to result in positive values of ME—that is, over-estimation of the true underlying effect. </w:t>
-      </w:r>
-      <w:commentRangeStart w:id="26"/>
+        <w:t xml:space="preserve">tended to result in positive values of ME—that is, over-estimation of the true underlying effect. </w:t>
+      </w:r>
+      <w:commentRangeStart w:id="27"/>
       <w:r>
         <w:rPr>
           <w:rFonts w:ascii="Arial" w:hAnsi="Arial" w:cs="Arial"/>
@@ -12298,9 +12583,9 @@
         </w:rPr>
         <w:t>Notably, at the highest level of heterogeneity when δ = 0, no method showed anything but poor performance.</w:t>
       </w:r>
-      <w:commentRangeEnd w:id="26"/>
-      <w:r>
-        <w:commentReference w:id="26"/>
+      <w:commentRangeEnd w:id="27"/>
+      <w:r>
+        <w:commentReference w:id="27"/>
       </w:r>
     </w:p>
     <w:p>
@@ -12320,7 +12605,7 @@
         <w:tab/>
         <w:t xml:space="preserve">When δ = 0.50 or δ = 0.80, the random-effects method, trim-and-fill, PEESE, and p-curve showed the most consistent performance. Coverage probability was nearly uniformly poor for these methods, whereas ME and MSE performance tended to decrease with increasing heterogeneity but increase with increasing QRPs. For </w:t>
       </w:r>
-      <w:commentRangeStart w:id="27"/>
+      <w:commentRangeStart w:id="28"/>
       <w:r>
         <w:rPr>
           <w:rFonts w:ascii="Arial" w:hAnsi="Arial" w:cs="Arial"/>
@@ -12328,9 +12613,9 @@
         </w:rPr>
         <w:t>p-curve and PEESE, ME tended to be related to under-estimation as opposed to over-estimation</w:t>
       </w:r>
-      <w:commentRangeEnd w:id="27"/>
-      <w:r>
-        <w:commentReference w:id="27"/>
+      <w:commentRangeEnd w:id="28"/>
+      <w:r>
+        <w:commentReference w:id="28"/>
       </w:r>
       <w:r>
         <w:rPr>
@@ -12373,7 +12658,7 @@
         </w:rPr>
         <w:t xml:space="preserve"> false positive rates of approximately 0.80 or more—</w:t>
       </w:r>
-      <w:commentRangeStart w:id="28"/>
+      <w:commentRangeStart w:id="29"/>
       <w:r>
         <w:rPr>
           <w:rFonts w:ascii="Arial" w:hAnsi="Arial" w:cs="Arial"/>
@@ -12381,9 +12666,9 @@
         </w:rPr>
         <w:t>that is, regardless of whether the true average underlying effect was zero or not, these methods tended to reject the null hypothesis in the vast majority of cases.</w:t>
       </w:r>
-      <w:commentRangeEnd w:id="28"/>
-      <w:r>
-        <w:commentReference w:id="28"/>
+      <w:commentRangeEnd w:id="29"/>
+      <w:r>
+        <w:commentReference w:id="29"/>
       </w:r>
       <w:r>
         <w:rPr>
@@ -12418,8 +12703,8 @@
         </w:rPr>
         <w:t xml:space="preserve">Estimates of </w:t>
       </w:r>
-      <w:commentRangeStart w:id="29"/>
       <w:commentRangeStart w:id="30"/>
+      <w:commentRangeStart w:id="31"/>
       <w:r>
         <w:rPr>
           <w:rFonts w:ascii="Arial" w:hAnsi="Arial" w:cs="Arial"/>
@@ -12428,14 +12713,14 @@
         </w:rPr>
         <w:t>heterogeneity</w:t>
       </w:r>
-      <w:commentRangeEnd w:id="29"/>
-      <w:r>
-        <w:commentReference w:id="29"/>
-      </w:r>
       <w:commentRangeEnd w:id="30"/>
       <w:r>
         <w:commentReference w:id="30"/>
       </w:r>
+      <w:commentRangeEnd w:id="31"/>
+      <w:r>
+        <w:commentReference w:id="31"/>
+      </w:r>
     </w:p>
     <w:p>
       <w:pPr>
@@ -12447,7 +12732,7 @@
           <w:bCs/>
         </w:rPr>
       </w:pPr>
-      <w:ins w:id="31" w:author="Hilgard, Joseph" w:date="2016-12-08T15:48:00Z">
+      <w:ins w:id="32" w:author="Hilgard, Joseph" w:date="2016-12-08T15:48:00Z">
         <w:r>
           <w:rPr>
             <w:rFonts w:ascii="Arial" w:hAnsi="Arial" w:cs="Arial"/>
@@ -12504,73 +12789,33 @@
         </w:rPr>
         <w:tab/>
       </w:r>
-    </w:p>
-    <w:p>
-      <w:pPr>
-        <w:pStyle w:val="Normal1"/>
-        <w:spacing w:line="480" w:lineRule="auto"/>
-        <w:rPr>
-          <w:rFonts w:ascii="Arial" w:hAnsi="Arial" w:cs="Arial"/>
-          <w:bCs/>
-        </w:rPr>
-      </w:pPr>
-      <w:r>
-        <w:rPr>
-          <w:rFonts w:ascii="Arial" w:hAnsi="Arial" w:cs="Arial"/>
-          <w:bCs/>
-        </w:rPr>
-        <w:lastRenderedPageBreak/>
-        <w:tab/>
-        <w:t>The effect of QRPs were consistent across most parameter settings, so we discuss the influence of QRPs separately.</w:t>
-      </w:r>
-    </w:p>
-    <w:p>
-      <w:pPr>
-        <w:pStyle w:val="Normal1"/>
-        <w:spacing w:line="480" w:lineRule="auto"/>
-        <w:rPr>
-          <w:rFonts w:ascii="Arial" w:hAnsi="Arial" w:cs="Arial"/>
-          <w:bCs/>
-        </w:rPr>
-      </w:pPr>
-      <w:r>
-        <w:rPr>
-          <w:rFonts w:ascii="Arial" w:hAnsi="Arial" w:cs="Arial"/>
-          <w:bCs/>
-        </w:rPr>
-        <w:tab/>
-        <w:t xml:space="preserve">When there was no selective publication, QRPs lead to slight upward bias in the naïve </w:t>
-      </w:r>
-      <w:r>
-        <w:rPr>
-          <w:rFonts w:ascii="Arial" w:hAnsi="Arial" w:cs="Arial"/>
-          <w:bCs/>
-        </w:rPr>
-        <w:t xml:space="preserve">random-effects estimate. Otherwise, when there was selective publication, QRPs tended to reduce the bias in the random-effects estimate caused by publication bias. </w:t>
-      </w:r>
-    </w:p>
-    <w:p>
-      <w:pPr>
-        <w:pStyle w:val="Normal1"/>
-        <w:spacing w:line="480" w:lineRule="auto"/>
-        <w:rPr>
-          <w:rFonts w:ascii="Arial" w:hAnsi="Arial" w:cs="Arial"/>
-          <w:bCs/>
-        </w:rPr>
-      </w:pPr>
-      <w:r>
-        <w:rPr>
-          <w:rFonts w:ascii="Arial" w:hAnsi="Arial" w:cs="Arial"/>
-          <w:bCs/>
-        </w:rPr>
-        <w:t>Surprisingly, QRPs did not inflict additional upward bias in the naïve random-effects estimate so long as there was already selective publication. In fact, QRPs slightly reduced the degree of overestimation caused by selective publication.</w:t>
-      </w:r>
-      <w:r>
-        <w:rPr>
-          <w:rFonts w:ascii="Arial" w:hAnsi="Arial" w:cs="Arial"/>
-          <w:bCs/>
-        </w:rPr>
-        <w:t xml:space="preserve"> </w:t>
+      <w:r>
+        <w:rPr>
+          <w:rFonts w:ascii="Arial" w:hAnsi="Arial" w:cs="Arial"/>
+          <w:bCs/>
+        </w:rPr>
+        <w:t xml:space="preserve">When all studies were published, </w:t>
+      </w:r>
+      <w:r>
+        <w:rPr>
+          <w:rFonts w:ascii="Arial" w:hAnsi="Arial" w:cs="Arial"/>
+          <w:bCs/>
+        </w:rPr>
+        <w:t xml:space="preserve">QRPs lead to slight upward bias in the naïve random-effects estimate. </w:t>
+      </w:r>
+      <w:r>
+        <w:rPr>
+          <w:rFonts w:ascii="Arial" w:hAnsi="Arial" w:cs="Arial"/>
+          <w:bCs/>
+        </w:rPr>
+        <w:t xml:space="preserve">However, when significant results were preferentially published, </w:t>
+      </w:r>
+      <w:r>
+        <w:rPr>
+          <w:rFonts w:ascii="Arial" w:hAnsi="Arial" w:cs="Arial"/>
+          <w:bCs/>
+        </w:rPr>
+        <w:t>QRPs did not inflict additional upward bias in the naïve random-effects estimate. In fact, QRPs slightly reduced the degree of overestimation caused by selective publication.</w:t>
       </w:r>
     </w:p>
     <w:p>
@@ -12588,9 +12833,38 @@
           <w:rFonts w:ascii="Arial" w:hAnsi="Arial" w:cs="Arial"/>
           <w:bCs/>
         </w:rPr>
-        <w:t>QRPs also reduced the mean estimate from each meta</w:t>
-      </w:r>
-      <w:commentRangeStart w:id="32"/>
+        <w:lastRenderedPageBreak/>
+        <w:t>The effect of QRPs</w:t>
+      </w:r>
+      <w:r>
+        <w:rPr>
+          <w:rFonts w:ascii="Arial" w:hAnsi="Arial" w:cs="Arial"/>
+          <w:bCs/>
+        </w:rPr>
+        <w:t xml:space="preserve"> on these meta-analytic adjustments</w:t>
+      </w:r>
+      <w:r>
+        <w:rPr>
+          <w:rFonts w:ascii="Arial" w:hAnsi="Arial" w:cs="Arial"/>
+          <w:bCs/>
+        </w:rPr>
+        <w:t xml:space="preserve"> were consistent across most parameter settings.</w:t>
+      </w:r>
+      <w:r>
+        <w:rPr>
+          <w:rFonts w:ascii="Arial" w:hAnsi="Arial" w:cs="Arial"/>
+          <w:bCs/>
+        </w:rPr>
+        <w:t xml:space="preserve"> </w:t>
+      </w:r>
+      <w:r>
+        <w:rPr>
+          <w:rFonts w:ascii="Arial" w:hAnsi="Arial" w:cs="Arial"/>
+          <w:bCs/>
+        </w:rPr>
+        <w:t>QRPs reduced the mean estimate from each meta</w:t>
+      </w:r>
+      <w:commentRangeStart w:id="33"/>
       <w:r>
         <w:rPr>
           <w:rFonts w:ascii="Arial" w:hAnsi="Arial" w:cs="Arial"/>
@@ -12598,13 +12872,20 @@
         </w:rPr>
         <w:t>-analytic adjustment</w:t>
       </w:r>
-      <w:commentRangeEnd w:id="32"/>
+      <w:commentRangeEnd w:id="33"/>
       <w:r>
         <w:rPr>
           <w:rStyle w:val="CommentReference"/>
           <w:rFonts w:cs="Mangal"/>
         </w:rPr>
-        <w:commentReference w:id="32"/>
+        <w:commentReference w:id="33"/>
+      </w:r>
+      <w:r>
+        <w:rPr>
+          <w:rFonts w:ascii="Arial" w:hAnsi="Arial" w:cs="Arial"/>
+          <w:bCs/>
+        </w:rPr>
+        <w:t xml:space="preserve"> (Trim-and-fill, PET, PEESE, pcurve, puniform, [topN?]</w:t>
       </w:r>
       <w:r>
         <w:rPr>
@@ -12635,7 +12916,6 @@
         <w:spacing w:line="480" w:lineRule="auto"/>
         <w:ind w:firstLine="709"/>
         <w:rPr>
-          <w:ins w:id="33" w:author="Hilgard, Joseph" w:date="2016-12-08T15:49:00Z"/>
           <w:rFonts w:ascii="Arial" w:hAnsi="Arial" w:cs="Arial"/>
           <w:bCs/>
         </w:rPr>
@@ -12652,8 +12932,31 @@
           <w:rFonts w:ascii="Arial" w:hAnsi="Arial" w:cs="Arial"/>
           <w:bCs/>
         </w:rPr>
-        <w:t>. PEESE is upward-biased when the true effect is very near zero, but downward-biased in the presence of QRPs. Under some combinations, these competing biases were of approximately equal and opposite magnitude, yielding a less biased estimate. These happy circumstances cannot be counted on, however.</w:t>
-      </w:r>
+        <w:t xml:space="preserve">. PEESE is upward-biased when the true effect is very near zero, but downward-biased in the presence of QRPs. Under some combinations, these competing biases were of approximately equal and opposite magnitude, yielding a less biased estimate. </w:t>
+      </w:r>
+    </w:p>
+    <w:p>
+      <w:pPr>
+        <w:pStyle w:val="Normal1"/>
+        <w:spacing w:line="480" w:lineRule="auto"/>
+        <w:ind w:firstLine="709"/>
+        <w:rPr>
+          <w:rFonts w:ascii="Arial" w:hAnsi="Arial" w:cs="Arial"/>
+          <w:bCs/>
+        </w:rPr>
+      </w:pPr>
+    </w:p>
+    <w:p>
+      <w:pPr>
+        <w:pStyle w:val="Normal1"/>
+        <w:spacing w:line="480" w:lineRule="auto"/>
+        <w:ind w:firstLine="709"/>
+        <w:rPr>
+          <w:ins w:id="34" w:author="Hilgard, Joseph" w:date="2016-12-08T15:49:00Z"/>
+          <w:rFonts w:ascii="Arial" w:hAnsi="Arial" w:cs="Arial"/>
+          <w:bCs/>
+        </w:rPr>
+      </w:pPr>
     </w:p>
     <w:p>
       <w:pPr>
@@ -12684,7 +12987,6 @@
           <w:b/>
           <w:bCs/>
         </w:rPr>
-        <w:lastRenderedPageBreak/>
         <w:t>Discussion</w:t>
       </w:r>
     </w:p>
@@ -12728,6 +13030,7 @@
           <w:rFonts w:ascii="Arial" w:hAnsi="Arial" w:cs="Arial"/>
           <w:bCs/>
         </w:rPr>
+        <w:lastRenderedPageBreak/>
         <w:tab/>
         <w:t xml:space="preserve">Across conditions, the performance of the three-parameter selection model was </w:t>
       </w:r>
@@ -12850,7 +13153,21 @@
           <w:rFonts w:ascii="Arial" w:hAnsi="Arial" w:cs="Arial"/>
           <w:bCs/>
         </w:rPr>
-        <w:t>That said, 3PSM does have two weaknesses.</w:t>
+        <w:t xml:space="preserve">That said, 3PSM does have </w:t>
+      </w:r>
+      <w:r>
+        <w:rPr>
+          <w:rFonts w:ascii="Arial" w:hAnsi="Arial" w:cs="Arial"/>
+          <w:bCs/>
+        </w:rPr>
+        <w:t>three</w:t>
+      </w:r>
+      <w:r>
+        <w:rPr>
+          <w:rFonts w:ascii="Arial" w:hAnsi="Arial" w:cs="Arial"/>
+          <w:bCs/>
+        </w:rPr>
+        <w:t xml:space="preserve"> weaknesses.</w:t>
       </w:r>
       <w:r>
         <w:rPr>
@@ -12878,7 +13195,63 @@
           <w:rFonts w:ascii="Arial" w:hAnsi="Arial" w:cs="Arial"/>
           <w:bCs/>
         </w:rPr>
-        <w:t xml:space="preserve">Despite this </w:t>
+        <w:t xml:space="preserve">Despite this weakness, </w:t>
+      </w:r>
+      <w:r>
+        <w:rPr>
+          <w:rFonts w:ascii="Arial" w:hAnsi="Arial" w:cs="Arial"/>
+          <w:bCs/>
+        </w:rPr>
+        <w:t>it is encouraging that the inflicted bias is downward, rather than upward</w:t>
+      </w:r>
+      <w:r>
+        <w:rPr>
+          <w:rFonts w:ascii="Arial" w:hAnsi="Arial" w:cs="Arial"/>
+          <w:bCs/>
+        </w:rPr>
+        <w:t xml:space="preserve"> – this allows 3PSM estimates to maintain conservative Type I error rates.</w:t>
+      </w:r>
+      <w:r>
+        <w:rPr>
+          <w:rFonts w:ascii="Arial" w:hAnsi="Arial" w:cs="Arial"/>
+          <w:bCs/>
+        </w:rPr>
+        <w:t xml:space="preserve"> The second weakness of </w:t>
+      </w:r>
+      <w:r>
+        <w:rPr>
+          <w:rFonts w:ascii="Arial" w:hAnsi="Arial" w:cs="Arial"/>
+          <w:bCs/>
+        </w:rPr>
+        <w:t xml:space="preserve">3PSM </w:t>
+      </w:r>
+      <w:r>
+        <w:rPr>
+          <w:rFonts w:ascii="Arial" w:hAnsi="Arial" w:cs="Arial"/>
+          <w:bCs/>
+        </w:rPr>
+        <w:t xml:space="preserve">is that it </w:t>
+      </w:r>
+      <w:r>
+        <w:rPr>
+          <w:rFonts w:ascii="Arial" w:hAnsi="Arial" w:cs="Arial"/>
+          <w:bCs/>
+        </w:rPr>
+        <w:t>cannot be implemented when all studies are statistically significant.</w:t>
+      </w:r>
+      <w:r>
+        <w:rPr>
+          <w:rFonts w:ascii="Arial" w:hAnsi="Arial" w:cs="Arial"/>
+          <w:bCs/>
+        </w:rPr>
+        <w:t xml:space="preserve"> When publication bias is very strong and unpublished results are difficult to retrieve, this may represent a substantial limitation to what one can accomplish through meta-analytic adjustment.</w:t>
+      </w:r>
+      <w:r>
+        <w:rPr>
+          <w:rFonts w:ascii="Arial" w:hAnsi="Arial" w:cs="Arial"/>
+          <w:bCs/>
+        </w:rPr>
+        <w:t xml:space="preserve"> Third, selection models like 3PSM rely on the assumption that δ ~ N(μ, τ). </w:t>
       </w:r>
       <w:r>
         <w:rPr>
@@ -12886,49 +13259,7 @@
           <w:bCs/>
         </w:rPr>
         <w:lastRenderedPageBreak/>
-        <w:t xml:space="preserve">weakness, </w:t>
-      </w:r>
-      <w:r>
-        <w:rPr>
-          <w:rFonts w:ascii="Arial" w:hAnsi="Arial" w:cs="Arial"/>
-          <w:bCs/>
-        </w:rPr>
-        <w:t>we are encouraged to find that QRPs cause downward, rather than upward, bias in 3PSM – this allows 3PSM estimates to maintain conservative Type I error rates.</w:t>
-      </w:r>
-      <w:r>
-        <w:rPr>
-          <w:rFonts w:ascii="Arial" w:hAnsi="Arial" w:cs="Arial"/>
-          <w:bCs/>
-        </w:rPr>
-        <w:t xml:space="preserve"> The second weakness of </w:t>
-      </w:r>
-      <w:r>
-        <w:rPr>
-          <w:rFonts w:ascii="Arial" w:hAnsi="Arial" w:cs="Arial"/>
-          <w:bCs/>
-        </w:rPr>
-        <w:t xml:space="preserve">3PSM </w:t>
-      </w:r>
-      <w:r>
-        <w:rPr>
-          <w:rFonts w:ascii="Arial" w:hAnsi="Arial" w:cs="Arial"/>
-          <w:bCs/>
-        </w:rPr>
-        <w:t xml:space="preserve">is that it </w:t>
-      </w:r>
-      <w:r>
-        <w:rPr>
-          <w:rFonts w:ascii="Arial" w:hAnsi="Arial" w:cs="Arial"/>
-          <w:bCs/>
-        </w:rPr>
-        <w:t>cannot be implemented when all studies are statistically significant.</w:t>
-      </w:r>
-      <w:r>
-        <w:rPr>
-          <w:rFonts w:ascii="Arial" w:hAnsi="Arial" w:cs="Arial"/>
-          <w:bCs/>
-        </w:rPr>
-        <w:t xml:space="preserve"> When publication bias is very strong and unpublished results are difficult to retrieve, this may represent a substantial limitation to what one can accomplish through meta-analytic adjustment.</w:t>
+        <w:t>Previous work has found that violation of this assumption can lead to poorer performance of the selection model (Hedges &amp; Vevea, 1996).</w:t>
       </w:r>
     </w:p>
     <w:p>
@@ -12962,27 +13293,23 @@
           <w:rFonts w:ascii="Arial" w:hAnsi="Arial" w:cs="Arial"/>
           <w:bCs/>
         </w:rPr>
-        <w:t xml:space="preserve">is small and heterogeneity is large. As 3PSM has to model parameters for each of the average effect, the heterogeneity, and the selection probability, it can require many studies to provide accurate and precise parameter estimates. </w:t>
-      </w:r>
-    </w:p>
-    <w:p>
-      <w:pPr>
-        <w:pStyle w:val="Normal1"/>
-        <w:spacing w:line="480" w:lineRule="auto"/>
-        <w:contextualSpacing/>
-        <w:rPr>
-          <w:rFonts w:ascii="Arial" w:hAnsi="Arial" w:cs="Arial"/>
-          <w:b/>
-          <w:bCs/>
-        </w:rPr>
-      </w:pPr>
-      <w:r>
-        <w:rPr>
-          <w:rFonts w:ascii="Arial" w:hAnsi="Arial" w:cs="Arial"/>
-          <w:b/>
-          <w:bCs/>
-        </w:rPr>
-        <w:t>Other notes</w:t>
+        <w:t xml:space="preserve">is small and heterogeneity is large. </w:t>
+      </w:r>
+      <w:commentRangeStart w:id="35"/>
+      <w:r>
+        <w:rPr>
+          <w:rFonts w:ascii="Arial" w:hAnsi="Arial" w:cs="Arial"/>
+          <w:bCs/>
+        </w:rPr>
+        <w:t xml:space="preserve">As 3PSM has to model parameters for each of the average effect, the heterogeneity, and the selection probability, it can require many studies to provide accurate and precise parameter estimates. </w:t>
+      </w:r>
+      <w:commentRangeEnd w:id="35"/>
+      <w:r>
+        <w:rPr>
+          <w:rStyle w:val="CommentReference"/>
+          <w:rFonts w:cs="Mangal"/>
+        </w:rPr>
+        <w:commentReference w:id="35"/>
       </w:r>
     </w:p>
     <w:p>
@@ -12996,58 +13323,6 @@
           <w:bCs/>
         </w:rPr>
       </w:pPr>
-      <w:r>
-        <w:rPr>
-          <w:rFonts w:ascii="Arial" w:hAnsi="Arial" w:cs="Arial"/>
-          <w:b/>
-          <w:bCs/>
-        </w:rPr>
-        <w:t xml:space="preserve">Overadjustment. </w:t>
-      </w:r>
-      <w:r>
-        <w:rPr>
-          <w:rFonts w:ascii="Arial" w:hAnsi="Arial" w:cs="Arial"/>
-          <w:bCs/>
-        </w:rPr>
-        <w:t xml:space="preserve">In the course of our simulations, we found that some methods in some circumstances </w:t>
-      </w:r>
-      <w:r>
-        <w:rPr>
-          <w:rFonts w:ascii="Arial" w:hAnsi="Arial" w:cs="Arial"/>
-          <w:bCs/>
-        </w:rPr>
-        <w:t xml:space="preserve">tended to suffer from high rates of a peculiar sort of type I error. This peculiarity was estimation of the true effect size as being both statistically significant and of opposite sign than the naïve estimate. PET, 3PSM, and </w:t>
-      </w:r>
-      <w:commentRangeStart w:id="34"/>
-      <w:r>
-        <w:rPr>
-          <w:rFonts w:ascii="Arial" w:hAnsi="Arial" w:cs="Arial"/>
-          <w:bCs/>
-        </w:rPr>
-        <w:t xml:space="preserve">p-curve </w:t>
-      </w:r>
-      <w:commentRangeEnd w:id="34"/>
-      <w:r>
-        <w:rPr>
-          <w:rStyle w:val="CommentReference"/>
-          <w:rFonts w:cs="Mangal"/>
-        </w:rPr>
-        <w:commentReference w:id="34"/>
-      </w:r>
-      <w:r>
-        <w:rPr>
-          <w:rFonts w:ascii="Arial" w:hAnsi="Arial" w:cs="Arial"/>
-          <w:bCs/>
-        </w:rPr>
-        <w:t xml:space="preserve">would often report significant negative effects, particularly in the context of strong heterogeneity and QRPs. </w:t>
-      </w:r>
-      <w:r>
-        <w:rPr>
-          <w:rFonts w:ascii="Arial" w:hAnsi="Arial" w:cs="Arial"/>
-          <w:bCs/>
-        </w:rPr>
-        <w:t>It seems very unlikely that one should recover a negative true effect from a literature that argues a significant positive effect. Thus, we encourage researchers to interpret adjusted effect sizes of opposite sign as overadjustments driven by heterogeneity and QRPs; a more likely effect size is zero.</w:t>
-      </w:r>
     </w:p>
     <w:p>
       <w:pPr>
@@ -13063,119 +13338,19 @@
       <w:r>
         <w:rPr>
           <w:rFonts w:ascii="Arial" w:hAnsi="Arial" w:cs="Arial"/>
-          <w:b/>
-          <w:bCs/>
-        </w:rPr>
-        <w:t xml:space="preserve">The influence of QRPs. </w:t>
-      </w:r>
-      <w:r>
-        <w:rPr>
-          <w:rFonts w:ascii="Arial" w:hAnsi="Arial" w:cs="Arial"/>
-          <w:bCs/>
-        </w:rPr>
-        <w:t xml:space="preserve">Looking at the performance of naïve random-effects meta-analysis across settings, we make the surprising observation that, given a degree of selection for significance in publication and given a number of published studies </w:t>
-      </w:r>
-      <w:r>
-        <w:rPr>
-          <w:rFonts w:ascii="Arial" w:hAnsi="Arial" w:cs="Arial"/>
-          <w:bCs/>
-          <w:i/>
-        </w:rPr>
-        <w:t xml:space="preserve">k, </w:t>
-      </w:r>
-      <w:r>
-        <w:rPr>
-          <w:rFonts w:ascii="Arial" w:hAnsi="Arial" w:cs="Arial"/>
-          <w:bCs/>
-        </w:rPr>
-        <w:t xml:space="preserve">the degree of QRPs used in publishing those </w:t>
-      </w:r>
-      <w:r>
-        <w:rPr>
-          <w:rFonts w:ascii="Arial" w:hAnsi="Arial" w:cs="Arial"/>
-          <w:bCs/>
-          <w:i/>
-        </w:rPr>
-        <w:t xml:space="preserve">k </w:t>
-      </w:r>
-      <w:r>
-        <w:rPr>
-          <w:rFonts w:ascii="Arial" w:hAnsi="Arial" w:cs="Arial"/>
-          <w:bCs/>
-        </w:rPr>
-        <w:t xml:space="preserve">studies has only a small effect in increasing the bias of the </w:t>
-      </w:r>
-      <w:r>
-        <w:rPr>
-          <w:rFonts w:ascii="Arial" w:hAnsi="Arial" w:cs="Arial"/>
-          <w:bCs/>
-        </w:rPr>
-        <w:lastRenderedPageBreak/>
-        <w:t xml:space="preserve">estimate. </w:t>
-      </w:r>
-      <w:r>
-        <w:rPr>
-          <w:rFonts w:ascii="Arial" w:hAnsi="Arial" w:cs="Arial"/>
-          <w:bCs/>
-        </w:rPr>
-        <w:t xml:space="preserve">This suggests to us that the primary cause of bias in meta-analysis </w:t>
-      </w:r>
-      <w:r>
-        <w:rPr>
-          <w:rFonts w:ascii="Arial" w:hAnsi="Arial" w:cs="Arial"/>
-          <w:bCs/>
-        </w:rPr>
-        <w:t>may be</w:t>
-      </w:r>
-      <w:r>
-        <w:rPr>
-          <w:rFonts w:ascii="Arial" w:hAnsi="Arial" w:cs="Arial"/>
-          <w:bCs/>
-        </w:rPr>
-        <w:t xml:space="preserve"> </w:t>
-      </w:r>
-      <w:r>
-        <w:rPr>
-          <w:rFonts w:ascii="Arial" w:hAnsi="Arial" w:cs="Arial"/>
-          <w:bCs/>
-        </w:rPr>
-        <w:t>the</w:t>
-      </w:r>
-      <w:r>
-        <w:rPr>
-          <w:rFonts w:ascii="Arial" w:hAnsi="Arial" w:cs="Arial"/>
-          <w:bCs/>
-        </w:rPr>
-        <w:t xml:space="preserve"> publication filter that favors statistically-significant results. </w:t>
-      </w:r>
-      <w:r>
-        <w:rPr>
-          <w:rFonts w:ascii="Arial" w:hAnsi="Arial" w:cs="Arial"/>
-          <w:bCs/>
-        </w:rPr>
-        <w:t xml:space="preserve">When QRPs are common but every result is published, there is only a very slight upward bias – every significant result is still matched by several failures to replicate, and of the studies that are p-hacked, not every one finds statistical significance, and many yet publish null results. By contrast, when publication bias is strong, the bias is already inflicted: It does not matter whether the ten significant results come from twenty p-hacked studies or from </w:t>
-      </w:r>
-      <w:r>
-        <w:rPr>
-          <w:rFonts w:ascii="Arial" w:hAnsi="Arial" w:cs="Arial"/>
-          <w:bCs/>
-        </w:rPr>
-        <w:t>two</w:t>
-      </w:r>
-      <w:r>
-        <w:rPr>
-          <w:rFonts w:ascii="Arial" w:hAnsi="Arial" w:cs="Arial"/>
-          <w:bCs/>
-        </w:rPr>
-        <w:t xml:space="preserve"> hundred honest studies. </w:t>
-      </w:r>
-      <w:r>
-        <w:rPr>
-          <w:rFonts w:ascii="Arial" w:hAnsi="Arial" w:cs="Arial"/>
-          <w:bCs/>
-        </w:rPr>
-        <w:t>(In fact, it is slightly preferable that the ten significant results come from p-hacked studies, as their p-values will be closer to p = .05, and therefore, the effect size will be slightly less overestimated.)</w:t>
-      </w:r>
+          <w:bCs/>
+        </w:rPr>
+        <w:t xml:space="preserve">Sometimes estimators performed best when biases canceled each other out, e.g. p-uniform when upward bias from heterogeneity canceled out with downward bias from QRPs. </w:t>
+      </w:r>
+      <w:r>
+        <w:rPr>
+          <w:rFonts w:ascii="Arial" w:hAnsi="Arial" w:cs="Arial"/>
+          <w:bCs/>
+        </w:rPr>
+        <w:t>We do not think it is a good idea to plan for such happy accidents. Rather, we suggest application of 3PSM with the disclaimer that effects may be underestimated if there are QRPs.</w:t>
+      </w:r>
+      <w:bookmarkStart w:id="36" w:name="_GoBack"/>
+      <w:bookmarkEnd w:id="36"/>
     </w:p>
     <w:p>
       <w:pPr>
@@ -13188,101 +13363,25 @@
           <w:bCs/>
         </w:rPr>
       </w:pPr>
-      <w:r>
-        <w:rPr>
-          <w:rFonts w:ascii="Arial" w:hAnsi="Arial" w:cs="Arial"/>
-          <w:bCs/>
-        </w:rPr>
-        <w:t>Given that selection bias seems to have the stronger role in meta-analytic bias, we suspect that the effect of QRPs in meta-analysis is less so to bias the effect size as to increase the number of studies that appear to confirm the biased estimate.</w:t>
-      </w:r>
-      <w:r>
-        <w:rPr>
-          <w:rFonts w:ascii="Arial" w:hAnsi="Arial" w:cs="Arial"/>
-          <w:bCs/>
-        </w:rPr>
-        <w:t xml:space="preserve"> Consider a hypothetical example: Suppose we plan to perform two hundred experiments on a null effect, and journals will only publish the significant results. Suppose further that every experiment is a two-sample between-subjects design with twenty subjects per cell. To reach statistical significance, and hence, publication, a study must yield an effect size of </w:t>
-      </w:r>
-      <w:r>
-        <w:rPr>
-          <w:rFonts w:ascii="Arial" w:hAnsi="Arial" w:cs="Arial"/>
-          <w:bCs/>
-          <w:i/>
-        </w:rPr>
-        <w:t>d</w:t>
-      </w:r>
-      <w:r>
-        <w:rPr>
-          <w:rFonts w:ascii="Arial" w:hAnsi="Arial" w:cs="Arial"/>
-          <w:bCs/>
-        </w:rPr>
-        <w:t xml:space="preserve"> ≥ 0.64. If there is no p-hacking, we expect (on average) 10 false positives to be published; each reports </w:t>
-      </w:r>
-      <w:r>
-        <w:rPr>
-          <w:rFonts w:ascii="Arial" w:hAnsi="Arial" w:cs="Arial"/>
-          <w:bCs/>
-          <w:i/>
-        </w:rPr>
-        <w:t>d</w:t>
-      </w:r>
-      <w:r>
-        <w:rPr>
-          <w:rFonts w:ascii="Arial" w:hAnsi="Arial" w:cs="Arial"/>
-          <w:bCs/>
-        </w:rPr>
-        <w:t xml:space="preserve"> ≥ 0.64, and so the meta-analysis reports </w:t>
-      </w:r>
-      <w:r>
-        <w:rPr>
-          <w:rFonts w:ascii="Arial" w:hAnsi="Arial" w:cs="Arial"/>
-          <w:bCs/>
-          <w:i/>
-        </w:rPr>
-        <w:t>d</w:t>
-      </w:r>
-      <w:r>
-        <w:rPr>
-          <w:rFonts w:ascii="Arial" w:hAnsi="Arial" w:cs="Arial"/>
-          <w:bCs/>
-        </w:rPr>
-        <w:t xml:space="preserve"> ≥ 0.64. If there is p-hacking, Type I error is inflated, say, to 25%. In this case, fifty false positives are published; again, each reports </w:t>
-      </w:r>
-      <w:r>
-        <w:rPr>
-          <w:rFonts w:ascii="Arial" w:hAnsi="Arial" w:cs="Arial"/>
-          <w:bCs/>
-          <w:i/>
-        </w:rPr>
-        <w:t>d</w:t>
-      </w:r>
-      <w:r>
-        <w:rPr>
-          <w:rFonts w:ascii="Arial" w:hAnsi="Arial" w:cs="Arial"/>
-          <w:bCs/>
-        </w:rPr>
-        <w:t xml:space="preserve"> ≥ 0.64, so the meta-analysis similarly reports </w:t>
-      </w:r>
-      <w:r>
-        <w:rPr>
-          <w:rFonts w:ascii="Arial" w:hAnsi="Arial" w:cs="Arial"/>
-          <w:bCs/>
-          <w:i/>
-        </w:rPr>
-        <w:t>d</w:t>
-      </w:r>
-      <w:r>
-        <w:rPr>
-          <w:rFonts w:ascii="Arial" w:hAnsi="Arial" w:cs="Arial"/>
-          <w:bCs/>
-        </w:rPr>
-        <w:t xml:space="preserve"> ≥ 0.64. </w:t>
-      </w:r>
-      <w:r>
-        <w:rPr>
-          <w:rFonts w:ascii="Arial" w:hAnsi="Arial" w:cs="Arial"/>
-          <w:bCs/>
-        </w:rPr>
-        <w:t xml:space="preserve">The degree of bias was predetermined by the sample size and the publication filter; p-hacking only makes it possible for more studies to reach that degree of bias. </w:t>
+    </w:p>
+    <w:p>
+      <w:pPr>
+        <w:pStyle w:val="Normal1"/>
+        <w:spacing w:line="480" w:lineRule="auto"/>
+        <w:contextualSpacing/>
+        <w:rPr>
+          <w:rFonts w:ascii="Arial" w:hAnsi="Arial" w:cs="Arial"/>
+          <w:b/>
+          <w:bCs/>
+        </w:rPr>
+      </w:pPr>
+      <w:r>
+        <w:rPr>
+          <w:rFonts w:ascii="Arial" w:hAnsi="Arial" w:cs="Arial"/>
+          <w:b/>
+          <w:bCs/>
+        </w:rPr>
+        <w:t>Other notes</w:t>
       </w:r>
     </w:p>
     <w:p>
@@ -13296,6 +13395,58 @@
           <w:bCs/>
         </w:rPr>
       </w:pPr>
+      <w:r>
+        <w:rPr>
+          <w:rFonts w:ascii="Arial" w:hAnsi="Arial" w:cs="Arial"/>
+          <w:b/>
+          <w:bCs/>
+        </w:rPr>
+        <w:t xml:space="preserve">Overadjustment. </w:t>
+      </w:r>
+      <w:r>
+        <w:rPr>
+          <w:rFonts w:ascii="Arial" w:hAnsi="Arial" w:cs="Arial"/>
+          <w:bCs/>
+        </w:rPr>
+        <w:t xml:space="preserve">In the course of our simulations, we found that some methods in some circumstances </w:t>
+      </w:r>
+      <w:r>
+        <w:rPr>
+          <w:rFonts w:ascii="Arial" w:hAnsi="Arial" w:cs="Arial"/>
+          <w:bCs/>
+        </w:rPr>
+        <w:t xml:space="preserve">tended to suffer from high rates of a peculiar sort of type I error. This peculiarity was estimation of the true effect size as being both statistically significant and of opposite sign than the naïve estimate. PET, 3PSM, and </w:t>
+      </w:r>
+      <w:commentRangeStart w:id="37"/>
+      <w:r>
+        <w:rPr>
+          <w:rFonts w:ascii="Arial" w:hAnsi="Arial" w:cs="Arial"/>
+          <w:bCs/>
+        </w:rPr>
+        <w:t xml:space="preserve">p-curve </w:t>
+      </w:r>
+      <w:commentRangeEnd w:id="37"/>
+      <w:r>
+        <w:rPr>
+          <w:rStyle w:val="CommentReference"/>
+          <w:rFonts w:cs="Mangal"/>
+        </w:rPr>
+        <w:commentReference w:id="37"/>
+      </w:r>
+      <w:r>
+        <w:rPr>
+          <w:rFonts w:ascii="Arial" w:hAnsi="Arial" w:cs="Arial"/>
+          <w:bCs/>
+        </w:rPr>
+        <w:t xml:space="preserve">would often report significant negative effects, particularly in the context of strong heterogeneity and QRPs. </w:t>
+      </w:r>
+      <w:r>
+        <w:rPr>
+          <w:rFonts w:ascii="Arial" w:hAnsi="Arial" w:cs="Arial"/>
+          <w:bCs/>
+        </w:rPr>
+        <w:t>It seems very unlikely that one should recover a negative true effect from a literature that argues a significant positive effect. Thus, we encourage researchers to interpret adjusted effect sizes of opposite sign as overadjustments driven by heterogeneity and QRPs; a more likely effect size is zero.</w:t>
+      </w:r>
     </w:p>
     <w:p>
       <w:pPr>
@@ -13311,10 +13462,18 @@
       <w:r>
         <w:rPr>
           <w:rFonts w:ascii="Arial" w:hAnsi="Arial" w:cs="Arial"/>
+          <w:b/>
           <w:bCs/>
         </w:rPr>
         <w:lastRenderedPageBreak/>
-        <w:t xml:space="preserve">One might be tempted to continue the current norms of selective publishing and trust 3PSM to sort it all out. We do not encourage this. Selection filters harm the efficiency of 3PSM in two ways: first, publishing only the significant results reduces the analyzed studies </w:t>
+        <w:t xml:space="preserve">The influence of QRPs. </w:t>
+      </w:r>
+      <w:r>
+        <w:rPr>
+          <w:rFonts w:ascii="Arial" w:hAnsi="Arial" w:cs="Arial"/>
+          <w:bCs/>
+        </w:rPr>
+        <w:t xml:space="preserve">Looking at the performance of naïve random-effects meta-analysis across settings, we make the surprising observation that, given selection for significance in publication and given a number of published studies </w:t>
       </w:r>
       <w:r>
         <w:rPr>
@@ -13329,27 +13488,85 @@
           <w:rFonts w:ascii="Arial" w:hAnsi="Arial" w:cs="Arial"/>
           <w:bCs/>
         </w:rPr>
-        <w:t>and second, stricter selection filters introduce further sampling error into the parameter estimates. Indulging in p-hacking in primary research may also lead to bias in 3PSM estimates; an excess of Type I error in primary research may lead to an increased Type II error in meta-analysis.</w:t>
-      </w:r>
-    </w:p>
-    <w:p>
-      <w:pPr>
-        <w:pStyle w:val="Normal1"/>
-        <w:spacing w:line="480" w:lineRule="auto"/>
-        <w:contextualSpacing/>
-        <w:rPr>
-          <w:rFonts w:ascii="Arial" w:hAnsi="Arial" w:cs="Arial"/>
-          <w:b/>
-          <w:bCs/>
-        </w:rPr>
-      </w:pPr>
-      <w:r>
-        <w:rPr>
-          <w:rFonts w:ascii="Arial" w:hAnsi="Arial" w:cs="Arial"/>
-          <w:b/>
-          <w:bCs/>
-        </w:rPr>
-        <w:t>Limitations</w:t>
+        <w:t xml:space="preserve">the degree of QRPs used in publishing those </w:t>
+      </w:r>
+      <w:r>
+        <w:rPr>
+          <w:rFonts w:ascii="Arial" w:hAnsi="Arial" w:cs="Arial"/>
+          <w:bCs/>
+          <w:i/>
+        </w:rPr>
+        <w:t xml:space="preserve">k </w:t>
+      </w:r>
+      <w:r>
+        <w:rPr>
+          <w:rFonts w:ascii="Arial" w:hAnsi="Arial" w:cs="Arial"/>
+          <w:bCs/>
+        </w:rPr>
+        <w:t xml:space="preserve">studies has only a small effect in increasing the bias of the estimate. </w:t>
+      </w:r>
+      <w:r>
+        <w:rPr>
+          <w:rFonts w:ascii="Arial" w:hAnsi="Arial" w:cs="Arial"/>
+          <w:bCs/>
+        </w:rPr>
+        <w:t xml:space="preserve">This suggests to us that the primary cause of bias in meta-analysis </w:t>
+      </w:r>
+      <w:r>
+        <w:rPr>
+          <w:rFonts w:ascii="Arial" w:hAnsi="Arial" w:cs="Arial"/>
+          <w:bCs/>
+        </w:rPr>
+        <w:t>may be</w:t>
+      </w:r>
+      <w:r>
+        <w:rPr>
+          <w:rFonts w:ascii="Arial" w:hAnsi="Arial" w:cs="Arial"/>
+          <w:bCs/>
+        </w:rPr>
+        <w:t xml:space="preserve"> </w:t>
+      </w:r>
+      <w:r>
+        <w:rPr>
+          <w:rFonts w:ascii="Arial" w:hAnsi="Arial" w:cs="Arial"/>
+          <w:bCs/>
+        </w:rPr>
+        <w:t>the</w:t>
+      </w:r>
+      <w:r>
+        <w:rPr>
+          <w:rFonts w:ascii="Arial" w:hAnsi="Arial" w:cs="Arial"/>
+          <w:bCs/>
+        </w:rPr>
+        <w:t xml:space="preserve"> publication filter that favors statistically-significant results. </w:t>
+      </w:r>
+      <w:r>
+        <w:rPr>
+          <w:rFonts w:ascii="Arial" w:hAnsi="Arial" w:cs="Arial"/>
+          <w:bCs/>
+        </w:rPr>
+        <w:t xml:space="preserve">When QRPs are common but every result is published, there is only a very slight upward bias – every significant result is still matched by several failures to replicate, and of the studies that are p-hacked, not every one finds statistical significance, and many yet publish null results. By contrast, when publication bias is strong, the bias is already inflicted: It does not matter whether the ten significant results come from twenty p-hacked studies or from </w:t>
+      </w:r>
+      <w:r>
+        <w:rPr>
+          <w:rFonts w:ascii="Arial" w:hAnsi="Arial" w:cs="Arial"/>
+          <w:bCs/>
+        </w:rPr>
+        <w:t>two</w:t>
+      </w:r>
+      <w:r>
+        <w:rPr>
+          <w:rFonts w:ascii="Arial" w:hAnsi="Arial" w:cs="Arial"/>
+          <w:bCs/>
+        </w:rPr>
+        <w:t xml:space="preserve"> hundred honest studies. </w:t>
+      </w:r>
+      <w:r>
+        <w:rPr>
+          <w:rFonts w:ascii="Arial" w:hAnsi="Arial" w:cs="Arial"/>
+          <w:bCs/>
+        </w:rPr>
+        <w:t>(In fact, it is slightly preferable that the ten significant results come from p-hacked studies, as their p-values will be closer to p = .05, and therefore, the effect size will be slightly less overestimated.)</w:t>
       </w:r>
     </w:p>
     <w:p>
@@ -13366,17 +13583,106 @@
       <w:r>
         <w:rPr>
           <w:rFonts w:ascii="Arial" w:hAnsi="Arial" w:cs="Arial"/>
-          <w:b/>
-          <w:bCs/>
-        </w:rPr>
-        <w:t>QRPs.</w:t>
-      </w:r>
-      <w:r>
-        <w:rPr>
-          <w:rFonts w:ascii="Arial" w:hAnsi="Arial" w:cs="Arial"/>
-          <w:bCs/>
-        </w:rPr>
-        <w:t xml:space="preserve"> We modeled some forms of QRPs and found that they had a small upward bias on naïve estimates and often a downward bias on adjusted estimates. Of course, QRPs are a heterogeneous batch of behaviors. Outlier exclusion, optional stopping, subgroup analysis, and outcome switching may each have their own effects on meta-analysis and adjustment. It is hard to say the degree to which adjustments are influenced by the kind of QRPs that happen in the real world. But this is a start. </w:t>
+          <w:bCs/>
+        </w:rPr>
+        <w:t>Given that selection bias seems to have the stronger role in meta-analytic bias, we suspect that the effect of QRPs in meta-analysis is less so to bias the effect size as to increase the number of studies that appear to confirm the biased estimate.</w:t>
+      </w:r>
+      <w:r>
+        <w:rPr>
+          <w:rFonts w:ascii="Arial" w:hAnsi="Arial" w:cs="Arial"/>
+          <w:bCs/>
+        </w:rPr>
+        <w:t xml:space="preserve"> Consider a hypothetical example: Suppose we plan to perform two hundred experiments on a null effect, and journals will only publish the significant results. Suppose further that every experiment is a two-sample between-subjects design with twenty subjects per cell. To reach statistical significance, and hence, publication, a study must yield an effect size of </w:t>
+      </w:r>
+      <w:r>
+        <w:rPr>
+          <w:rFonts w:ascii="Arial" w:hAnsi="Arial" w:cs="Arial"/>
+          <w:bCs/>
+          <w:i/>
+        </w:rPr>
+        <w:t>d</w:t>
+      </w:r>
+      <w:r>
+        <w:rPr>
+          <w:rFonts w:ascii="Arial" w:hAnsi="Arial" w:cs="Arial"/>
+          <w:bCs/>
+        </w:rPr>
+        <w:t xml:space="preserve"> ≥ 0.64. If there is no p-hacking, we expect (on average) 10 false positives to be published; each reports </w:t>
+      </w:r>
+      <w:r>
+        <w:rPr>
+          <w:rFonts w:ascii="Arial" w:hAnsi="Arial" w:cs="Arial"/>
+          <w:bCs/>
+          <w:i/>
+        </w:rPr>
+        <w:t>d</w:t>
+      </w:r>
+      <w:r>
+        <w:rPr>
+          <w:rFonts w:ascii="Arial" w:hAnsi="Arial" w:cs="Arial"/>
+          <w:bCs/>
+        </w:rPr>
+        <w:t xml:space="preserve"> ≥ 0.64, and so the meta-analysis reports </w:t>
+      </w:r>
+      <w:r>
+        <w:rPr>
+          <w:rFonts w:ascii="Arial" w:hAnsi="Arial" w:cs="Arial"/>
+          <w:bCs/>
+          <w:i/>
+        </w:rPr>
+        <w:t>d</w:t>
+      </w:r>
+      <w:r>
+        <w:rPr>
+          <w:rFonts w:ascii="Arial" w:hAnsi="Arial" w:cs="Arial"/>
+          <w:bCs/>
+        </w:rPr>
+        <w:t xml:space="preserve"> ≥ 0.64. If there is p-hacking, Type I error is inflated, say, to 25%. In this case, fifty false positives are published; again, each reports </w:t>
+      </w:r>
+      <w:r>
+        <w:rPr>
+          <w:rFonts w:ascii="Arial" w:hAnsi="Arial" w:cs="Arial"/>
+          <w:bCs/>
+          <w:i/>
+        </w:rPr>
+        <w:t>d</w:t>
+      </w:r>
+      <w:r>
+        <w:rPr>
+          <w:rFonts w:ascii="Arial" w:hAnsi="Arial" w:cs="Arial"/>
+          <w:bCs/>
+        </w:rPr>
+        <w:t xml:space="preserve"> ≥ 0.64, so the meta-analysis similarly reports </w:t>
+      </w:r>
+      <w:r>
+        <w:rPr>
+          <w:rFonts w:ascii="Arial" w:hAnsi="Arial" w:cs="Arial"/>
+          <w:bCs/>
+          <w:i/>
+        </w:rPr>
+        <w:t>d</w:t>
+      </w:r>
+      <w:r>
+        <w:rPr>
+          <w:rFonts w:ascii="Arial" w:hAnsi="Arial" w:cs="Arial"/>
+          <w:bCs/>
+        </w:rPr>
+        <w:t xml:space="preserve"> ≥ 0.64. </w:t>
+      </w:r>
+      <w:r>
+        <w:rPr>
+          <w:rFonts w:ascii="Arial" w:hAnsi="Arial" w:cs="Arial"/>
+          <w:bCs/>
+        </w:rPr>
+        <w:t xml:space="preserve">The degree of bias was predetermined by the </w:t>
+      </w:r>
+      <w:r>
+        <w:rPr>
+          <w:rFonts w:ascii="Arial" w:hAnsi="Arial" w:cs="Arial"/>
+          <w:bCs/>
+        </w:rPr>
+        <w:lastRenderedPageBreak/>
+        <w:t xml:space="preserve">sample size and the publication filter; p-hacking only makes it possible for more studies to reach that degree of bias. </w:t>
       </w:r>
     </w:p>
     <w:p>
@@ -13390,28 +13696,6 @@
           <w:bCs/>
         </w:rPr>
       </w:pPr>
-      <w:r>
-        <w:rPr>
-          <w:rFonts w:ascii="Arial" w:hAnsi="Arial" w:cs="Arial"/>
-          <w:b/>
-          <w:bCs/>
-        </w:rPr>
-        <w:t>Selection filter.</w:t>
-      </w:r>
-      <w:r>
-        <w:rPr>
-          <w:rFonts w:ascii="Arial" w:hAnsi="Arial" w:cs="Arial"/>
-          <w:bCs/>
-        </w:rPr>
-        <w:t xml:space="preserve"> We modeled a simple selection filter based on a single p &lt; .05 threshold. Given the increase in appreciation for well-powered null results, it is possible that selection filters are less rigid for large sample sizes.</w:t>
-      </w:r>
-      <w:r>
-        <w:rPr>
-          <w:rFonts w:ascii="Arial" w:hAnsi="Arial" w:cs="Arial"/>
-          <w:bCs/>
-        </w:rPr>
-        <w:t xml:space="preserve"> Well-powered results immune to publication bias may be expected to improve the performance of PEESE and Top N, which emphasize the high-powered studies.</w:t>
-      </w:r>
     </w:p>
     <w:p>
       <w:pPr>
@@ -13421,9 +13705,352 @@
         <w:contextualSpacing/>
         <w:rPr>
           <w:rFonts w:ascii="Arial" w:hAnsi="Arial" w:cs="Arial"/>
+          <w:bCs/>
+        </w:rPr>
+      </w:pPr>
+      <w:r>
+        <w:rPr>
+          <w:rFonts w:ascii="Arial" w:hAnsi="Arial" w:cs="Arial"/>
+          <w:bCs/>
+        </w:rPr>
+        <w:t xml:space="preserve">One might be tempted to continue the current norms of selective publishing and trust 3PSM to sort it all out. We do not encourage this. Selection filters harm the efficiency of 3PSM in two ways: first, publishing only the significant results reduces the analyzed studies </w:t>
+      </w:r>
+      <w:r>
+        <w:rPr>
+          <w:rFonts w:ascii="Arial" w:hAnsi="Arial" w:cs="Arial"/>
+          <w:bCs/>
+          <w:i/>
+        </w:rPr>
+        <w:t xml:space="preserve">k, </w:t>
+      </w:r>
+      <w:r>
+        <w:rPr>
+          <w:rFonts w:ascii="Arial" w:hAnsi="Arial" w:cs="Arial"/>
+          <w:bCs/>
+        </w:rPr>
+        <w:t>and second, stricter selection filters introduce further sampling error into the parameter estimates. Indulging in p-hacking in primary research may also lead to bias in 3PSM estimates; an excess of Type I error in primary research may lead to an increased Type II error in meta-analysis.</w:t>
+      </w:r>
+    </w:p>
+    <w:p>
+      <w:pPr>
+        <w:pStyle w:val="Normal1"/>
+        <w:spacing w:line="480" w:lineRule="auto"/>
+        <w:contextualSpacing/>
+        <w:rPr>
+          <w:rFonts w:ascii="Arial" w:hAnsi="Arial" w:cs="Arial"/>
           <w:b/>
           <w:bCs/>
-          <w:rPrChange w:id="35" w:author="Hilgard, Joseph" w:date="2016-12-15T12:57:00Z">
+        </w:rPr>
+      </w:pPr>
+      <w:r>
+        <w:rPr>
+          <w:rFonts w:ascii="Arial" w:hAnsi="Arial" w:cs="Arial"/>
+          <w:b/>
+          <w:bCs/>
+        </w:rPr>
+        <w:t>Simonsohn’s interpretation of p-curve</w:t>
+      </w:r>
+    </w:p>
+    <w:p>
+      <w:pPr>
+        <w:pStyle w:val="Normal1"/>
+        <w:spacing w:line="480" w:lineRule="auto"/>
+        <w:contextualSpacing/>
+        <w:rPr>
+          <w:rFonts w:ascii="Arial" w:hAnsi="Arial" w:cs="Arial"/>
+          <w:bCs/>
+        </w:rPr>
+      </w:pPr>
+      <w:r>
+        <w:rPr>
+          <w:rFonts w:ascii="Arial" w:hAnsi="Arial" w:cs="Arial"/>
+          <w:bCs/>
+        </w:rPr>
+        <w:tab/>
+      </w:r>
+      <w:r>
+        <w:rPr>
+          <w:rFonts w:ascii="Arial" w:hAnsi="Arial" w:cs="Arial"/>
+          <w:bCs/>
+        </w:rPr>
+        <w:t xml:space="preserve">In his presentation of p-curve, Simonsohn emphasizes that in the presence of heterogeneity, p-curve is intended as an estimate of the true effect size among the studies considered by p-curve. We do not doubt that p-curve yields an accurate estimate of the true effect size among the significant studies, but this seems like a modest interpretation – we would like to know the effect size among all conducted studies. 3PSM appears to give this desired estimate and interpretation. However, 3PSM also relies on the assumption that δ is normally distributed </w:t>
+      </w:r>
+      <w:r>
+        <w:rPr>
+          <w:rFonts w:ascii="Arial" w:hAnsi="Arial" w:cs="Arial"/>
+          <w:bCs/>
+        </w:rPr>
+        <w:t>with variance τ</w:t>
+      </w:r>
+      <w:r>
+        <w:rPr>
+          <w:rFonts w:ascii="Arial" w:hAnsi="Arial" w:cs="Arial"/>
+          <w:bCs/>
+          <w:vertAlign w:val="superscript"/>
+        </w:rPr>
+        <w:t>2</w:t>
+      </w:r>
+      <w:r>
+        <w:rPr>
+          <w:rFonts w:ascii="Arial" w:hAnsi="Arial" w:cs="Arial"/>
+          <w:bCs/>
+        </w:rPr>
+        <w:t xml:space="preserve"> around some true average effect size μ. The performance of 3PSM has been shown to degrade when this assumption is violated, e.g., when the distribution on δ is heavy-tailed, platykurtic, bimodal, or skewed. </w:t>
+      </w:r>
+      <w:commentRangeStart w:id="38"/>
+      <w:r>
+        <w:rPr>
+          <w:rFonts w:ascii="Arial" w:hAnsi="Arial" w:cs="Arial"/>
+          <w:bCs/>
+        </w:rPr>
+        <w:t>(Hedges &amp; Vevea, 1996)</w:t>
+      </w:r>
+      <w:commentRangeEnd w:id="38"/>
+      <w:r>
+        <w:rPr>
+          <w:rStyle w:val="CommentReference"/>
+          <w:rFonts w:cs="Mangal"/>
+        </w:rPr>
+        <w:commentReference w:id="38"/>
+      </w:r>
+      <w:r>
+        <w:rPr>
+          <w:rFonts w:ascii="Arial" w:hAnsi="Arial" w:cs="Arial"/>
+          <w:bCs/>
+        </w:rPr>
+        <w:t xml:space="preserve">. </w:t>
+      </w:r>
+    </w:p>
+    <w:p>
+      <w:pPr>
+        <w:pStyle w:val="Normal1"/>
+        <w:spacing w:line="480" w:lineRule="auto"/>
+        <w:contextualSpacing/>
+        <w:rPr>
+          <w:rFonts w:ascii="Arial" w:hAnsi="Arial" w:cs="Arial"/>
+          <w:bCs/>
+        </w:rPr>
+      </w:pPr>
+      <w:r>
+        <w:rPr>
+          <w:rFonts w:ascii="Arial" w:hAnsi="Arial" w:cs="Arial"/>
+          <w:bCs/>
+        </w:rPr>
+        <w:t xml:space="preserve">It may be reasonable to balance the broad interpretation of 3PSM, enabled by the assumption </w:t>
+      </w:r>
+      <w:r>
+        <w:rPr>
+          <w:rFonts w:ascii="Arial" w:hAnsi="Arial" w:cs="Arial"/>
+          <w:bCs/>
+        </w:rPr>
+        <w:t>δ</w:t>
+      </w:r>
+      <w:r>
+        <w:rPr>
+          <w:rFonts w:ascii="Arial" w:hAnsi="Arial" w:cs="Arial"/>
+          <w:bCs/>
+        </w:rPr>
+        <w:t>~N(</w:t>
+      </w:r>
+      <w:r>
+        <w:rPr>
+          <w:rFonts w:ascii="Arial" w:hAnsi="Arial" w:cs="Arial"/>
+          <w:bCs/>
+        </w:rPr>
+        <w:t>μ</w:t>
+      </w:r>
+      <w:r>
+        <w:rPr>
+          <w:rFonts w:ascii="Arial" w:hAnsi="Arial" w:cs="Arial"/>
+          <w:bCs/>
+        </w:rPr>
+        <w:t xml:space="preserve">, </w:t>
+      </w:r>
+      <w:r>
+        <w:rPr>
+          <w:rFonts w:ascii="Arial" w:hAnsi="Arial" w:cs="Arial"/>
+          <w:bCs/>
+        </w:rPr>
+        <w:t>τ</w:t>
+      </w:r>
+      <w:r>
+        <w:rPr>
+          <w:rFonts w:ascii="Arial" w:hAnsi="Arial" w:cs="Arial"/>
+          <w:bCs/>
+          <w:vertAlign w:val="superscript"/>
+        </w:rPr>
+        <w:t>2</w:t>
+      </w:r>
+      <w:r>
+        <w:rPr>
+          <w:rFonts w:ascii="Arial" w:hAnsi="Arial" w:cs="Arial"/>
+          <w:bCs/>
+        </w:rPr>
+        <w:t>), with the narrower interpretation of p-curve/p-uniform, which do not make such an assumption.</w:t>
+      </w:r>
+    </w:p>
+    <w:p>
+      <w:pPr>
+        <w:pStyle w:val="Normal1"/>
+        <w:spacing w:line="480" w:lineRule="auto"/>
+        <w:contextualSpacing/>
+        <w:rPr>
+          <w:rFonts w:ascii="Arial" w:hAnsi="Arial" w:cs="Arial"/>
+          <w:bCs/>
+        </w:rPr>
+      </w:pPr>
+      <w:r>
+        <w:rPr>
+          <w:rFonts w:ascii="Arial" w:hAnsi="Arial" w:cs="Arial"/>
+          <w:bCs/>
+        </w:rPr>
+        <w:lastRenderedPageBreak/>
+        <w:t xml:space="preserve">Attention to the distribution on δ requires further attention in future simulation studies. </w:t>
+      </w:r>
+      <w:r>
+        <w:rPr>
+          <w:rFonts w:ascii="Arial" w:hAnsi="Arial" w:cs="Arial"/>
+          <w:bCs/>
+        </w:rPr>
+        <w:t>Practitioners</w:t>
+      </w:r>
+      <w:r>
+        <w:rPr>
+          <w:rFonts w:ascii="Arial" w:hAnsi="Arial" w:cs="Arial"/>
+          <w:bCs/>
+        </w:rPr>
+        <w:t xml:space="preserve"> should also attend to the amount and shape of heterogeneity, aiming always to combine like with like.</w:t>
+      </w:r>
+    </w:p>
+    <w:p>
+      <w:pPr>
+        <w:pStyle w:val="Normal1"/>
+        <w:spacing w:line="480" w:lineRule="auto"/>
+        <w:contextualSpacing/>
+        <w:rPr>
+          <w:rFonts w:ascii="Arial" w:hAnsi="Arial" w:cs="Arial"/>
+          <w:bCs/>
+        </w:rPr>
+      </w:pPr>
+    </w:p>
+    <w:p>
+      <w:pPr>
+        <w:pStyle w:val="Normal1"/>
+        <w:spacing w:line="480" w:lineRule="auto"/>
+        <w:ind w:firstLine="709"/>
+        <w:contextualSpacing/>
+        <w:rPr>
+          <w:rFonts w:ascii="Arial" w:hAnsi="Arial" w:cs="Arial"/>
+          <w:bCs/>
+        </w:rPr>
+      </w:pPr>
+    </w:p>
+    <w:p>
+      <w:pPr>
+        <w:pStyle w:val="Normal1"/>
+        <w:spacing w:line="480" w:lineRule="auto"/>
+        <w:contextualSpacing/>
+        <w:rPr>
+          <w:rFonts w:ascii="Arial" w:hAnsi="Arial" w:cs="Arial"/>
+          <w:b/>
+          <w:bCs/>
+        </w:rPr>
+      </w:pPr>
+      <w:r>
+        <w:rPr>
+          <w:rFonts w:ascii="Arial" w:hAnsi="Arial" w:cs="Arial"/>
+          <w:b/>
+          <w:bCs/>
+        </w:rPr>
+        <w:t>Limitations</w:t>
+      </w:r>
+    </w:p>
+    <w:p>
+      <w:pPr>
+        <w:pStyle w:val="Normal1"/>
+        <w:spacing w:line="480" w:lineRule="auto"/>
+        <w:ind w:firstLine="709"/>
+        <w:contextualSpacing/>
+        <w:rPr>
+          <w:rFonts w:ascii="Arial" w:hAnsi="Arial" w:cs="Arial"/>
+          <w:bCs/>
+        </w:rPr>
+      </w:pPr>
+      <w:r>
+        <w:rPr>
+          <w:rFonts w:ascii="Arial" w:hAnsi="Arial" w:cs="Arial"/>
+          <w:b/>
+          <w:bCs/>
+        </w:rPr>
+        <w:t>QRPs.</w:t>
+      </w:r>
+      <w:r>
+        <w:rPr>
+          <w:rFonts w:ascii="Arial" w:hAnsi="Arial" w:cs="Arial"/>
+          <w:bCs/>
+        </w:rPr>
+        <w:t xml:space="preserve"> We modeled some forms of QRPs and found that they had a small upward bias on naïve estimates </w:t>
+      </w:r>
+      <w:r>
+        <w:rPr>
+          <w:rFonts w:ascii="Arial" w:hAnsi="Arial" w:cs="Arial"/>
+          <w:bCs/>
+        </w:rPr>
+        <w:t xml:space="preserve">[when selProp == 0] </w:t>
+      </w:r>
+      <w:r>
+        <w:rPr>
+          <w:rFonts w:ascii="Arial" w:hAnsi="Arial" w:cs="Arial"/>
+          <w:bCs/>
+        </w:rPr>
+        <w:t xml:space="preserve">and often a downward bias on adjusted estimates. Of course, QRPs are a heterogeneous batch of behaviors. Outlier exclusion, optional stopping, subgroup analysis, and outcome switching may each have their own effects on meta-analysis and adjustment. It is hard to say the degree to which adjustments are influenced by the kind of QRPs that happen in the real world. But this is a start. </w:t>
+      </w:r>
+    </w:p>
+    <w:p>
+      <w:pPr>
+        <w:pStyle w:val="Normal1"/>
+        <w:spacing w:line="480" w:lineRule="auto"/>
+        <w:ind w:firstLine="709"/>
+        <w:contextualSpacing/>
+        <w:rPr>
+          <w:rFonts w:ascii="Arial" w:hAnsi="Arial" w:cs="Arial"/>
+          <w:bCs/>
+        </w:rPr>
+      </w:pPr>
+      <w:r>
+        <w:rPr>
+          <w:rFonts w:ascii="Arial" w:hAnsi="Arial" w:cs="Arial"/>
+          <w:b/>
+          <w:bCs/>
+        </w:rPr>
+        <w:t>Selection filter.</w:t>
+      </w:r>
+      <w:r>
+        <w:rPr>
+          <w:rFonts w:ascii="Arial" w:hAnsi="Arial" w:cs="Arial"/>
+          <w:bCs/>
+        </w:rPr>
+        <w:t xml:space="preserve"> We modeled a simple selection filter based on a single p &lt; .05 threshold. Given the increase in appreciation for well-powered null results, it is possible that selection filters are less rigid for large sample sizes.</w:t>
+      </w:r>
+      <w:r>
+        <w:rPr>
+          <w:rFonts w:ascii="Arial" w:hAnsi="Arial" w:cs="Arial"/>
+          <w:bCs/>
+        </w:rPr>
+        <w:t xml:space="preserve"> Well-powered results immune to publication bias may be expected to improve the performance of PEESE and Top N, which emphasize the high-powered studies.</w:t>
+      </w:r>
+    </w:p>
+    <w:p>
+      <w:pPr>
+        <w:pStyle w:val="Normal1"/>
+        <w:spacing w:line="480" w:lineRule="auto"/>
+        <w:ind w:firstLine="709"/>
+        <w:contextualSpacing/>
+        <w:rPr>
+          <w:rFonts w:ascii="Arial" w:hAnsi="Arial" w:cs="Arial"/>
+          <w:b/>
+          <w:bCs/>
+          <w:rPrChange w:id="39" w:author="Hilgard, Joseph" w:date="2016-12-15T12:57:00Z">
             <w:rPr>
               <w:rFonts w:ascii="Arial" w:hAnsi="Arial" w:cs="Arial"/>
               <w:bCs/>
@@ -13470,7 +14097,6 @@
           <w:b/>
           <w:bCs/>
         </w:rPr>
-        <w:lastRenderedPageBreak/>
         <w:t>Ways forward</w:t>
       </w:r>
     </w:p>
@@ -13489,6 +14115,7 @@
           <w:rFonts w:ascii="Arial" w:hAnsi="Arial" w:cs="Arial"/>
           <w:bCs/>
         </w:rPr>
+        <w:lastRenderedPageBreak/>
         <w:tab/>
         <w:t xml:space="preserve">The most effective </w:t>
       </w:r>
@@ -13687,15 +14314,22 @@
           <w:rFonts w:ascii="Arial" w:hAnsi="Arial" w:cs="Arial"/>
           <w:bCs/>
         </w:rPr>
+        <w:t xml:space="preserve">Of course, the amount each party can accomplish on its own has its limits. Meta-analysis </w:t>
+      </w:r>
+      <w:r>
+        <w:rPr>
+          <w:rFonts w:ascii="Arial" w:hAnsi="Arial" w:cs="Arial"/>
+          <w:bCs/>
+        </w:rPr>
+        <w:t xml:space="preserve">depends on there being a large literature and doing a lot of work to pick up </w:t>
+      </w:r>
+      <w:r>
+        <w:rPr>
+          <w:rFonts w:ascii="Arial" w:hAnsi="Arial" w:cs="Arial"/>
+          <w:bCs/>
+        </w:rPr>
         <w:lastRenderedPageBreak/>
-        <w:t xml:space="preserve">Of course, the amount each party can accomplish on its own has its limits. Meta-analysis </w:t>
-      </w:r>
-      <w:r>
-        <w:rPr>
-          <w:rFonts w:ascii="Arial" w:hAnsi="Arial" w:cs="Arial"/>
-          <w:bCs/>
-        </w:rPr>
-        <w:t xml:space="preserve">depends on there being a large literature and doing a lot of work to pick up unpublished data. Heterogeneity is often unavoidable and cannot be eliminated through moderator analysis or subgroups. </w:t>
+        <w:t xml:space="preserve">unpublished data. Heterogeneity is often unavoidable and cannot be eliminated through moderator analysis or subgroups. </w:t>
       </w:r>
       <w:r>
         <w:rPr>
@@ -13826,15 +14460,7 @@
           <w:rFonts w:ascii="Arial" w:hAnsi="Arial" w:cs="Arial"/>
           <w:bCs/>
         </w:rPr>
-        <w:t xml:space="preserve">heterogeneity. Although it is downward-biased in the presence of QRPs, this seems preferable to an upward bias, as it allows conservative Type I error control. By contrast, p-curve and p-uniform suffer from upward bias </w:t>
-      </w:r>
-      <w:r>
-        <w:rPr>
-          <w:rFonts w:ascii="Arial" w:hAnsi="Arial" w:cs="Arial"/>
-          <w:bCs/>
-        </w:rPr>
-        <w:lastRenderedPageBreak/>
-        <w:t>under heterogeneity, PET has downward bias when the null is false, PEESE has upward bias when the null is false, and trim-and-fill and Top N fail to fully adjust for publication bias.</w:t>
+        <w:t>heterogeneity. Although it is downward-biased in the presence of QRPs, this seems preferable to an upward bias, as it allows conservative Type I error control. By contrast, p-curve and p-uniform suffer from upward bias under heterogeneity, PET has downward bias when the null is false, PEESE has upward bias when the null is false, and trim-and-fill and Top N fail to fully adjust for publication bias.</w:t>
       </w:r>
     </w:p>
     <w:p>
@@ -13853,6 +14479,7 @@
           <w:rFonts w:ascii="Arial" w:hAnsi="Arial" w:cs="Arial"/>
           <w:bCs/>
         </w:rPr>
+        <w:lastRenderedPageBreak/>
         <w:t>As ever, m</w:t>
       </w:r>
       <w:r>
@@ -13881,7 +14508,7 @@
           <w:bCs/>
         </w:rPr>
       </w:pPr>
-      <w:ins w:id="36" w:author="Joe" w:date="2016-07-30T18:39:00Z">
+      <w:ins w:id="40" w:author="Joe" w:date="2016-07-30T18:39:00Z">
         <w:r>
           <w:rPr>
             <w:rFonts w:ascii="Arial" w:hAnsi="Arial" w:cs="Arial"/>
@@ -13898,7 +14525,7 @@
         <w:ind w:firstLine="709"/>
         <w:contextualSpacing/>
         <w:rPr>
-          <w:ins w:id="37" w:author="Joe" w:date="2016-07-30T18:30:00Z"/>
+          <w:ins w:id="41" w:author="Joe" w:date="2016-07-30T18:30:00Z"/>
           <w:rFonts w:ascii="Arial" w:hAnsi="Arial" w:cs="Arial"/>
           <w:bCs/>
         </w:rPr>
@@ -14107,31 +14734,31 @@
         <w:rPr>
           <w:rFonts w:ascii="Arial" w:hAnsi="Arial" w:cs="Arial"/>
         </w:rPr>
+        <w:t>Franco, A., Malhotra, N., &amp; Simonovits, G. (2015). Underreporting in psychology experiments: Evidence from a study registry. Social Psychological and Personality Science, 1948550615598377. doi:10.1177/1948550615598377</w:t>
+      </w:r>
+    </w:p>
+    <w:p>
+      <w:pPr>
+        <w:pStyle w:val="Normal1"/>
+        <w:contextualSpacing/>
+        <w:rPr>
+          <w:rFonts w:ascii="Arial" w:hAnsi="Arial" w:cs="Arial"/>
+        </w:rPr>
+      </w:pPr>
+    </w:p>
+    <w:p>
+      <w:pPr>
+        <w:pStyle w:val="Normal1"/>
+        <w:contextualSpacing/>
+        <w:rPr>
+          <w:rFonts w:ascii="Arial" w:hAnsi="Arial" w:cs="Arial"/>
+        </w:rPr>
+      </w:pPr>
+      <w:r>
+        <w:rPr>
+          <w:rFonts w:ascii="Arial" w:hAnsi="Arial" w:cs="Arial"/>
+        </w:rPr>
         <w:lastRenderedPageBreak/>
-        <w:t>Franco, A., Malhotra, N., &amp; Simonovits, G. (2015). Underreporting in psychology experiments: Evidence from a study registry. Social Psychological and Personality Science, 1948550615598377. doi:10.1177/1948550615598377</w:t>
-      </w:r>
-    </w:p>
-    <w:p>
-      <w:pPr>
-        <w:pStyle w:val="Normal1"/>
-        <w:contextualSpacing/>
-        <w:rPr>
-          <w:rFonts w:ascii="Arial" w:hAnsi="Arial" w:cs="Arial"/>
-        </w:rPr>
-      </w:pPr>
-    </w:p>
-    <w:p>
-      <w:pPr>
-        <w:pStyle w:val="Normal1"/>
-        <w:contextualSpacing/>
-        <w:rPr>
-          <w:rFonts w:ascii="Arial" w:hAnsi="Arial" w:cs="Arial"/>
-        </w:rPr>
-      </w:pPr>
-      <w:r>
-        <w:rPr>
-          <w:rFonts w:ascii="Arial" w:hAnsi="Arial" w:cs="Arial"/>
-        </w:rPr>
         <w:t>Fraley, R. C., &amp; Vazire, S. (2014). The N-pact factor: Evaluating the quality of empirical journals with respect to sample size and statistical power. PloS one, 9(10), e109019.</w:t>
       </w:r>
     </w:p>
@@ -14467,20 +15094,62 @@
         <w:rPr>
           <w:rFonts w:ascii="Arial" w:hAnsi="Arial" w:cs="Arial"/>
           <w:lang w:val="de-DE"/>
-          <w:rPrChange w:id="38" w:author="Felix Schönbrodt" w:date="2016-11-18T08:21:00Z">
+          <w:rPrChange w:id="42" w:author="Felix Schönbrodt" w:date="2016-11-18T08:21:00Z">
             <w:rPr>
               <w:rFonts w:ascii="Arial" w:hAnsi="Arial" w:cs="Arial"/>
             </w:rPr>
           </w:rPrChange>
         </w:rPr>
+        <w:t xml:space="preserve">Young, S. S., &amp; Karr, A. (2011). </w:t>
+      </w:r>
+      <w:r>
+        <w:rPr>
+          <w:rFonts w:ascii="Arial" w:hAnsi="Arial" w:cs="Arial"/>
+        </w:rPr>
+        <w:t>Deming, data and observational studies.Significance, 8(3), 116-120.</w:t>
+      </w:r>
+    </w:p>
+    <w:p>
+      <w:pPr>
+        <w:pStyle w:val="Normal1"/>
+        <w:contextualSpacing/>
+        <w:rPr>
+          <w:rFonts w:ascii="Arial" w:hAnsi="Arial" w:cs="Arial"/>
+        </w:rPr>
+      </w:pPr>
+    </w:p>
+    <w:p>
+      <w:pPr>
+        <w:pStyle w:val="Normal1"/>
+        <w:contextualSpacing/>
+        <w:rPr>
+          <w:rFonts w:ascii="Arial" w:hAnsi="Arial" w:cs="Arial"/>
+        </w:rPr>
+      </w:pPr>
+    </w:p>
+    <w:p>
+      <w:pPr>
+        <w:pStyle w:val="Normal1"/>
+        <w:contextualSpacing/>
+        <w:rPr>
+          <w:rFonts w:ascii="Arial" w:hAnsi="Arial" w:cs="Arial"/>
+        </w:rPr>
+      </w:pPr>
+    </w:p>
+    <w:p>
+      <w:pPr>
+        <w:pStyle w:val="Normal1"/>
+        <w:contextualSpacing/>
+        <w:rPr>
+          <w:rFonts w:ascii="Arial" w:hAnsi="Arial" w:cs="Arial"/>
+        </w:rPr>
+      </w:pPr>
+      <w:r>
+        <w:rPr>
+          <w:rFonts w:ascii="Arial" w:hAnsi="Arial" w:cs="Arial"/>
+        </w:rPr>
         <w:lastRenderedPageBreak/>
-        <w:t xml:space="preserve">Young, S. S., &amp; Karr, A. (2011). </w:t>
-      </w:r>
-      <w:r>
-        <w:rPr>
-          <w:rFonts w:ascii="Arial" w:hAnsi="Arial" w:cs="Arial"/>
-        </w:rPr>
-        <w:t>Deming, data and observational studies.Significance, 8(3), 116-120.</w:t>
+        <w:t>Thompson, S. G., &amp; Sharp, S. J. (1999). Explaining heterogeneity in meta-analysis: A comparison of methods. Statistics in Medicine, 18(20), 2693–2708.</w:t>
       </w:r>
     </w:p>
     <w:p>
@@ -14500,6 +15169,24 @@
           <w:rFonts w:ascii="Arial" w:hAnsi="Arial" w:cs="Arial"/>
         </w:rPr>
       </w:pPr>
+      <w:r>
+        <w:rPr>
+          <w:rFonts w:ascii="Arial" w:hAnsi="Arial" w:cs="Arial"/>
+        </w:rPr>
+        <w:t>Stanley, T. D., &amp; Doucouliagos, H. (2015). Neither fixed nor random: weighted least squares meta</w:t>
+      </w:r>
+      <w:r>
+        <w:rPr>
+          <w:rFonts w:ascii="Cambria Math" w:hAnsi="Cambria Math" w:cs="Cambria Math"/>
+        </w:rPr>
+        <w:t>‐</w:t>
+      </w:r>
+      <w:r>
+        <w:rPr>
+          <w:rFonts w:ascii="Arial" w:hAnsi="Arial" w:cs="Arial"/>
+        </w:rPr>
+        <w:t>analysis. Statistics in medicine, 34(13), 2116-2127.</w:t>
+      </w:r>
     </w:p>
     <w:p>
       <w:pPr>
@@ -14522,7 +15209,7 @@
         <w:rPr>
           <w:rFonts w:ascii="Arial" w:hAnsi="Arial" w:cs="Arial"/>
         </w:rPr>
-        <w:t>Thompson, S. G., &amp; Sharp, S. J. (1999). Explaining heterogeneity in meta-analysis: A comparison of methods. Statistics in Medicine, 18(20), 2693–2708.</w:t>
+        <w:t>Moreno, S. G., Sutton, A. J., Ades, A. E., Stanley, T. D., Abrams, K. R., Peters, J. L., et al. (2009a). Assessment of regression-based methods to adjust for publication bias through a comprehensive simulation study. BMC Med. Res. Methodol. 9, 1–17. doi: 10.1186/1471-2288-9-2</w:t>
       </w:r>
     </w:p>
     <w:p>
@@ -14546,19 +15233,7 @@
         <w:rPr>
           <w:rFonts w:ascii="Arial" w:hAnsi="Arial" w:cs="Arial"/>
         </w:rPr>
-        <w:t>Stanley, T. D., &amp; Doucouliagos, H. (2015). Neither fixed nor random: weighted least squares meta</w:t>
-      </w:r>
-      <w:r>
-        <w:rPr>
-          <w:rFonts w:ascii="Cambria Math" w:hAnsi="Cambria Math" w:cs="Cambria Math"/>
-        </w:rPr>
-        <w:t>‐</w:t>
-      </w:r>
-      <w:r>
-        <w:rPr>
-          <w:rFonts w:ascii="Arial" w:hAnsi="Arial" w:cs="Arial"/>
-        </w:rPr>
-        <w:t>analysis. Statistics in medicine, 34(13), 2116-2127.</w:t>
+        <w:t>Rücker, G., Carpenter, J. R., and Schwarzer, G. (2011a). Detecting and adjusting for small-study effects in meta-analysis. Biom. J. 52, 351–368. doi: 10.1002/bimj.201000151</w:t>
       </w:r>
     </w:p>
     <w:p>
@@ -14582,7 +15257,7 @@
         <w:rPr>
           <w:rFonts w:ascii="Arial" w:hAnsi="Arial" w:cs="Arial"/>
         </w:rPr>
-        <w:t>Moreno, S. G., Sutton, A. J., Ades, A. E., Stanley, T. D., Abrams, K. R., Peters, J. L., et al. (2009a). Assessment of regression-based methods to adjust for publication bias through a comprehensive simulation study. BMC Med. Res. Methodol. 9, 1–17. doi: 10.1186/1471-2288-9-2</w:t>
+        <w:t>Stanley, T. D., and Doucouliagos, H. (2013). Meta-regression approximations to reduce publication selection bias. Res. Synth. Methods 5, 60–78. doi: 10.1002/jrsm.1095</w:t>
       </w:r>
     </w:p>
     <w:p>
@@ -14599,55 +15274,7 @@
         <w:pStyle w:val="Normal1"/>
         <w:contextualSpacing/>
         <w:rPr>
-          <w:rFonts w:ascii="Arial" w:hAnsi="Arial" w:cs="Arial"/>
-        </w:rPr>
-      </w:pPr>
-      <w:r>
-        <w:rPr>
-          <w:rFonts w:ascii="Arial" w:hAnsi="Arial" w:cs="Arial"/>
-        </w:rPr>
-        <w:t>Rücker, G., Carpenter, J. R., and Schwarzer, G. (2011a). Detecting and adjusting for small-study effects in meta-analysis. Biom. J. 52, 351–368. doi: 10.1002/bimj.201000151</w:t>
-      </w:r>
-    </w:p>
-    <w:p>
-      <w:pPr>
-        <w:pStyle w:val="Normal1"/>
-        <w:contextualSpacing/>
-        <w:rPr>
-          <w:rFonts w:ascii="Arial" w:hAnsi="Arial" w:cs="Arial"/>
-        </w:rPr>
-      </w:pPr>
-    </w:p>
-    <w:p>
-      <w:pPr>
-        <w:pStyle w:val="Normal1"/>
-        <w:contextualSpacing/>
-        <w:rPr>
-          <w:rFonts w:ascii="Arial" w:hAnsi="Arial" w:cs="Arial"/>
-        </w:rPr>
-      </w:pPr>
-      <w:r>
-        <w:rPr>
-          <w:rFonts w:ascii="Arial" w:hAnsi="Arial" w:cs="Arial"/>
-        </w:rPr>
-        <w:t>Stanley, T. D., and Doucouliagos, H. (2013). Meta-regression approximations to reduce publication selection bias. Res. Synth. Methods 5, 60–78. doi: 10.1002/jrsm.1095</w:t>
-      </w:r>
-    </w:p>
-    <w:p>
-      <w:pPr>
-        <w:pStyle w:val="Normal1"/>
-        <w:contextualSpacing/>
-        <w:rPr>
-          <w:rFonts w:ascii="Arial" w:hAnsi="Arial" w:cs="Arial"/>
-        </w:rPr>
-      </w:pPr>
-    </w:p>
-    <w:p>
-      <w:pPr>
-        <w:pStyle w:val="Normal1"/>
-        <w:contextualSpacing/>
-        <w:rPr>
-          <w:ins w:id="39" w:author="Felix Schönbrodt" w:date="2016-11-11T10:06:00Z"/>
+          <w:ins w:id="43" w:author="Felix Schönbrodt" w:date="2016-11-11T10:06:00Z"/>
           <w:rFonts w:ascii="Arial" w:hAnsi="Arial" w:cs="Arial"/>
         </w:rPr>
       </w:pPr>
@@ -14657,7 +15284,7 @@
         </w:rPr>
         <w:t xml:space="preserve">Simonsohn, U., Nelson, L. D., and Simmons, J. P. (2014b). P-Curve and Effect Size: Correcting for Publication Bias Using Only Significant Results. Available online at SSRN:http://ssrn.com/abstract=2377290 or </w:t>
       </w:r>
-      <w:ins w:id="40" w:author="Felix Schönbrodt" w:date="2016-11-11T10:06:00Z">
+      <w:ins w:id="44" w:author="Felix Schönbrodt" w:date="2016-11-11T10:06:00Z">
         <w:r>
           <w:rPr>
             <w:rFonts w:ascii="Arial" w:hAnsi="Arial" w:cs="Arial"/>
@@ -14677,7 +15304,7 @@
         </w:rPr>
         <w:instrText>http://dx.doi.org/10.2139/ssrn.2377290</w:instrText>
       </w:r>
-      <w:ins w:id="41" w:author="Felix Schönbrodt" w:date="2016-11-11T10:06:00Z">
+      <w:ins w:id="45" w:author="Felix Schönbrodt" w:date="2016-11-11T10:06:00Z">
         <w:r>
           <w:rPr>
             <w:rFonts w:ascii="Arial" w:hAnsi="Arial" w:cs="Arial"/>
@@ -14698,7 +15325,7 @@
         </w:rPr>
         <w:t>http://dx.doi.org/10.2139/ssrn.2377290</w:t>
       </w:r>
-      <w:ins w:id="42" w:author="Felix Schönbrodt" w:date="2016-11-11T10:06:00Z">
+      <w:ins w:id="46" w:author="Felix Schönbrodt" w:date="2016-11-11T10:06:00Z">
         <w:r>
           <w:rPr>
             <w:rFonts w:ascii="Arial" w:hAnsi="Arial" w:cs="Arial"/>
@@ -14712,7 +15339,7 @@
         <w:pStyle w:val="Normal1"/>
         <w:contextualSpacing/>
         <w:rPr>
-          <w:ins w:id="43" w:author="Felix Schönbrodt" w:date="2016-11-11T10:06:00Z"/>
+          <w:ins w:id="47" w:author="Felix Schönbrodt" w:date="2016-11-11T10:06:00Z"/>
           <w:rFonts w:ascii="Arial" w:hAnsi="Arial" w:cs="Arial"/>
         </w:rPr>
       </w:pPr>
@@ -14722,18 +15349,18 @@
         <w:pStyle w:val="Normal1"/>
         <w:contextualSpacing/>
         <w:rPr>
-          <w:ins w:id="44" w:author="Felix Schönbrodt" w:date="2016-11-11T10:06:00Z"/>
-          <w:rFonts w:ascii="Arial" w:hAnsi="Arial" w:cs="Arial"/>
-          <w:rPrChange w:id="45" w:author="Felix Schönbrodt" w:date="2016-11-18T10:29:00Z">
+          <w:ins w:id="48" w:author="Felix Schönbrodt" w:date="2016-11-11T10:06:00Z"/>
+          <w:rFonts w:ascii="Arial" w:hAnsi="Arial" w:cs="Arial"/>
+          <w:rPrChange w:id="49" w:author="Felix Schönbrodt" w:date="2016-11-18T10:29:00Z">
             <w:rPr>
-              <w:ins w:id="46" w:author="Felix Schönbrodt" w:date="2016-11-11T10:06:00Z"/>
+              <w:ins w:id="50" w:author="Felix Schönbrodt" w:date="2016-11-11T10:06:00Z"/>
               <w:rFonts w:ascii="Arial" w:hAnsi="Arial" w:cs="Arial"/>
               <w:lang w:val="de-DE"/>
             </w:rPr>
           </w:rPrChange>
         </w:rPr>
       </w:pPr>
-      <w:ins w:id="47" w:author="Felix Schönbrodt" w:date="2016-11-11T10:06:00Z">
+      <w:ins w:id="51" w:author="Felix Schönbrodt" w:date="2016-11-11T10:06:00Z">
         <w:r>
           <w:rPr>
             <w:rFonts w:ascii="Arial" w:hAnsi="Arial" w:cs="Arial"/>
@@ -14744,7 +15371,7 @@
         <w:r>
           <w:rPr>
             <w:rFonts w:ascii="Arial" w:hAnsi="Arial" w:cs="Arial"/>
-            <w:rPrChange w:id="48" w:author="Felix Schönbrodt" w:date="2016-11-18T10:29:00Z">
+            <w:rPrChange w:id="52" w:author="Felix Schönbrodt" w:date="2016-11-18T10:29:00Z">
               <w:rPr>
                 <w:rFonts w:ascii="Arial" w:hAnsi="Arial" w:cs="Arial"/>
                 <w:lang w:val="de-DE"/>
@@ -14758,7 +15385,7 @@
             <w:rFonts w:ascii="Arial" w:hAnsi="Arial" w:cs="Arial"/>
             <w:i/>
             <w:iCs/>
-            <w:rPrChange w:id="49" w:author="Felix Schönbrodt" w:date="2016-11-18T10:29:00Z">
+            <w:rPrChange w:id="53" w:author="Felix Schönbrodt" w:date="2016-11-18T10:29:00Z">
               <w:rPr>
                 <w:rFonts w:ascii="Arial" w:hAnsi="Arial" w:cs="Arial"/>
                 <w:i/>
@@ -14772,7 +15399,7 @@
         <w:r>
           <w:rPr>
             <w:rFonts w:ascii="Arial" w:hAnsi="Arial" w:cs="Arial"/>
-            <w:rPrChange w:id="50" w:author="Felix Schönbrodt" w:date="2016-11-18T10:29:00Z">
+            <w:rPrChange w:id="54" w:author="Felix Schönbrodt" w:date="2016-11-18T10:29:00Z">
               <w:rPr>
                 <w:rFonts w:ascii="Arial" w:hAnsi="Arial" w:cs="Arial"/>
                 <w:lang w:val="de-DE"/>
@@ -14788,11 +15415,11 @@
         <w:pStyle w:val="Normal1"/>
         <w:contextualSpacing/>
         <w:rPr>
-          <w:ins w:id="51" w:author="Felix Schönbrodt" w:date="2016-11-11T10:06:00Z"/>
-          <w:rFonts w:ascii="Arial" w:hAnsi="Arial" w:cs="Arial"/>
-          <w:rPrChange w:id="52" w:author="Felix Schönbrodt" w:date="2016-11-18T10:29:00Z">
+          <w:ins w:id="55" w:author="Felix Schönbrodt" w:date="2016-11-11T10:06:00Z"/>
+          <w:rFonts w:ascii="Arial" w:hAnsi="Arial" w:cs="Arial"/>
+          <w:rPrChange w:id="56" w:author="Felix Schönbrodt" w:date="2016-11-18T10:29:00Z">
             <w:rPr>
-              <w:ins w:id="53" w:author="Felix Schönbrodt" w:date="2016-11-11T10:06:00Z"/>
+              <w:ins w:id="57" w:author="Felix Schönbrodt" w:date="2016-11-11T10:06:00Z"/>
               <w:rFonts w:ascii="Arial" w:hAnsi="Arial" w:cs="Arial"/>
               <w:lang w:val="de-DE"/>
             </w:rPr>
@@ -14805,11 +15432,11 @@
         <w:pStyle w:val="Normal1"/>
         <w:contextualSpacing/>
         <w:rPr>
-          <w:ins w:id="54" w:author="Felix Schönbrodt" w:date="2016-11-11T10:06:00Z"/>
-          <w:rFonts w:ascii="Arial" w:hAnsi="Arial" w:cs="Arial"/>
-        </w:rPr>
-      </w:pPr>
-      <w:ins w:id="55" w:author="Felix Schönbrodt" w:date="2016-11-11T10:06:00Z">
+          <w:ins w:id="58" w:author="Felix Schönbrodt" w:date="2016-11-11T10:06:00Z"/>
+          <w:rFonts w:ascii="Arial" w:hAnsi="Arial" w:cs="Arial"/>
+        </w:rPr>
+      </w:pPr>
+      <w:ins w:id="59" w:author="Felix Schönbrodt" w:date="2016-11-11T10:06:00Z">
         <w:r>
           <w:rPr>
             <w:rFonts w:ascii="Arial" w:hAnsi="Arial" w:cs="Arial"/>
@@ -14851,7 +15478,7 @@
         <w:pStyle w:val="Normal1"/>
         <w:contextualSpacing/>
         <w:rPr>
-          <w:ins w:id="56" w:author="Felix Schönbrodt" w:date="2016-11-11T10:15:00Z"/>
+          <w:ins w:id="60" w:author="Felix Schönbrodt" w:date="2016-11-11T10:15:00Z"/>
           <w:rFonts w:ascii="Arial" w:hAnsi="Arial" w:cs="Arial"/>
           <w:lang w:val="de-DE"/>
         </w:rPr>
@@ -14862,11 +15489,11 @@
         <w:pStyle w:val="Normal1"/>
         <w:contextualSpacing/>
         <w:rPr>
-          <w:ins w:id="57" w:author="Felix Schönbrodt" w:date="2016-11-11T10:15:00Z"/>
-          <w:rFonts w:ascii="Arial" w:hAnsi="Arial" w:cs="Arial"/>
-        </w:rPr>
-      </w:pPr>
-      <w:ins w:id="58" w:author="Felix Schönbrodt" w:date="2016-11-11T10:15:00Z">
+          <w:ins w:id="61" w:author="Felix Schönbrodt" w:date="2016-11-11T10:15:00Z"/>
+          <w:rFonts w:ascii="Arial" w:hAnsi="Arial" w:cs="Arial"/>
+        </w:rPr>
+      </w:pPr>
+      <w:ins w:id="62" w:author="Felix Schönbrodt" w:date="2016-11-11T10:15:00Z">
         <w:r>
           <w:rPr>
             <w:rFonts w:ascii="Arial" w:hAnsi="Arial" w:cs="Arial"/>
@@ -14908,7 +15535,7 @@
         <w:pStyle w:val="Normal1"/>
         <w:contextualSpacing/>
         <w:rPr>
-          <w:ins w:id="59" w:author="Felix Schönbrodt" w:date="2016-11-11T10:15:00Z"/>
+          <w:ins w:id="63" w:author="Felix Schönbrodt" w:date="2016-11-11T10:15:00Z"/>
           <w:rFonts w:ascii="Arial" w:hAnsi="Arial" w:cs="Arial"/>
           <w:lang w:val="de-DE"/>
         </w:rPr>
@@ -14919,11 +15546,11 @@
         <w:pStyle w:val="Normal1"/>
         <w:contextualSpacing/>
         <w:rPr>
-          <w:ins w:id="60" w:author="Felix Schönbrodt" w:date="2016-11-11T14:31:00Z"/>
-          <w:rFonts w:ascii="Arial" w:hAnsi="Arial" w:cs="Arial"/>
-        </w:rPr>
-      </w:pPr>
-      <w:ins w:id="61" w:author="Felix Schönbrodt" w:date="2016-11-11T10:16:00Z">
+          <w:ins w:id="64" w:author="Felix Schönbrodt" w:date="2016-11-11T14:31:00Z"/>
+          <w:rFonts w:ascii="Arial" w:hAnsi="Arial" w:cs="Arial"/>
+        </w:rPr>
+      </w:pPr>
+      <w:ins w:id="65" w:author="Felix Schönbrodt" w:date="2016-11-11T10:16:00Z">
         <w:r>
           <w:rPr>
             <w:rFonts w:ascii="Arial" w:hAnsi="Arial" w:cs="Arial"/>
@@ -14965,7 +15592,7 @@
         <w:pStyle w:val="Normal1"/>
         <w:contextualSpacing/>
         <w:rPr>
-          <w:ins w:id="62" w:author="Felix Schönbrodt" w:date="2016-11-11T14:31:00Z"/>
+          <w:ins w:id="66" w:author="Felix Schönbrodt" w:date="2016-11-11T14:31:00Z"/>
           <w:rFonts w:ascii="Arial" w:hAnsi="Arial" w:cs="Arial"/>
         </w:rPr>
       </w:pPr>
@@ -14975,18 +15602,18 @@
         <w:pStyle w:val="Normal1"/>
         <w:contextualSpacing/>
         <w:rPr>
-          <w:ins w:id="63" w:author="Felix Schönbrodt" w:date="2016-11-11T14:31:00Z"/>
-          <w:rFonts w:ascii="Arial" w:hAnsi="Arial" w:cs="Arial"/>
-          <w:rPrChange w:id="64" w:author="Felix Schönbrodt" w:date="2016-11-18T10:29:00Z">
+          <w:ins w:id="67" w:author="Felix Schönbrodt" w:date="2016-11-11T14:31:00Z"/>
+          <w:rFonts w:ascii="Arial" w:hAnsi="Arial" w:cs="Arial"/>
+          <w:rPrChange w:id="68" w:author="Felix Schönbrodt" w:date="2016-11-18T10:29:00Z">
             <w:rPr>
-              <w:ins w:id="65" w:author="Felix Schönbrodt" w:date="2016-11-11T14:31:00Z"/>
+              <w:ins w:id="69" w:author="Felix Schönbrodt" w:date="2016-11-11T14:31:00Z"/>
               <w:rFonts w:ascii="Arial" w:hAnsi="Arial" w:cs="Arial"/>
               <w:lang w:val="de-DE"/>
             </w:rPr>
           </w:rPrChange>
         </w:rPr>
       </w:pPr>
-      <w:ins w:id="66" w:author="Felix Schönbrodt" w:date="2016-11-11T14:31:00Z">
+      <w:ins w:id="70" w:author="Felix Schönbrodt" w:date="2016-11-11T14:31:00Z">
         <w:r>
           <w:rPr>
             <w:rFonts w:ascii="Arial" w:hAnsi="Arial" w:cs="Arial"/>
@@ -14999,7 +15626,7 @@
             <w:rFonts w:ascii="Arial" w:hAnsi="Arial" w:cs="Arial"/>
             <w:i/>
             <w:iCs/>
-            <w:rPrChange w:id="67" w:author="Felix Schönbrodt" w:date="2016-11-18T10:29:00Z">
+            <w:rPrChange w:id="71" w:author="Felix Schönbrodt" w:date="2016-11-18T10:29:00Z">
               <w:rPr>
                 <w:rFonts w:ascii="Arial" w:hAnsi="Arial" w:cs="Arial"/>
                 <w:i/>
@@ -15013,7 +15640,7 @@
         <w:r>
           <w:rPr>
             <w:rFonts w:ascii="Arial" w:hAnsi="Arial" w:cs="Arial"/>
-            <w:rPrChange w:id="68" w:author="Felix Schönbrodt" w:date="2016-11-18T10:29:00Z">
+            <w:rPrChange w:id="72" w:author="Felix Schönbrodt" w:date="2016-11-18T10:29:00Z">
               <w:rPr>
                 <w:rFonts w:ascii="Arial" w:hAnsi="Arial" w:cs="Arial"/>
                 <w:lang w:val="de-DE"/>
@@ -15027,7 +15654,7 @@
             <w:rFonts w:ascii="Arial" w:hAnsi="Arial" w:cs="Arial"/>
             <w:i/>
             <w:iCs/>
-            <w:rPrChange w:id="69" w:author="Felix Schönbrodt" w:date="2016-11-18T10:29:00Z">
+            <w:rPrChange w:id="73" w:author="Felix Schönbrodt" w:date="2016-11-18T10:29:00Z">
               <w:rPr>
                 <w:rFonts w:ascii="Arial" w:hAnsi="Arial" w:cs="Arial"/>
                 <w:i/>
@@ -15041,7 +15668,7 @@
         <w:r>
           <w:rPr>
             <w:rFonts w:ascii="Arial" w:hAnsi="Arial" w:cs="Arial"/>
-            <w:rPrChange w:id="70" w:author="Felix Schönbrodt" w:date="2016-11-18T10:29:00Z">
+            <w:rPrChange w:id="74" w:author="Felix Schönbrodt" w:date="2016-11-18T10:29:00Z">
               <w:rPr>
                 <w:rFonts w:ascii="Arial" w:hAnsi="Arial" w:cs="Arial"/>
                 <w:lang w:val="de-DE"/>
@@ -15057,7 +15684,7 @@
         <w:pStyle w:val="Normal1"/>
         <w:contextualSpacing/>
         <w:rPr>
-          <w:ins w:id="71" w:author="Felix Schönbrodt" w:date="2016-11-11T10:16:00Z"/>
+          <w:ins w:id="75" w:author="Felix Schönbrodt" w:date="2016-11-11T10:16:00Z"/>
           <w:rFonts w:ascii="Arial" w:hAnsi="Arial" w:cs="Arial"/>
         </w:rPr>
       </w:pPr>
@@ -15067,11 +15694,11 @@
         <w:pStyle w:val="Normal1"/>
         <w:contextualSpacing/>
         <w:rPr>
-          <w:ins w:id="72" w:author="Felix Schönbrodt" w:date="2016-11-14T14:44:00Z"/>
-          <w:rFonts w:ascii="Arial" w:hAnsi="Arial" w:cs="Arial"/>
-        </w:rPr>
-      </w:pPr>
-      <w:ins w:id="73" w:author="Felix Schönbrodt" w:date="2016-11-14T14:44:00Z">
+          <w:ins w:id="76" w:author="Felix Schönbrodt" w:date="2016-11-14T14:44:00Z"/>
+          <w:rFonts w:ascii="Arial" w:hAnsi="Arial" w:cs="Arial"/>
+        </w:rPr>
+      </w:pPr>
+      <w:ins w:id="77" w:author="Felix Schönbrodt" w:date="2016-11-14T14:44:00Z">
         <w:r>
           <w:rPr>
             <w:rFonts w:ascii="Arial" w:hAnsi="Arial" w:cs="Arial"/>
@@ -15113,18 +15740,18 @@
         <w:pStyle w:val="Normal1"/>
         <w:contextualSpacing/>
         <w:rPr>
-          <w:ins w:id="74" w:author="Felix Schönbrodt" w:date="2016-11-11T10:06:00Z"/>
-          <w:rFonts w:ascii="Arial" w:hAnsi="Arial" w:cs="Arial"/>
-          <w:rPrChange w:id="75" w:author="Felix Schönbrodt" w:date="2016-11-17T11:08:00Z">
+          <w:ins w:id="78" w:author="Felix Schönbrodt" w:date="2016-11-11T10:06:00Z"/>
+          <w:rFonts w:ascii="Arial" w:hAnsi="Arial" w:cs="Arial"/>
+          <w:rPrChange w:id="79" w:author="Felix Schönbrodt" w:date="2016-11-17T11:08:00Z">
             <w:rPr>
-              <w:ins w:id="76" w:author="Felix Schönbrodt" w:date="2016-11-11T10:06:00Z"/>
+              <w:ins w:id="80" w:author="Felix Schönbrodt" w:date="2016-11-11T10:06:00Z"/>
               <w:rFonts w:ascii="Arial" w:hAnsi="Arial" w:cs="Arial"/>
               <w:lang w:val="de-DE"/>
             </w:rPr>
           </w:rPrChange>
         </w:rPr>
       </w:pPr>
-      <w:ins w:id="77" w:author="Felix Schönbrodt" w:date="2016-11-17T11:08:00Z">
+      <w:ins w:id="81" w:author="Felix Schönbrodt" w:date="2016-11-17T11:08:00Z">
         <w:r>
           <w:rPr>
             <w:rFonts w:ascii="Arial" w:hAnsi="Arial" w:cs="Arial"/>
@@ -15175,24 +15802,23 @@
         <w:pStyle w:val="Normal1"/>
         <w:contextualSpacing/>
         <w:rPr>
-          <w:ins w:id="78" w:author="Felix Schönbrodt" w:date="2016-11-17T17:27:00Z"/>
+          <w:ins w:id="82" w:author="Felix Schönbrodt" w:date="2016-11-17T17:27:00Z"/>
           <w:rFonts w:ascii="Arial" w:hAnsi="Arial" w:cs="Arial"/>
           <w:lang w:val="de-DE"/>
         </w:rPr>
       </w:pPr>
-      <w:ins w:id="79" w:author="Felix Schönbrodt" w:date="2016-11-17T11:38:00Z">
+      <w:ins w:id="83" w:author="Felix Schönbrodt" w:date="2016-11-17T11:38:00Z">
         <w:r>
           <w:rPr>
             <w:rFonts w:ascii="Arial" w:hAnsi="Arial" w:cs="Arial"/>
             <w:lang w:val="de-DE"/>
           </w:rPr>
-          <w:lastRenderedPageBreak/>
           <w:t xml:space="preserve">van Assen, M. A. L. M., van Aert, R. C. M., &amp; Wicherts, J. M. (2015). </w:t>
         </w:r>
         <w:r>
           <w:rPr>
             <w:rFonts w:ascii="Arial" w:hAnsi="Arial" w:cs="Arial"/>
-            <w:rPrChange w:id="80" w:author="Felix Schönbrodt" w:date="2016-11-18T10:29:00Z">
+            <w:rPrChange w:id="84" w:author="Felix Schönbrodt" w:date="2016-11-18T10:29:00Z">
               <w:rPr>
                 <w:rFonts w:ascii="Arial" w:hAnsi="Arial" w:cs="Arial"/>
                 <w:lang w:val="de-DE"/>
@@ -15240,7 +15866,7 @@
         <w:pStyle w:val="Normal1"/>
         <w:contextualSpacing/>
         <w:rPr>
-          <w:ins w:id="81" w:author="Felix Schönbrodt" w:date="2016-11-17T17:27:00Z"/>
+          <w:ins w:id="85" w:author="Felix Schönbrodt" w:date="2016-11-17T17:27:00Z"/>
           <w:rFonts w:ascii="Arial" w:hAnsi="Arial" w:cs="Arial"/>
           <w:lang w:val="de-DE"/>
         </w:rPr>
@@ -15251,21 +15877,22 @@
         <w:pStyle w:val="Normal1"/>
         <w:contextualSpacing/>
         <w:rPr>
-          <w:ins w:id="82" w:author="Felix Schönbrodt" w:date="2016-11-17T17:27:00Z"/>
-          <w:rFonts w:ascii="Arial" w:hAnsi="Arial" w:cs="Arial"/>
-        </w:rPr>
-      </w:pPr>
-      <w:ins w:id="83" w:author="Felix Schönbrodt" w:date="2016-11-17T17:27:00Z">
+          <w:ins w:id="86" w:author="Felix Schönbrodt" w:date="2016-11-17T17:27:00Z"/>
+          <w:rFonts w:ascii="Arial" w:hAnsi="Arial" w:cs="Arial"/>
+        </w:rPr>
+      </w:pPr>
+      <w:ins w:id="87" w:author="Felix Schönbrodt" w:date="2016-11-17T17:27:00Z">
         <w:r>
           <w:rPr>
             <w:rFonts w:ascii="Arial" w:hAnsi="Arial" w:cs="Arial"/>
             <w:lang w:val="de-DE"/>
-            <w:rPrChange w:id="84" w:author="Felix Schönbrodt" w:date="2016-11-18T08:21:00Z">
+            <w:rPrChange w:id="88" w:author="Felix Schönbrodt" w:date="2016-11-18T08:21:00Z">
               <w:rPr>
                 <w:rFonts w:ascii="Arial" w:hAnsi="Arial" w:cs="Arial"/>
               </w:rPr>
             </w:rPrChange>
           </w:rPr>
+          <w:lastRenderedPageBreak/>
           <w:t xml:space="preserve">Bayarri, M. J., Benjamin, D. J., Berger, J. O., &amp; Sellke, T. M. (2016). </w:t>
         </w:r>
         <w:r>
@@ -15309,7 +15936,7 @@
         <w:pStyle w:val="Normal1"/>
         <w:contextualSpacing/>
         <w:rPr>
-          <w:ins w:id="85" w:author="Felix Schönbrodt" w:date="2016-11-17T11:38:00Z"/>
+          <w:ins w:id="89" w:author="Felix Schönbrodt" w:date="2016-11-17T11:38:00Z"/>
           <w:rFonts w:ascii="Arial" w:hAnsi="Arial" w:cs="Arial"/>
           <w:lang w:val="de-DE"/>
         </w:rPr>
@@ -15388,7 +16015,7 @@
 </file>
 
 <file path=word/comments.xml><?xml version="1.0" encoding="utf-8"?>
-<w:comments xmlns:wpc="http://schemas.microsoft.com/office/word/2010/wordprocessingCanvas" xmlns:mc="http://schemas.openxmlformats.org/markup-compatibility/2006" xmlns:o="urn:schemas-microsoft-com:office:office" xmlns:r="http://schemas.openxmlformats.org/officeDocument/2006/relationships" xmlns:m="http://schemas.openxmlformats.org/officeDocument/2006/math" xmlns:v="urn:schemas-microsoft-com:vml" xmlns:wp14="http://schemas.microsoft.com/office/word/2010/wordprocessingDrawing" xmlns:wp="http://schemas.openxmlformats.org/drawingml/2006/wordprocessingDrawing" xmlns:w10="urn:schemas-microsoft-com:office:word" xmlns:w="http://schemas.openxmlformats.org/wordprocessingml/2006/main" xmlns:w14="http://schemas.microsoft.com/office/word/2010/wordml" xmlns:wpg="http://schemas.microsoft.com/office/word/2010/wordprocessingGroup" xmlns:wpi="http://schemas.microsoft.com/office/word/2010/wordprocessingInk" xmlns:wne="http://schemas.microsoft.com/office/word/2006/wordml" xmlns:wps="http://schemas.microsoft.com/office/word/2010/wordprocessingShape" mc:Ignorable="w14 wp14">
+<w:comments xmlns:wpc="http://schemas.microsoft.com/office/word/2010/wordprocessingCanvas" xmlns:cx="http://schemas.microsoft.com/office/drawing/2014/chartex" xmlns:cx1="http://schemas.microsoft.com/office/drawing/2015/9/8/chartex" xmlns:mc="http://schemas.openxmlformats.org/markup-compatibility/2006" xmlns:o="urn:schemas-microsoft-com:office:office" xmlns:r="http://schemas.openxmlformats.org/officeDocument/2006/relationships" xmlns:m="http://schemas.openxmlformats.org/officeDocument/2006/math" xmlns:v="urn:schemas-microsoft-com:vml" xmlns:wp14="http://schemas.microsoft.com/office/word/2010/wordprocessingDrawing" xmlns:wp="http://schemas.openxmlformats.org/drawingml/2006/wordprocessingDrawing" xmlns:w10="urn:schemas-microsoft-com:office:word" xmlns:w="http://schemas.openxmlformats.org/wordprocessingml/2006/main" xmlns:w14="http://schemas.microsoft.com/office/word/2010/wordml" xmlns:w15="http://schemas.microsoft.com/office/word/2012/wordml" xmlns:w16se="http://schemas.microsoft.com/office/word/2015/wordml/symex" xmlns:wpg="http://schemas.microsoft.com/office/word/2010/wordprocessingGroup" xmlns:wpi="http://schemas.microsoft.com/office/word/2010/wordprocessingInk" xmlns:wne="http://schemas.microsoft.com/office/word/2006/wordml" xmlns:wps="http://schemas.microsoft.com/office/word/2010/wordprocessingShape" mc:Ignorable="w14 w15 w16se wp14">
   <w:comment w:id="0" w:author="Hilgard, Joseph" w:date="2017-04-06T16:03:00Z" w:initials="HJ">
     <w:p>
       <w:pPr>
@@ -15767,7 +16394,23 @@
       </w:r>
     </w:p>
   </w:comment>
-  <w:comment w:id="15" w:author="Joe" w:date="2016-12-11T16:48:00Z" w:initials="J">
+  <w:comment w:id="15" w:author="Hilgard, Joseph" w:date="2017-04-11T13:50:00Z" w:initials="HJ">
+    <w:p>
+      <w:pPr>
+        <w:pStyle w:val="CommentText"/>
+      </w:pPr>
+      <w:r>
+        <w:rPr>
+          <w:rStyle w:val="CommentReference"/>
+        </w:rPr>
+        <w:annotationRef/>
+      </w:r>
+      <w:r>
+        <w:t>Check this</w:t>
+      </w:r>
+    </w:p>
+  </w:comment>
+  <w:comment w:id="16" w:author="Joe" w:date="2016-12-11T16:48:00Z" w:initials="J">
     <w:p>
       <w:pPr>
         <w:rPr>
@@ -15862,7 +16505,7 @@
       </w:pPr>
     </w:p>
   </w:comment>
-  <w:comment w:id="16" w:author="Joe" w:date="2016-12-11T16:48:00Z" w:initials="J">
+  <w:comment w:id="17" w:author="Joe" w:date="2016-12-11T16:48:00Z" w:initials="J">
     <w:p>
       <w:pPr>
         <w:rPr>
@@ -15888,42 +16531,6 @@
           <w:lang w:val="en-US"/>
         </w:rPr>
         <w:t>Sorry, I didn’t understand. As QRPs and heterogeneity increased, ME is always okay? Or always crummy? And increasing QRPs and heterogeneity cause undercoverage and variance?</w:t>
-      </w:r>
-    </w:p>
-    <w:p>
-      <w:pPr>
-        <w:rPr>
-          <w:lang w:val="en-US"/>
-        </w:rPr>
-      </w:pPr>
-    </w:p>
-  </w:comment>
-  <w:comment w:id="17" w:author="Joe" w:date="2016-12-11T16:48:00Z" w:initials="J">
-    <w:p>
-      <w:pPr>
-        <w:rPr>
-          <w:lang w:val="en-US"/>
-        </w:rPr>
-      </w:pPr>
-    </w:p>
-    <w:p>
-      <w:pPr>
-        <w:rPr>
-          <w:lang w:val="en-US"/>
-        </w:rPr>
-      </w:pPr>
-    </w:p>
-    <w:p>
-      <w:pPr>
-        <w:rPr>
-          <w:lang w:val="en-US"/>
-        </w:rPr>
-      </w:pPr>
-      <w:r>
-        <w:rPr>
-          <w:lang w:val="en-US"/>
-        </w:rPr>
-        <w:t>Ah, there we go. But that’s to be expected with PEESE, right? Although interesting to consider PEESE overestimating a nonzero effect.</w:t>
       </w:r>
     </w:p>
     <w:p>
@@ -15959,7 +16566,7 @@
         <w:rPr>
           <w:lang w:val="en-US"/>
         </w:rPr>
-        <w:t>Is this accurate?</w:t>
+        <w:t>Ah, there we go. But that’s to be expected with PEESE, right? Although interesting to consider PEESE overestimating a nonzero effect.</w:t>
       </w:r>
     </w:p>
     <w:p>
@@ -15995,7 +16602,7 @@
         <w:rPr>
           <w:lang w:val="en-US"/>
         </w:rPr>
-        <w:t>Awkward phrase – maybe more natural to say “performance was acceptable and even good with the rma, tf, and peese…”</w:t>
+        <w:t>Is this accurate?</w:t>
       </w:r>
     </w:p>
     <w:p>
@@ -16031,6 +16638,42 @@
         <w:rPr>
           <w:lang w:val="en-US"/>
         </w:rPr>
+        <w:t>Awkward phrase – maybe more natural to say “performance was acceptable and even good with the rma, tf, and peese…”</w:t>
+      </w:r>
+    </w:p>
+    <w:p>
+      <w:pPr>
+        <w:rPr>
+          <w:lang w:val="en-US"/>
+        </w:rPr>
+      </w:pPr>
+    </w:p>
+  </w:comment>
+  <w:comment w:id="21" w:author="Joe" w:date="2016-12-11T16:48:00Z" w:initials="J">
+    <w:p>
+      <w:pPr>
+        <w:rPr>
+          <w:lang w:val="en-US"/>
+        </w:rPr>
+      </w:pPr>
+    </w:p>
+    <w:p>
+      <w:pPr>
+        <w:rPr>
+          <w:lang w:val="en-US"/>
+        </w:rPr>
+      </w:pPr>
+    </w:p>
+    <w:p>
+      <w:pPr>
+        <w:rPr>
+          <w:lang w:val="en-US"/>
+        </w:rPr>
+      </w:pPr>
+      <w:r>
+        <w:rPr>
+          <w:lang w:val="en-US"/>
+        </w:rPr>
         <w:t>Huh! Does this depend on QRPs or T</w:t>
       </w:r>
       <w:r>
@@ -16055,7 +16698,7 @@
       </w:pPr>
     </w:p>
   </w:comment>
-  <w:comment w:id="21" w:author="Joe" w:date="2016-12-11T16:48:00Z" w:initials="J">
+  <w:comment w:id="22" w:author="Joe" w:date="2016-12-11T16:48:00Z" w:initials="J">
     <w:p>
       <w:pPr>
         <w:rPr>
@@ -16091,7 +16734,7 @@
       </w:pPr>
     </w:p>
   </w:comment>
-  <w:comment w:id="22" w:author="Joe" w:date="2016-12-11T16:48:00Z" w:initials="J">
+  <w:comment w:id="23" w:author="Joe" w:date="2016-12-11T16:48:00Z" w:initials="J">
     <w:p>
       <w:pPr>
         <w:rPr>
@@ -16127,40 +16770,17 @@
       </w:pPr>
     </w:p>
   </w:comment>
-  <w:comment w:id="24" w:author="Joe" w:date="2016-12-11T16:48:00Z" w:initials="J">
-    <w:p>
-      <w:pPr>
-        <w:rPr>
-          <w:lang w:val="en-US"/>
-        </w:rPr>
-      </w:pPr>
-    </w:p>
-    <w:p>
-      <w:pPr>
-        <w:rPr>
-          <w:lang w:val="en-US"/>
-        </w:rPr>
-      </w:pPr>
-    </w:p>
-    <w:p>
-      <w:pPr>
-        <w:rPr>
-          <w:lang w:val="en-US"/>
-        </w:rPr>
-      </w:pPr>
-      <w:r>
-        <w:rPr>
-          <w:lang w:val="en-US"/>
-        </w:rPr>
-        <w:t>Would it be accurate to say “No single method performed best across levels of d and T” ?</w:t>
-      </w:r>
-    </w:p>
-    <w:p>
-      <w:pPr>
-        <w:rPr>
-          <w:lang w:val="en-US"/>
-        </w:rPr>
-      </w:pPr>
+  <w:comment w:id="24" w:author="Hilgard, Joseph" w:date="2017-04-11T13:52:00Z" w:initials="HJ">
+    <w:p>
+      <w:pPr>
+        <w:pStyle w:val="CommentText"/>
+      </w:pPr>
+      <w:r>
+        <w:rPr>
+          <w:rStyle w:val="CommentReference"/>
+        </w:rPr>
+        <w:annotationRef/>
+      </w:r>
     </w:p>
   </w:comment>
   <w:comment w:id="25" w:author="Joe" w:date="2016-12-11T16:48:00Z" w:initials="J">
@@ -16188,7 +16808,7 @@
         <w:rPr>
           <w:lang w:val="en-US"/>
         </w:rPr>
-        <w:t>For all methods? Or for a single particular method?</w:t>
+        <w:t>Would it be accurate to say “No single method performed best across levels of d and T” ?</w:t>
       </w:r>
     </w:p>
     <w:p>
@@ -16224,7 +16844,7 @@
         <w:rPr>
           <w:lang w:val="en-US"/>
         </w:rPr>
-        <w:t>I can live with that. I think at really high levels of tau it stops making sense to meta-analyze things – the studies are too different.</w:t>
+        <w:t>For all methods? Or for a single particular method?</w:t>
       </w:r>
     </w:p>
     <w:p>
@@ -16260,6 +16880,42 @@
         <w:rPr>
           <w:lang w:val="en-US"/>
         </w:rPr>
+        <w:t>I can live with that. I think at really high levels of tau it stops making sense to meta-analyze things – the studies are too different.</w:t>
+      </w:r>
+    </w:p>
+    <w:p>
+      <w:pPr>
+        <w:rPr>
+          <w:lang w:val="en-US"/>
+        </w:rPr>
+      </w:pPr>
+    </w:p>
+  </w:comment>
+  <w:comment w:id="28" w:author="Joe" w:date="2016-12-11T16:48:00Z" w:initials="J">
+    <w:p>
+      <w:pPr>
+        <w:rPr>
+          <w:lang w:val="en-US"/>
+        </w:rPr>
+      </w:pPr>
+    </w:p>
+    <w:p>
+      <w:pPr>
+        <w:rPr>
+          <w:lang w:val="en-US"/>
+        </w:rPr>
+      </w:pPr>
+    </w:p>
+    <w:p>
+      <w:pPr>
+        <w:rPr>
+          <w:lang w:val="en-US"/>
+        </w:rPr>
+      </w:pPr>
+      <w:r>
+        <w:rPr>
+          <w:lang w:val="en-US"/>
+        </w:rPr>
         <w:t xml:space="preserve">p-curve </w:t>
       </w:r>
       <w:r>
@@ -16284,7 +16940,7 @@
       </w:pPr>
     </w:p>
   </w:comment>
-  <w:comment w:id="28" w:author="Joe" w:date="2016-12-11T16:48:00Z" w:initials="J">
+  <w:comment w:id="29" w:author="Joe" w:date="2016-12-11T16:48:00Z" w:initials="J">
     <w:p>
       <w:pPr>
         <w:rPr>
@@ -16320,7 +16976,7 @@
       </w:pPr>
     </w:p>
   </w:comment>
-  <w:comment w:id="29" w:author="Evan Carter" w:date="2016-12-11T16:48:00Z" w:initials="EC">
+  <w:comment w:id="30" w:author="Evan Carter" w:date="2016-12-11T16:48:00Z" w:initials="EC">
     <w:p>
       <w:pPr>
         <w:rPr>
@@ -16356,7 +17012,7 @@
       </w:pPr>
     </w:p>
   </w:comment>
-  <w:comment w:id="30" w:author="Joe" w:date="2016-12-11T16:48:00Z" w:initials="J">
+  <w:comment w:id="31" w:author="Joe" w:date="2016-12-11T16:48:00Z" w:initials="J">
     <w:p>
       <w:pPr>
         <w:rPr>
@@ -16392,7 +17048,7 @@
       </w:pPr>
     </w:p>
   </w:comment>
-  <w:comment w:id="32" w:author="Hilgard, Joseph" w:date="2017-04-06T16:19:00Z" w:initials="HJ">
+  <w:comment w:id="33" w:author="Hilgard, Joseph" w:date="2017-04-06T16:19:00Z" w:initials="HJ">
     <w:p>
       <w:pPr>
         <w:pStyle w:val="CommentText"/>
@@ -16408,7 +17064,7 @@
       </w:r>
     </w:p>
   </w:comment>
-  <w:comment w:id="34" w:author="Joe" w:date="2016-12-11T16:48:00Z" w:initials="J">
+  <w:comment w:id="35" w:author="Hilgard, Joseph" w:date="2017-04-11T17:19:00Z" w:initials="HJ">
     <w:p>
       <w:pPr>
         <w:pStyle w:val="CommentText"/>
@@ -16420,7 +17076,54 @@
         <w:annotationRef/>
       </w:r>
       <w:r>
+        <w:t>I think its RMSE wasn’t bad though</w:t>
+      </w:r>
+    </w:p>
+  </w:comment>
+  <w:comment w:id="37" w:author="Joe" w:date="2016-12-11T16:48:00Z" w:initials="J">
+    <w:p>
+      <w:pPr>
+        <w:pStyle w:val="CommentText"/>
+      </w:pPr>
+      <w:r>
+        <w:rPr>
+          <w:rStyle w:val="CommentReference"/>
+        </w:rPr>
+        <w:annotationRef/>
+      </w:r>
+      <w:r>
         <w:t>double-chekc this</w:t>
+      </w:r>
+    </w:p>
+  </w:comment>
+  <w:comment w:id="38" w:author="Hilgard, Joseph" w:date="2017-04-11T17:02:00Z" w:initials="HJ">
+    <w:p>
+      <w:pPr>
+        <w:pStyle w:val="CommentText"/>
+      </w:pPr>
+      <w:r>
+        <w:t xml:space="preserve">I gotta say, even in the worst case scenario in their Table 8, the selection model still performs pretty commendably! It looks like the real thing to watch out for is when there’s no publication bias but selection model thinks there is because the distribution on </w:t>
+      </w:r>
+      <w:r>
+        <w:rPr>
+          <w:rFonts w:ascii="Times New Roman" w:hAnsi="Times New Roman" w:cs="Times New Roman"/>
+        </w:rPr>
+        <w:t>δ</w:t>
+      </w:r>
+      <w:r>
+        <w:t xml:space="preserve"> is wonky (bimodal, skewed, </w:t>
+      </w:r>
+      <w:r>
+        <w:br/>
+      </w:r>
+      <w:r>
+        <w:rPr>
+          <w:rStyle w:val="CommentReference"/>
+        </w:rPr>
+        <w:annotationRef/>
+      </w:r>
+      <w:r>
+        <w:t>https://doi.org/10.3102/10769986021004299</w:t>
       </w:r>
     </w:p>
   </w:comment>
@@ -16443,7 +17146,8 @@
   <w15:commentEx w15:paraId="2B00C4FB" w15:done="0"/>
   <w15:commentEx w15:paraId="3B3B7D0A" w15:done="0"/>
   <w15:commentEx w15:paraId="3FF8E4CB" w15:done="0"/>
-  <w15:commentEx w15:paraId="13463E3A" w15:done="0"/>
+  <w15:commentEx w15:paraId="0C388CE0" w15:done="0"/>
+  <w15:commentEx w15:paraId="4E91EB4A" w15:done="0"/>
   <w15:commentEx w15:paraId="516DFA15" w15:done="0"/>
   <w15:commentEx w15:paraId="44C3AE0F" w15:done="0"/>
   <w15:commentEx w15:paraId="1162F7B8" w15:done="0"/>
@@ -16452,6 +17156,7 @@
   <w15:commentEx w15:paraId="06E5A52B" w15:done="0"/>
   <w15:commentEx w15:paraId="3540E2A4" w15:done="0"/>
   <w15:commentEx w15:paraId="62C5A473" w15:done="0"/>
+  <w15:commentEx w15:paraId="369712F4" w15:done="0"/>
   <w15:commentEx w15:paraId="02F5320D" w15:done="0"/>
   <w15:commentEx w15:paraId="2CE9CF25" w15:done="0"/>
   <w15:commentEx w15:paraId="35C3563A" w15:done="0"/>
@@ -16460,12 +17165,14 @@
   <w15:commentEx w15:paraId="0B0ADCB1" w15:done="0"/>
   <w15:commentEx w15:paraId="2E3B95C3" w15:done="0"/>
   <w15:commentEx w15:paraId="4CF7EA44" w15:done="0"/>
+  <w15:commentEx w15:paraId="42D9086D" w15:done="0"/>
   <w15:commentEx w15:paraId="4A6B8590" w15:done="0"/>
+  <w15:commentEx w15:paraId="200A13FB" w15:done="0"/>
 </w15:commentsEx>
 </file>
 
 <file path=word/endnotes.xml><?xml version="1.0" encoding="utf-8"?>
-<w:endnotes xmlns:wpc="http://schemas.microsoft.com/office/word/2010/wordprocessingCanvas" xmlns:mc="http://schemas.openxmlformats.org/markup-compatibility/2006" xmlns:o="urn:schemas-microsoft-com:office:office" xmlns:r="http://schemas.openxmlformats.org/officeDocument/2006/relationships" xmlns:m="http://schemas.openxmlformats.org/officeDocument/2006/math" xmlns:v="urn:schemas-microsoft-com:vml" xmlns:wp14="http://schemas.microsoft.com/office/word/2010/wordprocessingDrawing" xmlns:wp="http://schemas.openxmlformats.org/drawingml/2006/wordprocessingDrawing" xmlns:w10="urn:schemas-microsoft-com:office:word" xmlns:w="http://schemas.openxmlformats.org/wordprocessingml/2006/main" xmlns:w14="http://schemas.microsoft.com/office/word/2010/wordml" xmlns:wpg="http://schemas.microsoft.com/office/word/2010/wordprocessingGroup" xmlns:wpi="http://schemas.microsoft.com/office/word/2010/wordprocessingInk" xmlns:wne="http://schemas.microsoft.com/office/word/2006/wordml" xmlns:wps="http://schemas.microsoft.com/office/word/2010/wordprocessingShape" mc:Ignorable="w14 wp14">
+<w:endnotes xmlns:wpc="http://schemas.microsoft.com/office/word/2010/wordprocessingCanvas" xmlns:cx="http://schemas.microsoft.com/office/drawing/2014/chartex" xmlns:cx1="http://schemas.microsoft.com/office/drawing/2015/9/8/chartex" xmlns:mc="http://schemas.openxmlformats.org/markup-compatibility/2006" xmlns:o="urn:schemas-microsoft-com:office:office" xmlns:r="http://schemas.openxmlformats.org/officeDocument/2006/relationships" xmlns:m="http://schemas.openxmlformats.org/officeDocument/2006/math" xmlns:v="urn:schemas-microsoft-com:vml" xmlns:wp14="http://schemas.microsoft.com/office/word/2010/wordprocessingDrawing" xmlns:wp="http://schemas.openxmlformats.org/drawingml/2006/wordprocessingDrawing" xmlns:w10="urn:schemas-microsoft-com:office:word" xmlns:w="http://schemas.openxmlformats.org/wordprocessingml/2006/main" xmlns:w14="http://schemas.microsoft.com/office/word/2010/wordml" xmlns:w15="http://schemas.microsoft.com/office/word/2012/wordml" xmlns:w16se="http://schemas.microsoft.com/office/word/2015/wordml/symex" xmlns:wpg="http://schemas.microsoft.com/office/word/2010/wordprocessingGroup" xmlns:wpi="http://schemas.microsoft.com/office/word/2010/wordprocessingInk" xmlns:wne="http://schemas.microsoft.com/office/word/2006/wordml" xmlns:wps="http://schemas.microsoft.com/office/word/2010/wordprocessingShape" mc:Ignorable="w14 w15 w16se wp14">
   <w:endnote w:type="separator" w:id="-1">
     <w:p>
       <w:r>
@@ -16484,7 +17191,7 @@
 </file>
 
 <file path=word/footnotes.xml><?xml version="1.0" encoding="utf-8"?>
-<w:footnotes xmlns:wpc="http://schemas.microsoft.com/office/word/2010/wordprocessingCanvas" xmlns:mc="http://schemas.openxmlformats.org/markup-compatibility/2006" xmlns:o="urn:schemas-microsoft-com:office:office" xmlns:r="http://schemas.openxmlformats.org/officeDocument/2006/relationships" xmlns:m="http://schemas.openxmlformats.org/officeDocument/2006/math" xmlns:v="urn:schemas-microsoft-com:vml" xmlns:wp14="http://schemas.microsoft.com/office/word/2010/wordprocessingDrawing" xmlns:wp="http://schemas.openxmlformats.org/drawingml/2006/wordprocessingDrawing" xmlns:w10="urn:schemas-microsoft-com:office:word" xmlns:w="http://schemas.openxmlformats.org/wordprocessingml/2006/main" xmlns:w14="http://schemas.microsoft.com/office/word/2010/wordml" xmlns:wpg="http://schemas.microsoft.com/office/word/2010/wordprocessingGroup" xmlns:wpi="http://schemas.microsoft.com/office/word/2010/wordprocessingInk" xmlns:wne="http://schemas.microsoft.com/office/word/2006/wordml" xmlns:wps="http://schemas.microsoft.com/office/word/2010/wordprocessingShape" mc:Ignorable="w14 wp14">
+<w:footnotes xmlns:wpc="http://schemas.microsoft.com/office/word/2010/wordprocessingCanvas" xmlns:cx="http://schemas.microsoft.com/office/drawing/2014/chartex" xmlns:cx1="http://schemas.microsoft.com/office/drawing/2015/9/8/chartex" xmlns:mc="http://schemas.openxmlformats.org/markup-compatibility/2006" xmlns:o="urn:schemas-microsoft-com:office:office" xmlns:r="http://schemas.openxmlformats.org/officeDocument/2006/relationships" xmlns:m="http://schemas.openxmlformats.org/officeDocument/2006/math" xmlns:v="urn:schemas-microsoft-com:vml" xmlns:wp14="http://schemas.microsoft.com/office/word/2010/wordprocessingDrawing" xmlns:wp="http://schemas.openxmlformats.org/drawingml/2006/wordprocessingDrawing" xmlns:w10="urn:schemas-microsoft-com:office:word" xmlns:w="http://schemas.openxmlformats.org/wordprocessingml/2006/main" xmlns:w14="http://schemas.microsoft.com/office/word/2010/wordml" xmlns:w15="http://schemas.microsoft.com/office/word/2012/wordml" xmlns:w16se="http://schemas.microsoft.com/office/word/2015/wordml/symex" xmlns:wpg="http://schemas.microsoft.com/office/word/2010/wordprocessingGroup" xmlns:wpi="http://schemas.microsoft.com/office/word/2010/wordprocessingInk" xmlns:wne="http://schemas.microsoft.com/office/word/2006/wordml" xmlns:wps="http://schemas.microsoft.com/office/word/2010/wordprocessingShape" mc:Ignorable="w14 w15 w16se wp14">
   <w:footnote w:type="separator" w:id="-1">
     <w:p>
       <w:r>
@@ -16794,8 +17501,8 @@
 </file>
 
 <file path=word/numbering.xml><?xml version="1.0" encoding="utf-8"?>
-<w:numbering xmlns:wpc="http://schemas.microsoft.com/office/word/2010/wordprocessingCanvas" xmlns:mc="http://schemas.openxmlformats.org/markup-compatibility/2006" xmlns:o="urn:schemas-microsoft-com:office:office" xmlns:r="http://schemas.openxmlformats.org/officeDocument/2006/relationships" xmlns:m="http://schemas.openxmlformats.org/officeDocument/2006/math" xmlns:v="urn:schemas-microsoft-com:vml" xmlns:wp14="http://schemas.microsoft.com/office/word/2010/wordprocessingDrawing" xmlns:wp="http://schemas.openxmlformats.org/drawingml/2006/wordprocessingDrawing" xmlns:w10="urn:schemas-microsoft-com:office:word" xmlns:w="http://schemas.openxmlformats.org/wordprocessingml/2006/main" xmlns:w14="http://schemas.microsoft.com/office/word/2010/wordml" xmlns:wpg="http://schemas.microsoft.com/office/word/2010/wordprocessingGroup" xmlns:wpi="http://schemas.microsoft.com/office/word/2010/wordprocessingInk" xmlns:wne="http://schemas.microsoft.com/office/word/2006/wordml" xmlns:wps="http://schemas.microsoft.com/office/word/2010/wordprocessingShape" mc:Ignorable="w14 wp14">
-  <w:abstractNum w:abstractNumId="0">
+<w:numbering xmlns:wpc="http://schemas.microsoft.com/office/word/2010/wordprocessingCanvas" xmlns:cx="http://schemas.microsoft.com/office/drawing/2014/chartex" xmlns:cx1="http://schemas.microsoft.com/office/drawing/2015/9/8/chartex" xmlns:mc="http://schemas.openxmlformats.org/markup-compatibility/2006" xmlns:o="urn:schemas-microsoft-com:office:office" xmlns:r="http://schemas.openxmlformats.org/officeDocument/2006/relationships" xmlns:m="http://schemas.openxmlformats.org/officeDocument/2006/math" xmlns:v="urn:schemas-microsoft-com:vml" xmlns:wp14="http://schemas.microsoft.com/office/word/2010/wordprocessingDrawing" xmlns:wp="http://schemas.openxmlformats.org/drawingml/2006/wordprocessingDrawing" xmlns:w10="urn:schemas-microsoft-com:office:word" xmlns:w="http://schemas.openxmlformats.org/wordprocessingml/2006/main" xmlns:w14="http://schemas.microsoft.com/office/word/2010/wordml" xmlns:w15="http://schemas.microsoft.com/office/word/2012/wordml" xmlns:w16se="http://schemas.microsoft.com/office/word/2015/wordml/symex" xmlns:wpg="http://schemas.microsoft.com/office/word/2010/wordprocessingGroup" xmlns:wpi="http://schemas.microsoft.com/office/word/2010/wordprocessingInk" xmlns:wne="http://schemas.microsoft.com/office/word/2006/wordml" xmlns:wps="http://schemas.microsoft.com/office/word/2010/wordprocessingShape" mc:Ignorable="w14 w15 w16se wp14">
+  <w:abstractNum w:abstractNumId="0" w15:restartNumberingAfterBreak="0">
     <w:nsid w:val="2C3A71B3"/>
     <w:multiLevelType w:val="hybridMultilevel"/>
     <w:tmpl w:val="422E50EA"/>
@@ -16908,7 +17615,7 @@
       </w:rPr>
     </w:lvl>
   </w:abstractNum>
-  <w:abstractNum w:abstractNumId="1">
+  <w:abstractNum w:abstractNumId="1" w15:restartNumberingAfterBreak="0">
     <w:nsid w:val="7A642AD5"/>
     <w:multiLevelType w:val="hybridMultilevel"/>
     <w:tmpl w:val="CFDE2428"/>
@@ -17021,7 +17728,7 @@
       </w:rPr>
     </w:lvl>
   </w:abstractNum>
-  <w:abstractNum w:abstractNumId="2">
+  <w:abstractNum w:abstractNumId="2" w15:restartNumberingAfterBreak="0">
     <w:nsid w:val="7BA65218"/>
     <w:multiLevelType w:val="hybridMultilevel"/>
     <w:tmpl w:val="4B823E1A"/>
@@ -17155,7 +17862,7 @@
 </file>
 
 <file path=word/styles.xml><?xml version="1.0" encoding="utf-8"?>
-<w:styles xmlns:mc="http://schemas.openxmlformats.org/markup-compatibility/2006" xmlns:r="http://schemas.openxmlformats.org/officeDocument/2006/relationships" xmlns:w="http://schemas.openxmlformats.org/wordprocessingml/2006/main" xmlns:w14="http://schemas.microsoft.com/office/word/2010/wordml" mc:Ignorable="w14">
+<w:styles xmlns:mc="http://schemas.openxmlformats.org/markup-compatibility/2006" xmlns:r="http://schemas.openxmlformats.org/officeDocument/2006/relationships" xmlns:w="http://schemas.openxmlformats.org/wordprocessingml/2006/main" xmlns:w14="http://schemas.microsoft.com/office/word/2010/wordml" xmlns:w15="http://schemas.microsoft.com/office/word/2012/wordml" xmlns:w16se="http://schemas.microsoft.com/office/word/2015/wordml/symex" mc:Ignorable="w14 w15 w16se">
   <w:docDefaults>
     <w:rPrDefault>
       <w:rPr>
@@ -17171,146 +17878,378 @@
       </w:pPr>
     </w:pPrDefault>
   </w:docDefaults>
-  <w:latentStyles w:defLockedState="0" w:defUIPriority="99" w:defSemiHidden="1" w:defUnhideWhenUsed="1" w:defQFormat="0" w:count="267">
-    <w:lsdException w:name="Normal" w:semiHidden="0" w:uiPriority="0" w:unhideWhenUsed="0" w:qFormat="1"/>
-    <w:lsdException w:name="heading 1" w:semiHidden="0" w:uiPriority="9" w:unhideWhenUsed="0" w:qFormat="1"/>
-    <w:lsdException w:name="heading 2" w:uiPriority="9" w:qFormat="1"/>
-    <w:lsdException w:name="heading 3" w:uiPriority="9" w:qFormat="1"/>
-    <w:lsdException w:name="heading 4" w:uiPriority="9" w:qFormat="1"/>
-    <w:lsdException w:name="heading 5" w:uiPriority="9" w:qFormat="1"/>
-    <w:lsdException w:name="heading 6" w:uiPriority="9" w:qFormat="1"/>
-    <w:lsdException w:name="heading 7" w:uiPriority="9" w:qFormat="1"/>
-    <w:lsdException w:name="heading 8" w:uiPriority="9" w:qFormat="1"/>
-    <w:lsdException w:name="heading 9" w:uiPriority="9" w:qFormat="1"/>
-    <w:lsdException w:name="toc 1" w:uiPriority="39"/>
-    <w:lsdException w:name="toc 2" w:uiPriority="39"/>
-    <w:lsdException w:name="toc 3" w:uiPriority="39"/>
-    <w:lsdException w:name="toc 4" w:uiPriority="39"/>
-    <w:lsdException w:name="toc 5" w:uiPriority="39"/>
-    <w:lsdException w:name="toc 6" w:uiPriority="39"/>
-    <w:lsdException w:name="toc 7" w:uiPriority="39"/>
-    <w:lsdException w:name="toc 8" w:uiPriority="39"/>
-    <w:lsdException w:name="toc 9" w:uiPriority="39"/>
-    <w:lsdException w:name="annotation text" w:qFormat="1"/>
-    <w:lsdException w:name="caption" w:uiPriority="35" w:qFormat="1"/>
-    <w:lsdException w:name="annotation reference" w:qFormat="1"/>
-    <w:lsdException w:name="Title" w:semiHidden="0" w:uiPriority="10" w:unhideWhenUsed="0" w:qFormat="1"/>
-    <w:lsdException w:name="Default Paragraph Font" w:uiPriority="1"/>
-    <w:lsdException w:name="Subtitle" w:semiHidden="0" w:uiPriority="11" w:unhideWhenUsed="0" w:qFormat="1"/>
-    <w:lsdException w:name="Strong" w:semiHidden="0" w:uiPriority="22" w:unhideWhenUsed="0" w:qFormat="1"/>
-    <w:lsdException w:name="Emphasis" w:semiHidden="0" w:uiPriority="20" w:unhideWhenUsed="0" w:qFormat="1"/>
-    <w:lsdException w:name="Table Grid" w:semiHidden="0" w:uiPriority="59" w:unhideWhenUsed="0"/>
-    <w:lsdException w:name="Placeholder Text" w:unhideWhenUsed="0"/>
-    <w:lsdException w:name="No Spacing" w:semiHidden="0" w:uiPriority="1" w:unhideWhenUsed="0" w:qFormat="1"/>
-    <w:lsdException w:name="Light Shading" w:semiHidden="0" w:uiPriority="60" w:unhideWhenUsed="0"/>
-    <w:lsdException w:name="Light List" w:semiHidden="0" w:uiPriority="61" w:unhideWhenUsed="0"/>
-    <w:lsdException w:name="Light Grid" w:semiHidden="0" w:uiPriority="62" w:unhideWhenUsed="0"/>
-    <w:lsdException w:name="Medium Shading 1" w:semiHidden="0" w:uiPriority="63" w:unhideWhenUsed="0"/>
-    <w:lsdException w:name="Medium Shading 2" w:semiHidden="0" w:uiPriority="64" w:unhideWhenUsed="0"/>
-    <w:lsdException w:name="Medium List 1" w:semiHidden="0" w:uiPriority="65" w:unhideWhenUsed="0"/>
-    <w:lsdException w:name="Medium List 2" w:semiHidden="0" w:uiPriority="66" w:unhideWhenUsed="0"/>
-    <w:lsdException w:name="Medium Grid 1" w:semiHidden="0" w:uiPriority="67" w:unhideWhenUsed="0"/>
-    <w:lsdException w:name="Medium Grid 2" w:semiHidden="0" w:uiPriority="68" w:unhideWhenUsed="0"/>
-    <w:lsdException w:name="Medium Grid 3" w:semiHidden="0" w:uiPriority="69" w:unhideWhenUsed="0"/>
-    <w:lsdException w:name="Dark List" w:semiHidden="0" w:uiPriority="70" w:unhideWhenUsed="0"/>
-    <w:lsdException w:name="Colorful Shading" w:semiHidden="0" w:uiPriority="71" w:unhideWhenUsed="0"/>
-    <w:lsdException w:name="Colorful List" w:semiHidden="0" w:uiPriority="72" w:unhideWhenUsed="0"/>
-    <w:lsdException w:name="Colorful Grid" w:semiHidden="0" w:uiPriority="73" w:unhideWhenUsed="0"/>
-    <w:lsdException w:name="Light Shading Accent 1" w:semiHidden="0" w:uiPriority="60" w:unhideWhenUsed="0"/>
-    <w:lsdException w:name="Light List Accent 1" w:semiHidden="0" w:uiPriority="61" w:unhideWhenUsed="0"/>
-    <w:lsdException w:name="Light Grid Accent 1" w:semiHidden="0" w:uiPriority="62" w:unhideWhenUsed="0"/>
-    <w:lsdException w:name="Medium Shading 1 Accent 1" w:semiHidden="0" w:uiPriority="63" w:unhideWhenUsed="0"/>
-    <w:lsdException w:name="Medium Shading 2 Accent 1" w:semiHidden="0" w:uiPriority="64" w:unhideWhenUsed="0"/>
-    <w:lsdException w:name="Medium List 1 Accent 1" w:semiHidden="0" w:uiPriority="65" w:unhideWhenUsed="0"/>
-    <w:lsdException w:name="Revision" w:unhideWhenUsed="0"/>
-    <w:lsdException w:name="List Paragraph" w:semiHidden="0" w:uiPriority="34" w:unhideWhenUsed="0" w:qFormat="1"/>
-    <w:lsdException w:name="Quote" w:semiHidden="0" w:uiPriority="29" w:unhideWhenUsed="0" w:qFormat="1"/>
-    <w:lsdException w:name="Intense Quote" w:semiHidden="0" w:uiPriority="30" w:unhideWhenUsed="0" w:qFormat="1"/>
-    <w:lsdException w:name="Medium List 2 Accent 1" w:semiHidden="0" w:uiPriority="66" w:unhideWhenUsed="0"/>
-    <w:lsdException w:name="Medium Grid 1 Accent 1" w:semiHidden="0" w:uiPriority="67" w:unhideWhenUsed="0"/>
-    <w:lsdException w:name="Medium Grid 2 Accent 1" w:semiHidden="0" w:uiPriority="68" w:unhideWhenUsed="0"/>
-    <w:lsdException w:name="Medium Grid 3 Accent 1" w:semiHidden="0" w:uiPriority="69" w:unhideWhenUsed="0"/>
-    <w:lsdException w:name="Dark List Accent 1" w:semiHidden="0" w:uiPriority="70" w:unhideWhenUsed="0"/>
-    <w:lsdException w:name="Colorful Shading Accent 1" w:semiHidden="0" w:uiPriority="71" w:unhideWhenUsed="0"/>
-    <w:lsdException w:name="Colorful List Accent 1" w:semiHidden="0" w:uiPriority="72" w:unhideWhenUsed="0"/>
-    <w:lsdException w:name="Colorful Grid Accent 1" w:semiHidden="0" w:uiPriority="73" w:unhideWhenUsed="0"/>
-    <w:lsdException w:name="Light Shading Accent 2" w:semiHidden="0" w:uiPriority="60" w:unhideWhenUsed="0"/>
-    <w:lsdException w:name="Light List Accent 2" w:semiHidden="0" w:uiPriority="61" w:unhideWhenUsed="0"/>
-    <w:lsdException w:name="Light Grid Accent 2" w:semiHidden="0" w:uiPriority="62" w:unhideWhenUsed="0"/>
-    <w:lsdException w:name="Medium Shading 1 Accent 2" w:semiHidden="0" w:uiPriority="63" w:unhideWhenUsed="0"/>
-    <w:lsdException w:name="Medium Shading 2 Accent 2" w:semiHidden="0" w:uiPriority="64" w:unhideWhenUsed="0"/>
-    <w:lsdException w:name="Medium List 1 Accent 2" w:semiHidden="0" w:uiPriority="65" w:unhideWhenUsed="0"/>
-    <w:lsdException w:name="Medium List 2 Accent 2" w:semiHidden="0" w:uiPriority="66" w:unhideWhenUsed="0"/>
-    <w:lsdException w:name="Medium Grid 1 Accent 2" w:semiHidden="0" w:uiPriority="67" w:unhideWhenUsed="0"/>
-    <w:lsdException w:name="Medium Grid 2 Accent 2" w:semiHidden="0" w:uiPriority="68" w:unhideWhenUsed="0"/>
-    <w:lsdException w:name="Medium Grid 3 Accent 2" w:semiHidden="0" w:uiPriority="69" w:unhideWhenUsed="0"/>
-    <w:lsdException w:name="Dark List Accent 2" w:semiHidden="0" w:uiPriority="70" w:unhideWhenUsed="0"/>
-    <w:lsdException w:name="Colorful Shading Accent 2" w:semiHidden="0" w:uiPriority="71" w:unhideWhenUsed="0"/>
-    <w:lsdException w:name="Colorful List Accent 2" w:semiHidden="0" w:uiPriority="72" w:unhideWhenUsed="0"/>
-    <w:lsdException w:name="Colorful Grid Accent 2" w:semiHidden="0" w:uiPriority="73" w:unhideWhenUsed="0"/>
-    <w:lsdException w:name="Light Shading Accent 3" w:semiHidden="0" w:uiPriority="60" w:unhideWhenUsed="0"/>
-    <w:lsdException w:name="Light List Accent 3" w:semiHidden="0" w:uiPriority="61" w:unhideWhenUsed="0"/>
-    <w:lsdException w:name="Light Grid Accent 3" w:semiHidden="0" w:uiPriority="62" w:unhideWhenUsed="0"/>
-    <w:lsdException w:name="Medium Shading 1 Accent 3" w:semiHidden="0" w:uiPriority="63" w:unhideWhenUsed="0"/>
-    <w:lsdException w:name="Medium Shading 2 Accent 3" w:semiHidden="0" w:uiPriority="64" w:unhideWhenUsed="0"/>
-    <w:lsdException w:name="Medium List 1 Accent 3" w:semiHidden="0" w:uiPriority="65" w:unhideWhenUsed="0"/>
-    <w:lsdException w:name="Medium List 2 Accent 3" w:semiHidden="0" w:uiPriority="66" w:unhideWhenUsed="0"/>
-    <w:lsdException w:name="Medium Grid 1 Accent 3" w:semiHidden="0" w:uiPriority="67" w:unhideWhenUsed="0"/>
-    <w:lsdException w:name="Medium Grid 2 Accent 3" w:semiHidden="0" w:uiPriority="68" w:unhideWhenUsed="0"/>
-    <w:lsdException w:name="Medium Grid 3 Accent 3" w:semiHidden="0" w:uiPriority="69" w:unhideWhenUsed="0"/>
-    <w:lsdException w:name="Dark List Accent 3" w:semiHidden="0" w:uiPriority="70" w:unhideWhenUsed="0"/>
-    <w:lsdException w:name="Colorful Shading Accent 3" w:semiHidden="0" w:uiPriority="71" w:unhideWhenUsed="0"/>
-    <w:lsdException w:name="Colorful List Accent 3" w:semiHidden="0" w:uiPriority="72" w:unhideWhenUsed="0"/>
-    <w:lsdException w:name="Colorful Grid Accent 3" w:semiHidden="0" w:uiPriority="73" w:unhideWhenUsed="0"/>
-    <w:lsdException w:name="Light Shading Accent 4" w:semiHidden="0" w:uiPriority="60" w:unhideWhenUsed="0"/>
-    <w:lsdException w:name="Light List Accent 4" w:semiHidden="0" w:uiPriority="61" w:unhideWhenUsed="0"/>
-    <w:lsdException w:name="Light Grid Accent 4" w:semiHidden="0" w:uiPriority="62" w:unhideWhenUsed="0"/>
-    <w:lsdException w:name="Medium Shading 1 Accent 4" w:semiHidden="0" w:uiPriority="63" w:unhideWhenUsed="0"/>
-    <w:lsdException w:name="Medium Shading 2 Accent 4" w:semiHidden="0" w:uiPriority="64" w:unhideWhenUsed="0"/>
-    <w:lsdException w:name="Medium List 1 Accent 4" w:semiHidden="0" w:uiPriority="65" w:unhideWhenUsed="0"/>
-    <w:lsdException w:name="Medium List 2 Accent 4" w:semiHidden="0" w:uiPriority="66" w:unhideWhenUsed="0"/>
-    <w:lsdException w:name="Medium Grid 1 Accent 4" w:semiHidden="0" w:uiPriority="67" w:unhideWhenUsed="0"/>
-    <w:lsdException w:name="Medium Grid 2 Accent 4" w:semiHidden="0" w:uiPriority="68" w:unhideWhenUsed="0"/>
-    <w:lsdException w:name="Medium Grid 3 Accent 4" w:semiHidden="0" w:uiPriority="69" w:unhideWhenUsed="0"/>
-    <w:lsdException w:name="Dark List Accent 4" w:semiHidden="0" w:uiPriority="70" w:unhideWhenUsed="0"/>
-    <w:lsdException w:name="Colorful Shading Accent 4" w:semiHidden="0" w:uiPriority="71" w:unhideWhenUsed="0"/>
-    <w:lsdException w:name="Colorful List Accent 4" w:semiHidden="0" w:uiPriority="72" w:unhideWhenUsed="0"/>
-    <w:lsdException w:name="Colorful Grid Accent 4" w:semiHidden="0" w:uiPriority="73" w:unhideWhenUsed="0"/>
-    <w:lsdException w:name="Light Shading Accent 5" w:semiHidden="0" w:uiPriority="60" w:unhideWhenUsed="0"/>
-    <w:lsdException w:name="Light List Accent 5" w:semiHidden="0" w:uiPriority="61" w:unhideWhenUsed="0"/>
-    <w:lsdException w:name="Light Grid Accent 5" w:semiHidden="0" w:uiPriority="62" w:unhideWhenUsed="0"/>
-    <w:lsdException w:name="Medium Shading 1 Accent 5" w:semiHidden="0" w:uiPriority="63" w:unhideWhenUsed="0"/>
-    <w:lsdException w:name="Medium Shading 2 Accent 5" w:semiHidden="0" w:uiPriority="64" w:unhideWhenUsed="0"/>
-    <w:lsdException w:name="Medium List 1 Accent 5" w:semiHidden="0" w:uiPriority="65" w:unhideWhenUsed="0"/>
-    <w:lsdException w:name="Medium List 2 Accent 5" w:semiHidden="0" w:uiPriority="66" w:unhideWhenUsed="0"/>
-    <w:lsdException w:name="Medium Grid 1 Accent 5" w:semiHidden="0" w:uiPriority="67" w:unhideWhenUsed="0"/>
-    <w:lsdException w:name="Medium Grid 2 Accent 5" w:semiHidden="0" w:uiPriority="68" w:unhideWhenUsed="0"/>
-    <w:lsdException w:name="Medium Grid 3 Accent 5" w:semiHidden="0" w:uiPriority="69" w:unhideWhenUsed="0"/>
-    <w:lsdException w:name="Dark List Accent 5" w:semiHidden="0" w:uiPriority="70" w:unhideWhenUsed="0"/>
-    <w:lsdException w:name="Colorful Shading Accent 5" w:semiHidden="0" w:uiPriority="71" w:unhideWhenUsed="0"/>
-    <w:lsdException w:name="Colorful List Accent 5" w:semiHidden="0" w:uiPriority="72" w:unhideWhenUsed="0"/>
-    <w:lsdException w:name="Colorful Grid Accent 5" w:semiHidden="0" w:uiPriority="73" w:unhideWhenUsed="0"/>
-    <w:lsdException w:name="Light Shading Accent 6" w:semiHidden="0" w:uiPriority="60" w:unhideWhenUsed="0"/>
-    <w:lsdException w:name="Light List Accent 6" w:semiHidden="0" w:uiPriority="61" w:unhideWhenUsed="0"/>
-    <w:lsdException w:name="Light Grid Accent 6" w:semiHidden="0" w:uiPriority="62" w:unhideWhenUsed="0"/>
-    <w:lsdException w:name="Medium Shading 1 Accent 6" w:semiHidden="0" w:uiPriority="63" w:unhideWhenUsed="0"/>
-    <w:lsdException w:name="Medium Shading 2 Accent 6" w:semiHidden="0" w:uiPriority="64" w:unhideWhenUsed="0"/>
-    <w:lsdException w:name="Medium List 1 Accent 6" w:semiHidden="0" w:uiPriority="65" w:unhideWhenUsed="0"/>
-    <w:lsdException w:name="Medium List 2 Accent 6" w:semiHidden="0" w:uiPriority="66" w:unhideWhenUsed="0"/>
-    <w:lsdException w:name="Medium Grid 1 Accent 6" w:semiHidden="0" w:uiPriority="67" w:unhideWhenUsed="0"/>
-    <w:lsdException w:name="Medium Grid 2 Accent 6" w:semiHidden="0" w:uiPriority="68" w:unhideWhenUsed="0"/>
-    <w:lsdException w:name="Medium Grid 3 Accent 6" w:semiHidden="0" w:uiPriority="69" w:unhideWhenUsed="0"/>
-    <w:lsdException w:name="Dark List Accent 6" w:semiHidden="0" w:uiPriority="70" w:unhideWhenUsed="0"/>
-    <w:lsdException w:name="Colorful Shading Accent 6" w:semiHidden="0" w:uiPriority="71" w:unhideWhenUsed="0"/>
-    <w:lsdException w:name="Colorful List Accent 6" w:semiHidden="0" w:uiPriority="72" w:unhideWhenUsed="0"/>
-    <w:lsdException w:name="Colorful Grid Accent 6" w:semiHidden="0" w:uiPriority="73" w:unhideWhenUsed="0"/>
-    <w:lsdException w:name="Subtle Emphasis" w:semiHidden="0" w:uiPriority="19" w:unhideWhenUsed="0" w:qFormat="1"/>
-    <w:lsdException w:name="Intense Emphasis" w:semiHidden="0" w:uiPriority="21" w:unhideWhenUsed="0" w:qFormat="1"/>
-    <w:lsdException w:name="Subtle Reference" w:semiHidden="0" w:uiPriority="31" w:unhideWhenUsed="0" w:qFormat="1"/>
-    <w:lsdException w:name="Intense Reference" w:semiHidden="0" w:uiPriority="32" w:unhideWhenUsed="0" w:qFormat="1"/>
-    <w:lsdException w:name="Book Title" w:semiHidden="0" w:uiPriority="33" w:unhideWhenUsed="0" w:qFormat="1"/>
-    <w:lsdException w:name="Bibliography" w:uiPriority="37"/>
-    <w:lsdException w:name="TOC Heading" w:uiPriority="39" w:qFormat="1"/>
+  <w:latentStyles w:defLockedState="0" w:defUIPriority="99" w:defSemiHidden="0" w:defUnhideWhenUsed="0" w:defQFormat="0" w:count="371">
+    <w:lsdException w:name="Normal" w:uiPriority="0" w:qFormat="1"/>
+    <w:lsdException w:name="heading 1" w:uiPriority="9" w:qFormat="1"/>
+    <w:lsdException w:name="heading 2" w:semiHidden="1" w:uiPriority="9" w:unhideWhenUsed="1" w:qFormat="1"/>
+    <w:lsdException w:name="heading 3" w:semiHidden="1" w:uiPriority="9" w:unhideWhenUsed="1" w:qFormat="1"/>
+    <w:lsdException w:name="heading 4" w:semiHidden="1" w:uiPriority="9" w:unhideWhenUsed="1" w:qFormat="1"/>
+    <w:lsdException w:name="heading 5" w:semiHidden="1" w:uiPriority="9" w:unhideWhenUsed="1" w:qFormat="1"/>
+    <w:lsdException w:name="heading 6" w:semiHidden="1" w:uiPriority="9" w:unhideWhenUsed="1" w:qFormat="1"/>
+    <w:lsdException w:name="heading 7" w:semiHidden="1" w:uiPriority="9" w:unhideWhenUsed="1" w:qFormat="1"/>
+    <w:lsdException w:name="heading 8" w:semiHidden="1" w:uiPriority="9" w:unhideWhenUsed="1" w:qFormat="1"/>
+    <w:lsdException w:name="heading 9" w:semiHidden="1" w:uiPriority="9" w:unhideWhenUsed="1" w:qFormat="1"/>
+    <w:lsdException w:name="index 1" w:semiHidden="1" w:unhideWhenUsed="1"/>
+    <w:lsdException w:name="index 2" w:semiHidden="1" w:unhideWhenUsed="1"/>
+    <w:lsdException w:name="index 3" w:semiHidden="1" w:unhideWhenUsed="1"/>
+    <w:lsdException w:name="index 4" w:semiHidden="1" w:unhideWhenUsed="1"/>
+    <w:lsdException w:name="index 5" w:semiHidden="1" w:unhideWhenUsed="1"/>
+    <w:lsdException w:name="index 6" w:semiHidden="1" w:unhideWhenUsed="1"/>
+    <w:lsdException w:name="index 7" w:semiHidden="1" w:unhideWhenUsed="1"/>
+    <w:lsdException w:name="index 8" w:semiHidden="1" w:unhideWhenUsed="1"/>
+    <w:lsdException w:name="index 9" w:semiHidden="1" w:unhideWhenUsed="1"/>
+    <w:lsdException w:name="toc 1" w:semiHidden="1" w:uiPriority="39" w:unhideWhenUsed="1"/>
+    <w:lsdException w:name="toc 2" w:semiHidden="1" w:uiPriority="39" w:unhideWhenUsed="1"/>
+    <w:lsdException w:name="toc 3" w:semiHidden="1" w:uiPriority="39" w:unhideWhenUsed="1"/>
+    <w:lsdException w:name="toc 4" w:semiHidden="1" w:uiPriority="39" w:unhideWhenUsed="1"/>
+    <w:lsdException w:name="toc 5" w:semiHidden="1" w:uiPriority="39" w:unhideWhenUsed="1"/>
+    <w:lsdException w:name="toc 6" w:semiHidden="1" w:uiPriority="39" w:unhideWhenUsed="1"/>
+    <w:lsdException w:name="toc 7" w:semiHidden="1" w:uiPriority="39" w:unhideWhenUsed="1"/>
+    <w:lsdException w:name="toc 8" w:semiHidden="1" w:uiPriority="39" w:unhideWhenUsed="1"/>
+    <w:lsdException w:name="toc 9" w:semiHidden="1" w:uiPriority="39" w:unhideWhenUsed="1"/>
+    <w:lsdException w:name="Normal Indent" w:semiHidden="1" w:unhideWhenUsed="1"/>
+    <w:lsdException w:name="footnote text" w:semiHidden="1" w:unhideWhenUsed="1"/>
+    <w:lsdException w:name="annotation text" w:semiHidden="1" w:unhideWhenUsed="1" w:qFormat="1"/>
+    <w:lsdException w:name="header" w:semiHidden="1" w:unhideWhenUsed="1"/>
+    <w:lsdException w:name="footer" w:semiHidden="1" w:unhideWhenUsed="1"/>
+    <w:lsdException w:name="index heading" w:semiHidden="1" w:unhideWhenUsed="1"/>
+    <w:lsdException w:name="caption" w:semiHidden="1" w:uiPriority="35" w:unhideWhenUsed="1" w:qFormat="1"/>
+    <w:lsdException w:name="table of figures" w:semiHidden="1" w:unhideWhenUsed="1"/>
+    <w:lsdException w:name="envelope address" w:semiHidden="1" w:unhideWhenUsed="1"/>
+    <w:lsdException w:name="envelope return" w:semiHidden="1" w:unhideWhenUsed="1"/>
+    <w:lsdException w:name="footnote reference" w:semiHidden="1" w:unhideWhenUsed="1"/>
+    <w:lsdException w:name="annotation reference" w:semiHidden="1" w:unhideWhenUsed="1" w:qFormat="1"/>
+    <w:lsdException w:name="line number" w:semiHidden="1" w:unhideWhenUsed="1"/>
+    <w:lsdException w:name="page number" w:semiHidden="1" w:unhideWhenUsed="1"/>
+    <w:lsdException w:name="endnote reference" w:semiHidden="1" w:unhideWhenUsed="1"/>
+    <w:lsdException w:name="endnote text" w:semiHidden="1" w:unhideWhenUsed="1"/>
+    <w:lsdException w:name="table of authorities" w:semiHidden="1" w:unhideWhenUsed="1"/>
+    <w:lsdException w:name="macro" w:semiHidden="1" w:unhideWhenUsed="1"/>
+    <w:lsdException w:name="toa heading" w:semiHidden="1" w:unhideWhenUsed="1"/>
+    <w:lsdException w:name="List" w:semiHidden="1" w:unhideWhenUsed="1"/>
+    <w:lsdException w:name="List Bullet" w:semiHidden="1" w:unhideWhenUsed="1"/>
+    <w:lsdException w:name="List Number" w:semiHidden="1" w:unhideWhenUsed="1"/>
+    <w:lsdException w:name="List 2" w:semiHidden="1" w:unhideWhenUsed="1"/>
+    <w:lsdException w:name="List 3" w:semiHidden="1" w:unhideWhenUsed="1"/>
+    <w:lsdException w:name="List 4" w:semiHidden="1" w:unhideWhenUsed="1"/>
+    <w:lsdException w:name="List 5" w:semiHidden="1" w:unhideWhenUsed="1"/>
+    <w:lsdException w:name="List Bullet 2" w:semiHidden="1" w:unhideWhenUsed="1"/>
+    <w:lsdException w:name="List Bullet 3" w:semiHidden="1" w:unhideWhenUsed="1"/>
+    <w:lsdException w:name="List Bullet 4" w:semiHidden="1" w:unhideWhenUsed="1"/>
+    <w:lsdException w:name="List Bullet 5" w:semiHidden="1" w:unhideWhenUsed="1"/>
+    <w:lsdException w:name="List Number 2" w:semiHidden="1" w:unhideWhenUsed="1"/>
+    <w:lsdException w:name="List Number 3" w:semiHidden="1" w:unhideWhenUsed="1"/>
+    <w:lsdException w:name="List Number 4" w:semiHidden="1" w:unhideWhenUsed="1"/>
+    <w:lsdException w:name="List Number 5" w:semiHidden="1" w:unhideWhenUsed="1"/>
+    <w:lsdException w:name="Title" w:uiPriority="10" w:qFormat="1"/>
+    <w:lsdException w:name="Closing" w:semiHidden="1" w:unhideWhenUsed="1"/>
+    <w:lsdException w:name="Signature" w:semiHidden="1" w:unhideWhenUsed="1"/>
+    <w:lsdException w:name="Default Paragraph Font" w:semiHidden="1" w:uiPriority="1" w:unhideWhenUsed="1"/>
+    <w:lsdException w:name="Body Text" w:semiHidden="1" w:unhideWhenUsed="1"/>
+    <w:lsdException w:name="Body Text Indent" w:semiHidden="1" w:unhideWhenUsed="1"/>
+    <w:lsdException w:name="List Continue" w:semiHidden="1" w:unhideWhenUsed="1"/>
+    <w:lsdException w:name="List Continue 2" w:semiHidden="1" w:unhideWhenUsed="1"/>
+    <w:lsdException w:name="List Continue 3" w:semiHidden="1" w:unhideWhenUsed="1"/>
+    <w:lsdException w:name="List Continue 4" w:semiHidden="1" w:unhideWhenUsed="1"/>
+    <w:lsdException w:name="List Continue 5" w:semiHidden="1" w:unhideWhenUsed="1"/>
+    <w:lsdException w:name="Message Header" w:semiHidden="1" w:unhideWhenUsed="1"/>
+    <w:lsdException w:name="Subtitle" w:uiPriority="11" w:qFormat="1"/>
+    <w:lsdException w:name="Salutation" w:semiHidden="1" w:unhideWhenUsed="1"/>
+    <w:lsdException w:name="Date" w:semiHidden="1" w:unhideWhenUsed="1"/>
+    <w:lsdException w:name="Body Text First Indent" w:semiHidden="1" w:unhideWhenUsed="1"/>
+    <w:lsdException w:name="Body Text First Indent 2" w:semiHidden="1" w:unhideWhenUsed="1"/>
+    <w:lsdException w:name="Note Heading" w:semiHidden="1" w:unhideWhenUsed="1"/>
+    <w:lsdException w:name="Body Text 2" w:semiHidden="1" w:unhideWhenUsed="1"/>
+    <w:lsdException w:name="Body Text 3" w:semiHidden="1" w:unhideWhenUsed="1"/>
+    <w:lsdException w:name="Body Text Indent 2" w:semiHidden="1" w:unhideWhenUsed="1"/>
+    <w:lsdException w:name="Body Text Indent 3" w:semiHidden="1" w:unhideWhenUsed="1"/>
+    <w:lsdException w:name="Block Text" w:semiHidden="1" w:unhideWhenUsed="1"/>
+    <w:lsdException w:name="Hyperlink" w:semiHidden="1" w:unhideWhenUsed="1"/>
+    <w:lsdException w:name="FollowedHyperlink" w:semiHidden="1" w:unhideWhenUsed="1"/>
+    <w:lsdException w:name="Strong" w:uiPriority="22" w:qFormat="1"/>
+    <w:lsdException w:name="Emphasis" w:uiPriority="20" w:qFormat="1"/>
+    <w:lsdException w:name="Document Map" w:semiHidden="1" w:unhideWhenUsed="1"/>
+    <w:lsdException w:name="Plain Text" w:semiHidden="1" w:unhideWhenUsed="1"/>
+    <w:lsdException w:name="E-mail Signature" w:semiHidden="1" w:unhideWhenUsed="1"/>
+    <w:lsdException w:name="HTML Top of Form" w:semiHidden="1" w:unhideWhenUsed="1"/>
+    <w:lsdException w:name="HTML Bottom of Form" w:semiHidden="1" w:unhideWhenUsed="1"/>
+    <w:lsdException w:name="Normal (Web)" w:semiHidden="1" w:unhideWhenUsed="1"/>
+    <w:lsdException w:name="HTML Acronym" w:semiHidden="1" w:unhideWhenUsed="1"/>
+    <w:lsdException w:name="HTML Address" w:semiHidden="1" w:unhideWhenUsed="1"/>
+    <w:lsdException w:name="HTML Cite" w:semiHidden="1" w:unhideWhenUsed="1"/>
+    <w:lsdException w:name="HTML Code" w:semiHidden="1" w:unhideWhenUsed="1"/>
+    <w:lsdException w:name="HTML Definition" w:semiHidden="1" w:unhideWhenUsed="1"/>
+    <w:lsdException w:name="HTML Keyboard" w:semiHidden="1" w:unhideWhenUsed="1"/>
+    <w:lsdException w:name="HTML Preformatted" w:semiHidden="1" w:unhideWhenUsed="1"/>
+    <w:lsdException w:name="HTML Sample" w:semiHidden="1" w:unhideWhenUsed="1"/>
+    <w:lsdException w:name="HTML Typewriter" w:semiHidden="1" w:unhideWhenUsed="1"/>
+    <w:lsdException w:name="HTML Variable" w:semiHidden="1" w:unhideWhenUsed="1"/>
+    <w:lsdException w:name="Normal Table" w:semiHidden="1" w:unhideWhenUsed="1"/>
+    <w:lsdException w:name="annotation subject" w:semiHidden="1" w:unhideWhenUsed="1"/>
+    <w:lsdException w:name="No List" w:semiHidden="1" w:unhideWhenUsed="1"/>
+    <w:lsdException w:name="Outline List 1" w:semiHidden="1" w:unhideWhenUsed="1"/>
+    <w:lsdException w:name="Outline List 2" w:semiHidden="1" w:unhideWhenUsed="1"/>
+    <w:lsdException w:name="Outline List 3" w:semiHidden="1" w:unhideWhenUsed="1"/>
+    <w:lsdException w:name="Table Simple 1" w:semiHidden="1" w:unhideWhenUsed="1"/>
+    <w:lsdException w:name="Table Simple 2" w:semiHidden="1" w:unhideWhenUsed="1"/>
+    <w:lsdException w:name="Table Simple 3" w:semiHidden="1" w:unhideWhenUsed="1"/>
+    <w:lsdException w:name="Table Classic 1" w:semiHidden="1" w:unhideWhenUsed="1"/>
+    <w:lsdException w:name="Table Classic 2" w:semiHidden="1" w:unhideWhenUsed="1"/>
+    <w:lsdException w:name="Table Classic 3" w:semiHidden="1" w:unhideWhenUsed="1"/>
+    <w:lsdException w:name="Table Classic 4" w:semiHidden="1" w:unhideWhenUsed="1"/>
+    <w:lsdException w:name="Table Colorful 1" w:semiHidden="1" w:unhideWhenUsed="1"/>
+    <w:lsdException w:name="Table Colorful 2" w:semiHidden="1" w:unhideWhenUsed="1"/>
+    <w:lsdException w:name="Table Colorful 3" w:semiHidden="1" w:unhideWhenUsed="1"/>
+    <w:lsdException w:name="Table Columns 1" w:semiHidden="1" w:unhideWhenUsed="1"/>
+    <w:lsdException w:name="Table Columns 2" w:semiHidden="1" w:unhideWhenUsed="1"/>
+    <w:lsdException w:name="Table Columns 3" w:semiHidden="1" w:unhideWhenUsed="1"/>
+    <w:lsdException w:name="Table Columns 4" w:semiHidden="1" w:unhideWhenUsed="1"/>
+    <w:lsdException w:name="Table Columns 5" w:semiHidden="1" w:unhideWhenUsed="1"/>
+    <w:lsdException w:name="Table Grid 1" w:semiHidden="1" w:unhideWhenUsed="1"/>
+    <w:lsdException w:name="Table Grid 2" w:semiHidden="1" w:unhideWhenUsed="1"/>
+    <w:lsdException w:name="Table Grid 3" w:semiHidden="1" w:unhideWhenUsed="1"/>
+    <w:lsdException w:name="Table Grid 4" w:semiHidden="1" w:unhideWhenUsed="1"/>
+    <w:lsdException w:name="Table Grid 5" w:semiHidden="1" w:unhideWhenUsed="1"/>
+    <w:lsdException w:name="Table Grid 6" w:semiHidden="1" w:unhideWhenUsed="1"/>
+    <w:lsdException w:name="Table Grid 7" w:semiHidden="1" w:unhideWhenUsed="1"/>
+    <w:lsdException w:name="Table Grid 8" w:semiHidden="1" w:unhideWhenUsed="1"/>
+    <w:lsdException w:name="Table List 1" w:semiHidden="1" w:unhideWhenUsed="1"/>
+    <w:lsdException w:name="Table List 2" w:semiHidden="1" w:unhideWhenUsed="1"/>
+    <w:lsdException w:name="Table List 3" w:semiHidden="1" w:unhideWhenUsed="1"/>
+    <w:lsdException w:name="Table List 4" w:semiHidden="1" w:unhideWhenUsed="1"/>
+    <w:lsdException w:name="Table List 5" w:semiHidden="1" w:unhideWhenUsed="1"/>
+    <w:lsdException w:name="Table List 6" w:semiHidden="1" w:unhideWhenUsed="1"/>
+    <w:lsdException w:name="Table List 7" w:semiHidden="1" w:unhideWhenUsed="1"/>
+    <w:lsdException w:name="Table List 8" w:semiHidden="1" w:unhideWhenUsed="1"/>
+    <w:lsdException w:name="Table 3D effects 1" w:semiHidden="1" w:unhideWhenUsed="1"/>
+    <w:lsdException w:name="Table 3D effects 2" w:semiHidden="1" w:unhideWhenUsed="1"/>
+    <w:lsdException w:name="Table 3D effects 3" w:semiHidden="1" w:unhideWhenUsed="1"/>
+    <w:lsdException w:name="Table Contemporary" w:semiHidden="1" w:unhideWhenUsed="1"/>
+    <w:lsdException w:name="Table Elegant" w:semiHidden="1" w:unhideWhenUsed="1"/>
+    <w:lsdException w:name="Table Professional" w:semiHidden="1" w:unhideWhenUsed="1"/>
+    <w:lsdException w:name="Table Subtle 1" w:semiHidden="1" w:unhideWhenUsed="1"/>
+    <w:lsdException w:name="Table Subtle 2" w:semiHidden="1" w:unhideWhenUsed="1"/>
+    <w:lsdException w:name="Table Web 1" w:semiHidden="1" w:unhideWhenUsed="1"/>
+    <w:lsdException w:name="Table Web 2" w:semiHidden="1" w:unhideWhenUsed="1"/>
+    <w:lsdException w:name="Table Web 3" w:semiHidden="1" w:unhideWhenUsed="1"/>
+    <w:lsdException w:name="Balloon Text" w:semiHidden="1" w:unhideWhenUsed="1"/>
+    <w:lsdException w:name="Table Grid" w:uiPriority="59"/>
+    <w:lsdException w:name="Table Theme" w:semiHidden="1" w:unhideWhenUsed="1"/>
+    <w:lsdException w:name="Placeholder Text" w:semiHidden="1"/>
+    <w:lsdException w:name="No Spacing" w:uiPriority="1" w:qFormat="1"/>
+    <w:lsdException w:name="Light Shading" w:uiPriority="60"/>
+    <w:lsdException w:name="Light List" w:uiPriority="61"/>
+    <w:lsdException w:name="Light Grid" w:uiPriority="62"/>
+    <w:lsdException w:name="Medium Shading 1" w:uiPriority="63"/>
+    <w:lsdException w:name="Medium Shading 2" w:uiPriority="64"/>
+    <w:lsdException w:name="Medium List 1" w:uiPriority="65"/>
+    <w:lsdException w:name="Medium List 2" w:uiPriority="66"/>
+    <w:lsdException w:name="Medium Grid 1" w:uiPriority="67"/>
+    <w:lsdException w:name="Medium Grid 2" w:uiPriority="68"/>
+    <w:lsdException w:name="Medium Grid 3" w:uiPriority="69"/>
+    <w:lsdException w:name="Dark List" w:uiPriority="70"/>
+    <w:lsdException w:name="Colorful Shading" w:uiPriority="71"/>
+    <w:lsdException w:name="Colorful List" w:uiPriority="72"/>
+    <w:lsdException w:name="Colorful Grid" w:uiPriority="73"/>
+    <w:lsdException w:name="Light Shading Accent 1" w:uiPriority="60"/>
+    <w:lsdException w:name="Light List Accent 1" w:uiPriority="61"/>
+    <w:lsdException w:name="Light Grid Accent 1" w:uiPriority="62"/>
+    <w:lsdException w:name="Medium Shading 1 Accent 1" w:uiPriority="63"/>
+    <w:lsdException w:name="Medium Shading 2 Accent 1" w:uiPriority="64"/>
+    <w:lsdException w:name="Medium List 1 Accent 1" w:uiPriority="65"/>
+    <w:lsdException w:name="Revision" w:semiHidden="1"/>
+    <w:lsdException w:name="List Paragraph" w:uiPriority="34" w:qFormat="1"/>
+    <w:lsdException w:name="Quote" w:uiPriority="29" w:qFormat="1"/>
+    <w:lsdException w:name="Intense Quote" w:uiPriority="30" w:qFormat="1"/>
+    <w:lsdException w:name="Medium List 2 Accent 1" w:uiPriority="66"/>
+    <w:lsdException w:name="Medium Grid 1 Accent 1" w:uiPriority="67"/>
+    <w:lsdException w:name="Medium Grid 2 Accent 1" w:uiPriority="68"/>
+    <w:lsdException w:name="Medium Grid 3 Accent 1" w:uiPriority="69"/>
+    <w:lsdException w:name="Dark List Accent 1" w:uiPriority="70"/>
+    <w:lsdException w:name="Colorful Shading Accent 1" w:uiPriority="71"/>
+    <w:lsdException w:name="Colorful List Accent 1" w:uiPriority="72"/>
+    <w:lsdException w:name="Colorful Grid Accent 1" w:uiPriority="73"/>
+    <w:lsdException w:name="Light Shading Accent 2" w:uiPriority="60"/>
+    <w:lsdException w:name="Light List Accent 2" w:uiPriority="61"/>
+    <w:lsdException w:name="Light Grid Accent 2" w:uiPriority="62"/>
+    <w:lsdException w:name="Medium Shading 1 Accent 2" w:uiPriority="63"/>
+    <w:lsdException w:name="Medium Shading 2 Accent 2" w:uiPriority="64"/>
+    <w:lsdException w:name="Medium List 1 Accent 2" w:uiPriority="65"/>
+    <w:lsdException w:name="Medium List 2 Accent 2" w:uiPriority="66"/>
+    <w:lsdException w:name="Medium Grid 1 Accent 2" w:uiPriority="67"/>
+    <w:lsdException w:name="Medium Grid 2 Accent 2" w:uiPriority="68"/>
+    <w:lsdException w:name="Medium Grid 3 Accent 2" w:uiPriority="69"/>
+    <w:lsdException w:name="Dark List Accent 2" w:uiPriority="70"/>
+    <w:lsdException w:name="Colorful Shading Accent 2" w:uiPriority="71"/>
+    <w:lsdException w:name="Colorful List Accent 2" w:uiPriority="72"/>
+    <w:lsdException w:name="Colorful Grid Accent 2" w:uiPriority="73"/>
+    <w:lsdException w:name="Light Shading Accent 3" w:uiPriority="60"/>
+    <w:lsdException w:name="Light List Accent 3" w:uiPriority="61"/>
+    <w:lsdException w:name="Light Grid Accent 3" w:uiPriority="62"/>
+    <w:lsdException w:name="Medium Shading 1 Accent 3" w:uiPriority="63"/>
+    <w:lsdException w:name="Medium Shading 2 Accent 3" w:uiPriority="64"/>
+    <w:lsdException w:name="Medium List 1 Accent 3" w:uiPriority="65"/>
+    <w:lsdException w:name="Medium List 2 Accent 3" w:uiPriority="66"/>
+    <w:lsdException w:name="Medium Grid 1 Accent 3" w:uiPriority="67"/>
+    <w:lsdException w:name="Medium Grid 2 Accent 3" w:uiPriority="68"/>
+    <w:lsdException w:name="Medium Grid 3 Accent 3" w:uiPriority="69"/>
+    <w:lsdException w:name="Dark List Accent 3" w:uiPriority="70"/>
+    <w:lsdException w:name="Colorful Shading Accent 3" w:uiPriority="71"/>
+    <w:lsdException w:name="Colorful List Accent 3" w:uiPriority="72"/>
+    <w:lsdException w:name="Colorful Grid Accent 3" w:uiPriority="73"/>
+    <w:lsdException w:name="Light Shading Accent 4" w:uiPriority="60"/>
+    <w:lsdException w:name="Light List Accent 4" w:uiPriority="61"/>
+    <w:lsdException w:name="Light Grid Accent 4" w:uiPriority="62"/>
+    <w:lsdException w:name="Medium Shading 1 Accent 4" w:uiPriority="63"/>
+    <w:lsdException w:name="Medium Shading 2 Accent 4" w:uiPriority="64"/>
+    <w:lsdException w:name="Medium List 1 Accent 4" w:uiPriority="65"/>
+    <w:lsdException w:name="Medium List 2 Accent 4" w:uiPriority="66"/>
+    <w:lsdException w:name="Medium Grid 1 Accent 4" w:uiPriority="67"/>
+    <w:lsdException w:name="Medium Grid 2 Accent 4" w:uiPriority="68"/>
+    <w:lsdException w:name="Medium Grid 3 Accent 4" w:uiPriority="69"/>
+    <w:lsdException w:name="Dark List Accent 4" w:uiPriority="70"/>
+    <w:lsdException w:name="Colorful Shading Accent 4" w:uiPriority="71"/>
+    <w:lsdException w:name="Colorful List Accent 4" w:uiPriority="72"/>
+    <w:lsdException w:name="Colorful Grid Accent 4" w:uiPriority="73"/>
+    <w:lsdException w:name="Light Shading Accent 5" w:uiPriority="60"/>
+    <w:lsdException w:name="Light List Accent 5" w:uiPriority="61"/>
+    <w:lsdException w:name="Light Grid Accent 5" w:uiPriority="62"/>
+    <w:lsdException w:name="Medium Shading 1 Accent 5" w:uiPriority="63"/>
+    <w:lsdException w:name="Medium Shading 2 Accent 5" w:uiPriority="64"/>
+    <w:lsdException w:name="Medium List 1 Accent 5" w:uiPriority="65"/>
+    <w:lsdException w:name="Medium List 2 Accent 5" w:uiPriority="66"/>
+    <w:lsdException w:name="Medium Grid 1 Accent 5" w:uiPriority="67"/>
+    <w:lsdException w:name="Medium Grid 2 Accent 5" w:uiPriority="68"/>
+    <w:lsdException w:name="Medium Grid 3 Accent 5" w:uiPriority="69"/>
+    <w:lsdException w:name="Dark List Accent 5" w:uiPriority="70"/>
+    <w:lsdException w:name="Colorful Shading Accent 5" w:uiPriority="71"/>
+    <w:lsdException w:name="Colorful List Accent 5" w:uiPriority="72"/>
+    <w:lsdException w:name="Colorful Grid Accent 5" w:uiPriority="73"/>
+    <w:lsdException w:name="Light Shading Accent 6" w:uiPriority="60"/>
+    <w:lsdException w:name="Light List Accent 6" w:uiPriority="61"/>
+    <w:lsdException w:name="Light Grid Accent 6" w:uiPriority="62"/>
+    <w:lsdException w:name="Medium Shading 1 Accent 6" w:uiPriority="63"/>
+    <w:lsdException w:name="Medium Shading 2 Accent 6" w:uiPriority="64"/>
+    <w:lsdException w:name="Medium List 1 Accent 6" w:uiPriority="65"/>
+    <w:lsdException w:name="Medium List 2 Accent 6" w:uiPriority="66"/>
+    <w:lsdException w:name="Medium Grid 1 Accent 6" w:uiPriority="67"/>
+    <w:lsdException w:name="Medium Grid 2 Accent 6" w:uiPriority="68"/>
+    <w:lsdException w:name="Medium Grid 3 Accent 6" w:uiPriority="69"/>
+    <w:lsdException w:name="Dark List Accent 6" w:uiPriority="70"/>
+    <w:lsdException w:name="Colorful Shading Accent 6" w:uiPriority="71"/>
+    <w:lsdException w:name="Colorful List Accent 6" w:uiPriority="72"/>
+    <w:lsdException w:name="Colorful Grid Accent 6" w:uiPriority="73"/>
+    <w:lsdException w:name="Subtle Emphasis" w:uiPriority="19" w:qFormat="1"/>
+    <w:lsdException w:name="Intense Emphasis" w:uiPriority="21" w:qFormat="1"/>
+    <w:lsdException w:name="Subtle Reference" w:uiPriority="31" w:qFormat="1"/>
+    <w:lsdException w:name="Intense Reference" w:uiPriority="32" w:qFormat="1"/>
+    <w:lsdException w:name="Book Title" w:uiPriority="33" w:qFormat="1"/>
+    <w:lsdException w:name="Bibliography" w:semiHidden="1" w:uiPriority="37" w:unhideWhenUsed="1"/>
+    <w:lsdException w:name="TOC Heading" w:semiHidden="1" w:uiPriority="39" w:unhideWhenUsed="1" w:qFormat="1"/>
+    <w:lsdException w:name="Plain Table 1" w:uiPriority="41"/>
+    <w:lsdException w:name="Plain Table 2" w:uiPriority="42"/>
+    <w:lsdException w:name="Plain Table 3" w:uiPriority="43"/>
+    <w:lsdException w:name="Plain Table 4" w:uiPriority="44"/>
+    <w:lsdException w:name="Plain Table 5" w:uiPriority="45"/>
+    <w:lsdException w:name="Grid Table Light" w:uiPriority="40"/>
+    <w:lsdException w:name="Grid Table 1 Light" w:uiPriority="46"/>
+    <w:lsdException w:name="Grid Table 2" w:uiPriority="47"/>
+    <w:lsdException w:name="Grid Table 3" w:uiPriority="48"/>
+    <w:lsdException w:name="Grid Table 4" w:uiPriority="49"/>
+    <w:lsdException w:name="Grid Table 5 Dark" w:uiPriority="50"/>
+    <w:lsdException w:name="Grid Table 6 Colorful" w:uiPriority="51"/>
+    <w:lsdException w:name="Grid Table 7 Colorful" w:uiPriority="52"/>
+    <w:lsdException w:name="Grid Table 1 Light Accent 1" w:uiPriority="46"/>
+    <w:lsdException w:name="Grid Table 2 Accent 1" w:uiPriority="47"/>
+    <w:lsdException w:name="Grid Table 3 Accent 1" w:uiPriority="48"/>
+    <w:lsdException w:name="Grid Table 4 Accent 1" w:uiPriority="49"/>
+    <w:lsdException w:name="Grid Table 5 Dark Accent 1" w:uiPriority="50"/>
+    <w:lsdException w:name="Grid Table 6 Colorful Accent 1" w:uiPriority="51"/>
+    <w:lsdException w:name="Grid Table 7 Colorful Accent 1" w:uiPriority="52"/>
+    <w:lsdException w:name="Grid Table 1 Light Accent 2" w:uiPriority="46"/>
+    <w:lsdException w:name="Grid Table 2 Accent 2" w:uiPriority="47"/>
+    <w:lsdException w:name="Grid Table 3 Accent 2" w:uiPriority="48"/>
+    <w:lsdException w:name="Grid Table 4 Accent 2" w:uiPriority="49"/>
+    <w:lsdException w:name="Grid Table 5 Dark Accent 2" w:uiPriority="50"/>
+    <w:lsdException w:name="Grid Table 6 Colorful Accent 2" w:uiPriority="51"/>
+    <w:lsdException w:name="Grid Table 7 Colorful Accent 2" w:uiPriority="52"/>
+    <w:lsdException w:name="Grid Table 1 Light Accent 3" w:uiPriority="46"/>
+    <w:lsdException w:name="Grid Table 2 Accent 3" w:uiPriority="47"/>
+    <w:lsdException w:name="Grid Table 3 Accent 3" w:uiPriority="48"/>
+    <w:lsdException w:name="Grid Table 4 Accent 3" w:uiPriority="49"/>
+    <w:lsdException w:name="Grid Table 5 Dark Accent 3" w:uiPriority="50"/>
+    <w:lsdException w:name="Grid Table 6 Colorful Accent 3" w:uiPriority="51"/>
+    <w:lsdException w:name="Grid Table 7 Colorful Accent 3" w:uiPriority="52"/>
+    <w:lsdException w:name="Grid Table 1 Light Accent 4" w:uiPriority="46"/>
+    <w:lsdException w:name="Grid Table 2 Accent 4" w:uiPriority="47"/>
+    <w:lsdException w:name="Grid Table 3 Accent 4" w:uiPriority="48"/>
+    <w:lsdException w:name="Grid Table 4 Accent 4" w:uiPriority="49"/>
+    <w:lsdException w:name="Grid Table 5 Dark Accent 4" w:uiPriority="50"/>
+    <w:lsdException w:name="Grid Table 6 Colorful Accent 4" w:uiPriority="51"/>
+    <w:lsdException w:name="Grid Table 7 Colorful Accent 4" w:uiPriority="52"/>
+    <w:lsdException w:name="Grid Table 1 Light Accent 5" w:uiPriority="46"/>
+    <w:lsdException w:name="Grid Table 2 Accent 5" w:uiPriority="47"/>
+    <w:lsdException w:name="Grid Table 3 Accent 5" w:uiPriority="48"/>
+    <w:lsdException w:name="Grid Table 4 Accent 5" w:uiPriority="49"/>
+    <w:lsdException w:name="Grid Table 5 Dark Accent 5" w:uiPriority="50"/>
+    <w:lsdException w:name="Grid Table 6 Colorful Accent 5" w:uiPriority="51"/>
+    <w:lsdException w:name="Grid Table 7 Colorful Accent 5" w:uiPriority="52"/>
+    <w:lsdException w:name="Grid Table 1 Light Accent 6" w:uiPriority="46"/>
+    <w:lsdException w:name="Grid Table 2 Accent 6" w:uiPriority="47"/>
+    <w:lsdException w:name="Grid Table 3 Accent 6" w:uiPriority="48"/>
+    <w:lsdException w:name="Grid Table 4 Accent 6" w:uiPriority="49"/>
+    <w:lsdException w:name="Grid Table 5 Dark Accent 6" w:uiPriority="50"/>
+    <w:lsdException w:name="Grid Table 6 Colorful Accent 6" w:uiPriority="51"/>
+    <w:lsdException w:name="Grid Table 7 Colorful Accent 6" w:uiPriority="52"/>
+    <w:lsdException w:name="List Table 1 Light" w:uiPriority="46"/>
+    <w:lsdException w:name="List Table 2" w:uiPriority="47"/>
+    <w:lsdException w:name="List Table 3" w:uiPriority="48"/>
+    <w:lsdException w:name="List Table 4" w:uiPriority="49"/>
+    <w:lsdException w:name="List Table 5 Dark" w:uiPriority="50"/>
+    <w:lsdException w:name="List Table 6 Colorful" w:uiPriority="51"/>
+    <w:lsdException w:name="List Table 7 Colorful" w:uiPriority="52"/>
+    <w:lsdException w:name="List Table 1 Light Accent 1" w:uiPriority="46"/>
+    <w:lsdException w:name="List Table 2 Accent 1" w:uiPriority="47"/>
+    <w:lsdException w:name="List Table 3 Accent 1" w:uiPriority="48"/>
+    <w:lsdException w:name="List Table 4 Accent 1" w:uiPriority="49"/>
+    <w:lsdException w:name="List Table 5 Dark Accent 1" w:uiPriority="50"/>
+    <w:lsdException w:name="List Table 6 Colorful Accent 1" w:uiPriority="51"/>
+    <w:lsdException w:name="List Table 7 Colorful Accent 1" w:uiPriority="52"/>
+    <w:lsdException w:name="List Table 1 Light Accent 2" w:uiPriority="46"/>
+    <w:lsdException w:name="List Table 2 Accent 2" w:uiPriority="47"/>
+    <w:lsdException w:name="List Table 3 Accent 2" w:uiPriority="48"/>
+    <w:lsdException w:name="List Table 4 Accent 2" w:uiPriority="49"/>
+    <w:lsdException w:name="List Table 5 Dark Accent 2" w:uiPriority="50"/>
+    <w:lsdException w:name="List Table 6 Colorful Accent 2" w:uiPriority="51"/>
+    <w:lsdException w:name="List Table 7 Colorful Accent 2" w:uiPriority="52"/>
+    <w:lsdException w:name="List Table 1 Light Accent 3" w:uiPriority="46"/>
+    <w:lsdException w:name="List Table 2 Accent 3" w:uiPriority="47"/>
+    <w:lsdException w:name="List Table 3 Accent 3" w:uiPriority="48"/>
+    <w:lsdException w:name="List Table 4 Accent 3" w:uiPriority="49"/>
+    <w:lsdException w:name="List Table 5 Dark Accent 3" w:uiPriority="50"/>
+    <w:lsdException w:name="List Table 6 Colorful Accent 3" w:uiPriority="51"/>
+    <w:lsdException w:name="List Table 7 Colorful Accent 3" w:uiPriority="52"/>
+    <w:lsdException w:name="List Table 1 Light Accent 4" w:uiPriority="46"/>
+    <w:lsdException w:name="List Table 2 Accent 4" w:uiPriority="47"/>
+    <w:lsdException w:name="List Table 3 Accent 4" w:uiPriority="48"/>
+    <w:lsdException w:name="List Table 4 Accent 4" w:uiPriority="49"/>
+    <w:lsdException w:name="List Table 5 Dark Accent 4" w:uiPriority="50"/>
+    <w:lsdException w:name="List Table 6 Colorful Accent 4" w:uiPriority="51"/>
+    <w:lsdException w:name="List Table 7 Colorful Accent 4" w:uiPriority="52"/>
+    <w:lsdException w:name="List Table 1 Light Accent 5" w:uiPriority="46"/>
+    <w:lsdException w:name="List Table 2 Accent 5" w:uiPriority="47"/>
+    <w:lsdException w:name="List Table 3 Accent 5" w:uiPriority="48"/>
+    <w:lsdException w:name="List Table 4 Accent 5" w:uiPriority="49"/>
+    <w:lsdException w:name="List Table 5 Dark Accent 5" w:uiPriority="50"/>
+    <w:lsdException w:name="List Table 6 Colorful Accent 5" w:uiPriority="51"/>
+    <w:lsdException w:name="List Table 7 Colorful Accent 5" w:uiPriority="52"/>
+    <w:lsdException w:name="List Table 1 Light Accent 6" w:uiPriority="46"/>
+    <w:lsdException w:name="List Table 2 Accent 6" w:uiPriority="47"/>
+    <w:lsdException w:name="List Table 3 Accent 6" w:uiPriority="48"/>
+    <w:lsdException w:name="List Table 4 Accent 6" w:uiPriority="49"/>
+    <w:lsdException w:name="List Table 5 Dark Accent 6" w:uiPriority="50"/>
+    <w:lsdException w:name="List Table 6 Colorful Accent 6" w:uiPriority="51"/>
+    <w:lsdException w:name="List Table 7 Colorful Accent 6" w:uiPriority="52"/>
   </w:latentStyles>
   <w:style w:type="paragraph" w:default="1" w:styleId="Normal">
     <w:name w:val="Normal"/>
@@ -17363,597 +18302,7 @@
   <w:style w:type="character" w:default="1" w:styleId="DefaultParagraphFont">
     <w:name w:val="Default Paragraph Font"/>
     <w:uiPriority w:val="1"/>
-    <w:unhideWhenUsed/>
-  </w:style>
-  <w:style w:type="table" w:default="1" w:styleId="TableNormal">
-    <w:name w:val="Normal Table"/>
-    <w:uiPriority w:val="99"/>
     <w:semiHidden/>
-    <w:unhideWhenUsed/>
-    <w:tblPr>
-      <w:tblInd w:w="0" w:type="dxa"/>
-      <w:tblCellMar>
-        <w:top w:w="0" w:type="dxa"/>
-        <w:left w:w="108" w:type="dxa"/>
-        <w:bottom w:w="0" w:type="dxa"/>
-        <w:right w:w="108" w:type="dxa"/>
-      </w:tblCellMar>
-    </w:tblPr>
-  </w:style>
-  <w:style w:type="numbering" w:default="1" w:styleId="NoList">
-    <w:name w:val="No List"/>
-    <w:uiPriority w:val="99"/>
-    <w:semiHidden/>
-    <w:unhideWhenUsed/>
-  </w:style>
-  <w:style w:type="character" w:styleId="CommentReference">
-    <w:name w:val="annotation reference"/>
-    <w:basedOn w:val="DefaultParagraphFont"/>
-    <w:uiPriority w:val="99"/>
-    <w:semiHidden/>
-    <w:unhideWhenUsed/>
-    <w:qFormat/>
-    <w:rsid w:val="007B701D"/>
-    <w:rPr>
-      <w:sz w:val="16"/>
-      <w:szCs w:val="16"/>
-    </w:rPr>
-  </w:style>
-  <w:style w:type="character" w:customStyle="1" w:styleId="CommentTextChar">
-    <w:name w:val="Comment Text Char"/>
-    <w:basedOn w:val="DefaultParagraphFont"/>
-    <w:link w:val="CommentText"/>
-    <w:uiPriority w:val="99"/>
-    <w:qFormat/>
-    <w:rsid w:val="007B701D"/>
-    <w:rPr>
-      <w:rFonts w:cs="Mangal"/>
-      <w:sz w:val="20"/>
-      <w:szCs w:val="18"/>
-    </w:rPr>
-  </w:style>
-  <w:style w:type="character" w:customStyle="1" w:styleId="CommentSubjectChar">
-    <w:name w:val="Comment Subject Char"/>
-    <w:basedOn w:val="CommentTextChar"/>
-    <w:link w:val="CommentSubject"/>
-    <w:uiPriority w:val="99"/>
-    <w:semiHidden/>
-    <w:rsid w:val="007B701D"/>
-    <w:rPr>
-      <w:rFonts w:cs="Mangal"/>
-      <w:b/>
-      <w:bCs/>
-      <w:sz w:val="20"/>
-      <w:szCs w:val="18"/>
-    </w:rPr>
-  </w:style>
-  <w:style w:type="character" w:customStyle="1" w:styleId="BalloonTextChar">
-    <w:name w:val="Balloon Text Char"/>
-    <w:basedOn w:val="DefaultParagraphFont"/>
-    <w:link w:val="BalloonText"/>
-    <w:uiPriority w:val="99"/>
-    <w:semiHidden/>
-    <w:rsid w:val="007B701D"/>
-    <w:rPr>
-      <w:rFonts w:ascii="Segoe UI" w:hAnsi="Segoe UI" w:cs="Mangal"/>
-      <w:sz w:val="18"/>
-      <w:szCs w:val="16"/>
-    </w:rPr>
-  </w:style>
-  <w:style w:type="character" w:styleId="PlaceholderText">
-    <w:name w:val="Placeholder Text"/>
-    <w:basedOn w:val="DefaultParagraphFont"/>
-    <w:uiPriority w:val="99"/>
-    <w:semiHidden/>
-    <w:rsid w:val="00850BF0"/>
-    <w:rPr>
-      <w:color w:val="808080"/>
-    </w:rPr>
-  </w:style>
-  <w:style w:type="character" w:customStyle="1" w:styleId="apple-converted-space">
-    <w:name w:val="apple-converted-space"/>
-    <w:basedOn w:val="DefaultParagraphFont"/>
-    <w:rsid w:val="00F838B1"/>
-  </w:style>
-  <w:style w:type="character" w:styleId="Emphasis">
-    <w:name w:val="Emphasis"/>
-    <w:basedOn w:val="DefaultParagraphFont"/>
-    <w:uiPriority w:val="20"/>
-    <w:qFormat/>
-    <w:rsid w:val="00F838B1"/>
-    <w:rPr>
-      <w:i/>
-      <w:iCs/>
-    </w:rPr>
-  </w:style>
-  <w:style w:type="character" w:customStyle="1" w:styleId="EndnoteTextChar">
-    <w:name w:val="Endnote Text Char"/>
-    <w:basedOn w:val="DefaultParagraphFont"/>
-    <w:link w:val="EndnoteText"/>
-    <w:uiPriority w:val="99"/>
-    <w:semiHidden/>
-    <w:rsid w:val="00312FEE"/>
-    <w:rPr>
-      <w:rFonts w:cs="Mangal"/>
-      <w:sz w:val="20"/>
-      <w:szCs w:val="18"/>
-    </w:rPr>
-  </w:style>
-  <w:style w:type="character" w:styleId="EndnoteReference">
-    <w:name w:val="endnote reference"/>
-    <w:basedOn w:val="DefaultParagraphFont"/>
-    <w:uiPriority w:val="99"/>
-    <w:semiHidden/>
-    <w:unhideWhenUsed/>
-    <w:rsid w:val="00312FEE"/>
-    <w:rPr>
-      <w:vertAlign w:val="superscript"/>
-    </w:rPr>
-  </w:style>
-  <w:style w:type="character" w:customStyle="1" w:styleId="FootnoteTextChar">
-    <w:name w:val="Footnote Text Char"/>
-    <w:basedOn w:val="DefaultParagraphFont"/>
-    <w:link w:val="FootnoteText"/>
-    <w:uiPriority w:val="99"/>
-    <w:rsid w:val="00312FEE"/>
-    <w:rPr>
-      <w:rFonts w:cs="Mangal"/>
-      <w:sz w:val="20"/>
-      <w:szCs w:val="18"/>
-    </w:rPr>
-  </w:style>
-  <w:style w:type="character" w:styleId="FootnoteReference">
-    <w:name w:val="footnote reference"/>
-    <w:basedOn w:val="DefaultParagraphFont"/>
-    <w:uiPriority w:val="99"/>
-    <w:unhideWhenUsed/>
-    <w:rsid w:val="00312FEE"/>
-    <w:rPr>
-      <w:vertAlign w:val="superscript"/>
-    </w:rPr>
-  </w:style>
-  <w:style w:type="character" w:customStyle="1" w:styleId="InternetLink">
-    <w:name w:val="Internet Link"/>
-    <w:basedOn w:val="DefaultParagraphFont"/>
-    <w:uiPriority w:val="99"/>
-    <w:semiHidden/>
-    <w:unhideWhenUsed/>
-    <w:rsid w:val="004A212B"/>
-    <w:rPr>
-      <w:color w:val="0000FF"/>
-      <w:u w:val="single"/>
-    </w:rPr>
-  </w:style>
-  <w:style w:type="character" w:customStyle="1" w:styleId="FootnoteCharacters">
-    <w:name w:val="Footnote Characters"/>
-  </w:style>
-  <w:style w:type="character" w:customStyle="1" w:styleId="FootnoteAnchor">
-    <w:name w:val="Footnote Anchor"/>
-    <w:rPr>
-      <w:vertAlign w:val="superscript"/>
-    </w:rPr>
-  </w:style>
-  <w:style w:type="character" w:customStyle="1" w:styleId="EndnoteAnchor">
-    <w:name w:val="Endnote Anchor"/>
-    <w:rPr>
-      <w:vertAlign w:val="superscript"/>
-    </w:rPr>
-  </w:style>
-  <w:style w:type="character" w:customStyle="1" w:styleId="EndnoteCharacters">
-    <w:name w:val="Endnote Characters"/>
-  </w:style>
-  <w:style w:type="paragraph" w:customStyle="1" w:styleId="Heading">
-    <w:name w:val="Heading"/>
-    <w:basedOn w:val="Normal1"/>
-    <w:next w:val="TextBody"/>
-    <w:pPr>
-      <w:keepNext/>
-      <w:spacing w:before="240" w:after="120"/>
-    </w:pPr>
-    <w:rPr>
-      <w:rFonts w:ascii="Liberation Sans" w:eastAsia="AR PL UMing HK" w:hAnsi="Liberation Sans" w:cs="Lohit Devanagari"/>
-      <w:sz w:val="28"/>
-      <w:szCs w:val="28"/>
-    </w:rPr>
-  </w:style>
-  <w:style w:type="paragraph" w:customStyle="1" w:styleId="TextBody">
-    <w:name w:val="Text Body"/>
-    <w:basedOn w:val="Normal1"/>
-    <w:pPr>
-      <w:spacing w:after="140" w:line="288" w:lineRule="auto"/>
-    </w:pPr>
-  </w:style>
-  <w:style w:type="paragraph" w:styleId="List">
-    <w:name w:val="List"/>
-    <w:basedOn w:val="TextBody"/>
-    <w:rPr>
-      <w:rFonts w:cs="Lohit Devanagari"/>
-    </w:rPr>
-  </w:style>
-  <w:style w:type="paragraph" w:styleId="Caption">
-    <w:name w:val="caption"/>
-    <w:basedOn w:val="Normal1"/>
-    <w:pPr>
-      <w:suppressLineNumbers/>
-      <w:spacing w:before="120" w:after="120"/>
-    </w:pPr>
-    <w:rPr>
-      <w:i/>
-      <w:iCs/>
-    </w:rPr>
-  </w:style>
-  <w:style w:type="paragraph" w:customStyle="1" w:styleId="Index">
-    <w:name w:val="Index"/>
-    <w:basedOn w:val="Normal1"/>
-    <w:pPr>
-      <w:suppressLineNumbers/>
-    </w:pPr>
-    <w:rPr>
-      <w:rFonts w:cs="Lohit Devanagari"/>
-    </w:rPr>
-  </w:style>
-  <w:style w:type="paragraph" w:customStyle="1" w:styleId="Normal1">
-    <w:name w:val="Normal1"/>
-    <w:qFormat/>
-    <w:rsid w:val="00223AE9"/>
-    <w:pPr>
-      <w:suppressAutoHyphens/>
-    </w:pPr>
-  </w:style>
-  <w:style w:type="paragraph" w:customStyle="1" w:styleId="Quotations">
-    <w:name w:val="Quotations"/>
-    <w:basedOn w:val="Normal1"/>
-    <w:pPr>
-      <w:spacing w:after="283"/>
-      <w:ind w:left="567" w:right="567"/>
-    </w:pPr>
-  </w:style>
-  <w:style w:type="paragraph" w:styleId="Title">
-    <w:name w:val="Title"/>
-    <w:basedOn w:val="Heading"/>
-    <w:pPr>
-      <w:jc w:val="center"/>
-    </w:pPr>
-    <w:rPr>
-      <w:b/>
-      <w:bCs/>
-      <w:sz w:val="56"/>
-      <w:szCs w:val="56"/>
-    </w:rPr>
-  </w:style>
-  <w:style w:type="paragraph" w:styleId="Subtitle">
-    <w:name w:val="Subtitle"/>
-    <w:basedOn w:val="Heading"/>
-    <w:pPr>
-      <w:spacing w:before="60"/>
-      <w:jc w:val="center"/>
-    </w:pPr>
-    <w:rPr>
-      <w:sz w:val="36"/>
-      <w:szCs w:val="36"/>
-    </w:rPr>
-  </w:style>
-  <w:style w:type="paragraph" w:styleId="CommentText">
-    <w:name w:val="annotation text"/>
-    <w:basedOn w:val="Normal1"/>
-    <w:link w:val="CommentTextChar"/>
-    <w:uiPriority w:val="99"/>
-    <w:unhideWhenUsed/>
-    <w:qFormat/>
-    <w:rsid w:val="007B701D"/>
-    <w:rPr>
-      <w:rFonts w:cs="Mangal"/>
-      <w:sz w:val="20"/>
-      <w:szCs w:val="18"/>
-    </w:rPr>
-  </w:style>
-  <w:style w:type="paragraph" w:styleId="CommentSubject">
-    <w:name w:val="annotation subject"/>
-    <w:basedOn w:val="CommentText"/>
-    <w:link w:val="CommentSubjectChar"/>
-    <w:uiPriority w:val="99"/>
-    <w:semiHidden/>
-    <w:unhideWhenUsed/>
-    <w:rsid w:val="007B701D"/>
-    <w:rPr>
-      <w:b/>
-      <w:bCs/>
-    </w:rPr>
-  </w:style>
-  <w:style w:type="paragraph" w:styleId="BalloonText">
-    <w:name w:val="Balloon Text"/>
-    <w:basedOn w:val="Normal1"/>
-    <w:link w:val="BalloonTextChar"/>
-    <w:uiPriority w:val="99"/>
-    <w:semiHidden/>
-    <w:unhideWhenUsed/>
-    <w:rsid w:val="007B701D"/>
-    <w:rPr>
-      <w:rFonts w:ascii="Segoe UI" w:hAnsi="Segoe UI" w:cs="Mangal"/>
-      <w:sz w:val="18"/>
-      <w:szCs w:val="16"/>
-    </w:rPr>
-  </w:style>
-  <w:style w:type="paragraph" w:styleId="EndnoteText">
-    <w:name w:val="endnote text"/>
-    <w:basedOn w:val="Normal1"/>
-    <w:link w:val="EndnoteTextChar"/>
-    <w:uiPriority w:val="99"/>
-    <w:semiHidden/>
-    <w:unhideWhenUsed/>
-    <w:rsid w:val="00312FEE"/>
-    <w:rPr>
-      <w:rFonts w:cs="Mangal"/>
-      <w:sz w:val="20"/>
-      <w:szCs w:val="18"/>
-    </w:rPr>
-  </w:style>
-  <w:style w:type="paragraph" w:styleId="FootnoteText">
-    <w:name w:val="footnote text"/>
-    <w:basedOn w:val="Normal1"/>
-    <w:link w:val="FootnoteTextChar"/>
-    <w:uiPriority w:val="99"/>
-    <w:unhideWhenUsed/>
-    <w:rsid w:val="00312FEE"/>
-    <w:rPr>
-      <w:rFonts w:cs="Mangal"/>
-      <w:sz w:val="20"/>
-      <w:szCs w:val="18"/>
-    </w:rPr>
-  </w:style>
-  <w:style w:type="paragraph" w:styleId="Revision">
-    <w:name w:val="Revision"/>
-    <w:uiPriority w:val="99"/>
-    <w:semiHidden/>
-    <w:rsid w:val="00AA37C6"/>
-    <w:pPr>
-      <w:suppressAutoHyphens/>
-      <w:textAlignment w:val="auto"/>
-    </w:pPr>
-  </w:style>
-  <w:style w:type="paragraph" w:customStyle="1" w:styleId="Footnote">
-    <w:name w:val="Footnote"/>
-    <w:basedOn w:val="Normal1"/>
-  </w:style>
-  <w:style w:type="character" w:styleId="Hyperlink">
-    <w:name w:val="Hyperlink"/>
-    <w:basedOn w:val="DefaultParagraphFont"/>
-    <w:uiPriority w:val="99"/>
-    <w:unhideWhenUsed/>
-    <w:rsid w:val="00EE4230"/>
-    <w:rPr>
-      <w:color w:val="0000FF" w:themeColor="hyperlink"/>
-      <w:u w:val="single"/>
-    </w:rPr>
-  </w:style>
-  <w:style w:type="table" w:styleId="TableGrid">
-    <w:name w:val="Table Grid"/>
-    <w:basedOn w:val="TableNormal"/>
-    <w:uiPriority w:val="59"/>
-    <w:rsid w:val="00432B15"/>
-    <w:tblPr>
-      <w:tblBorders>
-        <w:top w:val="single" w:sz="4" w:space="0" w:color="auto"/>
-        <w:left w:val="single" w:sz="4" w:space="0" w:color="auto"/>
-        <w:bottom w:val="single" w:sz="4" w:space="0" w:color="auto"/>
-        <w:right w:val="single" w:sz="4" w:space="0" w:color="auto"/>
-        <w:insideH w:val="single" w:sz="4" w:space="0" w:color="auto"/>
-        <w:insideV w:val="single" w:sz="4" w:space="0" w:color="auto"/>
-      </w:tblBorders>
-    </w:tblPr>
-  </w:style>
-</w:styles>
-</file>
-
-<file path=word/stylesWithEffects.xml><?xml version="1.0" encoding="utf-8"?>
-<w:styles xmlns:wpc="http://schemas.microsoft.com/office/word/2010/wordprocessingCanvas" xmlns:mc="http://schemas.openxmlformats.org/markup-compatibility/2006" xmlns:o="urn:schemas-microsoft-com:office:office" xmlns:r="http://schemas.openxmlformats.org/officeDocument/2006/relationships" xmlns:m="http://schemas.openxmlformats.org/officeDocument/2006/math" xmlns:v="urn:schemas-microsoft-com:vml" xmlns:wp14="http://schemas.microsoft.com/office/word/2010/wordprocessingDrawing" xmlns:wp="http://schemas.openxmlformats.org/drawingml/2006/wordprocessingDrawing" xmlns:w10="urn:schemas-microsoft-com:office:word" xmlns:w="http://schemas.openxmlformats.org/wordprocessingml/2006/main" xmlns:w14="http://schemas.microsoft.com/office/word/2010/wordml" xmlns:wpg="http://schemas.microsoft.com/office/word/2010/wordprocessingGroup" xmlns:wpi="http://schemas.microsoft.com/office/word/2010/wordprocessingInk" xmlns:wne="http://schemas.microsoft.com/office/word/2006/wordml" xmlns:wps="http://schemas.microsoft.com/office/word/2010/wordprocessingShape" mc:Ignorable="w14 wp14">
-  <w:docDefaults>
-    <w:rPrDefault>
-      <w:rPr>
-        <w:rFonts w:ascii="Liberation Serif" w:eastAsia="Droid Sans Fallback" w:hAnsi="Liberation Serif" w:cs="FreeSans"/>
-        <w:sz w:val="24"/>
-        <w:szCs w:val="24"/>
-        <w:lang w:val="en-US" w:eastAsia="zh-CN" w:bidi="hi-IN"/>
-      </w:rPr>
-    </w:rPrDefault>
-    <w:pPrDefault>
-      <w:pPr>
-        <w:textAlignment w:val="baseline"/>
-      </w:pPr>
-    </w:pPrDefault>
-  </w:docDefaults>
-  <w:latentStyles w:defLockedState="0" w:defUIPriority="99" w:defSemiHidden="1" w:defUnhideWhenUsed="1" w:defQFormat="0" w:count="267">
-    <w:lsdException w:name="Normal" w:semiHidden="0" w:uiPriority="0" w:unhideWhenUsed="0" w:qFormat="1"/>
-    <w:lsdException w:name="heading 1" w:semiHidden="0" w:uiPriority="9" w:unhideWhenUsed="0" w:qFormat="1"/>
-    <w:lsdException w:name="heading 2" w:uiPriority="9" w:qFormat="1"/>
-    <w:lsdException w:name="heading 3" w:uiPriority="9" w:qFormat="1"/>
-    <w:lsdException w:name="heading 4" w:uiPriority="9" w:qFormat="1"/>
-    <w:lsdException w:name="heading 5" w:uiPriority="9" w:qFormat="1"/>
-    <w:lsdException w:name="heading 6" w:uiPriority="9" w:qFormat="1"/>
-    <w:lsdException w:name="heading 7" w:uiPriority="9" w:qFormat="1"/>
-    <w:lsdException w:name="heading 8" w:uiPriority="9" w:qFormat="1"/>
-    <w:lsdException w:name="heading 9" w:uiPriority="9" w:qFormat="1"/>
-    <w:lsdException w:name="toc 1" w:uiPriority="39"/>
-    <w:lsdException w:name="toc 2" w:uiPriority="39"/>
-    <w:lsdException w:name="toc 3" w:uiPriority="39"/>
-    <w:lsdException w:name="toc 4" w:uiPriority="39"/>
-    <w:lsdException w:name="toc 5" w:uiPriority="39"/>
-    <w:lsdException w:name="toc 6" w:uiPriority="39"/>
-    <w:lsdException w:name="toc 7" w:uiPriority="39"/>
-    <w:lsdException w:name="toc 8" w:uiPriority="39"/>
-    <w:lsdException w:name="toc 9" w:uiPriority="39"/>
-    <w:lsdException w:name="annotation text" w:qFormat="1"/>
-    <w:lsdException w:name="caption" w:uiPriority="35" w:qFormat="1"/>
-    <w:lsdException w:name="annotation reference" w:qFormat="1"/>
-    <w:lsdException w:name="Title" w:semiHidden="0" w:uiPriority="10" w:unhideWhenUsed="0" w:qFormat="1"/>
-    <w:lsdException w:name="Default Paragraph Font" w:uiPriority="1"/>
-    <w:lsdException w:name="Subtitle" w:semiHidden="0" w:uiPriority="11" w:unhideWhenUsed="0" w:qFormat="1"/>
-    <w:lsdException w:name="Strong" w:semiHidden="0" w:uiPriority="22" w:unhideWhenUsed="0" w:qFormat="1"/>
-    <w:lsdException w:name="Emphasis" w:semiHidden="0" w:uiPriority="20" w:unhideWhenUsed="0" w:qFormat="1"/>
-    <w:lsdException w:name="Table Grid" w:semiHidden="0" w:uiPriority="59" w:unhideWhenUsed="0"/>
-    <w:lsdException w:name="Placeholder Text" w:unhideWhenUsed="0"/>
-    <w:lsdException w:name="No Spacing" w:semiHidden="0" w:uiPriority="1" w:unhideWhenUsed="0" w:qFormat="1"/>
-    <w:lsdException w:name="Light Shading" w:semiHidden="0" w:uiPriority="60" w:unhideWhenUsed="0"/>
-    <w:lsdException w:name="Light List" w:semiHidden="0" w:uiPriority="61" w:unhideWhenUsed="0"/>
-    <w:lsdException w:name="Light Grid" w:semiHidden="0" w:uiPriority="62" w:unhideWhenUsed="0"/>
-    <w:lsdException w:name="Medium Shading 1" w:semiHidden="0" w:uiPriority="63" w:unhideWhenUsed="0"/>
-    <w:lsdException w:name="Medium Shading 2" w:semiHidden="0" w:uiPriority="64" w:unhideWhenUsed="0"/>
-    <w:lsdException w:name="Medium List 1" w:semiHidden="0" w:uiPriority="65" w:unhideWhenUsed="0"/>
-    <w:lsdException w:name="Medium List 2" w:semiHidden="0" w:uiPriority="66" w:unhideWhenUsed="0"/>
-    <w:lsdException w:name="Medium Grid 1" w:semiHidden="0" w:uiPriority="67" w:unhideWhenUsed="0"/>
-    <w:lsdException w:name="Medium Grid 2" w:semiHidden="0" w:uiPriority="68" w:unhideWhenUsed="0"/>
-    <w:lsdException w:name="Medium Grid 3" w:semiHidden="0" w:uiPriority="69" w:unhideWhenUsed="0"/>
-    <w:lsdException w:name="Dark List" w:semiHidden="0" w:uiPriority="70" w:unhideWhenUsed="0"/>
-    <w:lsdException w:name="Colorful Shading" w:semiHidden="0" w:uiPriority="71" w:unhideWhenUsed="0"/>
-    <w:lsdException w:name="Colorful List" w:semiHidden="0" w:uiPriority="72" w:unhideWhenUsed="0"/>
-    <w:lsdException w:name="Colorful Grid" w:semiHidden="0" w:uiPriority="73" w:unhideWhenUsed="0"/>
-    <w:lsdException w:name="Light Shading Accent 1" w:semiHidden="0" w:uiPriority="60" w:unhideWhenUsed="0"/>
-    <w:lsdException w:name="Light List Accent 1" w:semiHidden="0" w:uiPriority="61" w:unhideWhenUsed="0"/>
-    <w:lsdException w:name="Light Grid Accent 1" w:semiHidden="0" w:uiPriority="62" w:unhideWhenUsed="0"/>
-    <w:lsdException w:name="Medium Shading 1 Accent 1" w:semiHidden="0" w:uiPriority="63" w:unhideWhenUsed="0"/>
-    <w:lsdException w:name="Medium Shading 2 Accent 1" w:semiHidden="0" w:uiPriority="64" w:unhideWhenUsed="0"/>
-    <w:lsdException w:name="Medium List 1 Accent 1" w:semiHidden="0" w:uiPriority="65" w:unhideWhenUsed="0"/>
-    <w:lsdException w:name="Revision" w:unhideWhenUsed="0"/>
-    <w:lsdException w:name="List Paragraph" w:semiHidden="0" w:uiPriority="34" w:unhideWhenUsed="0" w:qFormat="1"/>
-    <w:lsdException w:name="Quote" w:semiHidden="0" w:uiPriority="29" w:unhideWhenUsed="0" w:qFormat="1"/>
-    <w:lsdException w:name="Intense Quote" w:semiHidden="0" w:uiPriority="30" w:unhideWhenUsed="0" w:qFormat="1"/>
-    <w:lsdException w:name="Medium List 2 Accent 1" w:semiHidden="0" w:uiPriority="66" w:unhideWhenUsed="0"/>
-    <w:lsdException w:name="Medium Grid 1 Accent 1" w:semiHidden="0" w:uiPriority="67" w:unhideWhenUsed="0"/>
-    <w:lsdException w:name="Medium Grid 2 Accent 1" w:semiHidden="0" w:uiPriority="68" w:unhideWhenUsed="0"/>
-    <w:lsdException w:name="Medium Grid 3 Accent 1" w:semiHidden="0" w:uiPriority="69" w:unhideWhenUsed="0"/>
-    <w:lsdException w:name="Dark List Accent 1" w:semiHidden="0" w:uiPriority="70" w:unhideWhenUsed="0"/>
-    <w:lsdException w:name="Colorful Shading Accent 1" w:semiHidden="0" w:uiPriority="71" w:unhideWhenUsed="0"/>
-    <w:lsdException w:name="Colorful List Accent 1" w:semiHidden="0" w:uiPriority="72" w:unhideWhenUsed="0"/>
-    <w:lsdException w:name="Colorful Grid Accent 1" w:semiHidden="0" w:uiPriority="73" w:unhideWhenUsed="0"/>
-    <w:lsdException w:name="Light Shading Accent 2" w:semiHidden="0" w:uiPriority="60" w:unhideWhenUsed="0"/>
-    <w:lsdException w:name="Light List Accent 2" w:semiHidden="0" w:uiPriority="61" w:unhideWhenUsed="0"/>
-    <w:lsdException w:name="Light Grid Accent 2" w:semiHidden="0" w:uiPriority="62" w:unhideWhenUsed="0"/>
-    <w:lsdException w:name="Medium Shading 1 Accent 2" w:semiHidden="0" w:uiPriority="63" w:unhideWhenUsed="0"/>
-    <w:lsdException w:name="Medium Shading 2 Accent 2" w:semiHidden="0" w:uiPriority="64" w:unhideWhenUsed="0"/>
-    <w:lsdException w:name="Medium List 1 Accent 2" w:semiHidden="0" w:uiPriority="65" w:unhideWhenUsed="0"/>
-    <w:lsdException w:name="Medium List 2 Accent 2" w:semiHidden="0" w:uiPriority="66" w:unhideWhenUsed="0"/>
-    <w:lsdException w:name="Medium Grid 1 Accent 2" w:semiHidden="0" w:uiPriority="67" w:unhideWhenUsed="0"/>
-    <w:lsdException w:name="Medium Grid 2 Accent 2" w:semiHidden="0" w:uiPriority="68" w:unhideWhenUsed="0"/>
-    <w:lsdException w:name="Medium Grid 3 Accent 2" w:semiHidden="0" w:uiPriority="69" w:unhideWhenUsed="0"/>
-    <w:lsdException w:name="Dark List Accent 2" w:semiHidden="0" w:uiPriority="70" w:unhideWhenUsed="0"/>
-    <w:lsdException w:name="Colorful Shading Accent 2" w:semiHidden="0" w:uiPriority="71" w:unhideWhenUsed="0"/>
-    <w:lsdException w:name="Colorful List Accent 2" w:semiHidden="0" w:uiPriority="72" w:unhideWhenUsed="0"/>
-    <w:lsdException w:name="Colorful Grid Accent 2" w:semiHidden="0" w:uiPriority="73" w:unhideWhenUsed="0"/>
-    <w:lsdException w:name="Light Shading Accent 3" w:semiHidden="0" w:uiPriority="60" w:unhideWhenUsed="0"/>
-    <w:lsdException w:name="Light List Accent 3" w:semiHidden="0" w:uiPriority="61" w:unhideWhenUsed="0"/>
-    <w:lsdException w:name="Light Grid Accent 3" w:semiHidden="0" w:uiPriority="62" w:unhideWhenUsed="0"/>
-    <w:lsdException w:name="Medium Shading 1 Accent 3" w:semiHidden="0" w:uiPriority="63" w:unhideWhenUsed="0"/>
-    <w:lsdException w:name="Medium Shading 2 Accent 3" w:semiHidden="0" w:uiPriority="64" w:unhideWhenUsed="0"/>
-    <w:lsdException w:name="Medium List 1 Accent 3" w:semiHidden="0" w:uiPriority="65" w:unhideWhenUsed="0"/>
-    <w:lsdException w:name="Medium List 2 Accent 3" w:semiHidden="0" w:uiPriority="66" w:unhideWhenUsed="0"/>
-    <w:lsdException w:name="Medium Grid 1 Accent 3" w:semiHidden="0" w:uiPriority="67" w:unhideWhenUsed="0"/>
-    <w:lsdException w:name="Medium Grid 2 Accent 3" w:semiHidden="0" w:uiPriority="68" w:unhideWhenUsed="0"/>
-    <w:lsdException w:name="Medium Grid 3 Accent 3" w:semiHidden="0" w:uiPriority="69" w:unhideWhenUsed="0"/>
-    <w:lsdException w:name="Dark List Accent 3" w:semiHidden="0" w:uiPriority="70" w:unhideWhenUsed="0"/>
-    <w:lsdException w:name="Colorful Shading Accent 3" w:semiHidden="0" w:uiPriority="71" w:unhideWhenUsed="0"/>
-    <w:lsdException w:name="Colorful List Accent 3" w:semiHidden="0" w:uiPriority="72" w:unhideWhenUsed="0"/>
-    <w:lsdException w:name="Colorful Grid Accent 3" w:semiHidden="0" w:uiPriority="73" w:unhideWhenUsed="0"/>
-    <w:lsdException w:name="Light Shading Accent 4" w:semiHidden="0" w:uiPriority="60" w:unhideWhenUsed="0"/>
-    <w:lsdException w:name="Light List Accent 4" w:semiHidden="0" w:uiPriority="61" w:unhideWhenUsed="0"/>
-    <w:lsdException w:name="Light Grid Accent 4" w:semiHidden="0" w:uiPriority="62" w:unhideWhenUsed="0"/>
-    <w:lsdException w:name="Medium Shading 1 Accent 4" w:semiHidden="0" w:uiPriority="63" w:unhideWhenUsed="0"/>
-    <w:lsdException w:name="Medium Shading 2 Accent 4" w:semiHidden="0" w:uiPriority="64" w:unhideWhenUsed="0"/>
-    <w:lsdException w:name="Medium List 1 Accent 4" w:semiHidden="0" w:uiPriority="65" w:unhideWhenUsed="0"/>
-    <w:lsdException w:name="Medium List 2 Accent 4" w:semiHidden="0" w:uiPriority="66" w:unhideWhenUsed="0"/>
-    <w:lsdException w:name="Medium Grid 1 Accent 4" w:semiHidden="0" w:uiPriority="67" w:unhideWhenUsed="0"/>
-    <w:lsdException w:name="Medium Grid 2 Accent 4" w:semiHidden="0" w:uiPriority="68" w:unhideWhenUsed="0"/>
-    <w:lsdException w:name="Medium Grid 3 Accent 4" w:semiHidden="0" w:uiPriority="69" w:unhideWhenUsed="0"/>
-    <w:lsdException w:name="Dark List Accent 4" w:semiHidden="0" w:uiPriority="70" w:unhideWhenUsed="0"/>
-    <w:lsdException w:name="Colorful Shading Accent 4" w:semiHidden="0" w:uiPriority="71" w:unhideWhenUsed="0"/>
-    <w:lsdException w:name="Colorful List Accent 4" w:semiHidden="0" w:uiPriority="72" w:unhideWhenUsed="0"/>
-    <w:lsdException w:name="Colorful Grid Accent 4" w:semiHidden="0" w:uiPriority="73" w:unhideWhenUsed="0"/>
-    <w:lsdException w:name="Light Shading Accent 5" w:semiHidden="0" w:uiPriority="60" w:unhideWhenUsed="0"/>
-    <w:lsdException w:name="Light List Accent 5" w:semiHidden="0" w:uiPriority="61" w:unhideWhenUsed="0"/>
-    <w:lsdException w:name="Light Grid Accent 5" w:semiHidden="0" w:uiPriority="62" w:unhideWhenUsed="0"/>
-    <w:lsdException w:name="Medium Shading 1 Accent 5" w:semiHidden="0" w:uiPriority="63" w:unhideWhenUsed="0"/>
-    <w:lsdException w:name="Medium Shading 2 Accent 5" w:semiHidden="0" w:uiPriority="64" w:unhideWhenUsed="0"/>
-    <w:lsdException w:name="Medium List 1 Accent 5" w:semiHidden="0" w:uiPriority="65" w:unhideWhenUsed="0"/>
-    <w:lsdException w:name="Medium List 2 Accent 5" w:semiHidden="0" w:uiPriority="66" w:unhideWhenUsed="0"/>
-    <w:lsdException w:name="Medium Grid 1 Accent 5" w:semiHidden="0" w:uiPriority="67" w:unhideWhenUsed="0"/>
-    <w:lsdException w:name="Medium Grid 2 Accent 5" w:semiHidden="0" w:uiPriority="68" w:unhideWhenUsed="0"/>
-    <w:lsdException w:name="Medium Grid 3 Accent 5" w:semiHidden="0" w:uiPriority="69" w:unhideWhenUsed="0"/>
-    <w:lsdException w:name="Dark List Accent 5" w:semiHidden="0" w:uiPriority="70" w:unhideWhenUsed="0"/>
-    <w:lsdException w:name="Colorful Shading Accent 5" w:semiHidden="0" w:uiPriority="71" w:unhideWhenUsed="0"/>
-    <w:lsdException w:name="Colorful List Accent 5" w:semiHidden="0" w:uiPriority="72" w:unhideWhenUsed="0"/>
-    <w:lsdException w:name="Colorful Grid Accent 5" w:semiHidden="0" w:uiPriority="73" w:unhideWhenUsed="0"/>
-    <w:lsdException w:name="Light Shading Accent 6" w:semiHidden="0" w:uiPriority="60" w:unhideWhenUsed="0"/>
-    <w:lsdException w:name="Light List Accent 6" w:semiHidden="0" w:uiPriority="61" w:unhideWhenUsed="0"/>
-    <w:lsdException w:name="Light Grid Accent 6" w:semiHidden="0" w:uiPriority="62" w:unhideWhenUsed="0"/>
-    <w:lsdException w:name="Medium Shading 1 Accent 6" w:semiHidden="0" w:uiPriority="63" w:unhideWhenUsed="0"/>
-    <w:lsdException w:name="Medium Shading 2 Accent 6" w:semiHidden="0" w:uiPriority="64" w:unhideWhenUsed="0"/>
-    <w:lsdException w:name="Medium List 1 Accent 6" w:semiHidden="0" w:uiPriority="65" w:unhideWhenUsed="0"/>
-    <w:lsdException w:name="Medium List 2 Accent 6" w:semiHidden="0" w:uiPriority="66" w:unhideWhenUsed="0"/>
-    <w:lsdException w:name="Medium Grid 1 Accent 6" w:semiHidden="0" w:uiPriority="67" w:unhideWhenUsed="0"/>
-    <w:lsdException w:name="Medium Grid 2 Accent 6" w:semiHidden="0" w:uiPriority="68" w:unhideWhenUsed="0"/>
-    <w:lsdException w:name="Medium Grid 3 Accent 6" w:semiHidden="0" w:uiPriority="69" w:unhideWhenUsed="0"/>
-    <w:lsdException w:name="Dark List Accent 6" w:semiHidden="0" w:uiPriority="70" w:unhideWhenUsed="0"/>
-    <w:lsdException w:name="Colorful Shading Accent 6" w:semiHidden="0" w:uiPriority="71" w:unhideWhenUsed="0"/>
-    <w:lsdException w:name="Colorful List Accent 6" w:semiHidden="0" w:uiPriority="72" w:unhideWhenUsed="0"/>
-    <w:lsdException w:name="Colorful Grid Accent 6" w:semiHidden="0" w:uiPriority="73" w:unhideWhenUsed="0"/>
-    <w:lsdException w:name="Subtle Emphasis" w:semiHidden="0" w:uiPriority="19" w:unhideWhenUsed="0" w:qFormat="1"/>
-    <w:lsdException w:name="Intense Emphasis" w:semiHidden="0" w:uiPriority="21" w:unhideWhenUsed="0" w:qFormat="1"/>
-    <w:lsdException w:name="Subtle Reference" w:semiHidden="0" w:uiPriority="31" w:unhideWhenUsed="0" w:qFormat="1"/>
-    <w:lsdException w:name="Intense Reference" w:semiHidden="0" w:uiPriority="32" w:unhideWhenUsed="0" w:qFormat="1"/>
-    <w:lsdException w:name="Book Title" w:semiHidden="0" w:uiPriority="33" w:unhideWhenUsed="0" w:qFormat="1"/>
-    <w:lsdException w:name="Bibliography" w:uiPriority="37"/>
-    <w:lsdException w:name="TOC Heading" w:uiPriority="39" w:qFormat="1"/>
-  </w:latentStyles>
-  <w:style w:type="paragraph" w:default="1" w:styleId="Normal">
-    <w:name w:val="Normal"/>
-    <w:qFormat/>
-    <w:rsid w:val="002A040D"/>
-    <w:pPr>
-      <w:textAlignment w:val="auto"/>
-    </w:pPr>
-    <w:rPr>
-      <w:rFonts w:ascii="Times New Roman" w:hAnsi="Times New Roman" w:cs="Times New Roman"/>
-      <w:lang w:val="de-DE" w:eastAsia="de-DE" w:bidi="ar-SA"/>
-    </w:rPr>
-  </w:style>
-  <w:style w:type="paragraph" w:styleId="Heading1">
-    <w:name w:val="heading 1"/>
-    <w:basedOn w:val="Heading"/>
-    <w:pPr>
-      <w:outlineLvl w:val="0"/>
-    </w:pPr>
-    <w:rPr>
-      <w:b/>
-      <w:bCs/>
-    </w:rPr>
-  </w:style>
-  <w:style w:type="paragraph" w:styleId="Heading2">
-    <w:name w:val="heading 2"/>
-    <w:basedOn w:val="Heading"/>
-    <w:pPr>
-      <w:spacing w:before="200"/>
-      <w:outlineLvl w:val="1"/>
-    </w:pPr>
-    <w:rPr>
-      <w:b/>
-      <w:bCs/>
-    </w:rPr>
-  </w:style>
-  <w:style w:type="paragraph" w:styleId="Heading3">
-    <w:name w:val="heading 3"/>
-    <w:basedOn w:val="Heading"/>
-    <w:pPr>
-      <w:spacing w:before="140"/>
-      <w:outlineLvl w:val="2"/>
-    </w:pPr>
-    <w:rPr>
-      <w:b/>
-      <w:bCs/>
-      <w:color w:val="808080"/>
-    </w:rPr>
-  </w:style>
-  <w:style w:type="character" w:default="1" w:styleId="DefaultParagraphFont">
-    <w:name w:val="Default Paragraph Font"/>
-    <w:uiPriority w:val="1"/>
     <w:unhideWhenUsed/>
   </w:style>
   <w:style w:type="table" w:default="1" w:styleId="TableNormal">
@@ -18626,7 +18975,7 @@
 </file>
 
 <file path=customXml/itemProps1.xml><?xml version="1.0" encoding="utf-8"?>
-<ds:datastoreItem xmlns:ds="http://schemas.openxmlformats.org/officeDocument/2006/customXml" ds:itemID="{3E7F2B1C-BB78-43F3-9EC9-C3E7A824868F}">
+<ds:datastoreItem xmlns:ds="http://schemas.openxmlformats.org/officeDocument/2006/customXml" ds:itemID="{BCB247D9-1BDF-41FF-83D9-12C0B225AA14}">
   <ds:schemaRefs>
     <ds:schemaRef ds:uri="http://schemas.openxmlformats.org/officeDocument/2006/bibliography"/>
   </ds:schemaRefs>

</xml_diff>